<commit_message>
feat: refactor PDFs with defendant details (CMC-957) (#676)
</commit_message>
<xml_diff>
--- a/docker/docmosis/templates/CV-UNS-ACK-ENG-00653.docx
+++ b/docker/docmosis/templates/CV-UNS-ACK-ENG-00653.docx
@@ -108,7 +108,7 @@
                           </pic:cNvPicPr>
                         </pic:nvPicPr>
                         <pic:blipFill>
-                          <a:blip r:embed="rId8">
+                          <a:blip r:embed="rId11">
                             <a:extLst>
                               <a:ext uri="{28A0092B-C50C-407E-A947-70E740481C1C}">
                                 <a14:useLocalDpi xmlns:a14="http://schemas.microsoft.com/office/drawing/2010/main" val="0"/>
@@ -333,7 +333,7 @@
                           </pic:cNvPicPr>
                         </pic:nvPicPr>
                         <pic:blipFill>
-                          <a:blip r:embed="rId9">
+                          <a:blip r:embed="rId12">
                             <a:extLst>
                               <a:ext uri="{28A0092B-C50C-407E-A947-70E740481C1C}">
                                 <a14:useLocalDpi xmlns:a14="http://schemas.microsoft.com/office/drawing/2010/main" val="0"/>
@@ -569,9 +569,20 @@
                 <w:sz w:val="24"/>
                 <w:szCs w:val="24"/>
               </w:rPr>
-              <w:t>&lt;&lt;{</w:t>
+              <w:t>&lt;</w:t>
+            </w:r>
+            <w:proofErr w:type="gramStart"/>
+            <w:r>
+              <w:rPr>
+                <w:rFonts w:ascii="GDSTransportWebsite" w:eastAsia="Times New Roman" w:hAnsi="GDSTransportWebsite" w:cs="Times New Roman"/>
+                <w:color w:val="60686D"/>
+                <w:sz w:val="24"/>
+                <w:szCs w:val="24"/>
+              </w:rPr>
+              <w:t>&lt;{</w:t>
             </w:r>
             <w:proofErr w:type="spellStart"/>
+            <w:proofErr w:type="gramEnd"/>
             <w:r>
               <w:rPr>
                 <w:rFonts w:ascii="GDSTransportWebsite" w:eastAsia="Times New Roman" w:hAnsi="GDSTransportWebsite" w:cs="Times New Roman"/>
@@ -819,16 +830,25 @@
                 <w:rFonts w:asciiTheme="minorHAnsi" w:hAnsiTheme="minorHAnsi" w:cstheme="minorHAnsi"/>
                 <w:color w:val="0A0A0A"/>
               </w:rPr>
-              <w:t>&lt;&lt;</w:t>
-            </w:r>
+              <w:t>&lt;</w:t>
+            </w:r>
+            <w:proofErr w:type="gramStart"/>
             <w:r>
               <w:rPr>
                 <w:rFonts w:asciiTheme="minorHAnsi" w:hAnsiTheme="minorHAnsi" w:cstheme="minorHAnsi"/>
                 <w:color w:val="0A0A0A"/>
               </w:rPr>
+              <w:t>&lt;</w:t>
+            </w:r>
+            <w:r>
+              <w:rPr>
+                <w:rFonts w:asciiTheme="minorHAnsi" w:hAnsiTheme="minorHAnsi" w:cstheme="minorHAnsi"/>
+                <w:color w:val="0A0A0A"/>
+              </w:rPr>
               <w:t>{</w:t>
             </w:r>
             <w:proofErr w:type="spellStart"/>
+            <w:proofErr w:type="gramEnd"/>
             <w:r>
               <w:rPr>
                 <w:rFonts w:asciiTheme="minorHAnsi" w:hAnsiTheme="minorHAnsi" w:cstheme="minorHAnsi"/>
@@ -912,269 +932,6 @@
                 <w:color w:val="0A0A0A"/>
               </w:rPr>
               <w:t>&gt;&gt;</w:t>
-            </w:r>
-          </w:p>
-        </w:tc>
-      </w:tr>
-    </w:tbl>
-    <w:p>
-      <w:pPr>
-        <w:pBdr>
-          <w:bottom w:val="single" w:sz="4" w:space="1" w:color="auto"/>
-        </w:pBdr>
-        <w:spacing w:before="120" w:after="120"/>
-        <w:rPr>
-          <w:rFonts w:asciiTheme="minorHAnsi" w:hAnsiTheme="minorHAnsi" w:cstheme="minorHAnsi"/>
-          <w:color w:val="0A0A0A"/>
-          <w:sz w:val="36"/>
-          <w:szCs w:val="36"/>
-        </w:rPr>
-      </w:pPr>
-      <w:r>
-        <w:rPr>
-          <w:rFonts w:asciiTheme="minorHAnsi" w:hAnsiTheme="minorHAnsi" w:cstheme="minorHAnsi"/>
-          <w:color w:val="0A0A0A"/>
-          <w:sz w:val="36"/>
-          <w:szCs w:val="36"/>
-        </w:rPr>
-        <w:t>Representative’s</w:t>
-      </w:r>
-      <w:r>
-        <w:rPr>
-          <w:rFonts w:asciiTheme="minorHAnsi" w:hAnsiTheme="minorHAnsi" w:cstheme="minorHAnsi"/>
-          <w:color w:val="0A0A0A"/>
-          <w:sz w:val="36"/>
-          <w:szCs w:val="36"/>
-        </w:rPr>
-        <w:t xml:space="preserve"> details</w:t>
-      </w:r>
-    </w:p>
-    <w:tbl>
-      <w:tblPr>
-        <w:tblStyle w:val="TableGrid"/>
-        <w:tblW w:w="3681" w:type="dxa"/>
-        <w:tblBorders>
-          <w:top w:val="none" w:sz="0" w:space="0" w:color="auto"/>
-          <w:left w:val="none" w:sz="0" w:space="0" w:color="auto"/>
-          <w:bottom w:val="none" w:sz="0" w:space="0" w:color="auto"/>
-          <w:right w:val="none" w:sz="0" w:space="0" w:color="auto"/>
-          <w:insideH w:val="none" w:sz="0" w:space="0" w:color="auto"/>
-          <w:insideV w:val="none" w:sz="0" w:space="0" w:color="auto"/>
-        </w:tblBorders>
-        <w:tblLayout w:type="fixed"/>
-        <w:tblLook w:val="04A0" w:firstRow="1" w:lastRow="0" w:firstColumn="1" w:lastColumn="0" w:noHBand="0" w:noVBand="1"/>
-      </w:tblPr>
-      <w:tblGrid>
-        <w:gridCol w:w="3681"/>
-      </w:tblGrid>
-      <w:tr>
-        <w:trPr>
-          <w:trHeight w:val="680"/>
-        </w:trPr>
-        <w:tc>
-          <w:tcPr>
-            <w:tcW w:w="3681" w:type="dxa"/>
-          </w:tcPr>
-          <w:p>
-            <w:pPr>
-              <w:pStyle w:val="NormalWeb"/>
-              <w:spacing w:before="80" w:beforeAutospacing="0" w:after="80" w:afterAutospacing="0"/>
-              <w:rPr>
-                <w:rFonts w:asciiTheme="minorHAnsi" w:hAnsiTheme="minorHAnsi" w:cstheme="minorHAnsi"/>
-              </w:rPr>
-            </w:pPr>
-            <w:r>
-              <w:rPr>
-                <w:rFonts w:asciiTheme="minorHAnsi" w:hAnsiTheme="minorHAnsi" w:cstheme="minorHAnsi"/>
-                <w:b/>
-                <w:bCs/>
-                <w:color w:val="0A0A0A"/>
-                <w:shd w:val="clear" w:color="auto" w:fill="FFFFFF"/>
-              </w:rPr>
-              <w:t>Contact name</w:t>
-            </w:r>
-          </w:p>
-        </w:tc>
-      </w:tr>
-      <w:tr>
-        <w:trPr>
-          <w:trHeight w:val="2070"/>
-        </w:trPr>
-        <w:tc>
-          <w:tcPr>
-            <w:tcW w:w="3681" w:type="dxa"/>
-          </w:tcPr>
-          <w:p>
-            <w:pPr>
-              <w:pStyle w:val="NormalWeb"/>
-              <w:spacing w:before="80" w:beforeAutospacing="0" w:after="80" w:afterAutospacing="0"/>
-              <w:rPr>
-                <w:rFonts w:asciiTheme="minorHAnsi" w:hAnsiTheme="minorHAnsi" w:cstheme="minorHAnsi"/>
-                <w:b/>
-                <w:bCs/>
-                <w:color w:val="0A0A0A"/>
-                <w:shd w:val="clear" w:color="auto" w:fill="FFFFFF"/>
-              </w:rPr>
-            </w:pPr>
-            <w:r>
-              <w:rPr>
-                <w:rFonts w:asciiTheme="minorHAnsi" w:hAnsiTheme="minorHAnsi" w:cstheme="minorHAnsi"/>
-                <w:b/>
-                <w:bCs/>
-                <w:color w:val="0A0A0A"/>
-                <w:shd w:val="clear" w:color="auto" w:fill="FFFFFF"/>
-              </w:rPr>
-              <w:t>Organisation name</w:t>
-            </w:r>
-          </w:p>
-          <w:p>
-            <w:pPr>
-              <w:pStyle w:val="NormalWeb"/>
-              <w:spacing w:before="80" w:beforeAutospacing="0" w:after="80" w:afterAutospacing="0"/>
-              <w:rPr>
-                <w:rFonts w:asciiTheme="minorHAnsi" w:hAnsiTheme="minorHAnsi" w:cstheme="minorHAnsi"/>
-                <w:b/>
-                <w:bCs/>
-                <w:color w:val="0A0A0A"/>
-                <w:shd w:val="clear" w:color="auto" w:fill="FFFFFF"/>
-              </w:rPr>
-            </w:pPr>
-          </w:p>
-          <w:p>
-            <w:pPr>
-              <w:pStyle w:val="NormalWeb"/>
-              <w:spacing w:before="80" w:beforeAutospacing="0" w:after="80" w:afterAutospacing="0"/>
-              <w:rPr>
-                <w:rFonts w:asciiTheme="minorHAnsi" w:hAnsiTheme="minorHAnsi" w:cstheme="minorHAnsi"/>
-                <w:b/>
-                <w:bCs/>
-                <w:color w:val="0A0A0A"/>
-                <w:shd w:val="clear" w:color="auto" w:fill="FFFFFF"/>
-              </w:rPr>
-            </w:pPr>
-            <w:r>
-              <w:rPr>
-                <w:rFonts w:asciiTheme="minorHAnsi" w:hAnsiTheme="minorHAnsi" w:cstheme="minorHAnsi"/>
-                <w:b/>
-                <w:bCs/>
-                <w:color w:val="0A0A0A"/>
-                <w:shd w:val="clear" w:color="auto" w:fill="FFFFFF"/>
-              </w:rPr>
-              <w:t>Address</w:t>
-            </w:r>
-          </w:p>
-          <w:p>
-            <w:pPr>
-              <w:pStyle w:val="NormalWeb"/>
-              <w:spacing w:before="80" w:beforeAutospacing="0" w:after="80" w:afterAutospacing="0"/>
-              <w:rPr>
-                <w:rFonts w:asciiTheme="minorHAnsi" w:hAnsiTheme="minorHAnsi" w:cstheme="minorHAnsi"/>
-                <w:b/>
-                <w:bCs/>
-                <w:color w:val="0A0A0A"/>
-                <w:shd w:val="clear" w:color="auto" w:fill="FFFFFF"/>
-              </w:rPr>
-            </w:pPr>
-          </w:p>
-          <w:p>
-            <w:pPr>
-              <w:pStyle w:val="NormalWeb"/>
-              <w:spacing w:before="80" w:beforeAutospacing="0" w:after="80" w:afterAutospacing="0"/>
-              <w:rPr>
-                <w:rFonts w:asciiTheme="minorHAnsi" w:hAnsiTheme="minorHAnsi" w:cstheme="minorHAnsi"/>
-                <w:b/>
-                <w:bCs/>
-                <w:color w:val="0A0A0A"/>
-                <w:shd w:val="clear" w:color="auto" w:fill="FFFFFF"/>
-              </w:rPr>
-            </w:pPr>
-            <w:r>
-              <w:rPr>
-                <w:rFonts w:asciiTheme="minorHAnsi" w:hAnsiTheme="minorHAnsi" w:cstheme="minorHAnsi"/>
-                <w:b/>
-                <w:bCs/>
-                <w:color w:val="0A0A0A"/>
-                <w:shd w:val="clear" w:color="auto" w:fill="FFFFFF"/>
-              </w:rPr>
-              <w:t>Phone number</w:t>
-            </w:r>
-          </w:p>
-          <w:p>
-            <w:pPr>
-              <w:pStyle w:val="NormalWeb"/>
-              <w:spacing w:before="80" w:beforeAutospacing="0" w:after="80" w:afterAutospacing="0"/>
-              <w:rPr>
-                <w:rFonts w:asciiTheme="minorHAnsi" w:hAnsiTheme="minorHAnsi" w:cstheme="minorHAnsi"/>
-                <w:b/>
-                <w:bCs/>
-                <w:color w:val="0A0A0A"/>
-                <w:shd w:val="clear" w:color="auto" w:fill="FFFFFF"/>
-              </w:rPr>
-            </w:pPr>
-          </w:p>
-          <w:p>
-            <w:pPr>
-              <w:pStyle w:val="NormalWeb"/>
-              <w:spacing w:before="80" w:beforeAutospacing="0" w:after="80" w:afterAutospacing="0"/>
-              <w:rPr>
-                <w:rFonts w:asciiTheme="minorHAnsi" w:hAnsiTheme="minorHAnsi" w:cstheme="minorHAnsi"/>
-                <w:b/>
-                <w:bCs/>
-                <w:color w:val="0A0A0A"/>
-                <w:shd w:val="clear" w:color="auto" w:fill="FFFFFF"/>
-              </w:rPr>
-            </w:pPr>
-            <w:r>
-              <w:rPr>
-                <w:rFonts w:asciiTheme="minorHAnsi" w:hAnsiTheme="minorHAnsi" w:cstheme="minorHAnsi"/>
-                <w:b/>
-                <w:bCs/>
-                <w:color w:val="0A0A0A"/>
-                <w:shd w:val="clear" w:color="auto" w:fill="FFFFFF"/>
-              </w:rPr>
-              <w:t>DX address</w:t>
-            </w:r>
-          </w:p>
-          <w:p>
-            <w:pPr>
-              <w:pStyle w:val="NormalWeb"/>
-              <w:spacing w:before="80" w:beforeAutospacing="0" w:after="80" w:afterAutospacing="0"/>
-              <w:rPr>
-                <w:rFonts w:asciiTheme="minorHAnsi" w:hAnsiTheme="minorHAnsi" w:cstheme="minorHAnsi"/>
-                <w:b/>
-                <w:bCs/>
-                <w:color w:val="0A0A0A"/>
-                <w:shd w:val="clear" w:color="auto" w:fill="FFFFFF"/>
-              </w:rPr>
-            </w:pPr>
-          </w:p>
-          <w:p>
-            <w:pPr>
-              <w:pStyle w:val="NormalWeb"/>
-              <w:spacing w:before="80" w:beforeAutospacing="0" w:after="80" w:afterAutospacing="0"/>
-              <w:rPr>
-                <w:rFonts w:asciiTheme="minorHAnsi" w:hAnsiTheme="minorHAnsi" w:cstheme="minorHAnsi"/>
-              </w:rPr>
-            </w:pPr>
-            <w:r>
-              <w:rPr>
-                <w:rFonts w:asciiTheme="minorHAnsi" w:hAnsiTheme="minorHAnsi" w:cstheme="minorHAnsi"/>
-                <w:b/>
-                <w:bCs/>
-                <w:color w:val="0A0A0A"/>
-                <w:shd w:val="clear" w:color="auto" w:fill="FFFFFF"/>
-              </w:rPr>
-              <w:t>Email address</w:t>
-            </w:r>
-            <w:r>
-              <w:rPr>
-                <w:rFonts w:asciiTheme="minorHAnsi" w:hAnsiTheme="minorHAnsi" w:cstheme="minorHAnsi"/>
-                <w:b/>
-                <w:bCs/>
-                <w:color w:val="0A0A0A"/>
-                <w:shd w:val="clear" w:color="auto" w:fill="FFFFFF"/>
-              </w:rPr>
-              <w:t xml:space="preserve"> </w:t>
             </w:r>
           </w:p>
         </w:tc>
@@ -1303,6 +1060,77 @@
       </w:tr>
       <w:tr>
         <w:trPr>
+          <w:trHeight w:val="680"/>
+        </w:trPr>
+        <w:tc>
+          <w:tcPr>
+            <w:tcW w:w="3681" w:type="dxa"/>
+          </w:tcPr>
+          <w:p>
+            <w:pPr>
+              <w:pStyle w:val="NormalWeb"/>
+              <w:spacing w:before="80" w:beforeAutospacing="0" w:after="80" w:afterAutospacing="0"/>
+              <w:rPr>
+                <w:rFonts w:ascii="GDSTransportWebsite" w:hAnsi="GDSTransportWebsite"/>
+                <w:b/>
+                <w:bCs/>
+                <w:color w:val="0A0A0A"/>
+                <w:shd w:val="clear" w:color="auto" w:fill="FFFFFF"/>
+              </w:rPr>
+            </w:pPr>
+            <w:r>
+              <w:rPr>
+                <w:rFonts w:ascii="GDSTransportWebsite" w:hAnsi="GDSTransportWebsite"/>
+                <w:b/>
+                <w:bCs/>
+                <w:color w:val="0A0A0A"/>
+                <w:shd w:val="clear" w:color="auto" w:fill="FFFFFF"/>
+              </w:rPr>
+              <w:t>Litigation friend</w:t>
+            </w:r>
+          </w:p>
+        </w:tc>
+        <w:tc>
+          <w:tcPr>
+            <w:tcW w:w="6344" w:type="dxa"/>
+          </w:tcPr>
+          <w:p>
+            <w:pPr>
+              <w:rPr>
+                <w:rFonts w:ascii="GDSTransportWebsite" w:hAnsi="GDSTransportWebsite"/>
+                <w:color w:val="0A0A0A"/>
+              </w:rPr>
+            </w:pPr>
+            <w:r>
+              <w:rPr>
+                <w:rFonts w:ascii="GDSTransportWebsite" w:hAnsi="GDSTransportWebsite"/>
+                <w:color w:val="0A0A0A"/>
+              </w:rPr>
+              <w:t>&lt;&lt;</w:t>
+            </w:r>
+            <w:proofErr w:type="spellStart"/>
+            <w:proofErr w:type="gramStart"/>
+            <w:r>
+              <w:rPr>
+                <w:rFonts w:ascii="GDSTransportWebsite" w:hAnsi="GDSTransportWebsite"/>
+                <w:color w:val="0A0A0A"/>
+              </w:rPr>
+              <w:t>respondent.litigationFriendName</w:t>
+            </w:r>
+            <w:proofErr w:type="spellEnd"/>
+            <w:proofErr w:type="gramEnd"/>
+            <w:r>
+              <w:rPr>
+                <w:rFonts w:ascii="GDSTransportWebsite" w:hAnsi="GDSTransportWebsite"/>
+                <w:color w:val="0A0A0A"/>
+              </w:rPr>
+              <w:t>&gt;&gt;</w:t>
+            </w:r>
+          </w:p>
+        </w:tc>
+      </w:tr>
+      <w:tr>
+        <w:trPr>
           <w:trHeight w:val="2070"/>
         </w:trPr>
         <w:tc>
@@ -1356,6 +1184,7 @@
               </w:rPr>
               <w:t>&lt;&lt;cs_{</w:t>
             </w:r>
+            <w:proofErr w:type="gramStart"/>
             <w:r>
               <w:rPr>
                 <w:rFonts w:ascii="GDSTransportWebsite" w:hAnsi="GDSTransportWebsite"/>
@@ -1377,6 +1206,7 @@
               </w:rPr>
               <w:t>.AddressLine</w:t>
             </w:r>
+            <w:proofErr w:type="gramEnd"/>
             <w:r>
               <w:rPr>
                 <w:rFonts w:ascii="GDSTransportWebsite" w:hAnsi="GDSTransportWebsite"/>
@@ -1471,6 +1301,7 @@
               </w:rPr>
               <w:t>&lt;&lt;</w:t>
             </w:r>
+            <w:proofErr w:type="gramStart"/>
             <w:r>
               <w:rPr>
                 <w:rFonts w:ascii="GDSTransportWebsite" w:hAnsi="GDSTransportWebsite"/>
@@ -1483,7 +1314,15 @@
                 <w:rFonts w:ascii="GDSTransportWebsite" w:hAnsi="GDSTransportWebsite"/>
                 <w:color w:val="0A0A0A"/>
               </w:rPr>
-              <w:t>ddress.AddressLine2&gt;&gt;&lt;&lt;es_&gt;&gt;&lt;&lt;cs_{</w:t>
+              <w:t>ddress.AddressLine</w:t>
+            </w:r>
+            <w:proofErr w:type="gramEnd"/>
+            <w:r>
+              <w:rPr>
+                <w:rFonts w:ascii="GDSTransportWebsite" w:hAnsi="GDSTransportWebsite"/>
+                <w:color w:val="0A0A0A"/>
+              </w:rPr>
+              <w:t>2&gt;&gt;&lt;&lt;es_&gt;&gt;&lt;&lt;cs_{</w:t>
             </w:r>
             <w:r>
               <w:rPr>
@@ -1529,6 +1368,7 @@
               </w:rPr>
               <w:t>&lt;&lt;</w:t>
             </w:r>
+            <w:proofErr w:type="gramStart"/>
             <w:r>
               <w:rPr>
                 <w:rFonts w:ascii="GDSTransportWebsite" w:hAnsi="GDSTransportWebsite"/>
@@ -1541,7 +1381,15 @@
                 <w:rFonts w:ascii="GDSTransportWebsite" w:hAnsi="GDSTransportWebsite"/>
                 <w:color w:val="0A0A0A"/>
               </w:rPr>
-              <w:t>ddress.AddressLine3&gt;&gt;&lt;&lt;es_&gt;&gt;&lt;&lt;cs_{</w:t>
+              <w:t>ddress.AddressLine</w:t>
+            </w:r>
+            <w:proofErr w:type="gramEnd"/>
+            <w:r>
+              <w:rPr>
+                <w:rFonts w:ascii="GDSTransportWebsite" w:hAnsi="GDSTransportWebsite"/>
+                <w:color w:val="0A0A0A"/>
+              </w:rPr>
+              <w:t>3&gt;&gt;&lt;&lt;es_&gt;&gt;&lt;&lt;cs_{</w:t>
             </w:r>
             <w:r>
               <w:rPr>
@@ -1585,10 +1433,10 @@
                 <w:rFonts w:ascii="GDSTransportWebsite" w:hAnsi="GDSTransportWebsite"/>
                 <w:color w:val="0A0A0A"/>
               </w:rPr>
-              <w:lastRenderedPageBreak/>
               <w:t>&lt;&lt;</w:t>
             </w:r>
             <w:proofErr w:type="spellStart"/>
+            <w:proofErr w:type="gramStart"/>
             <w:r>
               <w:rPr>
                 <w:rFonts w:ascii="GDSTransportWebsite" w:hAnsi="GDSTransportWebsite"/>
@@ -1604,6 +1452,7 @@
               <w:t>ddress.PostTown</w:t>
             </w:r>
             <w:proofErr w:type="spellEnd"/>
+            <w:proofErr w:type="gramEnd"/>
             <w:r>
               <w:rPr>
                 <w:rFonts w:ascii="GDSTransportWebsite" w:hAnsi="GDSTransportWebsite"/>
@@ -1627,6 +1476,7 @@
               </w:rPr>
               <w:t>&lt;&lt;</w:t>
             </w:r>
+            <w:proofErr w:type="gramStart"/>
             <w:r>
               <w:rPr>
                 <w:rFonts w:ascii="GDSTransportWebsite" w:hAnsi="GDSTransportWebsite"/>
@@ -1639,7 +1489,15 @@
                 <w:rFonts w:ascii="GDSTransportWebsite" w:hAnsi="GDSTransportWebsite"/>
                 <w:color w:val="0A0A0A"/>
               </w:rPr>
-              <w:t>ddress.PostCode&gt;&gt;&lt;&lt;cs_{</w:t>
+              <w:t>ddress.PostCode</w:t>
+            </w:r>
+            <w:proofErr w:type="gramEnd"/>
+            <w:r>
+              <w:rPr>
+                <w:rFonts w:ascii="GDSTransportWebsite" w:hAnsi="GDSTransportWebsite"/>
+                <w:color w:val="0A0A0A"/>
+              </w:rPr>
+              <w:t>&gt;&gt;&lt;&lt;cs_{</w:t>
             </w:r>
             <w:r>
               <w:rPr>
@@ -1686,6 +1544,7 @@
               <w:t>&lt;&lt;</w:t>
             </w:r>
             <w:proofErr w:type="spellStart"/>
+            <w:proofErr w:type="gramStart"/>
             <w:r>
               <w:rPr>
                 <w:rFonts w:ascii="GDSTransportWebsite" w:hAnsi="GDSTransportWebsite"/>
@@ -1701,6 +1560,7 @@
               <w:t>ddress.Country</w:t>
             </w:r>
             <w:proofErr w:type="spellEnd"/>
+            <w:proofErr w:type="gramEnd"/>
             <w:r>
               <w:rPr>
                 <w:rFonts w:ascii="GDSTransportWebsite" w:hAnsi="GDSTransportWebsite"/>
@@ -1714,6 +1574,985 @@
     </w:tbl>
     <w:p>
       <w:pPr>
+        <w:pBdr>
+          <w:bottom w:val="single" w:sz="4" w:space="1" w:color="auto"/>
+        </w:pBdr>
+        <w:spacing w:before="120" w:after="120"/>
+        <w:rPr>
+          <w:rFonts w:asciiTheme="minorHAnsi" w:hAnsiTheme="minorHAnsi" w:cstheme="minorHAnsi"/>
+          <w:color w:val="0A0A0A"/>
+          <w:sz w:val="36"/>
+          <w:szCs w:val="36"/>
+        </w:rPr>
+      </w:pPr>
+      <w:r>
+        <w:rPr>
+          <w:rFonts w:ascii="GDSTransportWebsite" w:hAnsi="GDSTransportWebsite"/>
+          <w:color w:val="0A0A0A"/>
+          <w:sz w:val="36"/>
+          <w:szCs w:val="36"/>
+        </w:rPr>
+        <w:t>Defendant’s legal representative</w:t>
+      </w:r>
+    </w:p>
+    <w:tbl>
+      <w:tblPr>
+        <w:tblStyle w:val="TableGrid"/>
+        <w:tblW w:w="10025" w:type="dxa"/>
+        <w:tblBorders>
+          <w:top w:val="none" w:sz="0" w:space="0" w:color="auto"/>
+          <w:left w:val="none" w:sz="0" w:space="0" w:color="auto"/>
+          <w:bottom w:val="none" w:sz="0" w:space="0" w:color="auto"/>
+          <w:right w:val="none" w:sz="0" w:space="0" w:color="auto"/>
+          <w:insideH w:val="none" w:sz="0" w:space="0" w:color="auto"/>
+          <w:insideV w:val="none" w:sz="0" w:space="0" w:color="auto"/>
+        </w:tblBorders>
+        <w:tblLayout w:type="fixed"/>
+        <w:tblLook w:val="04A0" w:firstRow="1" w:lastRow="0" w:firstColumn="1" w:lastColumn="0" w:noHBand="0" w:noVBand="1"/>
+      </w:tblPr>
+      <w:tblGrid>
+        <w:gridCol w:w="3681"/>
+        <w:gridCol w:w="6344"/>
+      </w:tblGrid>
+      <w:tr>
+        <w:trPr>
+          <w:trHeight w:val="680"/>
+        </w:trPr>
+        <w:tc>
+          <w:tcPr>
+            <w:tcW w:w="3681" w:type="dxa"/>
+          </w:tcPr>
+          <w:p>
+            <w:pPr>
+              <w:pStyle w:val="NormalWeb"/>
+              <w:spacing w:before="80" w:beforeAutospacing="0" w:after="80" w:afterAutospacing="0"/>
+              <w:rPr>
+                <w:rFonts w:asciiTheme="minorHAnsi" w:hAnsiTheme="minorHAnsi" w:cstheme="minorHAnsi"/>
+                <w:b/>
+                <w:bCs/>
+                <w:color w:val="0A0A0A"/>
+                <w:shd w:val="clear" w:color="auto" w:fill="FFFFFF"/>
+              </w:rPr>
+            </w:pPr>
+            <w:r>
+              <w:rPr>
+                <w:rFonts w:ascii="GDSTransportWebsite" w:hAnsi="GDSTransportWebsite"/>
+                <w:b/>
+                <w:bCs/>
+                <w:color w:val="0A0A0A"/>
+                <w:shd w:val="clear" w:color="auto" w:fill="FFFFFF"/>
+              </w:rPr>
+              <w:t>Organisation name</w:t>
+            </w:r>
+          </w:p>
+        </w:tc>
+        <w:tc>
+          <w:tcPr>
+            <w:tcW w:w="6344" w:type="dxa"/>
+          </w:tcPr>
+          <w:p>
+            <w:r>
+              <w:rPr>
+                <w:rFonts w:ascii="GDSTransportWebsite" w:hAnsi="GDSTransportWebsite"/>
+                <w:color w:val="0A0A0A"/>
+              </w:rPr>
+              <w:t>&lt;</w:t>
+            </w:r>
+            <w:r>
+              <w:rPr>
+                <w:rFonts w:ascii="GDSTransportWebsite" w:hAnsi="GDSTransportWebsite"/>
+                <w:color w:val="0A0A0A"/>
+              </w:rPr>
+              <w:t>&lt;</w:t>
+            </w:r>
+            <w:proofErr w:type="spellStart"/>
+            <w:proofErr w:type="gramStart"/>
+            <w:r>
+              <w:rPr>
+                <w:rFonts w:ascii="GDSTransportWebsite" w:hAnsi="GDSTransportWebsite"/>
+                <w:color w:val="0A0A0A"/>
+              </w:rPr>
+              <w:t>respondent.representative</w:t>
+            </w:r>
+            <w:proofErr w:type="gramEnd"/>
+            <w:r>
+              <w:rPr>
+                <w:rFonts w:ascii="GDSTransportWebsite" w:hAnsi="GDSTransportWebsite"/>
+                <w:color w:val="0A0A0A"/>
+              </w:rPr>
+              <w:t>.</w:t>
+            </w:r>
+            <w:r>
+              <w:rPr>
+                <w:rFonts w:ascii="GDSTransportWebsite" w:hAnsi="GDSTransportWebsite"/>
+                <w:color w:val="0A0A0A"/>
+              </w:rPr>
+              <w:t>organisation</w:t>
+            </w:r>
+            <w:r>
+              <w:rPr>
+                <w:rFonts w:ascii="GDSTransportWebsite" w:hAnsi="GDSTransportWebsite"/>
+                <w:color w:val="0A0A0A"/>
+              </w:rPr>
+              <w:t>Name</w:t>
+            </w:r>
+            <w:proofErr w:type="spellEnd"/>
+            <w:r>
+              <w:rPr>
+                <w:rFonts w:ascii="GDSTransportWebsite" w:hAnsi="GDSTransportWebsite"/>
+                <w:color w:val="0A0A0A"/>
+              </w:rPr>
+              <w:t>&gt;</w:t>
+            </w:r>
+            <w:r>
+              <w:rPr>
+                <w:rFonts w:ascii="GDSTransportWebsite" w:hAnsi="GDSTransportWebsite"/>
+                <w:color w:val="0A0A0A"/>
+              </w:rPr>
+              <w:t>&gt;</w:t>
+            </w:r>
+          </w:p>
+        </w:tc>
+      </w:tr>
+      <w:tr>
+        <w:trPr>
+          <w:trHeight w:val="680"/>
+        </w:trPr>
+        <w:tc>
+          <w:tcPr>
+            <w:tcW w:w="3681" w:type="dxa"/>
+          </w:tcPr>
+          <w:p>
+            <w:pPr>
+              <w:pStyle w:val="NormalWeb"/>
+              <w:spacing w:before="80" w:beforeAutospacing="0" w:after="80" w:afterAutospacing="0"/>
+              <w:rPr>
+                <w:rFonts w:ascii="GDSTransportWebsite" w:hAnsi="GDSTransportWebsite"/>
+                <w:b/>
+                <w:bCs/>
+                <w:color w:val="0A0A0A"/>
+                <w:shd w:val="clear" w:color="auto" w:fill="FFFFFF"/>
+              </w:rPr>
+            </w:pPr>
+            <w:r>
+              <w:rPr>
+                <w:rFonts w:ascii="GDSTransportWebsite" w:hAnsi="GDSTransportWebsite"/>
+                <w:b/>
+                <w:bCs/>
+                <w:color w:val="0A0A0A"/>
+                <w:shd w:val="clear" w:color="auto" w:fill="FFFFFF"/>
+              </w:rPr>
+              <w:t>Address</w:t>
+            </w:r>
+          </w:p>
+        </w:tc>
+        <w:tc>
+          <w:tcPr>
+            <w:tcW w:w="6344" w:type="dxa"/>
+          </w:tcPr>
+          <w:p>
+            <w:pPr>
+              <w:spacing w:before="40" w:after="40"/>
+              <w:rPr>
+                <w:rFonts w:ascii="GDSTransportWebsite" w:hAnsi="GDSTransportWebsite"/>
+                <w:color w:val="0A0A0A"/>
+              </w:rPr>
+            </w:pPr>
+            <w:r>
+              <w:rPr>
+                <w:rFonts w:ascii="GDSTransportWebsite" w:hAnsi="GDSTransportWebsite"/>
+                <w:color w:val="0A0A0A"/>
+              </w:rPr>
+              <w:t>&lt;&lt;</w:t>
+            </w:r>
+            <w:r>
+              <w:rPr>
+                <w:rFonts w:ascii="GDSTransportWebsite" w:hAnsi="GDSTransportWebsite"/>
+                <w:color w:val="0A0A0A"/>
+              </w:rPr>
+              <w:t>cs_</w:t>
+            </w:r>
+            <w:proofErr w:type="gramStart"/>
+            <w:r>
+              <w:rPr>
+                <w:rFonts w:ascii="GDSTransportWebsite" w:hAnsi="GDSTransportWebsite"/>
+                <w:color w:val="0A0A0A"/>
+              </w:rPr>
+              <w:t>{</w:t>
+            </w:r>
+            <w:r>
+              <w:rPr>
+                <w:rFonts w:ascii="GDSTransportWebsite" w:hAnsi="GDSTransportWebsite"/>
+                <w:color w:val="0A0A0A"/>
+              </w:rPr>
+              <w:t>!isBlank</w:t>
+            </w:r>
+            <w:proofErr w:type="gramEnd"/>
+            <w:r>
+              <w:rPr>
+                <w:rFonts w:ascii="GDSTransportWebsite" w:hAnsi="GDSTransportWebsite"/>
+                <w:color w:val="0A0A0A"/>
+              </w:rPr>
+              <w:t>(</w:t>
+            </w:r>
+            <w:r>
+              <w:rPr>
+                <w:rFonts w:ascii="GDSTransportWebsite" w:hAnsi="GDSTransportWebsite"/>
+                <w:color w:val="0A0A0A"/>
+              </w:rPr>
+              <w:t>respondent.representative.</w:t>
+            </w:r>
+            <w:r>
+              <w:rPr>
+                <w:rFonts w:ascii="GDSTransportWebsite" w:hAnsi="GDSTransportWebsite"/>
+                <w:color w:val="0A0A0A"/>
+              </w:rPr>
+              <w:t>serviceA</w:t>
+            </w:r>
+            <w:r>
+              <w:rPr>
+                <w:rFonts w:ascii="GDSTransportWebsite" w:hAnsi="GDSTransportWebsite"/>
+                <w:color w:val="0A0A0A"/>
+              </w:rPr>
+              <w:t>ddress.AddressLine</w:t>
+            </w:r>
+            <w:r>
+              <w:rPr>
+                <w:rFonts w:ascii="GDSTransportWebsite" w:hAnsi="GDSTransportWebsite"/>
+                <w:color w:val="0A0A0A"/>
+              </w:rPr>
+              <w:t>1)</w:t>
+            </w:r>
+            <w:r>
+              <w:rPr>
+                <w:rFonts w:ascii="GDSTransportWebsite" w:hAnsi="GDSTransportWebsite"/>
+                <w:color w:val="0A0A0A"/>
+              </w:rPr>
+              <w:t>}&gt;&gt;&lt;&lt;</w:t>
+            </w:r>
+            <w:r>
+              <w:rPr>
+                <w:rFonts w:ascii="GDSTransportWebsite" w:hAnsi="GDSTransportWebsite"/>
+                <w:color w:val="0A0A0A"/>
+              </w:rPr>
+              <w:t>respondent.representative.</w:t>
+            </w:r>
+            <w:r>
+              <w:rPr>
+                <w:rFonts w:ascii="GDSTransportWebsite" w:hAnsi="GDSTransportWebsite"/>
+                <w:color w:val="0A0A0A"/>
+              </w:rPr>
+              <w:t>serviceA</w:t>
+            </w:r>
+            <w:r>
+              <w:rPr>
+                <w:rFonts w:ascii="GDSTransportWebsite" w:hAnsi="GDSTransportWebsite"/>
+                <w:color w:val="0A0A0A"/>
+              </w:rPr>
+              <w:t>ddress.AddressLine1&gt;&gt;</w:t>
+            </w:r>
+            <w:r>
+              <w:rPr>
+                <w:rFonts w:ascii="GDSTransportWebsite" w:hAnsi="GDSTransportWebsite"/>
+                <w:color w:val="0A0A0A"/>
+              </w:rPr>
+              <w:t>&lt;&lt;es_&gt;&gt;</w:t>
+            </w:r>
+            <w:r>
+              <w:rPr>
+                <w:rFonts w:ascii="GDSTransportWebsite" w:hAnsi="GDSTransportWebsite"/>
+                <w:color w:val="0A0A0A"/>
+              </w:rPr>
+              <w:t>&lt;&lt;cs_{</w:t>
+            </w:r>
+            <w:r>
+              <w:rPr>
+                <w:rFonts w:ascii="GDSTransportWebsite" w:hAnsi="GDSTransportWebsite"/>
+                <w:color w:val="0A0A0A"/>
+              </w:rPr>
+              <w:t>!isBlank(</w:t>
+            </w:r>
+            <w:r>
+              <w:rPr>
+                <w:rFonts w:ascii="GDSTransportWebsite" w:hAnsi="GDSTransportWebsite"/>
+                <w:color w:val="0A0A0A"/>
+              </w:rPr>
+              <w:t>respondent.representative.</w:t>
+            </w:r>
+            <w:r>
+              <w:rPr>
+                <w:rFonts w:ascii="GDSTransportWebsite" w:hAnsi="GDSTransportWebsite"/>
+                <w:color w:val="0A0A0A"/>
+              </w:rPr>
+              <w:t>serviceA</w:t>
+            </w:r>
+            <w:r>
+              <w:rPr>
+                <w:rFonts w:ascii="GDSTransportWebsite" w:hAnsi="GDSTransportWebsite"/>
+                <w:color w:val="0A0A0A"/>
+              </w:rPr>
+              <w:t>ddress.AddressLine2</w:t>
+            </w:r>
+            <w:r>
+              <w:rPr>
+                <w:rFonts w:ascii="GDSTransportWebsite" w:hAnsi="GDSTransportWebsite"/>
+                <w:color w:val="0A0A0A"/>
+              </w:rPr>
+              <w:t>)</w:t>
+            </w:r>
+            <w:r>
+              <w:rPr>
+                <w:rFonts w:ascii="GDSTransportWebsite" w:hAnsi="GDSTransportWebsite"/>
+                <w:color w:val="0A0A0A"/>
+              </w:rPr>
+              <w:t>}&gt;&gt;</w:t>
+            </w:r>
+          </w:p>
+          <w:p>
+            <w:pPr>
+              <w:spacing w:before="40" w:after="40"/>
+              <w:rPr>
+                <w:rFonts w:ascii="GDSTransportWebsite" w:hAnsi="GDSTransportWebsite"/>
+                <w:color w:val="0A0A0A"/>
+              </w:rPr>
+            </w:pPr>
+            <w:r>
+              <w:rPr>
+                <w:rFonts w:ascii="GDSTransportWebsite" w:hAnsi="GDSTransportWebsite"/>
+                <w:color w:val="0A0A0A"/>
+              </w:rPr>
+              <w:lastRenderedPageBreak/>
+              <w:t>&lt;&lt;</w:t>
+            </w:r>
+            <w:proofErr w:type="gramStart"/>
+            <w:r>
+              <w:rPr>
+                <w:rFonts w:ascii="GDSTransportWebsite" w:hAnsi="GDSTransportWebsite"/>
+                <w:color w:val="0A0A0A"/>
+              </w:rPr>
+              <w:t>respondent.representative</w:t>
+            </w:r>
+            <w:proofErr w:type="gramEnd"/>
+            <w:r>
+              <w:rPr>
+                <w:rFonts w:ascii="GDSTransportWebsite" w:hAnsi="GDSTransportWebsite"/>
+                <w:color w:val="0A0A0A"/>
+              </w:rPr>
+              <w:t>.</w:t>
+            </w:r>
+            <w:r>
+              <w:rPr>
+                <w:rFonts w:ascii="GDSTransportWebsite" w:hAnsi="GDSTransportWebsite"/>
+                <w:color w:val="0A0A0A"/>
+              </w:rPr>
+              <w:t>serviceA</w:t>
+            </w:r>
+            <w:r>
+              <w:rPr>
+                <w:rFonts w:ascii="GDSTransportWebsite" w:hAnsi="GDSTransportWebsite"/>
+                <w:color w:val="0A0A0A"/>
+              </w:rPr>
+              <w:t>ddress.AddressLine2&gt;&gt;&lt;&lt;es_&gt;&gt;&lt;&lt;cs_{</w:t>
+            </w:r>
+            <w:r>
+              <w:rPr>
+                <w:rFonts w:ascii="GDSTransportWebsite" w:hAnsi="GDSTransportWebsite"/>
+                <w:color w:val="0A0A0A"/>
+              </w:rPr>
+              <w:t>!isBlank(</w:t>
+            </w:r>
+            <w:r>
+              <w:rPr>
+                <w:rFonts w:ascii="GDSTransportWebsite" w:hAnsi="GDSTransportWebsite"/>
+                <w:color w:val="0A0A0A"/>
+              </w:rPr>
+              <w:t>respondent.representative.</w:t>
+            </w:r>
+            <w:r>
+              <w:rPr>
+                <w:rFonts w:ascii="GDSTransportWebsite" w:hAnsi="GDSTransportWebsite"/>
+                <w:color w:val="0A0A0A"/>
+              </w:rPr>
+              <w:t>serviceA</w:t>
+            </w:r>
+            <w:r>
+              <w:rPr>
+                <w:rFonts w:ascii="GDSTransportWebsite" w:hAnsi="GDSTransportWebsite"/>
+                <w:color w:val="0A0A0A"/>
+              </w:rPr>
+              <w:t>ddress.AddressLine3</w:t>
+            </w:r>
+            <w:r>
+              <w:rPr>
+                <w:rFonts w:ascii="GDSTransportWebsite" w:hAnsi="GDSTransportWebsite"/>
+                <w:color w:val="0A0A0A"/>
+              </w:rPr>
+              <w:t>)</w:t>
+            </w:r>
+            <w:r>
+              <w:rPr>
+                <w:rFonts w:ascii="GDSTransportWebsite" w:hAnsi="GDSTransportWebsite"/>
+                <w:color w:val="0A0A0A"/>
+              </w:rPr>
+              <w:t>}&gt;&gt;</w:t>
+            </w:r>
+          </w:p>
+          <w:p>
+            <w:pPr>
+              <w:spacing w:before="40" w:after="40"/>
+              <w:rPr>
+                <w:rFonts w:ascii="GDSTransportWebsite" w:hAnsi="GDSTransportWebsite"/>
+                <w:color w:val="0A0A0A"/>
+              </w:rPr>
+            </w:pPr>
+            <w:r>
+              <w:rPr>
+                <w:rFonts w:ascii="GDSTransportWebsite" w:hAnsi="GDSTransportWebsite"/>
+                <w:color w:val="0A0A0A"/>
+              </w:rPr>
+              <w:t>&lt;&lt;</w:t>
+            </w:r>
+            <w:proofErr w:type="gramStart"/>
+            <w:r>
+              <w:rPr>
+                <w:rFonts w:ascii="GDSTransportWebsite" w:hAnsi="GDSTransportWebsite"/>
+                <w:color w:val="0A0A0A"/>
+              </w:rPr>
+              <w:t>respondent.representative</w:t>
+            </w:r>
+            <w:proofErr w:type="gramEnd"/>
+            <w:r>
+              <w:rPr>
+                <w:rFonts w:ascii="GDSTransportWebsite" w:hAnsi="GDSTransportWebsite"/>
+                <w:color w:val="0A0A0A"/>
+              </w:rPr>
+              <w:t>.</w:t>
+            </w:r>
+            <w:r>
+              <w:rPr>
+                <w:rFonts w:ascii="GDSTransportWebsite" w:hAnsi="GDSTransportWebsite"/>
+                <w:color w:val="0A0A0A"/>
+              </w:rPr>
+              <w:t>serviceA</w:t>
+            </w:r>
+            <w:r>
+              <w:rPr>
+                <w:rFonts w:ascii="GDSTransportWebsite" w:hAnsi="GDSTransportWebsite"/>
+                <w:color w:val="0A0A0A"/>
+              </w:rPr>
+              <w:t>ddress.AddressLine3&gt;&gt;&lt;&lt;es_&gt;&gt;&lt;&lt;cs_{</w:t>
+            </w:r>
+            <w:r>
+              <w:rPr>
+                <w:rFonts w:ascii="GDSTransportWebsite" w:hAnsi="GDSTransportWebsite"/>
+                <w:color w:val="0A0A0A"/>
+              </w:rPr>
+              <w:t>!isBlank(</w:t>
+            </w:r>
+            <w:r>
+              <w:rPr>
+                <w:rFonts w:ascii="GDSTransportWebsite" w:hAnsi="GDSTransportWebsite"/>
+                <w:color w:val="0A0A0A"/>
+              </w:rPr>
+              <w:t>respondent.representative.</w:t>
+            </w:r>
+            <w:r>
+              <w:rPr>
+                <w:rFonts w:ascii="GDSTransportWebsite" w:hAnsi="GDSTransportWebsite"/>
+                <w:color w:val="0A0A0A"/>
+              </w:rPr>
+              <w:t>serviceA</w:t>
+            </w:r>
+            <w:r>
+              <w:rPr>
+                <w:rFonts w:ascii="GDSTransportWebsite" w:hAnsi="GDSTransportWebsite"/>
+                <w:color w:val="0A0A0A"/>
+              </w:rPr>
+              <w:t>ddress.PostTown</w:t>
+            </w:r>
+            <w:r>
+              <w:rPr>
+                <w:rFonts w:ascii="GDSTransportWebsite" w:hAnsi="GDSTransportWebsite"/>
+                <w:color w:val="0A0A0A"/>
+              </w:rPr>
+              <w:t>)</w:t>
+            </w:r>
+            <w:r>
+              <w:rPr>
+                <w:rFonts w:ascii="GDSTransportWebsite" w:hAnsi="GDSTransportWebsite"/>
+                <w:color w:val="0A0A0A"/>
+              </w:rPr>
+              <w:t>}&gt;&gt;</w:t>
+            </w:r>
+          </w:p>
+          <w:p>
+            <w:pPr>
+              <w:spacing w:before="40" w:after="40"/>
+              <w:rPr>
+                <w:rFonts w:ascii="GDSTransportWebsite" w:hAnsi="GDSTransportWebsite"/>
+                <w:color w:val="0A0A0A"/>
+              </w:rPr>
+            </w:pPr>
+            <w:r>
+              <w:rPr>
+                <w:rFonts w:ascii="GDSTransportWebsite" w:hAnsi="GDSTransportWebsite"/>
+                <w:color w:val="0A0A0A"/>
+              </w:rPr>
+              <w:t>&lt;&lt;</w:t>
+            </w:r>
+            <w:proofErr w:type="spellStart"/>
+            <w:proofErr w:type="gramStart"/>
+            <w:r>
+              <w:rPr>
+                <w:rFonts w:ascii="GDSTransportWebsite" w:hAnsi="GDSTransportWebsite"/>
+                <w:color w:val="0A0A0A"/>
+              </w:rPr>
+              <w:t>respondent.representative</w:t>
+            </w:r>
+            <w:proofErr w:type="gramEnd"/>
+            <w:r>
+              <w:rPr>
+                <w:rFonts w:ascii="GDSTransportWebsite" w:hAnsi="GDSTransportWebsite"/>
+                <w:color w:val="0A0A0A"/>
+              </w:rPr>
+              <w:t>.</w:t>
+            </w:r>
+            <w:r>
+              <w:rPr>
+                <w:rFonts w:ascii="GDSTransportWebsite" w:hAnsi="GDSTransportWebsite"/>
+                <w:color w:val="0A0A0A"/>
+              </w:rPr>
+              <w:t>serviceA</w:t>
+            </w:r>
+            <w:r>
+              <w:rPr>
+                <w:rFonts w:ascii="GDSTransportWebsite" w:hAnsi="GDSTransportWebsite"/>
+                <w:color w:val="0A0A0A"/>
+              </w:rPr>
+              <w:t>ddress.PostTown</w:t>
+            </w:r>
+            <w:proofErr w:type="spellEnd"/>
+            <w:r>
+              <w:rPr>
+                <w:rFonts w:ascii="GDSTransportWebsite" w:hAnsi="GDSTransportWebsite"/>
+                <w:color w:val="0A0A0A"/>
+              </w:rPr>
+              <w:t>&gt;&gt;&lt;&lt;es_&gt;&gt;</w:t>
+            </w:r>
+          </w:p>
+          <w:p>
+            <w:pPr>
+              <w:spacing w:before="40" w:after="40"/>
+              <w:rPr>
+                <w:rFonts w:ascii="GDSTransportWebsite" w:hAnsi="GDSTransportWebsite"/>
+                <w:color w:val="0A0A0A"/>
+              </w:rPr>
+            </w:pPr>
+            <w:r>
+              <w:rPr>
+                <w:rFonts w:ascii="GDSTransportWebsite" w:hAnsi="GDSTransportWebsite"/>
+                <w:color w:val="0A0A0A"/>
+              </w:rPr>
+              <w:t>&lt;&lt;</w:t>
+            </w:r>
+            <w:proofErr w:type="gramStart"/>
+            <w:r>
+              <w:rPr>
+                <w:rFonts w:ascii="GDSTransportWebsite" w:hAnsi="GDSTransportWebsite"/>
+                <w:color w:val="0A0A0A"/>
+              </w:rPr>
+              <w:t>respondent.representative</w:t>
+            </w:r>
+            <w:proofErr w:type="gramEnd"/>
+            <w:r>
+              <w:rPr>
+                <w:rFonts w:ascii="GDSTransportWebsite" w:hAnsi="GDSTransportWebsite"/>
+                <w:color w:val="0A0A0A"/>
+              </w:rPr>
+              <w:t>.</w:t>
+            </w:r>
+            <w:r>
+              <w:rPr>
+                <w:rFonts w:ascii="GDSTransportWebsite" w:hAnsi="GDSTransportWebsite"/>
+                <w:color w:val="0A0A0A"/>
+              </w:rPr>
+              <w:t>serviceA</w:t>
+            </w:r>
+            <w:r>
+              <w:rPr>
+                <w:rFonts w:ascii="GDSTransportWebsite" w:hAnsi="GDSTransportWebsite"/>
+                <w:color w:val="0A0A0A"/>
+              </w:rPr>
+              <w:t>ddress.PostCode&gt;&gt;&lt;&lt;cs_{</w:t>
+            </w:r>
+            <w:r>
+              <w:rPr>
+                <w:rFonts w:ascii="GDSTransportWebsite" w:hAnsi="GDSTransportWebsite"/>
+                <w:color w:val="0A0A0A"/>
+              </w:rPr>
+              <w:t>!isBlank(</w:t>
+            </w:r>
+            <w:r>
+              <w:rPr>
+                <w:rFonts w:ascii="GDSTransportWebsite" w:hAnsi="GDSTransportWebsite"/>
+                <w:color w:val="0A0A0A"/>
+              </w:rPr>
+              <w:t>respondent.representative.</w:t>
+            </w:r>
+            <w:r>
+              <w:rPr>
+                <w:rFonts w:ascii="GDSTransportWebsite" w:hAnsi="GDSTransportWebsite"/>
+                <w:color w:val="0A0A0A"/>
+              </w:rPr>
+              <w:t>serviceA</w:t>
+            </w:r>
+            <w:r>
+              <w:rPr>
+                <w:rFonts w:ascii="GDSTransportWebsite" w:hAnsi="GDSTransportWebsite"/>
+                <w:color w:val="0A0A0A"/>
+              </w:rPr>
+              <w:t>ddress.Country</w:t>
+            </w:r>
+            <w:r>
+              <w:rPr>
+                <w:rFonts w:ascii="GDSTransportWebsite" w:hAnsi="GDSTransportWebsite"/>
+                <w:color w:val="0A0A0A"/>
+              </w:rPr>
+              <w:t>)</w:t>
+            </w:r>
+            <w:r>
+              <w:rPr>
+                <w:rFonts w:ascii="GDSTransportWebsite" w:hAnsi="GDSTransportWebsite"/>
+                <w:color w:val="0A0A0A"/>
+              </w:rPr>
+              <w:t>}&gt;&gt;</w:t>
+            </w:r>
+          </w:p>
+          <w:p>
+            <w:pPr>
+              <w:rPr>
+                <w:rFonts w:ascii="GDSTransportWebsite" w:hAnsi="GDSTransportWebsite"/>
+                <w:color w:val="0A0A0A"/>
+              </w:rPr>
+            </w:pPr>
+            <w:r>
+              <w:rPr>
+                <w:rFonts w:ascii="GDSTransportWebsite" w:hAnsi="GDSTransportWebsite"/>
+                <w:color w:val="0A0A0A"/>
+              </w:rPr>
+              <w:t>&lt;&lt;</w:t>
+            </w:r>
+            <w:r>
+              <w:rPr>
+                <w:rFonts w:ascii="GDSTransportWebsite" w:hAnsi="GDSTransportWebsite"/>
+                <w:color w:val="0A0A0A"/>
+              </w:rPr>
+              <w:t xml:space="preserve"> </w:t>
+            </w:r>
+            <w:proofErr w:type="spellStart"/>
+            <w:proofErr w:type="gramStart"/>
+            <w:r>
+              <w:rPr>
+                <w:rFonts w:ascii="GDSTransportWebsite" w:hAnsi="GDSTransportWebsite"/>
+                <w:color w:val="0A0A0A"/>
+              </w:rPr>
+              <w:t>respondent.representative</w:t>
+            </w:r>
+            <w:proofErr w:type="gramEnd"/>
+            <w:r>
+              <w:rPr>
+                <w:rFonts w:ascii="GDSTransportWebsite" w:hAnsi="GDSTransportWebsite"/>
+                <w:color w:val="0A0A0A"/>
+              </w:rPr>
+              <w:t>.</w:t>
+            </w:r>
+            <w:r>
+              <w:rPr>
+                <w:rFonts w:ascii="GDSTransportWebsite" w:hAnsi="GDSTransportWebsite"/>
+                <w:color w:val="0A0A0A"/>
+              </w:rPr>
+              <w:t>serviceA</w:t>
+            </w:r>
+            <w:r>
+              <w:rPr>
+                <w:rFonts w:ascii="GDSTransportWebsite" w:hAnsi="GDSTransportWebsite"/>
+                <w:color w:val="0A0A0A"/>
+              </w:rPr>
+              <w:t>ddress.Country</w:t>
+            </w:r>
+            <w:proofErr w:type="spellEnd"/>
+            <w:r>
+              <w:rPr>
+                <w:rFonts w:ascii="GDSTransportWebsite" w:hAnsi="GDSTransportWebsite"/>
+                <w:color w:val="0A0A0A"/>
+              </w:rPr>
+              <w:t>&gt;&gt;&lt;&lt;es_&gt;&gt;</w:t>
+            </w:r>
+          </w:p>
+        </w:tc>
+      </w:tr>
+      <w:tr>
+        <w:trPr>
+          <w:trHeight w:val="680"/>
+        </w:trPr>
+        <w:tc>
+          <w:tcPr>
+            <w:tcW w:w="3681" w:type="dxa"/>
+          </w:tcPr>
+          <w:p>
+            <w:pPr>
+              <w:pStyle w:val="NormalWeb"/>
+              <w:spacing w:before="80" w:beforeAutospacing="0" w:after="80" w:afterAutospacing="0"/>
+              <w:rPr>
+                <w:rFonts w:ascii="GDSTransportWebsite" w:hAnsi="GDSTransportWebsite"/>
+                <w:b/>
+                <w:bCs/>
+                <w:color w:val="0A0A0A"/>
+                <w:shd w:val="clear" w:color="auto" w:fill="FFFFFF"/>
+              </w:rPr>
+            </w:pPr>
+            <w:r>
+              <w:rPr>
+                <w:rFonts w:ascii="GDSTransportWebsite" w:hAnsi="GDSTransportWebsite"/>
+                <w:b/>
+                <w:bCs/>
+                <w:color w:val="0A0A0A"/>
+                <w:shd w:val="clear" w:color="auto" w:fill="FFFFFF"/>
+              </w:rPr>
+              <w:lastRenderedPageBreak/>
+              <w:t>Email address</w:t>
+            </w:r>
+          </w:p>
+        </w:tc>
+        <w:tc>
+          <w:tcPr>
+            <w:tcW w:w="6344" w:type="dxa"/>
+          </w:tcPr>
+          <w:p>
+            <w:pPr>
+              <w:spacing w:before="40" w:after="40"/>
+              <w:rPr>
+                <w:rFonts w:ascii="GDSTransportWebsite" w:hAnsi="GDSTransportWebsite"/>
+                <w:color w:val="0A0A0A"/>
+              </w:rPr>
+            </w:pPr>
+            <w:r>
+              <w:rPr>
+                <w:rFonts w:ascii="GDSTransportWebsite" w:hAnsi="GDSTransportWebsite"/>
+                <w:color w:val="0A0A0A"/>
+              </w:rPr>
+              <w:t>&lt;&lt;</w:t>
+            </w:r>
+            <w:proofErr w:type="spellStart"/>
+            <w:proofErr w:type="gramStart"/>
+            <w:r>
+              <w:rPr>
+                <w:rFonts w:ascii="GDSTransportWebsite" w:hAnsi="GDSTransportWebsite"/>
+                <w:color w:val="0A0A0A"/>
+              </w:rPr>
+              <w:t>respondent.representative</w:t>
+            </w:r>
+            <w:proofErr w:type="gramEnd"/>
+            <w:r>
+              <w:rPr>
+                <w:rFonts w:ascii="GDSTransportWebsite" w:hAnsi="GDSTransportWebsite"/>
+                <w:color w:val="0A0A0A"/>
+              </w:rPr>
+              <w:t>.</w:t>
+            </w:r>
+            <w:r>
+              <w:rPr>
+                <w:rFonts w:ascii="GDSTransportWebsite" w:hAnsi="GDSTransportWebsite"/>
+                <w:color w:val="0A0A0A"/>
+              </w:rPr>
+              <w:t>emailAddress</w:t>
+            </w:r>
+            <w:proofErr w:type="spellEnd"/>
+            <w:r>
+              <w:rPr>
+                <w:rFonts w:ascii="GDSTransportWebsite" w:hAnsi="GDSTransportWebsite"/>
+                <w:color w:val="0A0A0A"/>
+              </w:rPr>
+              <w:t>&gt;&gt;</w:t>
+            </w:r>
+          </w:p>
+        </w:tc>
+      </w:tr>
+      <w:tr>
+        <w:trPr>
+          <w:trHeight w:val="680"/>
+        </w:trPr>
+        <w:tc>
+          <w:tcPr>
+            <w:tcW w:w="3681" w:type="dxa"/>
+          </w:tcPr>
+          <w:p>
+            <w:pPr>
+              <w:pStyle w:val="NormalWeb"/>
+              <w:spacing w:before="80" w:beforeAutospacing="0" w:after="80" w:afterAutospacing="0"/>
+              <w:rPr>
+                <w:rFonts w:ascii="GDSTransportWebsite" w:hAnsi="GDSTransportWebsite"/>
+                <w:b/>
+                <w:bCs/>
+                <w:color w:val="0A0A0A"/>
+                <w:shd w:val="clear" w:color="auto" w:fill="FFFFFF"/>
+              </w:rPr>
+            </w:pPr>
+            <w:r>
+              <w:rPr>
+                <w:rFonts w:ascii="GDSTransportWebsite" w:hAnsi="GDSTransportWebsite"/>
+                <w:b/>
+                <w:bCs/>
+                <w:color w:val="0A0A0A"/>
+                <w:shd w:val="clear" w:color="auto" w:fill="FFFFFF"/>
+              </w:rPr>
+              <w:t>Phone number</w:t>
+            </w:r>
+          </w:p>
+        </w:tc>
+        <w:tc>
+          <w:tcPr>
+            <w:tcW w:w="6344" w:type="dxa"/>
+          </w:tcPr>
+          <w:p>
+            <w:pPr>
+              <w:spacing w:before="40" w:after="40"/>
+              <w:rPr>
+                <w:rFonts w:ascii="GDSTransportWebsite" w:hAnsi="GDSTransportWebsite"/>
+                <w:color w:val="0A0A0A"/>
+              </w:rPr>
+            </w:pPr>
+            <w:r>
+              <w:rPr>
+                <w:rFonts w:ascii="GDSTransportWebsite" w:hAnsi="GDSTransportWebsite"/>
+                <w:color w:val="0A0A0A"/>
+              </w:rPr>
+              <w:t>&lt;&lt;</w:t>
+            </w:r>
+            <w:proofErr w:type="spellStart"/>
+            <w:proofErr w:type="gramStart"/>
+            <w:r>
+              <w:rPr>
+                <w:rFonts w:ascii="GDSTransportWebsite" w:hAnsi="GDSTransportWebsite"/>
+                <w:color w:val="0A0A0A"/>
+              </w:rPr>
+              <w:t>respondent.representative</w:t>
+            </w:r>
+            <w:proofErr w:type="gramEnd"/>
+            <w:r>
+              <w:rPr>
+                <w:rFonts w:ascii="GDSTransportWebsite" w:hAnsi="GDSTransportWebsite"/>
+                <w:color w:val="0A0A0A"/>
+              </w:rPr>
+              <w:t>.</w:t>
+            </w:r>
+            <w:r>
+              <w:rPr>
+                <w:rFonts w:ascii="GDSTransportWebsite" w:hAnsi="GDSTransportWebsite"/>
+                <w:color w:val="0A0A0A"/>
+              </w:rPr>
+              <w:t>phoneNumber</w:t>
+            </w:r>
+            <w:proofErr w:type="spellEnd"/>
+            <w:r>
+              <w:rPr>
+                <w:rFonts w:ascii="GDSTransportWebsite" w:hAnsi="GDSTransportWebsite"/>
+                <w:color w:val="0A0A0A"/>
+              </w:rPr>
+              <w:t>&gt;&gt;</w:t>
+            </w:r>
+          </w:p>
+        </w:tc>
+      </w:tr>
+      <w:tr>
+        <w:trPr>
+          <w:trHeight w:val="680"/>
+        </w:trPr>
+        <w:tc>
+          <w:tcPr>
+            <w:tcW w:w="3681" w:type="dxa"/>
+          </w:tcPr>
+          <w:p>
+            <w:pPr>
+              <w:pStyle w:val="NormalWeb"/>
+              <w:spacing w:before="80" w:beforeAutospacing="0" w:after="80" w:afterAutospacing="0"/>
+              <w:rPr>
+                <w:rFonts w:ascii="GDSTransportWebsite" w:hAnsi="GDSTransportWebsite"/>
+                <w:b/>
+                <w:bCs/>
+                <w:color w:val="0A0A0A"/>
+                <w:shd w:val="clear" w:color="auto" w:fill="FFFFFF"/>
+              </w:rPr>
+            </w:pPr>
+            <w:r>
+              <w:rPr>
+                <w:rFonts w:ascii="GDSTransportWebsite" w:hAnsi="GDSTransportWebsite"/>
+                <w:b/>
+                <w:bCs/>
+                <w:color w:val="0A0A0A"/>
+                <w:shd w:val="clear" w:color="auto" w:fill="FFFFFF"/>
+              </w:rPr>
+              <w:t>DX address</w:t>
+            </w:r>
+          </w:p>
+        </w:tc>
+        <w:tc>
+          <w:tcPr>
+            <w:tcW w:w="6344" w:type="dxa"/>
+          </w:tcPr>
+          <w:p>
+            <w:pPr>
+              <w:spacing w:before="40" w:after="40"/>
+              <w:rPr>
+                <w:rFonts w:ascii="GDSTransportWebsite" w:hAnsi="GDSTransportWebsite"/>
+                <w:color w:val="0A0A0A"/>
+              </w:rPr>
+            </w:pPr>
+            <w:r>
+              <w:rPr>
+                <w:rFonts w:ascii="GDSTransportWebsite" w:hAnsi="GDSTransportWebsite"/>
+                <w:color w:val="0A0A0A"/>
+              </w:rPr>
+              <w:t>&lt;&lt;</w:t>
+            </w:r>
+            <w:proofErr w:type="spellStart"/>
+            <w:proofErr w:type="gramStart"/>
+            <w:r>
+              <w:rPr>
+                <w:rFonts w:ascii="GDSTransportWebsite" w:hAnsi="GDSTransportWebsite"/>
+                <w:color w:val="0A0A0A"/>
+              </w:rPr>
+              <w:t>respondent.representative</w:t>
+            </w:r>
+            <w:proofErr w:type="gramEnd"/>
+            <w:r>
+              <w:rPr>
+                <w:rFonts w:ascii="GDSTransportWebsite" w:hAnsi="GDSTransportWebsite"/>
+                <w:color w:val="0A0A0A"/>
+              </w:rPr>
+              <w:t>.</w:t>
+            </w:r>
+            <w:r>
+              <w:rPr>
+                <w:rFonts w:ascii="GDSTransportWebsite" w:hAnsi="GDSTransportWebsite"/>
+                <w:color w:val="0A0A0A"/>
+              </w:rPr>
+              <w:t>dxAddress</w:t>
+            </w:r>
+            <w:proofErr w:type="spellEnd"/>
+            <w:r>
+              <w:rPr>
+                <w:rFonts w:ascii="GDSTransportWebsite" w:hAnsi="GDSTransportWebsite"/>
+                <w:color w:val="0A0A0A"/>
+              </w:rPr>
+              <w:t>&gt;&gt;</w:t>
+            </w:r>
+          </w:p>
+        </w:tc>
+      </w:tr>
+    </w:tbl>
+    <w:p>
+      <w:pPr>
         <w:pStyle w:val="NormalWeb"/>
         <w:spacing w:after="40" w:afterAutospacing="0"/>
         <w:rPr>
@@ -1722,7 +2561,7 @@
       </w:pPr>
     </w:p>
     <w:sectPr>
-      <w:footerReference w:type="default" r:id="rId10"/>
+      <w:footerReference w:type="default" r:id="rId13"/>
       <w:pgSz w:w="12240" w:h="15840"/>
       <w:pgMar w:top="1134" w:right="1134" w:bottom="1134" w:left="1134" w:header="720" w:footer="720" w:gutter="0"/>
       <w:cols w:space="720"/>
@@ -6353,10 +7192,33 @@
 </file>
 
 <file path=customXml/item1.xml><?xml version="1.0" encoding="utf-8"?>
-<b:Sources xmlns:b="http://schemas.openxmlformats.org/officeDocument/2006/bibliography" xmlns="http://schemas.openxmlformats.org/officeDocument/2006/bibliography" SelectedStyle="\APASixthEditionOfficeOnline.xsl" StyleName="APA" Version="6"/>
+<p:properties xmlns:p="http://schemas.microsoft.com/office/2006/metadata/properties" xmlns:xsi="http://www.w3.org/2001/XMLSchema-instance" xmlns:pc="http://schemas.microsoft.com/office/infopath/2007/PartnerControls">
+  <documentManagement>
+    <Stage xmlns="f336f4fe-8719-4ea2-b5d6-29b3a580aeb4">Draft</Stage>
+    <Next_x0020_Stage xmlns="f336f4fe-8719-4ea2-b5d6-29b3a580aeb4" xsi:nil="true"/>
+    <Admin_x0020_Action xmlns="f336f4fe-8719-4ea2-b5d6-29b3a580aeb4" xsi:nil="true"/>
+    <Template_x0020_Category xmlns="f336f4fe-8719-4ea2-b5d6-29b3a580aeb4">Acknowledgement - ACK</Template_x0020_Category>
+    <Action xmlns="f336f4fe-8719-4ea2-b5d6-29b3a580aeb4" xsi:nil="true"/>
+    <Purpose1 xmlns="f336f4fe-8719-4ea2-b5d6-29b3a580aeb4">Acknowledgement of service</Purpose1>
+    <Template_x0020_Language xmlns="f336f4fe-8719-4ea2-b5d6-29b3a580aeb4">English - ENG</Template_x0020_Language>
+    <Rename xmlns="f336f4fe-8719-4ea2-b5d6-29b3a580aeb4">true</Rename>
+    <Tornado_x0020_Filename xmlns="f336f4fe-8719-4ea2-b5d6-29b3a580aeb4" xsi:nil="true"/>
+    <Approval_x0020_Request_x0020_Comment xmlns="f336f4fe-8719-4ea2-b5d6-29b3a580aeb4" xsi:nil="true"/>
+    <Publication_x0020_Date xmlns="f336f4fe-8719-4ea2-b5d6-29b3a580aeb4">2020-12-15T00:00:00+00:00</Publication_x0020_Date>
+  </documentManagement>
+</p:properties>
 </file>
 
 <file path=customXml/item2.xml><?xml version="1.0" encoding="utf-8"?>
+<?mso-contentType ?>
+<FormTemplates xmlns="http://schemas.microsoft.com/sharepoint/v3/contenttype/forms">
+  <Display>DocumentLibraryForm</Display>
+  <Edit>DocumentLibraryForm</Edit>
+  <New>DocumentLibraryForm</New>
+</FormTemplates>
+</file>
+
+<file path=customXml/item3.xml><?xml version="1.0" encoding="utf-8"?>
 <ct:contentTypeSchema xmlns:ct="http://schemas.microsoft.com/office/2006/metadata/contentType" xmlns:ma="http://schemas.microsoft.com/office/2006/metadata/properties/metaAttributes" ct:_="" ma:_="" ma:contentTypeName="_CtTemplate" ma:contentTypeID="0x01010064A5FDCCFB03F540B94405305D7DE14F00A4F8B82F7CEF57469A8FE5CEAB7A0EE0" ma:contentTypeVersion="52" ma:contentTypeDescription="Part of Template Management with Site Columns representing custom attributes." ma:contentTypeScope="" ma:versionID="c2286c6217564930720849237c12976e">
   <xsd:schema xmlns:xsd="http://www.w3.org/2001/XMLSchema" xmlns:xs="http://www.w3.org/2001/XMLSchema" xmlns:p="http://schemas.microsoft.com/office/2006/metadata/properties" xmlns:ns2="f336f4fe-8719-4ea2-b5d6-29b3a580aeb4" xmlns:ns3="b57b892a-dd61-4bba-b372-a8d93da2c7e6" targetNamespace="http://schemas.microsoft.com/office/2006/metadata/properties" ma:root="true" ma:fieldsID="9fba45822a34e557d70c1e8d39cd3b74" ns2:_="" ns3:_="">
     <xsd:import namespace="f336f4fe-8719-4ea2-b5d6-29b3a580aeb4"/>
@@ -6671,49 +7533,51 @@
 </ct:contentTypeSchema>
 </file>
 
-<file path=customXml/item3.xml><?xml version="1.0" encoding="utf-8"?>
-<?mso-contentType ?>
-<FormTemplates xmlns="http://schemas.microsoft.com/sharepoint/v3/contenttype/forms">
-  <Display>DocumentLibraryForm</Display>
-  <Edit>DocumentLibraryForm</Edit>
-  <New>DocumentLibraryForm</New>
-</FormTemplates>
-</file>
-
 <file path=customXml/item4.xml><?xml version="1.0" encoding="utf-8"?>
-<p:properties xmlns:p="http://schemas.microsoft.com/office/2006/metadata/properties" xmlns:xsi="http://www.w3.org/2001/XMLSchema-instance" xmlns:pc="http://schemas.microsoft.com/office/infopath/2007/PartnerControls">
-  <documentManagement>
-    <Stage xmlns="f336f4fe-8719-4ea2-b5d6-29b3a580aeb4">Draft</Stage>
-    <Next_x0020_Stage xmlns="f336f4fe-8719-4ea2-b5d6-29b3a580aeb4" xsi:nil="true"/>
-    <Admin_x0020_Action xmlns="f336f4fe-8719-4ea2-b5d6-29b3a580aeb4" xsi:nil="true"/>
-    <Template_x0020_Category xmlns="f336f4fe-8719-4ea2-b5d6-29b3a580aeb4">Acknowledgement - ACK</Template_x0020_Category>
-    <Action xmlns="f336f4fe-8719-4ea2-b5d6-29b3a580aeb4" xsi:nil="true"/>
-    <Purpose1 xmlns="f336f4fe-8719-4ea2-b5d6-29b3a580aeb4">Acknowledgement of service</Purpose1>
-    <Template_x0020_Language xmlns="f336f4fe-8719-4ea2-b5d6-29b3a580aeb4">English - ENG</Template_x0020_Language>
-    <Rename xmlns="f336f4fe-8719-4ea2-b5d6-29b3a580aeb4">true</Rename>
-    <Tornado_x0020_Filename xmlns="f336f4fe-8719-4ea2-b5d6-29b3a580aeb4" xsi:nil="true"/>
-    <Approval_x0020_Request_x0020_Comment xmlns="f336f4fe-8719-4ea2-b5d6-29b3a580aeb4" xsi:nil="true"/>
-    <Publication_x0020_Date xmlns="f336f4fe-8719-4ea2-b5d6-29b3a580aeb4">2020-12-15T00:00:00+00:00</Publication_x0020_Date>
-  </documentManagement>
-</p:properties>
+<b:Sources xmlns:b="http://schemas.openxmlformats.org/officeDocument/2006/bibliography" xmlns="http://schemas.openxmlformats.org/officeDocument/2006/bibliography" SelectedStyle="\APASixthEditionOfficeOnline.xsl" StyleName="APA" Version="6"/>
 </file>
 
 <file path=customXml/itemProps1.xml><?xml version="1.0" encoding="utf-8"?>
+<ds:datastoreItem xmlns:ds="http://schemas.openxmlformats.org/officeDocument/2006/customXml" ds:itemID="{DAFBCF0F-E19D-416C-B278-714A02146667}">
+  <ds:schemaRefs>
+    <ds:schemaRef ds:uri="http://schemas.microsoft.com/office/2006/metadata/properties"/>
+    <ds:schemaRef ds:uri="http://schemas.microsoft.com/office/infopath/2007/PartnerControls"/>
+    <ds:schemaRef ds:uri="f336f4fe-8719-4ea2-b5d6-29b3a580aeb4"/>
+  </ds:schemaRefs>
+</ds:datastoreItem>
+</file>
+
+<file path=customXml/itemProps2.xml><?xml version="1.0" encoding="utf-8"?>
+<ds:datastoreItem xmlns:ds="http://schemas.openxmlformats.org/officeDocument/2006/customXml" ds:itemID="{8B018532-72F1-4079-A3F8-6E11F3CA40FE}">
+  <ds:schemaRefs>
+    <ds:schemaRef ds:uri="http://schemas.microsoft.com/sharepoint/v3/contenttype/forms"/>
+  </ds:schemaRefs>
+</ds:datastoreItem>
+</file>
+
+<file path=customXml/itemProps3.xml><?xml version="1.0" encoding="utf-8"?>
+<ds:datastoreItem xmlns:ds="http://schemas.openxmlformats.org/officeDocument/2006/customXml" ds:itemID="{321F8E32-F95E-488A-ABE0-57A2CF38154F}">
+  <ds:schemaRefs>
+    <ds:schemaRef ds:uri="http://schemas.microsoft.com/office/2006/metadata/contentType"/>
+    <ds:schemaRef ds:uri="http://schemas.microsoft.com/office/2006/metadata/properties/metaAttributes"/>
+    <ds:schemaRef ds:uri="http://www.w3.org/2001/XMLSchema"/>
+    <ds:schemaRef ds:uri="http://schemas.microsoft.com/office/2006/metadata/properties"/>
+    <ds:schemaRef ds:uri="f336f4fe-8719-4ea2-b5d6-29b3a580aeb4"/>
+    <ds:schemaRef ds:uri="b57b892a-dd61-4bba-b372-a8d93da2c7e6"/>
+    <ds:schemaRef ds:uri="http://schemas.microsoft.com/office/2006/documentManagement/types"/>
+    <ds:schemaRef ds:uri="http://schemas.microsoft.com/office/infopath/2007/PartnerControls"/>
+    <ds:schemaRef ds:uri="http://schemas.openxmlformats.org/package/2006/metadata/core-properties"/>
+    <ds:schemaRef ds:uri="http://purl.org/dc/elements/1.1/"/>
+    <ds:schemaRef ds:uri="http://purl.org/dc/terms/"/>
+    <ds:schemaRef ds:uri="http://schemas.microsoft.com/internal/obd"/>
+  </ds:schemaRefs>
+</ds:datastoreItem>
+</file>
+
+<file path=customXml/itemProps4.xml><?xml version="1.0" encoding="utf-8"?>
 <ds:datastoreItem xmlns:ds="http://schemas.openxmlformats.org/officeDocument/2006/customXml" ds:itemID="{9068458F-99DA-9249-9956-483525D243EE}">
   <ds:schemaRefs>
     <ds:schemaRef ds:uri="http://schemas.openxmlformats.org/officeDocument/2006/bibliography"/>
   </ds:schemaRefs>
 </ds:datastoreItem>
-</file>
-
-<file path=customXml/itemProps2.xml><?xml version="1.0" encoding="utf-8"?>
-<ds:datastoreItem xmlns:ds="http://schemas.openxmlformats.org/officeDocument/2006/customXml" ds:itemID="{321F8E32-F95E-488A-ABE0-57A2CF38154F}"/>
-</file>
-
-<file path=customXml/itemProps3.xml><?xml version="1.0" encoding="utf-8"?>
-<ds:datastoreItem xmlns:ds="http://schemas.openxmlformats.org/officeDocument/2006/customXml" ds:itemID="{8B018532-72F1-4079-A3F8-6E11F3CA40FE}"/>
-</file>
-
-<file path=customXml/itemProps4.xml><?xml version="1.0" encoding="utf-8"?>
-<ds:datastoreItem xmlns:ds="http://schemas.openxmlformats.org/officeDocument/2006/customXml" ds:itemID="{DAFBCF0F-E19D-416C-B278-714A02146667}"/>
 </file>
</xml_diff>

<commit_message>
feat: rename acknowledgement of service (CMC-1271) (#679)
</commit_message>
<xml_diff>
--- a/docker/docmosis/templates/CV-UNS-ACK-ENG-00653.docx
+++ b/docker/docmosis/templates/CV-UNS-ACK-ENG-00653.docx
@@ -192,7 +192,16 @@
                 <w:sz w:val="44"/>
                 <w:szCs w:val="44"/>
               </w:rPr>
-              <w:t xml:space="preserve"> of service</w:t>
+              <w:t xml:space="preserve"> of </w:t>
+            </w:r>
+            <w:r>
+              <w:rPr>
+                <w:rFonts w:asciiTheme="minorHAnsi" w:hAnsiTheme="minorHAnsi" w:cstheme="minorHAnsi"/>
+                <w:color w:val="0A0A0A"/>
+                <w:sz w:val="44"/>
+                <w:szCs w:val="44"/>
+              </w:rPr>
+              <w:t>claim</w:t>
             </w:r>
           </w:p>
           <w:p>
@@ -7192,6 +7201,15 @@
 </file>
 
 <file path=customXml/item1.xml><?xml version="1.0" encoding="utf-8"?>
+<?mso-contentType ?>
+<FormTemplates xmlns="http://schemas.microsoft.com/sharepoint/v3/contenttype/forms">
+  <Display>DocumentLibraryForm</Display>
+  <Edit>DocumentLibraryForm</Edit>
+  <New>DocumentLibraryForm</New>
+</FormTemplates>
+</file>
+
+<file path=customXml/item2.xml><?xml version="1.0" encoding="utf-8"?>
 <p:properties xmlns:p="http://schemas.microsoft.com/office/2006/metadata/properties" xmlns:xsi="http://www.w3.org/2001/XMLSchema-instance" xmlns:pc="http://schemas.microsoft.com/office/infopath/2007/PartnerControls">
   <documentManagement>
     <Stage xmlns="f336f4fe-8719-4ea2-b5d6-29b3a580aeb4">Draft</Stage>
@@ -7209,16 +7227,11 @@
 </p:properties>
 </file>
 
-<file path=customXml/item2.xml><?xml version="1.0" encoding="utf-8"?>
-<?mso-contentType ?>
-<FormTemplates xmlns="http://schemas.microsoft.com/sharepoint/v3/contenttype/forms">
-  <Display>DocumentLibraryForm</Display>
-  <Edit>DocumentLibraryForm</Edit>
-  <New>DocumentLibraryForm</New>
-</FormTemplates>
+<file path=customXml/item3.xml><?xml version="1.0" encoding="utf-8"?>
+<b:Sources xmlns:b="http://schemas.openxmlformats.org/officeDocument/2006/bibliography" xmlns="http://schemas.openxmlformats.org/officeDocument/2006/bibliography" SelectedStyle="\APASixthEditionOfficeOnline.xsl" StyleName="APA" Version="6"/>
 </file>
 
-<file path=customXml/item3.xml><?xml version="1.0" encoding="utf-8"?>
+<file path=customXml/item4.xml><?xml version="1.0" encoding="utf-8"?>
 <ct:contentTypeSchema xmlns:ct="http://schemas.microsoft.com/office/2006/metadata/contentType" xmlns:ma="http://schemas.microsoft.com/office/2006/metadata/properties/metaAttributes" ct:_="" ma:_="" ma:contentTypeName="_CtTemplate" ma:contentTypeID="0x01010064A5FDCCFB03F540B94405305D7DE14F00A4F8B82F7CEF57469A8FE5CEAB7A0EE0" ma:contentTypeVersion="52" ma:contentTypeDescription="Part of Template Management with Site Columns representing custom attributes." ma:contentTypeScope="" ma:versionID="c2286c6217564930720849237c12976e">
   <xsd:schema xmlns:xsd="http://www.w3.org/2001/XMLSchema" xmlns:xs="http://www.w3.org/2001/XMLSchema" xmlns:p="http://schemas.microsoft.com/office/2006/metadata/properties" xmlns:ns2="f336f4fe-8719-4ea2-b5d6-29b3a580aeb4" xmlns:ns3="b57b892a-dd61-4bba-b372-a8d93da2c7e6" targetNamespace="http://schemas.microsoft.com/office/2006/metadata/properties" ma:root="true" ma:fieldsID="9fba45822a34e557d70c1e8d39cd3b74" ns2:_="" ns3:_="">
     <xsd:import namespace="f336f4fe-8719-4ea2-b5d6-29b3a580aeb4"/>
@@ -7533,11 +7546,15 @@
 </ct:contentTypeSchema>
 </file>
 
-<file path=customXml/item4.xml><?xml version="1.0" encoding="utf-8"?>
-<b:Sources xmlns:b="http://schemas.openxmlformats.org/officeDocument/2006/bibliography" xmlns="http://schemas.openxmlformats.org/officeDocument/2006/bibliography" SelectedStyle="\APASixthEditionOfficeOnline.xsl" StyleName="APA" Version="6"/>
+<file path=customXml/itemProps1.xml><?xml version="1.0" encoding="utf-8"?>
+<ds:datastoreItem xmlns:ds="http://schemas.openxmlformats.org/officeDocument/2006/customXml" ds:itemID="{8B018532-72F1-4079-A3F8-6E11F3CA40FE}">
+  <ds:schemaRefs>
+    <ds:schemaRef ds:uri="http://schemas.microsoft.com/sharepoint/v3/contenttype/forms"/>
+  </ds:schemaRefs>
+</ds:datastoreItem>
 </file>
 
-<file path=customXml/itemProps1.xml><?xml version="1.0" encoding="utf-8"?>
+<file path=customXml/itemProps2.xml><?xml version="1.0" encoding="utf-8"?>
 <ds:datastoreItem xmlns:ds="http://schemas.openxmlformats.org/officeDocument/2006/customXml" ds:itemID="{DAFBCF0F-E19D-416C-B278-714A02146667}">
   <ds:schemaRefs>
     <ds:schemaRef ds:uri="http://schemas.microsoft.com/office/2006/metadata/properties"/>
@@ -7547,15 +7564,15 @@
 </ds:datastoreItem>
 </file>
 
-<file path=customXml/itemProps2.xml><?xml version="1.0" encoding="utf-8"?>
-<ds:datastoreItem xmlns:ds="http://schemas.openxmlformats.org/officeDocument/2006/customXml" ds:itemID="{8B018532-72F1-4079-A3F8-6E11F3CA40FE}">
+<file path=customXml/itemProps3.xml><?xml version="1.0" encoding="utf-8"?>
+<ds:datastoreItem xmlns:ds="http://schemas.openxmlformats.org/officeDocument/2006/customXml" ds:itemID="{9068458F-99DA-9249-9956-483525D243EE}">
   <ds:schemaRefs>
-    <ds:schemaRef ds:uri="http://schemas.microsoft.com/sharepoint/v3/contenttype/forms"/>
+    <ds:schemaRef ds:uri="http://schemas.openxmlformats.org/officeDocument/2006/bibliography"/>
   </ds:schemaRefs>
 </ds:datastoreItem>
 </file>
 
-<file path=customXml/itemProps3.xml><?xml version="1.0" encoding="utf-8"?>
+<file path=customXml/itemProps4.xml><?xml version="1.0" encoding="utf-8"?>
 <ds:datastoreItem xmlns:ds="http://schemas.openxmlformats.org/officeDocument/2006/customXml" ds:itemID="{321F8E32-F95E-488A-ABE0-57A2CF38154F}">
   <ds:schemaRefs>
     <ds:schemaRef ds:uri="http://schemas.microsoft.com/office/2006/metadata/contentType"/>
@@ -7572,12 +7589,4 @@
     <ds:schemaRef ds:uri="http://schemas.microsoft.com/internal/obd"/>
   </ds:schemaRefs>
 </ds:datastoreItem>
-</file>
-
-<file path=customXml/itemProps4.xml><?xml version="1.0" encoding="utf-8"?>
-<ds:datastoreItem xmlns:ds="http://schemas.openxmlformats.org/officeDocument/2006/customXml" ds:itemID="{9068458F-99DA-9249-9956-483525D243EE}">
-  <ds:schemaRefs>
-    <ds:schemaRef ds:uri="http://schemas.openxmlformats.org/officeDocument/2006/bibliography"/>
-  </ds:schemaRefs>
-</ds:datastoreItem>
 </file>
</xml_diff>

<commit_message>
Revert "feat: rename acknowledgement of service (CMC-1271) (#679)" (#704)
This reverts commit fcfae431099c7c9eb28c00c7f0b318f2626d329a.
</commit_message>
<xml_diff>
--- a/docker/docmosis/templates/CV-UNS-ACK-ENG-00653.docx
+++ b/docker/docmosis/templates/CV-UNS-ACK-ENG-00653.docx
@@ -192,16 +192,7 @@
                 <w:sz w:val="44"/>
                 <w:szCs w:val="44"/>
               </w:rPr>
-              <w:t xml:space="preserve"> of </w:t>
-            </w:r>
-            <w:r>
-              <w:rPr>
-                <w:rFonts w:asciiTheme="minorHAnsi" w:hAnsiTheme="minorHAnsi" w:cstheme="minorHAnsi"/>
-                <w:color w:val="0A0A0A"/>
-                <w:sz w:val="44"/>
-                <w:szCs w:val="44"/>
-              </w:rPr>
-              <w:t>claim</w:t>
+              <w:t xml:space="preserve"> of service</w:t>
             </w:r>
           </w:p>
           <w:p>
@@ -7201,15 +7192,6 @@
 </file>
 
 <file path=customXml/item1.xml><?xml version="1.0" encoding="utf-8"?>
-<?mso-contentType ?>
-<FormTemplates xmlns="http://schemas.microsoft.com/sharepoint/v3/contenttype/forms">
-  <Display>DocumentLibraryForm</Display>
-  <Edit>DocumentLibraryForm</Edit>
-  <New>DocumentLibraryForm</New>
-</FormTemplates>
-</file>
-
-<file path=customXml/item2.xml><?xml version="1.0" encoding="utf-8"?>
 <p:properties xmlns:p="http://schemas.microsoft.com/office/2006/metadata/properties" xmlns:xsi="http://www.w3.org/2001/XMLSchema-instance" xmlns:pc="http://schemas.microsoft.com/office/infopath/2007/PartnerControls">
   <documentManagement>
     <Stage xmlns="f336f4fe-8719-4ea2-b5d6-29b3a580aeb4">Draft</Stage>
@@ -7227,11 +7209,16 @@
 </p:properties>
 </file>
 
-<file path=customXml/item3.xml><?xml version="1.0" encoding="utf-8"?>
-<b:Sources xmlns:b="http://schemas.openxmlformats.org/officeDocument/2006/bibliography" xmlns="http://schemas.openxmlformats.org/officeDocument/2006/bibliography" SelectedStyle="\APASixthEditionOfficeOnline.xsl" StyleName="APA" Version="6"/>
+<file path=customXml/item2.xml><?xml version="1.0" encoding="utf-8"?>
+<?mso-contentType ?>
+<FormTemplates xmlns="http://schemas.microsoft.com/sharepoint/v3/contenttype/forms">
+  <Display>DocumentLibraryForm</Display>
+  <Edit>DocumentLibraryForm</Edit>
+  <New>DocumentLibraryForm</New>
+</FormTemplates>
 </file>
 
-<file path=customXml/item4.xml><?xml version="1.0" encoding="utf-8"?>
+<file path=customXml/item3.xml><?xml version="1.0" encoding="utf-8"?>
 <ct:contentTypeSchema xmlns:ct="http://schemas.microsoft.com/office/2006/metadata/contentType" xmlns:ma="http://schemas.microsoft.com/office/2006/metadata/properties/metaAttributes" ct:_="" ma:_="" ma:contentTypeName="_CtTemplate" ma:contentTypeID="0x01010064A5FDCCFB03F540B94405305D7DE14F00A4F8B82F7CEF57469A8FE5CEAB7A0EE0" ma:contentTypeVersion="52" ma:contentTypeDescription="Part of Template Management with Site Columns representing custom attributes." ma:contentTypeScope="" ma:versionID="c2286c6217564930720849237c12976e">
   <xsd:schema xmlns:xsd="http://www.w3.org/2001/XMLSchema" xmlns:xs="http://www.w3.org/2001/XMLSchema" xmlns:p="http://schemas.microsoft.com/office/2006/metadata/properties" xmlns:ns2="f336f4fe-8719-4ea2-b5d6-29b3a580aeb4" xmlns:ns3="b57b892a-dd61-4bba-b372-a8d93da2c7e6" targetNamespace="http://schemas.microsoft.com/office/2006/metadata/properties" ma:root="true" ma:fieldsID="9fba45822a34e557d70c1e8d39cd3b74" ns2:_="" ns3:_="">
     <xsd:import namespace="f336f4fe-8719-4ea2-b5d6-29b3a580aeb4"/>
@@ -7546,15 +7533,11 @@
 </ct:contentTypeSchema>
 </file>
 
-<file path=customXml/itemProps1.xml><?xml version="1.0" encoding="utf-8"?>
-<ds:datastoreItem xmlns:ds="http://schemas.openxmlformats.org/officeDocument/2006/customXml" ds:itemID="{8B018532-72F1-4079-A3F8-6E11F3CA40FE}">
-  <ds:schemaRefs>
-    <ds:schemaRef ds:uri="http://schemas.microsoft.com/sharepoint/v3/contenttype/forms"/>
-  </ds:schemaRefs>
-</ds:datastoreItem>
+<file path=customXml/item4.xml><?xml version="1.0" encoding="utf-8"?>
+<b:Sources xmlns:b="http://schemas.openxmlformats.org/officeDocument/2006/bibliography" xmlns="http://schemas.openxmlformats.org/officeDocument/2006/bibliography" SelectedStyle="\APASixthEditionOfficeOnline.xsl" StyleName="APA" Version="6"/>
 </file>
 
-<file path=customXml/itemProps2.xml><?xml version="1.0" encoding="utf-8"?>
+<file path=customXml/itemProps1.xml><?xml version="1.0" encoding="utf-8"?>
 <ds:datastoreItem xmlns:ds="http://schemas.openxmlformats.org/officeDocument/2006/customXml" ds:itemID="{DAFBCF0F-E19D-416C-B278-714A02146667}">
   <ds:schemaRefs>
     <ds:schemaRef ds:uri="http://schemas.microsoft.com/office/2006/metadata/properties"/>
@@ -7564,15 +7547,15 @@
 </ds:datastoreItem>
 </file>
 
-<file path=customXml/itemProps3.xml><?xml version="1.0" encoding="utf-8"?>
-<ds:datastoreItem xmlns:ds="http://schemas.openxmlformats.org/officeDocument/2006/customXml" ds:itemID="{9068458F-99DA-9249-9956-483525D243EE}">
+<file path=customXml/itemProps2.xml><?xml version="1.0" encoding="utf-8"?>
+<ds:datastoreItem xmlns:ds="http://schemas.openxmlformats.org/officeDocument/2006/customXml" ds:itemID="{8B018532-72F1-4079-A3F8-6E11F3CA40FE}">
   <ds:schemaRefs>
-    <ds:schemaRef ds:uri="http://schemas.openxmlformats.org/officeDocument/2006/bibliography"/>
+    <ds:schemaRef ds:uri="http://schemas.microsoft.com/sharepoint/v3/contenttype/forms"/>
   </ds:schemaRefs>
 </ds:datastoreItem>
 </file>
 
-<file path=customXml/itemProps4.xml><?xml version="1.0" encoding="utf-8"?>
+<file path=customXml/itemProps3.xml><?xml version="1.0" encoding="utf-8"?>
 <ds:datastoreItem xmlns:ds="http://schemas.openxmlformats.org/officeDocument/2006/customXml" ds:itemID="{321F8E32-F95E-488A-ABE0-57A2CF38154F}">
   <ds:schemaRefs>
     <ds:schemaRef ds:uri="http://schemas.microsoft.com/office/2006/metadata/contentType"/>
@@ -7589,4 +7572,12 @@
     <ds:schemaRef ds:uri="http://schemas.microsoft.com/internal/obd"/>
   </ds:schemaRefs>
 </ds:datastoreItem>
+</file>
+
+<file path=customXml/itemProps4.xml><?xml version="1.0" encoding="utf-8"?>
+<ds:datastoreItem xmlns:ds="http://schemas.openxmlformats.org/officeDocument/2006/customXml" ds:itemID="{9068458F-99DA-9249-9956-483525D243EE}">
+  <ds:schemaRefs>
+    <ds:schemaRef ds:uri="http://schemas.openxmlformats.org/officeDocument/2006/bibliography"/>
+  </ds:schemaRefs>
+</ds:datastoreItem>
 </file>
</xml_diff>

<commit_message>
feat: apply acknowledgement of service rename (CMC-1271) (#709)
</commit_message>
<xml_diff>
--- a/docker/docmosis/templates/CV-UNS-ACK-ENG-00653.docx
+++ b/docker/docmosis/templates/CV-UNS-ACK-ENG-00653.docx
@@ -192,7 +192,16 @@
                 <w:sz w:val="44"/>
                 <w:szCs w:val="44"/>
               </w:rPr>
-              <w:t xml:space="preserve"> of service</w:t>
+              <w:t xml:space="preserve"> of </w:t>
+            </w:r>
+            <w:r>
+              <w:rPr>
+                <w:rFonts w:asciiTheme="minorHAnsi" w:hAnsiTheme="minorHAnsi" w:cstheme="minorHAnsi"/>
+                <w:color w:val="0A0A0A"/>
+                <w:sz w:val="44"/>
+                <w:szCs w:val="44"/>
+              </w:rPr>
+              <w:t>claim</w:t>
             </w:r>
           </w:p>
           <w:p>
@@ -7192,6 +7201,15 @@
 </file>
 
 <file path=customXml/item1.xml><?xml version="1.0" encoding="utf-8"?>
+<?mso-contentType ?>
+<FormTemplates xmlns="http://schemas.microsoft.com/sharepoint/v3/contenttype/forms">
+  <Display>DocumentLibraryForm</Display>
+  <Edit>DocumentLibraryForm</Edit>
+  <New>DocumentLibraryForm</New>
+</FormTemplates>
+</file>
+
+<file path=customXml/item2.xml><?xml version="1.0" encoding="utf-8"?>
 <p:properties xmlns:p="http://schemas.microsoft.com/office/2006/metadata/properties" xmlns:xsi="http://www.w3.org/2001/XMLSchema-instance" xmlns:pc="http://schemas.microsoft.com/office/infopath/2007/PartnerControls">
   <documentManagement>
     <Stage xmlns="f336f4fe-8719-4ea2-b5d6-29b3a580aeb4">Draft</Stage>
@@ -7209,16 +7227,11 @@
 </p:properties>
 </file>
 
-<file path=customXml/item2.xml><?xml version="1.0" encoding="utf-8"?>
-<?mso-contentType ?>
-<FormTemplates xmlns="http://schemas.microsoft.com/sharepoint/v3/contenttype/forms">
-  <Display>DocumentLibraryForm</Display>
-  <Edit>DocumentLibraryForm</Edit>
-  <New>DocumentLibraryForm</New>
-</FormTemplates>
+<file path=customXml/item3.xml><?xml version="1.0" encoding="utf-8"?>
+<b:Sources xmlns:b="http://schemas.openxmlformats.org/officeDocument/2006/bibliography" xmlns="http://schemas.openxmlformats.org/officeDocument/2006/bibliography" SelectedStyle="\APASixthEditionOfficeOnline.xsl" StyleName="APA" Version="6"/>
 </file>
 
-<file path=customXml/item3.xml><?xml version="1.0" encoding="utf-8"?>
+<file path=customXml/item4.xml><?xml version="1.0" encoding="utf-8"?>
 <ct:contentTypeSchema xmlns:ct="http://schemas.microsoft.com/office/2006/metadata/contentType" xmlns:ma="http://schemas.microsoft.com/office/2006/metadata/properties/metaAttributes" ct:_="" ma:_="" ma:contentTypeName="_CtTemplate" ma:contentTypeID="0x01010064A5FDCCFB03F540B94405305D7DE14F00A4F8B82F7CEF57469A8FE5CEAB7A0EE0" ma:contentTypeVersion="52" ma:contentTypeDescription="Part of Template Management with Site Columns representing custom attributes." ma:contentTypeScope="" ma:versionID="c2286c6217564930720849237c12976e">
   <xsd:schema xmlns:xsd="http://www.w3.org/2001/XMLSchema" xmlns:xs="http://www.w3.org/2001/XMLSchema" xmlns:p="http://schemas.microsoft.com/office/2006/metadata/properties" xmlns:ns2="f336f4fe-8719-4ea2-b5d6-29b3a580aeb4" xmlns:ns3="b57b892a-dd61-4bba-b372-a8d93da2c7e6" targetNamespace="http://schemas.microsoft.com/office/2006/metadata/properties" ma:root="true" ma:fieldsID="9fba45822a34e557d70c1e8d39cd3b74" ns2:_="" ns3:_="">
     <xsd:import namespace="f336f4fe-8719-4ea2-b5d6-29b3a580aeb4"/>
@@ -7533,11 +7546,15 @@
 </ct:contentTypeSchema>
 </file>
 
-<file path=customXml/item4.xml><?xml version="1.0" encoding="utf-8"?>
-<b:Sources xmlns:b="http://schemas.openxmlformats.org/officeDocument/2006/bibliography" xmlns="http://schemas.openxmlformats.org/officeDocument/2006/bibliography" SelectedStyle="\APASixthEditionOfficeOnline.xsl" StyleName="APA" Version="6"/>
+<file path=customXml/itemProps1.xml><?xml version="1.0" encoding="utf-8"?>
+<ds:datastoreItem xmlns:ds="http://schemas.openxmlformats.org/officeDocument/2006/customXml" ds:itemID="{8B018532-72F1-4079-A3F8-6E11F3CA40FE}">
+  <ds:schemaRefs>
+    <ds:schemaRef ds:uri="http://schemas.microsoft.com/sharepoint/v3/contenttype/forms"/>
+  </ds:schemaRefs>
+</ds:datastoreItem>
 </file>
 
-<file path=customXml/itemProps1.xml><?xml version="1.0" encoding="utf-8"?>
+<file path=customXml/itemProps2.xml><?xml version="1.0" encoding="utf-8"?>
 <ds:datastoreItem xmlns:ds="http://schemas.openxmlformats.org/officeDocument/2006/customXml" ds:itemID="{DAFBCF0F-E19D-416C-B278-714A02146667}">
   <ds:schemaRefs>
     <ds:schemaRef ds:uri="http://schemas.microsoft.com/office/2006/metadata/properties"/>
@@ -7547,15 +7564,15 @@
 </ds:datastoreItem>
 </file>
 
-<file path=customXml/itemProps2.xml><?xml version="1.0" encoding="utf-8"?>
-<ds:datastoreItem xmlns:ds="http://schemas.openxmlformats.org/officeDocument/2006/customXml" ds:itemID="{8B018532-72F1-4079-A3F8-6E11F3CA40FE}">
+<file path=customXml/itemProps3.xml><?xml version="1.0" encoding="utf-8"?>
+<ds:datastoreItem xmlns:ds="http://schemas.openxmlformats.org/officeDocument/2006/customXml" ds:itemID="{9068458F-99DA-9249-9956-483525D243EE}">
   <ds:schemaRefs>
-    <ds:schemaRef ds:uri="http://schemas.microsoft.com/sharepoint/v3/contenttype/forms"/>
+    <ds:schemaRef ds:uri="http://schemas.openxmlformats.org/officeDocument/2006/bibliography"/>
   </ds:schemaRefs>
 </ds:datastoreItem>
 </file>
 
-<file path=customXml/itemProps3.xml><?xml version="1.0" encoding="utf-8"?>
+<file path=customXml/itemProps4.xml><?xml version="1.0" encoding="utf-8"?>
 <ds:datastoreItem xmlns:ds="http://schemas.openxmlformats.org/officeDocument/2006/customXml" ds:itemID="{321F8E32-F95E-488A-ABE0-57A2CF38154F}">
   <ds:schemaRefs>
     <ds:schemaRef ds:uri="http://schemas.microsoft.com/office/2006/metadata/contentType"/>
@@ -7572,12 +7589,4 @@
     <ds:schemaRef ds:uri="http://schemas.microsoft.com/internal/obd"/>
   </ds:schemaRefs>
 </ds:datastoreItem>
-</file>
-
-<file path=customXml/itemProps4.xml><?xml version="1.0" encoding="utf-8"?>
-<ds:datastoreItem xmlns:ds="http://schemas.openxmlformats.org/officeDocument/2006/customXml" ds:itemID="{9068458F-99DA-9249-9956-483525D243EE}">
-  <ds:schemaRefs>
-    <ds:schemaRef ds:uri="http://schemas.openxmlformats.org/officeDocument/2006/bibliography"/>
-  </ds:schemaRefs>
-</ds:datastoreItem>
 </file>
</xml_diff>

<commit_message>
Revert "feat: apply acknowledgement of service rename (CMC-1271)" (#718)
* Revert "feat: apply acknowledgement of service rename (CMC-1271) (#709)"

This reverts commit 5e8a20aff733a144c81fdc7a71366fcb064bdf19.

* added missing document type
</commit_message>
<xml_diff>
--- a/docker/docmosis/templates/CV-UNS-ACK-ENG-00653.docx
+++ b/docker/docmosis/templates/CV-UNS-ACK-ENG-00653.docx
@@ -192,16 +192,7 @@
                 <w:sz w:val="44"/>
                 <w:szCs w:val="44"/>
               </w:rPr>
-              <w:t xml:space="preserve"> of </w:t>
-            </w:r>
-            <w:r>
-              <w:rPr>
-                <w:rFonts w:asciiTheme="minorHAnsi" w:hAnsiTheme="minorHAnsi" w:cstheme="minorHAnsi"/>
-                <w:color w:val="0A0A0A"/>
-                <w:sz w:val="44"/>
-                <w:szCs w:val="44"/>
-              </w:rPr>
-              <w:t>claim</w:t>
+              <w:t xml:space="preserve"> of service</w:t>
             </w:r>
           </w:p>
           <w:p>
@@ -7201,15 +7192,6 @@
 </file>
 
 <file path=customXml/item1.xml><?xml version="1.0" encoding="utf-8"?>
-<?mso-contentType ?>
-<FormTemplates xmlns="http://schemas.microsoft.com/sharepoint/v3/contenttype/forms">
-  <Display>DocumentLibraryForm</Display>
-  <Edit>DocumentLibraryForm</Edit>
-  <New>DocumentLibraryForm</New>
-</FormTemplates>
-</file>
-
-<file path=customXml/item2.xml><?xml version="1.0" encoding="utf-8"?>
 <p:properties xmlns:p="http://schemas.microsoft.com/office/2006/metadata/properties" xmlns:xsi="http://www.w3.org/2001/XMLSchema-instance" xmlns:pc="http://schemas.microsoft.com/office/infopath/2007/PartnerControls">
   <documentManagement>
     <Stage xmlns="f336f4fe-8719-4ea2-b5d6-29b3a580aeb4">Draft</Stage>
@@ -7227,11 +7209,16 @@
 </p:properties>
 </file>
 
-<file path=customXml/item3.xml><?xml version="1.0" encoding="utf-8"?>
-<b:Sources xmlns:b="http://schemas.openxmlformats.org/officeDocument/2006/bibliography" xmlns="http://schemas.openxmlformats.org/officeDocument/2006/bibliography" SelectedStyle="\APASixthEditionOfficeOnline.xsl" StyleName="APA" Version="6"/>
+<file path=customXml/item2.xml><?xml version="1.0" encoding="utf-8"?>
+<?mso-contentType ?>
+<FormTemplates xmlns="http://schemas.microsoft.com/sharepoint/v3/contenttype/forms">
+  <Display>DocumentLibraryForm</Display>
+  <Edit>DocumentLibraryForm</Edit>
+  <New>DocumentLibraryForm</New>
+</FormTemplates>
 </file>
 
-<file path=customXml/item4.xml><?xml version="1.0" encoding="utf-8"?>
+<file path=customXml/item3.xml><?xml version="1.0" encoding="utf-8"?>
 <ct:contentTypeSchema xmlns:ct="http://schemas.microsoft.com/office/2006/metadata/contentType" xmlns:ma="http://schemas.microsoft.com/office/2006/metadata/properties/metaAttributes" ct:_="" ma:_="" ma:contentTypeName="_CtTemplate" ma:contentTypeID="0x01010064A5FDCCFB03F540B94405305D7DE14F00A4F8B82F7CEF57469A8FE5CEAB7A0EE0" ma:contentTypeVersion="52" ma:contentTypeDescription="Part of Template Management with Site Columns representing custom attributes." ma:contentTypeScope="" ma:versionID="c2286c6217564930720849237c12976e">
   <xsd:schema xmlns:xsd="http://www.w3.org/2001/XMLSchema" xmlns:xs="http://www.w3.org/2001/XMLSchema" xmlns:p="http://schemas.microsoft.com/office/2006/metadata/properties" xmlns:ns2="f336f4fe-8719-4ea2-b5d6-29b3a580aeb4" xmlns:ns3="b57b892a-dd61-4bba-b372-a8d93da2c7e6" targetNamespace="http://schemas.microsoft.com/office/2006/metadata/properties" ma:root="true" ma:fieldsID="9fba45822a34e557d70c1e8d39cd3b74" ns2:_="" ns3:_="">
     <xsd:import namespace="f336f4fe-8719-4ea2-b5d6-29b3a580aeb4"/>
@@ -7546,15 +7533,11 @@
 </ct:contentTypeSchema>
 </file>
 
-<file path=customXml/itemProps1.xml><?xml version="1.0" encoding="utf-8"?>
-<ds:datastoreItem xmlns:ds="http://schemas.openxmlformats.org/officeDocument/2006/customXml" ds:itemID="{8B018532-72F1-4079-A3F8-6E11F3CA40FE}">
-  <ds:schemaRefs>
-    <ds:schemaRef ds:uri="http://schemas.microsoft.com/sharepoint/v3/contenttype/forms"/>
-  </ds:schemaRefs>
-</ds:datastoreItem>
+<file path=customXml/item4.xml><?xml version="1.0" encoding="utf-8"?>
+<b:Sources xmlns:b="http://schemas.openxmlformats.org/officeDocument/2006/bibliography" xmlns="http://schemas.openxmlformats.org/officeDocument/2006/bibliography" SelectedStyle="\APASixthEditionOfficeOnline.xsl" StyleName="APA" Version="6"/>
 </file>
 
-<file path=customXml/itemProps2.xml><?xml version="1.0" encoding="utf-8"?>
+<file path=customXml/itemProps1.xml><?xml version="1.0" encoding="utf-8"?>
 <ds:datastoreItem xmlns:ds="http://schemas.openxmlformats.org/officeDocument/2006/customXml" ds:itemID="{DAFBCF0F-E19D-416C-B278-714A02146667}">
   <ds:schemaRefs>
     <ds:schemaRef ds:uri="http://schemas.microsoft.com/office/2006/metadata/properties"/>
@@ -7564,15 +7547,15 @@
 </ds:datastoreItem>
 </file>
 
-<file path=customXml/itemProps3.xml><?xml version="1.0" encoding="utf-8"?>
-<ds:datastoreItem xmlns:ds="http://schemas.openxmlformats.org/officeDocument/2006/customXml" ds:itemID="{9068458F-99DA-9249-9956-483525D243EE}">
+<file path=customXml/itemProps2.xml><?xml version="1.0" encoding="utf-8"?>
+<ds:datastoreItem xmlns:ds="http://schemas.openxmlformats.org/officeDocument/2006/customXml" ds:itemID="{8B018532-72F1-4079-A3F8-6E11F3CA40FE}">
   <ds:schemaRefs>
-    <ds:schemaRef ds:uri="http://schemas.openxmlformats.org/officeDocument/2006/bibliography"/>
+    <ds:schemaRef ds:uri="http://schemas.microsoft.com/sharepoint/v3/contenttype/forms"/>
   </ds:schemaRefs>
 </ds:datastoreItem>
 </file>
 
-<file path=customXml/itemProps4.xml><?xml version="1.0" encoding="utf-8"?>
+<file path=customXml/itemProps3.xml><?xml version="1.0" encoding="utf-8"?>
 <ds:datastoreItem xmlns:ds="http://schemas.openxmlformats.org/officeDocument/2006/customXml" ds:itemID="{321F8E32-F95E-488A-ABE0-57A2CF38154F}">
   <ds:schemaRefs>
     <ds:schemaRef ds:uri="http://schemas.microsoft.com/office/2006/metadata/contentType"/>
@@ -7589,4 +7572,12 @@
     <ds:schemaRef ds:uri="http://schemas.microsoft.com/internal/obd"/>
   </ds:schemaRefs>
 </ds:datastoreItem>
+</file>
+
+<file path=customXml/itemProps4.xml><?xml version="1.0" encoding="utf-8"?>
+<ds:datastoreItem xmlns:ds="http://schemas.openxmlformats.org/officeDocument/2006/customXml" ds:itemID="{9068458F-99DA-9249-9956-483525D243EE}">
+  <ds:schemaRefs>
+    <ds:schemaRef ds:uri="http://schemas.openxmlformats.org/officeDocument/2006/bibliography"/>
+  </ds:schemaRefs>
+</ds:datastoreItem>
 </file>
</xml_diff>

<commit_message>
feat: apply acknowledgement of service rename (CMC-1271) (#720)
</commit_message>
<xml_diff>
--- a/docker/docmosis/templates/CV-UNS-ACK-ENG-00653.docx
+++ b/docker/docmosis/templates/CV-UNS-ACK-ENG-00653.docx
@@ -192,7 +192,16 @@
                 <w:sz w:val="44"/>
                 <w:szCs w:val="44"/>
               </w:rPr>
-              <w:t xml:space="preserve"> of service</w:t>
+              <w:t xml:space="preserve"> of </w:t>
+            </w:r>
+            <w:r>
+              <w:rPr>
+                <w:rFonts w:asciiTheme="minorHAnsi" w:hAnsiTheme="minorHAnsi" w:cstheme="minorHAnsi"/>
+                <w:color w:val="0A0A0A"/>
+                <w:sz w:val="44"/>
+                <w:szCs w:val="44"/>
+              </w:rPr>
+              <w:t>claim</w:t>
             </w:r>
           </w:p>
           <w:p>
@@ -7192,6 +7201,15 @@
 </file>
 
 <file path=customXml/item1.xml><?xml version="1.0" encoding="utf-8"?>
+<?mso-contentType ?>
+<FormTemplates xmlns="http://schemas.microsoft.com/sharepoint/v3/contenttype/forms">
+  <Display>DocumentLibraryForm</Display>
+  <Edit>DocumentLibraryForm</Edit>
+  <New>DocumentLibraryForm</New>
+</FormTemplates>
+</file>
+
+<file path=customXml/item2.xml><?xml version="1.0" encoding="utf-8"?>
 <p:properties xmlns:p="http://schemas.microsoft.com/office/2006/metadata/properties" xmlns:xsi="http://www.w3.org/2001/XMLSchema-instance" xmlns:pc="http://schemas.microsoft.com/office/infopath/2007/PartnerControls">
   <documentManagement>
     <Stage xmlns="f336f4fe-8719-4ea2-b5d6-29b3a580aeb4">Draft</Stage>
@@ -7209,16 +7227,11 @@
 </p:properties>
 </file>
 
-<file path=customXml/item2.xml><?xml version="1.0" encoding="utf-8"?>
-<?mso-contentType ?>
-<FormTemplates xmlns="http://schemas.microsoft.com/sharepoint/v3/contenttype/forms">
-  <Display>DocumentLibraryForm</Display>
-  <Edit>DocumentLibraryForm</Edit>
-  <New>DocumentLibraryForm</New>
-</FormTemplates>
+<file path=customXml/item3.xml><?xml version="1.0" encoding="utf-8"?>
+<b:Sources xmlns:b="http://schemas.openxmlformats.org/officeDocument/2006/bibliography" xmlns="http://schemas.openxmlformats.org/officeDocument/2006/bibliography" SelectedStyle="\APASixthEditionOfficeOnline.xsl" StyleName="APA" Version="6"/>
 </file>
 
-<file path=customXml/item3.xml><?xml version="1.0" encoding="utf-8"?>
+<file path=customXml/item4.xml><?xml version="1.0" encoding="utf-8"?>
 <ct:contentTypeSchema xmlns:ct="http://schemas.microsoft.com/office/2006/metadata/contentType" xmlns:ma="http://schemas.microsoft.com/office/2006/metadata/properties/metaAttributes" ct:_="" ma:_="" ma:contentTypeName="_CtTemplate" ma:contentTypeID="0x01010064A5FDCCFB03F540B94405305D7DE14F00A4F8B82F7CEF57469A8FE5CEAB7A0EE0" ma:contentTypeVersion="52" ma:contentTypeDescription="Part of Template Management with Site Columns representing custom attributes." ma:contentTypeScope="" ma:versionID="c2286c6217564930720849237c12976e">
   <xsd:schema xmlns:xsd="http://www.w3.org/2001/XMLSchema" xmlns:xs="http://www.w3.org/2001/XMLSchema" xmlns:p="http://schemas.microsoft.com/office/2006/metadata/properties" xmlns:ns2="f336f4fe-8719-4ea2-b5d6-29b3a580aeb4" xmlns:ns3="b57b892a-dd61-4bba-b372-a8d93da2c7e6" targetNamespace="http://schemas.microsoft.com/office/2006/metadata/properties" ma:root="true" ma:fieldsID="9fba45822a34e557d70c1e8d39cd3b74" ns2:_="" ns3:_="">
     <xsd:import namespace="f336f4fe-8719-4ea2-b5d6-29b3a580aeb4"/>
@@ -7533,11 +7546,15 @@
 </ct:contentTypeSchema>
 </file>
 
-<file path=customXml/item4.xml><?xml version="1.0" encoding="utf-8"?>
-<b:Sources xmlns:b="http://schemas.openxmlformats.org/officeDocument/2006/bibliography" xmlns="http://schemas.openxmlformats.org/officeDocument/2006/bibliography" SelectedStyle="\APASixthEditionOfficeOnline.xsl" StyleName="APA" Version="6"/>
+<file path=customXml/itemProps1.xml><?xml version="1.0" encoding="utf-8"?>
+<ds:datastoreItem xmlns:ds="http://schemas.openxmlformats.org/officeDocument/2006/customXml" ds:itemID="{8B018532-72F1-4079-A3F8-6E11F3CA40FE}">
+  <ds:schemaRefs>
+    <ds:schemaRef ds:uri="http://schemas.microsoft.com/sharepoint/v3/contenttype/forms"/>
+  </ds:schemaRefs>
+</ds:datastoreItem>
 </file>
 
-<file path=customXml/itemProps1.xml><?xml version="1.0" encoding="utf-8"?>
+<file path=customXml/itemProps2.xml><?xml version="1.0" encoding="utf-8"?>
 <ds:datastoreItem xmlns:ds="http://schemas.openxmlformats.org/officeDocument/2006/customXml" ds:itemID="{DAFBCF0F-E19D-416C-B278-714A02146667}">
   <ds:schemaRefs>
     <ds:schemaRef ds:uri="http://schemas.microsoft.com/office/2006/metadata/properties"/>
@@ -7547,15 +7564,15 @@
 </ds:datastoreItem>
 </file>
 
-<file path=customXml/itemProps2.xml><?xml version="1.0" encoding="utf-8"?>
-<ds:datastoreItem xmlns:ds="http://schemas.openxmlformats.org/officeDocument/2006/customXml" ds:itemID="{8B018532-72F1-4079-A3F8-6E11F3CA40FE}">
+<file path=customXml/itemProps3.xml><?xml version="1.0" encoding="utf-8"?>
+<ds:datastoreItem xmlns:ds="http://schemas.openxmlformats.org/officeDocument/2006/customXml" ds:itemID="{9068458F-99DA-9249-9956-483525D243EE}">
   <ds:schemaRefs>
-    <ds:schemaRef ds:uri="http://schemas.microsoft.com/sharepoint/v3/contenttype/forms"/>
+    <ds:schemaRef ds:uri="http://schemas.openxmlformats.org/officeDocument/2006/bibliography"/>
   </ds:schemaRefs>
 </ds:datastoreItem>
 </file>
 
-<file path=customXml/itemProps3.xml><?xml version="1.0" encoding="utf-8"?>
+<file path=customXml/itemProps4.xml><?xml version="1.0" encoding="utf-8"?>
 <ds:datastoreItem xmlns:ds="http://schemas.openxmlformats.org/officeDocument/2006/customXml" ds:itemID="{321F8E32-F95E-488A-ABE0-57A2CF38154F}">
   <ds:schemaRefs>
     <ds:schemaRef ds:uri="http://schemas.microsoft.com/office/2006/metadata/contentType"/>
@@ -7572,12 +7589,4 @@
     <ds:schemaRef ds:uri="http://schemas.microsoft.com/internal/obd"/>
   </ds:schemaRefs>
 </ds:datastoreItem>
-</file>
-
-<file path=customXml/itemProps4.xml><?xml version="1.0" encoding="utf-8"?>
-<ds:datastoreItem xmlns:ds="http://schemas.openxmlformats.org/officeDocument/2006/customXml" ds:itemID="{9068458F-99DA-9249-9956-483525D243EE}">
-  <ds:schemaRefs>
-    <ds:schemaRef ds:uri="http://schemas.openxmlformats.org/officeDocument/2006/bibliography"/>
-  </ds:schemaRefs>
-</ds:datastoreItem>
 </file>
</xml_diff>

<commit_message>
feat: Resolve misalignment of casename(CMC-1217) (#707)
</commit_message>
<xml_diff>
--- a/docker/docmosis/templates/CV-UNS-ACK-ENG-00653.docx
+++ b/docker/docmosis/templates/CV-UNS-ACK-ENG-00653.docx
@@ -32,8 +32,8 @@
       </w:tblPr>
       <w:tblGrid>
         <w:gridCol w:w="1980"/>
-        <w:gridCol w:w="2982"/>
-        <w:gridCol w:w="2783"/>
+        <w:gridCol w:w="3969"/>
+        <w:gridCol w:w="1796"/>
         <w:gridCol w:w="1999"/>
       </w:tblGrid>
       <w:tr>
@@ -206,47 +206,6 @@
           </w:p>
           <w:p>
             <w:pPr>
-              <w:pStyle w:val="NormalWeb"/>
-              <w:spacing w:before="40" w:beforeAutospacing="0" w:after="40" w:afterAutospacing="0"/>
-              <w:rPr>
-                <w:rFonts w:asciiTheme="minorHAnsi" w:hAnsiTheme="minorHAnsi" w:cstheme="minorHAnsi"/>
-                <w:color w:val="0A0A0A"/>
-                <w:sz w:val="28"/>
-                <w:szCs w:val="28"/>
-              </w:rPr>
-            </w:pPr>
-            <w:r>
-              <w:rPr>
-                <w:rFonts w:asciiTheme="minorHAnsi" w:hAnsiTheme="minorHAnsi" w:cstheme="minorHAnsi"/>
-                <w:color w:val="0A0A0A"/>
-                <w:sz w:val="28"/>
-                <w:szCs w:val="28"/>
-              </w:rPr>
-              <w:t>&lt;&lt;</w:t>
-            </w:r>
-            <w:proofErr w:type="spellStart"/>
-            <w:r>
-              <w:rPr>
-                <w:rFonts w:asciiTheme="minorHAnsi" w:hAnsiTheme="minorHAnsi" w:cstheme="minorHAnsi"/>
-                <w:color w:val="0A0A0A"/>
-                <w:sz w:val="28"/>
-                <w:szCs w:val="28"/>
-              </w:rPr>
-              <w:t>caseName</w:t>
-            </w:r>
-            <w:proofErr w:type="spellEnd"/>
-            <w:r>
-              <w:rPr>
-                <w:rFonts w:asciiTheme="minorHAnsi" w:hAnsiTheme="minorHAnsi" w:cstheme="minorHAnsi"/>
-                <w:color w:val="0A0A0A"/>
-                <w:sz w:val="28"/>
-                <w:szCs w:val="28"/>
-              </w:rPr>
-              <w:t>&gt;&gt;</w:t>
-            </w:r>
-          </w:p>
-          <w:p>
-            <w:pPr>
               <w:jc w:val="both"/>
               <w:rPr>
                 <w:rFonts w:asciiTheme="minorHAnsi" w:hAnsiTheme="minorHAnsi" w:cstheme="minorHAnsi"/>
@@ -399,7 +358,115 @@
         </w:tc>
         <w:tc>
           <w:tcPr>
-            <w:tcW w:w="2982" w:type="dxa"/>
+            <w:tcW w:w="7764" w:type="dxa"/>
+            <w:gridSpan w:val="3"/>
+            <w:vAlign w:val="bottom"/>
+          </w:tcPr>
+          <w:p>
+            <w:pPr>
+              <w:jc w:val="both"/>
+              <w:rPr>
+                <w:rFonts w:asciiTheme="minorHAnsi" w:hAnsiTheme="minorHAnsi" w:cstheme="minorHAnsi"/>
+                <w:color w:val="60686D"/>
+                <w:sz w:val="28"/>
+                <w:szCs w:val="28"/>
+              </w:rPr>
+            </w:pPr>
+            <w:r>
+              <w:rPr>
+                <w:rFonts w:asciiTheme="minorHAnsi" w:hAnsiTheme="minorHAnsi" w:cstheme="minorHAnsi"/>
+                <w:color w:val="60686D"/>
+                <w:sz w:val="28"/>
+                <w:szCs w:val="28"/>
+              </w:rPr>
+              <w:t>C</w:t>
+            </w:r>
+            <w:r>
+              <w:rPr>
+                <w:rFonts w:asciiTheme="minorHAnsi" w:hAnsiTheme="minorHAnsi" w:cstheme="minorHAnsi"/>
+                <w:color w:val="60686D"/>
+                <w:sz w:val="28"/>
+                <w:szCs w:val="28"/>
+              </w:rPr>
+              <w:t>ase</w:t>
+            </w:r>
+            <w:r>
+              <w:rPr>
+                <w:rFonts w:asciiTheme="minorHAnsi" w:hAnsiTheme="minorHAnsi" w:cstheme="minorHAnsi"/>
+                <w:color w:val="60686D"/>
+                <w:sz w:val="28"/>
+                <w:szCs w:val="28"/>
+              </w:rPr>
+              <w:t xml:space="preserve"> n</w:t>
+            </w:r>
+            <w:r>
+              <w:rPr>
+                <w:rFonts w:asciiTheme="minorHAnsi" w:hAnsiTheme="minorHAnsi" w:cstheme="minorHAnsi"/>
+                <w:color w:val="60686D"/>
+                <w:sz w:val="28"/>
+                <w:szCs w:val="28"/>
+              </w:rPr>
+              <w:t>ame</w:t>
+            </w:r>
+            <w:r>
+              <w:rPr>
+                <w:rFonts w:asciiTheme="minorHAnsi" w:hAnsiTheme="minorHAnsi" w:cstheme="minorHAnsi"/>
+                <w:color w:val="60686D"/>
+                <w:sz w:val="28"/>
+                <w:szCs w:val="28"/>
+              </w:rPr>
+              <w:t xml:space="preserve">: </w:t>
+            </w:r>
+            <w:r>
+              <w:rPr>
+                <w:rFonts w:asciiTheme="minorHAnsi" w:hAnsiTheme="minorHAnsi" w:cstheme="minorHAnsi"/>
+                <w:color w:val="60686D"/>
+                <w:sz w:val="28"/>
+                <w:szCs w:val="28"/>
+              </w:rPr>
+              <w:t>&lt;&lt;</w:t>
+            </w:r>
+            <w:proofErr w:type="spellStart"/>
+            <w:r>
+              <w:rPr>
+                <w:rFonts w:asciiTheme="minorHAnsi" w:hAnsiTheme="minorHAnsi" w:cstheme="minorHAnsi"/>
+                <w:color w:val="60686D"/>
+                <w:sz w:val="28"/>
+                <w:szCs w:val="28"/>
+              </w:rPr>
+              <w:t>caseName</w:t>
+            </w:r>
+            <w:proofErr w:type="spellEnd"/>
+            <w:r>
+              <w:rPr>
+                <w:rFonts w:asciiTheme="minorHAnsi" w:hAnsiTheme="minorHAnsi" w:cstheme="minorHAnsi"/>
+                <w:color w:val="60686D"/>
+                <w:sz w:val="28"/>
+                <w:szCs w:val="28"/>
+              </w:rPr>
+              <w:t>&gt;&gt;</w:t>
+            </w:r>
+          </w:p>
+        </w:tc>
+      </w:tr>
+      <w:tr>
+        <w:tc>
+          <w:tcPr>
+            <w:tcW w:w="1980" w:type="dxa"/>
+            <w:vMerge/>
+            <w:vAlign w:val="bottom"/>
+          </w:tcPr>
+          <w:p>
+            <w:pPr>
+              <w:rPr>
+                <w:rFonts w:asciiTheme="minorHAnsi" w:hAnsiTheme="minorHAnsi" w:cstheme="minorHAnsi"/>
+              </w:rPr>
+            </w:pPr>
+          </w:p>
+        </w:tc>
+        <w:tc>
+          <w:tcPr>
+            <w:tcW w:w="3969" w:type="dxa"/>
             <w:vAlign w:val="bottom"/>
           </w:tcPr>
           <w:p>
@@ -555,7 +622,7 @@
         </w:tc>
         <w:tc>
           <w:tcPr>
-            <w:tcW w:w="4782" w:type="dxa"/>
+            <w:tcW w:w="3795" w:type="dxa"/>
             <w:gridSpan w:val="2"/>
             <w:vAlign w:val="bottom"/>
           </w:tcPr>
@@ -759,7 +826,7 @@
         <w:pBdr>
           <w:bottom w:val="single" w:sz="4" w:space="1" w:color="auto"/>
         </w:pBdr>
-        <w:spacing w:before="120" w:after="120"/>
+        <w:spacing w:before="20" w:after="60"/>
         <w:rPr>
           <w:rFonts w:asciiTheme="minorHAnsi" w:hAnsiTheme="minorHAnsi" w:cstheme="minorHAnsi"/>
           <w:color w:val="0A0A0A"/>

</xml_diff>

<commit_message>
feat: dq content changes docmosis template local (CMC-1543) (#95)
* dq content changes

* update SOT for templates

Co-authored-by: Sabah Irfan <>
</commit_message>
<xml_diff>
--- a/docker/docmosis/templates/CV-UNS-ACK-ENG-00653.docx
+++ b/docker/docmosis/templates/CV-UNS-ACK-ENG-00653.docx
@@ -2622,6 +2622,128 @@
                 <w:color w:val="0A0A0A"/>
               </w:rPr>
               <w:t>&gt;&gt;</w:t>
+            </w:r>
+          </w:p>
+        </w:tc>
+      </w:tr>
+    </w:tbl>
+    <w:p>
+      <w:pPr>
+        <w:pBdr>
+          <w:bottom w:val="single" w:sz="4" w:space="1" w:color="auto"/>
+        </w:pBdr>
+        <w:spacing w:before="120" w:after="120"/>
+        <w:rPr>
+          <w:rFonts w:asciiTheme="minorHAnsi" w:eastAsiaTheme="minorHAnsi" w:hAnsiTheme="minorHAnsi" w:cstheme="minorHAnsi"/>
+          <w:sz w:val="28"/>
+          <w:szCs w:val="28"/>
+          <w:lang w:eastAsia="en-US"/>
+        </w:rPr>
+      </w:pPr>
+      <w:r>
+        <w:rPr>
+          <w:rFonts w:ascii="GDSTransportWebsite" w:hAnsi="GDSTransportWebsite"/>
+          <w:color w:val="0A0A0A"/>
+          <w:sz w:val="36"/>
+          <w:szCs w:val="36"/>
+        </w:rPr>
+        <w:t>Statement of truth</w:t>
+      </w:r>
+    </w:p>
+    <w:tbl>
+      <w:tblPr>
+        <w:tblStyle w:val="TableGrid"/>
+        <w:tblW w:w="10060" w:type="dxa"/>
+        <w:tblBorders>
+          <w:top w:val="none" w:sz="0" w:space="0" w:color="auto"/>
+          <w:left w:val="none" w:sz="0" w:space="0" w:color="auto"/>
+          <w:bottom w:val="none" w:sz="0" w:space="0" w:color="auto"/>
+          <w:right w:val="none" w:sz="0" w:space="0" w:color="auto"/>
+          <w:insideH w:val="none" w:sz="0" w:space="0" w:color="auto"/>
+          <w:insideV w:val="none" w:sz="0" w:space="0" w:color="auto"/>
+        </w:tblBorders>
+        <w:tblLayout w:type="fixed"/>
+        <w:tblLook w:val="04A0" w:firstRow="1" w:lastRow="0" w:firstColumn="1" w:lastColumn="0" w:noHBand="0" w:noVBand="1"/>
+      </w:tblPr>
+      <w:tblGrid>
+        <w:gridCol w:w="10060"/>
+      </w:tblGrid>
+      <w:tr>
+        <w:trPr>
+          <w:trHeight w:val="388"/>
+        </w:trPr>
+        <w:tc>
+          <w:tcPr>
+            <w:tcW w:w="10060" w:type="dxa"/>
+          </w:tcPr>
+          <w:p>
+            <w:pPr>
+              <w:pStyle w:val="NormalWeb"/>
+              <w:spacing w:before="120" w:beforeAutospacing="0" w:after="120" w:afterAutospacing="0"/>
+              <w:rPr>
+                <w:rFonts w:ascii="GDSTransportWebsite" w:hAnsi="GDSTransportWebsite"/>
+                <w:color w:val="0A0A0A"/>
+              </w:rPr>
+            </w:pPr>
+            <w:r>
+              <w:rPr>
+                <w:rFonts w:ascii="GDSTransportWebsite" w:hAnsi="GDSTransportWebsite"/>
+                <w:color w:val="0A0A0A"/>
+              </w:rPr>
+              <w:t>The claimant believes that the facts in this claim form are true.</w:t>
+            </w:r>
+          </w:p>
+          <w:p>
+            <w:pPr>
+              <w:rPr>
+                <w:rFonts w:ascii="GDSTransportWebsite" w:hAnsi="GDSTransportWebsite"/>
+                <w:color w:val="0A0A0A"/>
+              </w:rPr>
+            </w:pPr>
+          </w:p>
+          <w:p>
+            <w:pPr>
+              <w:rPr>
+                <w:rFonts w:ascii="GDSTransportWebsite" w:hAnsi="GDSTransportWebsite"/>
+                <w:color w:val="0A0A0A"/>
+              </w:rPr>
+            </w:pPr>
+            <w:r>
+              <w:rPr>
+                <w:rFonts w:ascii="GDSTransportWebsite" w:hAnsi="GDSTransportWebsite"/>
+                <w:color w:val="0A0A0A"/>
+              </w:rPr>
+              <w:t>I am duly authorised by the claimant to sign this statement.</w:t>
+            </w:r>
+          </w:p>
+          <w:p>
+            <w:pPr>
+              <w:rPr>
+                <w:rFonts w:ascii="GDSTransportWebsite" w:hAnsi="GDSTransportWebsite"/>
+                <w:color w:val="0A0A0A"/>
+              </w:rPr>
+            </w:pPr>
+          </w:p>
+          <w:p>
+            <w:pPr>
+              <w:rPr>
+                <w:rFonts w:ascii="GDSTransportWebsite" w:hAnsi="GDSTransportWebsite"/>
+                <w:color w:val="0A0A0A"/>
+              </w:rPr>
+            </w:pPr>
+            <w:r>
+              <w:rPr>
+                <w:rFonts w:ascii="GDSTransportWebsite" w:hAnsi="GDSTransportWebsite"/>
+                <w:color w:val="0A0A0A"/>
+              </w:rPr>
+              <w:t>The claimant understands that proceedings for contempt of court may be brought against anyone who makes, or causes to be made, a false statement in a document verified by a statement of truth without an honest belief in its truth</w:t>
+            </w:r>
+            <w:r>
+              <w:rPr>
+                <w:rFonts w:ascii="GDSTransportWebsite" w:hAnsi="GDSTransportWebsite"/>
+                <w:color w:val="0A0A0A"/>
+              </w:rPr>
+              <w:t>.</w:t>
             </w:r>
           </w:p>
         </w:tc>
@@ -7268,37 +7390,10 @@
 </file>
 
 <file path=customXml/item1.xml><?xml version="1.0" encoding="utf-8"?>
-<?mso-contentType ?>
-<FormTemplates xmlns="http://schemas.microsoft.com/sharepoint/v3/contenttype/forms">
-  <Display>DocumentLibraryForm</Display>
-  <Edit>DocumentLibraryForm</Edit>
-  <New>DocumentLibraryForm</New>
-</FormTemplates>
+<b:Sources xmlns:b="http://schemas.openxmlformats.org/officeDocument/2006/bibliography" xmlns="http://schemas.openxmlformats.org/officeDocument/2006/bibliography" SelectedStyle="\APASixthEditionOfficeOnline.xsl" StyleName="APA" Version="6"/>
 </file>
 
 <file path=customXml/item2.xml><?xml version="1.0" encoding="utf-8"?>
-<p:properties xmlns:p="http://schemas.microsoft.com/office/2006/metadata/properties" xmlns:xsi="http://www.w3.org/2001/XMLSchema-instance" xmlns:pc="http://schemas.microsoft.com/office/infopath/2007/PartnerControls">
-  <documentManagement>
-    <Stage xmlns="f336f4fe-8719-4ea2-b5d6-29b3a580aeb4">Draft</Stage>
-    <Next_x0020_Stage xmlns="f336f4fe-8719-4ea2-b5d6-29b3a580aeb4" xsi:nil="true"/>
-    <Admin_x0020_Action xmlns="f336f4fe-8719-4ea2-b5d6-29b3a580aeb4" xsi:nil="true"/>
-    <Template_x0020_Category xmlns="f336f4fe-8719-4ea2-b5d6-29b3a580aeb4">Acknowledgement - ACK</Template_x0020_Category>
-    <Action xmlns="f336f4fe-8719-4ea2-b5d6-29b3a580aeb4" xsi:nil="true"/>
-    <Purpose1 xmlns="f336f4fe-8719-4ea2-b5d6-29b3a580aeb4">Acknowledgement of service</Purpose1>
-    <Template_x0020_Language xmlns="f336f4fe-8719-4ea2-b5d6-29b3a580aeb4">English - ENG</Template_x0020_Language>
-    <Rename xmlns="f336f4fe-8719-4ea2-b5d6-29b3a580aeb4">true</Rename>
-    <Tornado_x0020_Filename xmlns="f336f4fe-8719-4ea2-b5d6-29b3a580aeb4" xsi:nil="true"/>
-    <Approval_x0020_Request_x0020_Comment xmlns="f336f4fe-8719-4ea2-b5d6-29b3a580aeb4" xsi:nil="true"/>
-    <Publication_x0020_Date xmlns="f336f4fe-8719-4ea2-b5d6-29b3a580aeb4">2020-12-15T00:00:00+00:00</Publication_x0020_Date>
-  </documentManagement>
-</p:properties>
-</file>
-
-<file path=customXml/item3.xml><?xml version="1.0" encoding="utf-8"?>
-<b:Sources xmlns:b="http://schemas.openxmlformats.org/officeDocument/2006/bibliography" xmlns="http://schemas.openxmlformats.org/officeDocument/2006/bibliography" SelectedStyle="\APASixthEditionOfficeOnline.xsl" StyleName="APA" Version="6"/>
-</file>
-
-<file path=customXml/item4.xml><?xml version="1.0" encoding="utf-8"?>
 <ct:contentTypeSchema xmlns:ct="http://schemas.microsoft.com/office/2006/metadata/contentType" xmlns:ma="http://schemas.microsoft.com/office/2006/metadata/properties/metaAttributes" ct:_="" ma:_="" ma:contentTypeName="_CtTemplate" ma:contentTypeID="0x01010064A5FDCCFB03F540B94405305D7DE14F00A4F8B82F7CEF57469A8FE5CEAB7A0EE0" ma:contentTypeVersion="52" ma:contentTypeDescription="Part of Template Management with Site Columns representing custom attributes." ma:contentTypeScope="" ma:versionID="c2286c6217564930720849237c12976e">
   <xsd:schema xmlns:xsd="http://www.w3.org/2001/XMLSchema" xmlns:xs="http://www.w3.org/2001/XMLSchema" xmlns:p="http://schemas.microsoft.com/office/2006/metadata/properties" xmlns:ns2="f336f4fe-8719-4ea2-b5d6-29b3a580aeb4" xmlns:ns3="b57b892a-dd61-4bba-b372-a8d93da2c7e6" targetNamespace="http://schemas.microsoft.com/office/2006/metadata/properties" ma:root="true" ma:fieldsID="9fba45822a34e557d70c1e8d39cd3b74" ns2:_="" ns3:_="">
     <xsd:import namespace="f336f4fe-8719-4ea2-b5d6-29b3a580aeb4"/>
@@ -7613,25 +7708,34 @@
 </ct:contentTypeSchema>
 </file>
 
-<file path=customXml/itemProps1.xml><?xml version="1.0" encoding="utf-8"?>
-<ds:datastoreItem xmlns:ds="http://schemas.openxmlformats.org/officeDocument/2006/customXml" ds:itemID="{8B018532-72F1-4079-A3F8-6E11F3CA40FE}">
-  <ds:schemaRefs>
-    <ds:schemaRef ds:uri="http://schemas.microsoft.com/sharepoint/v3/contenttype/forms"/>
-  </ds:schemaRefs>
-</ds:datastoreItem>
+<file path=customXml/item3.xml><?xml version="1.0" encoding="utf-8"?>
+<?mso-contentType ?>
+<FormTemplates xmlns="http://schemas.microsoft.com/sharepoint/v3/contenttype/forms">
+  <Display>DocumentLibraryForm</Display>
+  <Edit>DocumentLibraryForm</Edit>
+  <New>DocumentLibraryForm</New>
+</FormTemplates>
 </file>
 
-<file path=customXml/itemProps2.xml><?xml version="1.0" encoding="utf-8"?>
-<ds:datastoreItem xmlns:ds="http://schemas.openxmlformats.org/officeDocument/2006/customXml" ds:itemID="{DAFBCF0F-E19D-416C-B278-714A02146667}">
-  <ds:schemaRefs>
-    <ds:schemaRef ds:uri="http://schemas.microsoft.com/office/2006/metadata/properties"/>
-    <ds:schemaRef ds:uri="http://schemas.microsoft.com/office/infopath/2007/PartnerControls"/>
-    <ds:schemaRef ds:uri="f336f4fe-8719-4ea2-b5d6-29b3a580aeb4"/>
-  </ds:schemaRefs>
-</ds:datastoreItem>
+<file path=customXml/item4.xml><?xml version="1.0" encoding="utf-8"?>
+<p:properties xmlns:p="http://schemas.microsoft.com/office/2006/metadata/properties" xmlns:xsi="http://www.w3.org/2001/XMLSchema-instance" xmlns:pc="http://schemas.microsoft.com/office/infopath/2007/PartnerControls">
+  <documentManagement>
+    <Stage xmlns="f336f4fe-8719-4ea2-b5d6-29b3a580aeb4">Draft</Stage>
+    <Next_x0020_Stage xmlns="f336f4fe-8719-4ea2-b5d6-29b3a580aeb4" xsi:nil="true"/>
+    <Admin_x0020_Action xmlns="f336f4fe-8719-4ea2-b5d6-29b3a580aeb4" xsi:nil="true"/>
+    <Template_x0020_Category xmlns="f336f4fe-8719-4ea2-b5d6-29b3a580aeb4">Acknowledgement - ACK</Template_x0020_Category>
+    <Action xmlns="f336f4fe-8719-4ea2-b5d6-29b3a580aeb4" xsi:nil="true"/>
+    <Purpose1 xmlns="f336f4fe-8719-4ea2-b5d6-29b3a580aeb4">Acknowledgement of service</Purpose1>
+    <Template_x0020_Language xmlns="f336f4fe-8719-4ea2-b5d6-29b3a580aeb4">English - ENG</Template_x0020_Language>
+    <Rename xmlns="f336f4fe-8719-4ea2-b5d6-29b3a580aeb4">true</Rename>
+    <Tornado_x0020_Filename xmlns="f336f4fe-8719-4ea2-b5d6-29b3a580aeb4" xsi:nil="true"/>
+    <Approval_x0020_Request_x0020_Comment xmlns="f336f4fe-8719-4ea2-b5d6-29b3a580aeb4" xsi:nil="true"/>
+    <Publication_x0020_Date xmlns="f336f4fe-8719-4ea2-b5d6-29b3a580aeb4">2020-12-15T00:00:00+00:00</Publication_x0020_Date>
+  </documentManagement>
+</p:properties>
 </file>
 
-<file path=customXml/itemProps3.xml><?xml version="1.0" encoding="utf-8"?>
+<file path=customXml/itemProps1.xml><?xml version="1.0" encoding="utf-8"?>
 <ds:datastoreItem xmlns:ds="http://schemas.openxmlformats.org/officeDocument/2006/customXml" ds:itemID="{9068458F-99DA-9249-9956-483525D243EE}">
   <ds:schemaRefs>
     <ds:schemaRef ds:uri="http://schemas.openxmlformats.org/officeDocument/2006/bibliography"/>
@@ -7639,7 +7743,7 @@
 </ds:datastoreItem>
 </file>
 
-<file path=customXml/itemProps4.xml><?xml version="1.0" encoding="utf-8"?>
+<file path=customXml/itemProps2.xml><?xml version="1.0" encoding="utf-8"?>
 <ds:datastoreItem xmlns:ds="http://schemas.openxmlformats.org/officeDocument/2006/customXml" ds:itemID="{321F8E32-F95E-488A-ABE0-57A2CF38154F}">
   <ds:schemaRefs>
     <ds:schemaRef ds:uri="http://schemas.microsoft.com/office/2006/metadata/contentType"/>
@@ -7656,4 +7760,22 @@
     <ds:schemaRef ds:uri="http://schemas.microsoft.com/internal/obd"/>
   </ds:schemaRefs>
 </ds:datastoreItem>
+</file>
+
+<file path=customXml/itemProps3.xml><?xml version="1.0" encoding="utf-8"?>
+<ds:datastoreItem xmlns:ds="http://schemas.openxmlformats.org/officeDocument/2006/customXml" ds:itemID="{8B018532-72F1-4079-A3F8-6E11F3CA40FE}">
+  <ds:schemaRefs>
+    <ds:schemaRef ds:uri="http://schemas.microsoft.com/sharepoint/v3/contenttype/forms"/>
+  </ds:schemaRefs>
+</ds:datastoreItem>
+</file>
+
+<file path=customXml/itemProps4.xml><?xml version="1.0" encoding="utf-8"?>
+<ds:datastoreItem xmlns:ds="http://schemas.openxmlformats.org/officeDocument/2006/customXml" ds:itemID="{DAFBCF0F-E19D-416C-B278-714A02146667}">
+  <ds:schemaRefs>
+    <ds:schemaRef ds:uri="http://schemas.microsoft.com/office/2006/metadata/properties"/>
+    <ds:schemaRef ds:uri="http://schemas.microsoft.com/office/infopath/2007/PartnerControls"/>
+    <ds:schemaRef ds:uri="f336f4fe-8719-4ea2-b5d6-29b3a580aeb4"/>
+  </ds:schemaRefs>
+</ds:datastoreItem>
 </file>
</xml_diff>

<commit_message>
CMC-1520: template changes for solicitor2reference
</commit_message>
<xml_diff>
--- a/docker/docmosis/templates/CV-UNS-ACK-ENG-00653.docx
+++ b/docker/docmosis/templates/CV-UNS-ACK-ENG-00653.docx
@@ -1,6 +1,6 @@
 
 <file path=word/document.xml><?xml version="1.0" encoding="utf-8"?>
-<w:document xmlns:wpc="http://schemas.microsoft.com/office/word/2010/wordprocessingCanvas" xmlns:cx="http://schemas.microsoft.com/office/drawing/2014/chartex" xmlns:cx1="http://schemas.microsoft.com/office/drawing/2015/9/8/chartex" xmlns:cx2="http://schemas.microsoft.com/office/drawing/2015/10/21/chartex" xmlns:cx3="http://schemas.microsoft.com/office/drawing/2016/5/9/chartex" xmlns:cx4="http://schemas.microsoft.com/office/drawing/2016/5/10/chartex" xmlns:cx5="http://schemas.microsoft.com/office/drawing/2016/5/11/chartex" xmlns:cx6="http://schemas.microsoft.com/office/drawing/2016/5/12/chartex" xmlns:cx7="http://schemas.microsoft.com/office/drawing/2016/5/13/chartex" xmlns:cx8="http://schemas.microsoft.com/office/drawing/2016/5/14/chartex" xmlns:mc="http://schemas.openxmlformats.org/markup-compatibility/2006" xmlns:aink="http://schemas.microsoft.com/office/drawing/2016/ink" xmlns:am3d="http://schemas.microsoft.com/office/drawing/2017/model3d" xmlns:o="urn:schemas-microsoft-com:office:office" xmlns:r="http://schemas.openxmlformats.org/officeDocument/2006/relationships" xmlns:m="http://schemas.openxmlformats.org/officeDocument/2006/math" xmlns:v="urn:schemas-microsoft-com:vml" xmlns:wp14="http://schemas.microsoft.com/office/word/2010/wordprocessingDrawing" xmlns:wp="http://schemas.openxmlformats.org/drawingml/2006/wordprocessingDrawing" xmlns:w10="urn:schemas-microsoft-com:office:word" xmlns:w="http://schemas.openxmlformats.org/wordprocessingml/2006/main" xmlns:w14="http://schemas.microsoft.com/office/word/2010/wordml" xmlns:w15="http://schemas.microsoft.com/office/word/2012/wordml" xmlns:w16cex="http://schemas.microsoft.com/office/word/2018/wordml/cex" xmlns:w16cid="http://schemas.microsoft.com/office/word/2016/wordml/cid" xmlns:w16="http://schemas.microsoft.com/office/word/2018/wordml" xmlns:w16se="http://schemas.microsoft.com/office/word/2015/wordml/symex" xmlns:wpg="http://schemas.microsoft.com/office/word/2010/wordprocessingGroup" xmlns:wpi="http://schemas.microsoft.com/office/word/2010/wordprocessingInk" xmlns:wne="http://schemas.microsoft.com/office/word/2006/wordml" xmlns:wps="http://schemas.microsoft.com/office/word/2010/wordprocessingShape" mc:Ignorable="w14 w15 w16se w16cid w16 w16cex wp14">
+<w:document xmlns:wpc="http://schemas.microsoft.com/office/word/2010/wordprocessingCanvas" xmlns:cx="http://schemas.microsoft.com/office/drawing/2014/chartex" xmlns:cx1="http://schemas.microsoft.com/office/drawing/2015/9/8/chartex" xmlns:cx2="http://schemas.microsoft.com/office/drawing/2015/10/21/chartex" xmlns:cx3="http://schemas.microsoft.com/office/drawing/2016/5/9/chartex" xmlns:cx4="http://schemas.microsoft.com/office/drawing/2016/5/10/chartex" xmlns:cx5="http://schemas.microsoft.com/office/drawing/2016/5/11/chartex" xmlns:cx6="http://schemas.microsoft.com/office/drawing/2016/5/12/chartex" xmlns:cx7="http://schemas.microsoft.com/office/drawing/2016/5/13/chartex" xmlns:cx8="http://schemas.microsoft.com/office/drawing/2016/5/14/chartex" xmlns:mc="http://schemas.openxmlformats.org/markup-compatibility/2006" xmlns:aink="http://schemas.microsoft.com/office/drawing/2016/ink" xmlns:am3d="http://schemas.microsoft.com/office/drawing/2017/model3d" xmlns:o="urn:schemas-microsoft-com:office:office" xmlns:r="http://schemas.openxmlformats.org/officeDocument/2006/relationships" xmlns:m="http://schemas.openxmlformats.org/officeDocument/2006/math" xmlns:v="urn:schemas-microsoft-com:vml" xmlns:wp14="http://schemas.microsoft.com/office/word/2010/wordprocessingDrawing" xmlns:wp="http://schemas.openxmlformats.org/drawingml/2006/wordprocessingDrawing" xmlns:w10="urn:schemas-microsoft-com:office:word" xmlns:w="http://schemas.openxmlformats.org/wordprocessingml/2006/main" xmlns:w14="http://schemas.microsoft.com/office/word/2010/wordml" xmlns:w15="http://schemas.microsoft.com/office/word/2012/wordml" xmlns:w16cex="http://schemas.microsoft.com/office/word/2018/wordml/cex" xmlns:w16cid="http://schemas.microsoft.com/office/word/2016/wordml/cid" xmlns:w16="http://schemas.microsoft.com/office/word/2018/wordml" xmlns:w16sdtdh="http://schemas.microsoft.com/office/word/2020/wordml/sdtdatahash" xmlns:w16se="http://schemas.microsoft.com/office/word/2015/wordml/symex" xmlns:wpg="http://schemas.microsoft.com/office/word/2010/wordprocessingGroup" xmlns:wpi="http://schemas.microsoft.com/office/word/2010/wordprocessingInk" xmlns:wne="http://schemas.microsoft.com/office/word/2006/wordml" xmlns:wps="http://schemas.microsoft.com/office/word/2010/wordprocessingShape" mc:Ignorable="w14 w15 w16se w16cid w16 w16cex w16sdtdh wp14">
   <w:body>
     <w:p>
       <w:pPr>
@@ -218,27 +218,7 @@
                 <w:sz w:val="28"/>
                 <w:szCs w:val="28"/>
               </w:rPr>
-              <w:t>Claim number: &lt;&lt;</w:t>
-            </w:r>
-            <w:proofErr w:type="spellStart"/>
-            <w:r>
-              <w:rPr>
-                <w:rFonts w:asciiTheme="minorHAnsi" w:hAnsiTheme="minorHAnsi" w:cstheme="minorHAnsi"/>
-                <w:color w:val="60686D"/>
-                <w:sz w:val="28"/>
-                <w:szCs w:val="28"/>
-              </w:rPr>
-              <w:t>referenceNumber</w:t>
-            </w:r>
-            <w:proofErr w:type="spellEnd"/>
-            <w:r>
-              <w:rPr>
-                <w:rFonts w:asciiTheme="minorHAnsi" w:hAnsiTheme="minorHAnsi" w:cstheme="minorHAnsi"/>
-                <w:color w:val="60686D"/>
-                <w:sz w:val="28"/>
-                <w:szCs w:val="28"/>
-              </w:rPr>
-              <w:t>&gt;&gt;</w:t>
+              <w:t>Claim number: &lt;&lt;referenceNumber&gt;&gt;</w:t>
             </w:r>
             <w:r>
               <w:rPr>
@@ -424,27 +404,7 @@
                 <w:sz w:val="28"/>
                 <w:szCs w:val="28"/>
               </w:rPr>
-              <w:t>&lt;&lt;</w:t>
-            </w:r>
-            <w:proofErr w:type="spellStart"/>
-            <w:r>
-              <w:rPr>
-                <w:rFonts w:asciiTheme="minorHAnsi" w:hAnsiTheme="minorHAnsi" w:cstheme="minorHAnsi"/>
-                <w:color w:val="60686D"/>
-                <w:sz w:val="28"/>
-                <w:szCs w:val="28"/>
-              </w:rPr>
-              <w:t>caseName</w:t>
-            </w:r>
-            <w:proofErr w:type="spellEnd"/>
-            <w:r>
-              <w:rPr>
-                <w:rFonts w:asciiTheme="minorHAnsi" w:hAnsiTheme="minorHAnsi" w:cstheme="minorHAnsi"/>
-                <w:color w:val="60686D"/>
-                <w:sz w:val="28"/>
-                <w:szCs w:val="28"/>
-              </w:rPr>
-              <w:t>&gt;&gt;</w:t>
+              <w:t>&lt;&lt;caseName&gt;&gt;</w:t>
             </w:r>
           </w:p>
         </w:tc>
@@ -559,7 +519,7 @@
               <w:spacing w:before="40" w:after="40"/>
               <w:rPr>
                 <w:rFonts w:asciiTheme="minorHAnsi" w:hAnsiTheme="minorHAnsi" w:cstheme="minorHAnsi"/>
-                <w:color w:val="0A0A0A"/>
+                <w:color w:val="60686D"/>
                 <w:sz w:val="20"/>
                 <w:szCs w:val="20"/>
               </w:rPr>
@@ -617,6 +577,63 @@
                 <w:szCs w:val="20"/>
               </w:rPr>
               <w:t>&gt;&gt;</w:t>
+            </w:r>
+          </w:p>
+          <w:p>
+            <w:pPr>
+              <w:pStyle w:val="NormalWeb"/>
+              <w:spacing w:before="40" w:after="40"/>
+              <w:rPr>
+                <w:rFonts w:asciiTheme="minorHAnsi" w:hAnsiTheme="minorHAnsi" w:cstheme="minorHAnsi"/>
+                <w:color w:val="60686D"/>
+                <w:sz w:val="20"/>
+                <w:szCs w:val="20"/>
+              </w:rPr>
+            </w:pPr>
+            <w:r>
+              <w:rPr>
+                <w:rFonts w:asciiTheme="minorHAnsi" w:hAnsiTheme="minorHAnsi" w:cstheme="minorHAnsi"/>
+                <w:color w:val="60686D"/>
+                <w:sz w:val="20"/>
+                <w:szCs w:val="20"/>
+              </w:rPr>
+              <w:t>&lt;&lt;</w:t>
+            </w:r>
+            <w:r>
+              <w:rPr>
+                <w:rFonts w:asciiTheme="minorHAnsi" w:hAnsiTheme="minorHAnsi" w:cstheme="minorHAnsi"/>
+                <w:color w:val="60686D"/>
+                <w:sz w:val="20"/>
+                <w:szCs w:val="20"/>
+              </w:rPr>
+              <w:t>solicitorReferences</w:t>
+            </w:r>
+            <w:r>
+              <w:rPr>
+                <w:rFonts w:asciiTheme="minorHAnsi" w:hAnsiTheme="minorHAnsi" w:cstheme="minorHAnsi"/>
+                <w:color w:val="60686D"/>
+                <w:sz w:val="20"/>
+                <w:szCs w:val="20"/>
+              </w:rPr>
+              <w:t>.</w:t>
+            </w:r>
+            <w:r>
+              <w:rPr>
+                <w:rFonts w:asciiTheme="minorHAnsi" w:hAnsiTheme="minorHAnsi" w:cstheme="minorHAnsi"/>
+                <w:color w:val="60686D"/>
+                <w:sz w:val="20"/>
+                <w:szCs w:val="20"/>
+              </w:rPr>
+              <w:t>respondentSolicitor2</w:t>
+            </w:r>
+            <w:r>
+              <w:rPr>
+                <w:rFonts w:asciiTheme="minorHAnsi" w:hAnsiTheme="minorHAnsi" w:cstheme="minorHAnsi"/>
+                <w:color w:val="60686D"/>
+                <w:sz w:val="20"/>
+                <w:szCs w:val="20"/>
+              </w:rPr>
+              <w:t>Reference&gt;&gt;</w:t>
             </w:r>
           </w:p>
         </w:tc>
@@ -657,7 +674,6 @@
               </w:rPr>
               <w:t>&lt;{</w:t>
             </w:r>
-            <w:proofErr w:type="spellStart"/>
             <w:proofErr w:type="gramEnd"/>
             <w:r>
               <w:rPr>
@@ -666,9 +682,8 @@
                 <w:sz w:val="24"/>
                 <w:szCs w:val="24"/>
               </w:rPr>
-              <w:t>dateFormat</w:t>
-            </w:r>
-            <w:proofErr w:type="spellEnd"/>
+              <w:t>dateFormat(</w:t>
+            </w:r>
             <w:r>
               <w:rPr>
                 <w:rFonts w:ascii="GDSTransportWebsite" w:eastAsia="Times New Roman" w:hAnsi="GDSTransportWebsite" w:cs="Times New Roman"/>
@@ -676,9 +691,8 @@
                 <w:sz w:val="24"/>
                 <w:szCs w:val="24"/>
               </w:rPr>
-              <w:t>(</w:t>
-            </w:r>
-            <w:proofErr w:type="spellStart"/>
+              <w:t>claimI</w:t>
+            </w:r>
             <w:r>
               <w:rPr>
                 <w:rFonts w:ascii="GDSTransportWebsite" w:eastAsia="Times New Roman" w:hAnsi="GDSTransportWebsite" w:cs="Times New Roman"/>
@@ -686,7 +700,7 @@
                 <w:sz w:val="24"/>
                 <w:szCs w:val="24"/>
               </w:rPr>
-              <w:t>claimI</w:t>
+              <w:t>ssue</w:t>
             </w:r>
             <w:r>
               <w:rPr>
@@ -695,7 +709,7 @@
                 <w:sz w:val="24"/>
                 <w:szCs w:val="24"/>
               </w:rPr>
-              <w:t>ssue</w:t>
+              <w:t>d</w:t>
             </w:r>
             <w:r>
               <w:rPr>
@@ -704,7 +718,7 @@
                 <w:sz w:val="24"/>
                 <w:szCs w:val="24"/>
               </w:rPr>
-              <w:t>d</w:t>
+              <w:t>Date,‘d</w:t>
             </w:r>
             <w:r>
               <w:rPr>
@@ -713,9 +727,8 @@
                 <w:sz w:val="24"/>
                 <w:szCs w:val="24"/>
               </w:rPr>
-              <w:t>Date</w:t>
-            </w:r>
-            <w:proofErr w:type="spellEnd"/>
+              <w:t xml:space="preserve"> </w:t>
+            </w:r>
             <w:r>
               <w:rPr>
                 <w:rFonts w:ascii="GDSTransportWebsite" w:eastAsia="Times New Roman" w:hAnsi="GDSTransportWebsite" w:cs="Times New Roman"/>
@@ -723,7 +736,7 @@
                 <w:sz w:val="24"/>
                 <w:szCs w:val="24"/>
               </w:rPr>
-              <w:t>,‘d</w:t>
+              <w:t>MMMM</w:t>
             </w:r>
             <w:r>
               <w:rPr>
@@ -741,56 +754,7 @@
                 <w:sz w:val="24"/>
                 <w:szCs w:val="24"/>
               </w:rPr>
-              <w:t>MMMM</w:t>
-            </w:r>
-            <w:r>
-              <w:rPr>
-                <w:rFonts w:ascii="GDSTransportWebsite" w:eastAsia="Times New Roman" w:hAnsi="GDSTransportWebsite" w:cs="Times New Roman"/>
-                <w:color w:val="60686D"/>
-                <w:sz w:val="24"/>
-                <w:szCs w:val="24"/>
-              </w:rPr>
-              <w:t xml:space="preserve"> </w:t>
-            </w:r>
-            <w:proofErr w:type="spellStart"/>
-            <w:r>
-              <w:rPr>
-                <w:rFonts w:ascii="GDSTransportWebsite" w:eastAsia="Times New Roman" w:hAnsi="GDSTransportWebsite" w:cs="Times New Roman"/>
-                <w:color w:val="60686D"/>
-                <w:sz w:val="24"/>
-                <w:szCs w:val="24"/>
-              </w:rPr>
-              <w:t>yyyy</w:t>
-            </w:r>
-            <w:proofErr w:type="spellEnd"/>
-            <w:r>
-              <w:rPr>
-                <w:rFonts w:ascii="GDSTransportWebsite" w:eastAsia="Times New Roman" w:hAnsi="GDSTransportWebsite" w:cs="Times New Roman"/>
-                <w:color w:val="60686D"/>
-                <w:sz w:val="24"/>
-                <w:szCs w:val="24"/>
-              </w:rPr>
-              <w:t>’,‘dd-MM-</w:t>
-            </w:r>
-            <w:proofErr w:type="spellStart"/>
-            <w:r>
-              <w:rPr>
-                <w:rFonts w:ascii="GDSTransportWebsite" w:eastAsia="Times New Roman" w:hAnsi="GDSTransportWebsite" w:cs="Times New Roman"/>
-                <w:color w:val="60686D"/>
-                <w:sz w:val="24"/>
-                <w:szCs w:val="24"/>
-              </w:rPr>
-              <w:t>yyyy</w:t>
-            </w:r>
-            <w:proofErr w:type="spellEnd"/>
-            <w:r>
-              <w:rPr>
-                <w:rFonts w:ascii="GDSTransportWebsite" w:eastAsia="Times New Roman" w:hAnsi="GDSTransportWebsite" w:cs="Times New Roman"/>
-                <w:color w:val="60686D"/>
-                <w:sz w:val="24"/>
-                <w:szCs w:val="24"/>
-              </w:rPr>
-              <w:t>’)}&gt;&gt;</w:t>
+              <w:t>yyyy’,‘dd-MM-yyyy’)}&gt;&gt;</w:t>
             </w:r>
           </w:p>
           <w:p>
@@ -923,77 +887,34 @@
               </w:rPr>
               <w:t>{</w:t>
             </w:r>
-            <w:proofErr w:type="spellStart"/>
             <w:proofErr w:type="gramEnd"/>
             <w:r>
               <w:rPr>
                 <w:rFonts w:asciiTheme="minorHAnsi" w:hAnsiTheme="minorHAnsi" w:cstheme="minorHAnsi"/>
                 <w:color w:val="0A0A0A"/>
               </w:rPr>
-              <w:t>dateFormat</w:t>
-            </w:r>
-            <w:proofErr w:type="spellEnd"/>
+              <w:t>dateFormat(</w:t>
+            </w:r>
             <w:r>
               <w:rPr>
                 <w:rFonts w:asciiTheme="minorHAnsi" w:hAnsiTheme="minorHAnsi" w:cstheme="minorHAnsi"/>
                 <w:color w:val="0A0A0A"/>
               </w:rPr>
-              <w:t>(</w:t>
-            </w:r>
-            <w:proofErr w:type="spellStart"/>
+              <w:t>responseDeadline</w:t>
+            </w:r>
             <w:r>
               <w:rPr>
                 <w:rFonts w:asciiTheme="minorHAnsi" w:hAnsiTheme="minorHAnsi" w:cstheme="minorHAnsi"/>
                 <w:color w:val="0A0A0A"/>
               </w:rPr>
-              <w:t>responseDeadline</w:t>
-            </w:r>
-            <w:proofErr w:type="spellEnd"/>
+              <w:t>, ‘d MMMM yyy’</w:t>
+            </w:r>
             <w:r>
               <w:rPr>
                 <w:rFonts w:asciiTheme="minorHAnsi" w:hAnsiTheme="minorHAnsi" w:cstheme="minorHAnsi"/>
                 <w:color w:val="0A0A0A"/>
               </w:rPr>
-              <w:t xml:space="preserve">, ‘d MMMM </w:t>
-            </w:r>
-            <w:proofErr w:type="spellStart"/>
-            <w:r>
-              <w:rPr>
-                <w:rFonts w:asciiTheme="minorHAnsi" w:hAnsiTheme="minorHAnsi" w:cstheme="minorHAnsi"/>
-                <w:color w:val="0A0A0A"/>
-              </w:rPr>
-              <w:t>yyy</w:t>
-            </w:r>
-            <w:proofErr w:type="spellEnd"/>
-            <w:r>
-              <w:rPr>
-                <w:rFonts w:asciiTheme="minorHAnsi" w:hAnsiTheme="minorHAnsi" w:cstheme="minorHAnsi"/>
-                <w:color w:val="0A0A0A"/>
-              </w:rPr>
-              <w:t>’</w:t>
-            </w:r>
-            <w:r>
-              <w:rPr>
-                <w:rFonts w:asciiTheme="minorHAnsi" w:hAnsiTheme="minorHAnsi" w:cstheme="minorHAnsi"/>
-                <w:color w:val="0A0A0A"/>
-              </w:rPr>
-              <w:t>,‘dd-MM-</w:t>
-            </w:r>
-            <w:proofErr w:type="spellStart"/>
-            <w:r>
-              <w:rPr>
-                <w:rFonts w:asciiTheme="minorHAnsi" w:hAnsiTheme="minorHAnsi" w:cstheme="minorHAnsi"/>
-                <w:color w:val="0A0A0A"/>
-              </w:rPr>
-              <w:t>yyyy</w:t>
-            </w:r>
-            <w:proofErr w:type="spellEnd"/>
-            <w:r>
-              <w:rPr>
-                <w:rFonts w:asciiTheme="minorHAnsi" w:hAnsiTheme="minorHAnsi" w:cstheme="minorHAnsi"/>
-                <w:color w:val="0A0A0A"/>
-              </w:rPr>
-              <w:t>’</w:t>
+              <w:t>,‘dd-MM-yyyy’</w:t>
             </w:r>
             <w:r>
               <w:rPr>
@@ -1184,7 +1105,6 @@
               </w:rPr>
               <w:t>&lt;&lt;</w:t>
             </w:r>
-            <w:proofErr w:type="spellStart"/>
             <w:proofErr w:type="gramStart"/>
             <w:r>
               <w:rPr>
@@ -1193,7 +1113,6 @@
               </w:rPr>
               <w:t>respondent.litigationFriendName</w:t>
             </w:r>
-            <w:proofErr w:type="spellEnd"/>
             <w:proofErr w:type="gramEnd"/>
             <w:r>
               <w:rPr>
@@ -1511,7 +1430,6 @@
               </w:rPr>
               <w:t>&lt;&lt;</w:t>
             </w:r>
-            <w:proofErr w:type="spellStart"/>
             <w:proofErr w:type="gramStart"/>
             <w:r>
               <w:rPr>
@@ -1527,7 +1445,6 @@
               </w:rPr>
               <w:t>ddress.PostTown</w:t>
             </w:r>
-            <w:proofErr w:type="spellEnd"/>
             <w:proofErr w:type="gramEnd"/>
             <w:r>
               <w:rPr>
@@ -1619,7 +1536,6 @@
               </w:rPr>
               <w:t>&lt;&lt;</w:t>
             </w:r>
-            <w:proofErr w:type="spellStart"/>
             <w:proofErr w:type="gramStart"/>
             <w:r>
               <w:rPr>
@@ -1635,7 +1551,6 @@
               </w:rPr>
               <w:t>ddress.Country</w:t>
             </w:r>
-            <w:proofErr w:type="spellEnd"/>
             <w:proofErr w:type="gramEnd"/>
             <w:r>
               <w:rPr>
@@ -1741,7 +1656,6 @@
               </w:rPr>
               <w:t>&lt;</w:t>
             </w:r>
-            <w:proofErr w:type="spellStart"/>
             <w:proofErr w:type="gramStart"/>
             <w:r>
               <w:rPr>
@@ -1772,7 +1686,6 @@
               </w:rPr>
               <w:t>Name</w:t>
             </w:r>
-            <w:proofErr w:type="spellEnd"/>
             <w:r>
               <w:rPr>
                 <w:rFonts w:ascii="GDSTransportWebsite" w:hAnsi="GDSTransportWebsite"/>
@@ -1925,7 +1838,15 @@
                 <w:rFonts w:ascii="GDSTransportWebsite" w:hAnsi="GDSTransportWebsite"/>
                 <w:color w:val="0A0A0A"/>
               </w:rPr>
-              <w:t>ddress.AddressLine1&gt;&gt;</w:t>
+              <w:t>ddr</w:t>
+            </w:r>
+            <w:r>
+              <w:rPr>
+                <w:rFonts w:ascii="GDSTransportWebsite" w:hAnsi="GDSTransportWebsite"/>
+                <w:color w:val="0A0A0A"/>
+              </w:rPr>
+              <w:lastRenderedPageBreak/>
+              <w:t>ess.AddressLine1&gt;&gt;</w:t>
             </w:r>
             <w:r>
               <w:rPr>
@@ -1997,7 +1918,6 @@
                 <w:rFonts w:ascii="GDSTransportWebsite" w:hAnsi="GDSTransportWebsite"/>
                 <w:color w:val="0A0A0A"/>
               </w:rPr>
-              <w:lastRenderedPageBreak/>
               <w:t>&lt;&lt;</w:t>
             </w:r>
             <w:proofErr w:type="gramStart"/>
@@ -2176,7 +2096,6 @@
               </w:rPr>
               <w:t>&lt;&lt;</w:t>
             </w:r>
-            <w:proofErr w:type="spellStart"/>
             <w:proofErr w:type="gramStart"/>
             <w:r>
               <w:rPr>
@@ -2205,15 +2124,7 @@
                 <w:rFonts w:ascii="GDSTransportWebsite" w:hAnsi="GDSTransportWebsite"/>
                 <w:color w:val="0A0A0A"/>
               </w:rPr>
-              <w:t>ddress.PostTown</w:t>
-            </w:r>
-            <w:proofErr w:type="spellEnd"/>
-            <w:r>
-              <w:rPr>
-                <w:rFonts w:ascii="GDSTransportWebsite" w:hAnsi="GDSTransportWebsite"/>
-                <w:color w:val="0A0A0A"/>
-              </w:rPr>
-              <w:t>&gt;&gt;&lt;&lt;es_&gt;&gt;</w:t>
+              <w:t>ddress.PostTown&gt;&gt;&lt;&lt;es_&gt;&gt;</w:t>
             </w:r>
           </w:p>
           <w:p>
@@ -2325,7 +2236,6 @@
               </w:rPr>
               <w:t xml:space="preserve"> </w:t>
             </w:r>
-            <w:proofErr w:type="spellStart"/>
             <w:proofErr w:type="gramStart"/>
             <w:r>
               <w:rPr>
@@ -2354,15 +2264,7 @@
                 <w:rFonts w:ascii="GDSTransportWebsite" w:hAnsi="GDSTransportWebsite"/>
                 <w:color w:val="0A0A0A"/>
               </w:rPr>
-              <w:t>ddress.Country</w:t>
-            </w:r>
-            <w:proofErr w:type="spellEnd"/>
-            <w:r>
-              <w:rPr>
-                <w:rFonts w:ascii="GDSTransportWebsite" w:hAnsi="GDSTransportWebsite"/>
-                <w:color w:val="0A0A0A"/>
-              </w:rPr>
-              <w:t>&gt;&gt;&lt;&lt;es_&gt;&gt;</w:t>
+              <w:t>ddress.Country&gt;&gt;&lt;&lt;es_&gt;&gt;</w:t>
             </w:r>
           </w:p>
         </w:tc>
@@ -2419,7 +2321,6 @@
               </w:rPr>
               <w:t>&lt;&lt;</w:t>
             </w:r>
-            <w:proofErr w:type="spellStart"/>
             <w:proofErr w:type="gramStart"/>
             <w:r>
               <w:rPr>
@@ -2441,15 +2342,7 @@
                 <w:rFonts w:ascii="GDSTransportWebsite" w:hAnsi="GDSTransportWebsite"/>
                 <w:color w:val="0A0A0A"/>
               </w:rPr>
-              <w:t>emailAddress</w:t>
-            </w:r>
-            <w:proofErr w:type="spellEnd"/>
-            <w:r>
-              <w:rPr>
-                <w:rFonts w:ascii="GDSTransportWebsite" w:hAnsi="GDSTransportWebsite"/>
-                <w:color w:val="0A0A0A"/>
-              </w:rPr>
-              <w:t>&gt;&gt;</w:t>
+              <w:t>emailAddress&gt;&gt;</w:t>
             </w:r>
           </w:p>
         </w:tc>
@@ -2505,7 +2398,6 @@
               </w:rPr>
               <w:t>&lt;&lt;</w:t>
             </w:r>
-            <w:proofErr w:type="spellStart"/>
             <w:proofErr w:type="gramStart"/>
             <w:r>
               <w:rPr>
@@ -2527,15 +2419,7 @@
                 <w:rFonts w:ascii="GDSTransportWebsite" w:hAnsi="GDSTransportWebsite"/>
                 <w:color w:val="0A0A0A"/>
               </w:rPr>
-              <w:t>phoneNumber</w:t>
-            </w:r>
-            <w:proofErr w:type="spellEnd"/>
-            <w:r>
-              <w:rPr>
-                <w:rFonts w:ascii="GDSTransportWebsite" w:hAnsi="GDSTransportWebsite"/>
-                <w:color w:val="0A0A0A"/>
-              </w:rPr>
-              <w:t>&gt;&gt;</w:t>
+              <w:t>phoneNumber&gt;&gt;</w:t>
             </w:r>
           </w:p>
         </w:tc>
@@ -2591,7 +2475,6 @@
               </w:rPr>
               <w:t>&lt;&lt;</w:t>
             </w:r>
-            <w:proofErr w:type="spellStart"/>
             <w:proofErr w:type="gramStart"/>
             <w:r>
               <w:rPr>
@@ -2613,15 +2496,7 @@
                 <w:rFonts w:ascii="GDSTransportWebsite" w:hAnsi="GDSTransportWebsite"/>
                 <w:color w:val="0A0A0A"/>
               </w:rPr>
-              <w:t>dxAddress</w:t>
-            </w:r>
-            <w:proofErr w:type="spellEnd"/>
-            <w:r>
-              <w:rPr>
-                <w:rFonts w:ascii="GDSTransportWebsite" w:hAnsi="GDSTransportWebsite"/>
-                <w:color w:val="0A0A0A"/>
-              </w:rPr>
-              <w:t>&gt;&gt;</w:t>
+              <w:t>dxAddress&gt;&gt;</w:t>
             </w:r>
           </w:p>
         </w:tc>
@@ -2769,7 +2644,7 @@
 </file>
 
 <file path=word/endnotes.xml><?xml version="1.0" encoding="utf-8"?>
-<w:endnotes xmlns:wpc="http://schemas.microsoft.com/office/word/2010/wordprocessingCanvas" xmlns:cx="http://schemas.microsoft.com/office/drawing/2014/chartex" xmlns:cx1="http://schemas.microsoft.com/office/drawing/2015/9/8/chartex" xmlns:cx2="http://schemas.microsoft.com/office/drawing/2015/10/21/chartex" xmlns:cx3="http://schemas.microsoft.com/office/drawing/2016/5/9/chartex" xmlns:cx4="http://schemas.microsoft.com/office/drawing/2016/5/10/chartex" xmlns:cx5="http://schemas.microsoft.com/office/drawing/2016/5/11/chartex" xmlns:cx6="http://schemas.microsoft.com/office/drawing/2016/5/12/chartex" xmlns:cx7="http://schemas.microsoft.com/office/drawing/2016/5/13/chartex" xmlns:cx8="http://schemas.microsoft.com/office/drawing/2016/5/14/chartex" xmlns:mc="http://schemas.openxmlformats.org/markup-compatibility/2006" xmlns:aink="http://schemas.microsoft.com/office/drawing/2016/ink" xmlns:am3d="http://schemas.microsoft.com/office/drawing/2017/model3d" xmlns:o="urn:schemas-microsoft-com:office:office" xmlns:r="http://schemas.openxmlformats.org/officeDocument/2006/relationships" xmlns:m="http://schemas.openxmlformats.org/officeDocument/2006/math" xmlns:v="urn:schemas-microsoft-com:vml" xmlns:wp14="http://schemas.microsoft.com/office/word/2010/wordprocessingDrawing" xmlns:wp="http://schemas.openxmlformats.org/drawingml/2006/wordprocessingDrawing" xmlns:w10="urn:schemas-microsoft-com:office:word" xmlns:w="http://schemas.openxmlformats.org/wordprocessingml/2006/main" xmlns:w14="http://schemas.microsoft.com/office/word/2010/wordml" xmlns:w15="http://schemas.microsoft.com/office/word/2012/wordml" xmlns:w16cex="http://schemas.microsoft.com/office/word/2018/wordml/cex" xmlns:w16cid="http://schemas.microsoft.com/office/word/2016/wordml/cid" xmlns:w16="http://schemas.microsoft.com/office/word/2018/wordml" xmlns:w16se="http://schemas.microsoft.com/office/word/2015/wordml/symex" xmlns:wpg="http://schemas.microsoft.com/office/word/2010/wordprocessingGroup" xmlns:wpi="http://schemas.microsoft.com/office/word/2010/wordprocessingInk" xmlns:wne="http://schemas.microsoft.com/office/word/2006/wordml" xmlns:wps="http://schemas.microsoft.com/office/word/2010/wordprocessingShape" mc:Ignorable="w14 w15 w16se w16cid w16 w16cex wp14">
+<w:endnotes xmlns:wpc="http://schemas.microsoft.com/office/word/2010/wordprocessingCanvas" xmlns:cx="http://schemas.microsoft.com/office/drawing/2014/chartex" xmlns:cx1="http://schemas.microsoft.com/office/drawing/2015/9/8/chartex" xmlns:cx2="http://schemas.microsoft.com/office/drawing/2015/10/21/chartex" xmlns:cx3="http://schemas.microsoft.com/office/drawing/2016/5/9/chartex" xmlns:cx4="http://schemas.microsoft.com/office/drawing/2016/5/10/chartex" xmlns:cx5="http://schemas.microsoft.com/office/drawing/2016/5/11/chartex" xmlns:cx6="http://schemas.microsoft.com/office/drawing/2016/5/12/chartex" xmlns:cx7="http://schemas.microsoft.com/office/drawing/2016/5/13/chartex" xmlns:cx8="http://schemas.microsoft.com/office/drawing/2016/5/14/chartex" xmlns:mc="http://schemas.openxmlformats.org/markup-compatibility/2006" xmlns:aink="http://schemas.microsoft.com/office/drawing/2016/ink" xmlns:am3d="http://schemas.microsoft.com/office/drawing/2017/model3d" xmlns:o="urn:schemas-microsoft-com:office:office" xmlns:r="http://schemas.openxmlformats.org/officeDocument/2006/relationships" xmlns:m="http://schemas.openxmlformats.org/officeDocument/2006/math" xmlns:v="urn:schemas-microsoft-com:vml" xmlns:wp14="http://schemas.microsoft.com/office/word/2010/wordprocessingDrawing" xmlns:wp="http://schemas.openxmlformats.org/drawingml/2006/wordprocessingDrawing" xmlns:w10="urn:schemas-microsoft-com:office:word" xmlns:w="http://schemas.openxmlformats.org/wordprocessingml/2006/main" xmlns:w14="http://schemas.microsoft.com/office/word/2010/wordml" xmlns:w15="http://schemas.microsoft.com/office/word/2012/wordml" xmlns:w16cex="http://schemas.microsoft.com/office/word/2018/wordml/cex" xmlns:w16cid="http://schemas.microsoft.com/office/word/2016/wordml/cid" xmlns:w16="http://schemas.microsoft.com/office/word/2018/wordml" xmlns:w16sdtdh="http://schemas.microsoft.com/office/word/2020/wordml/sdtdatahash" xmlns:w16se="http://schemas.microsoft.com/office/word/2015/wordml/symex" xmlns:wpg="http://schemas.microsoft.com/office/word/2010/wordprocessingGroup" xmlns:wpi="http://schemas.microsoft.com/office/word/2010/wordprocessingInk" xmlns:wne="http://schemas.microsoft.com/office/word/2006/wordml" xmlns:wps="http://schemas.microsoft.com/office/word/2010/wordprocessingShape" mc:Ignorable="w14 w15 w16se w16cid w16 w16cex w16sdtdh wp14">
   <w:endnote w:type="separator" w:id="-1">
     <w:p>
       <w:r>
@@ -2788,7 +2663,7 @@
 </file>
 
 <file path=word/footer1.xml><?xml version="1.0" encoding="utf-8"?>
-<w:ftr xmlns:wpc="http://schemas.microsoft.com/office/word/2010/wordprocessingCanvas" xmlns:cx="http://schemas.microsoft.com/office/drawing/2014/chartex" xmlns:cx1="http://schemas.microsoft.com/office/drawing/2015/9/8/chartex" xmlns:cx2="http://schemas.microsoft.com/office/drawing/2015/10/21/chartex" xmlns:cx3="http://schemas.microsoft.com/office/drawing/2016/5/9/chartex" xmlns:cx4="http://schemas.microsoft.com/office/drawing/2016/5/10/chartex" xmlns:cx5="http://schemas.microsoft.com/office/drawing/2016/5/11/chartex" xmlns:cx6="http://schemas.microsoft.com/office/drawing/2016/5/12/chartex" xmlns:cx7="http://schemas.microsoft.com/office/drawing/2016/5/13/chartex" xmlns:cx8="http://schemas.microsoft.com/office/drawing/2016/5/14/chartex" xmlns:mc="http://schemas.openxmlformats.org/markup-compatibility/2006" xmlns:aink="http://schemas.microsoft.com/office/drawing/2016/ink" xmlns:am3d="http://schemas.microsoft.com/office/drawing/2017/model3d" xmlns:o="urn:schemas-microsoft-com:office:office" xmlns:r="http://schemas.openxmlformats.org/officeDocument/2006/relationships" xmlns:m="http://schemas.openxmlformats.org/officeDocument/2006/math" xmlns:v="urn:schemas-microsoft-com:vml" xmlns:wp14="http://schemas.microsoft.com/office/word/2010/wordprocessingDrawing" xmlns:wp="http://schemas.openxmlformats.org/drawingml/2006/wordprocessingDrawing" xmlns:w10="urn:schemas-microsoft-com:office:word" xmlns:w="http://schemas.openxmlformats.org/wordprocessingml/2006/main" xmlns:w14="http://schemas.microsoft.com/office/word/2010/wordml" xmlns:w15="http://schemas.microsoft.com/office/word/2012/wordml" xmlns:w16cex="http://schemas.microsoft.com/office/word/2018/wordml/cex" xmlns:w16cid="http://schemas.microsoft.com/office/word/2016/wordml/cid" xmlns:w16="http://schemas.microsoft.com/office/word/2018/wordml" xmlns:w16se="http://schemas.microsoft.com/office/word/2015/wordml/symex" xmlns:wpg="http://schemas.microsoft.com/office/word/2010/wordprocessingGroup" xmlns:wpi="http://schemas.microsoft.com/office/word/2010/wordprocessingInk" xmlns:wne="http://schemas.microsoft.com/office/word/2006/wordml" xmlns:wps="http://schemas.microsoft.com/office/word/2010/wordprocessingShape" mc:Ignorable="w14 w15 w16se w16cid w16 w16cex wp14">
+<w:ftr xmlns:wpc="http://schemas.microsoft.com/office/word/2010/wordprocessingCanvas" xmlns:cx="http://schemas.microsoft.com/office/drawing/2014/chartex" xmlns:cx1="http://schemas.microsoft.com/office/drawing/2015/9/8/chartex" xmlns:cx2="http://schemas.microsoft.com/office/drawing/2015/10/21/chartex" xmlns:cx3="http://schemas.microsoft.com/office/drawing/2016/5/9/chartex" xmlns:cx4="http://schemas.microsoft.com/office/drawing/2016/5/10/chartex" xmlns:cx5="http://schemas.microsoft.com/office/drawing/2016/5/11/chartex" xmlns:cx6="http://schemas.microsoft.com/office/drawing/2016/5/12/chartex" xmlns:cx7="http://schemas.microsoft.com/office/drawing/2016/5/13/chartex" xmlns:cx8="http://schemas.microsoft.com/office/drawing/2016/5/14/chartex" xmlns:mc="http://schemas.openxmlformats.org/markup-compatibility/2006" xmlns:aink="http://schemas.microsoft.com/office/drawing/2016/ink" xmlns:am3d="http://schemas.microsoft.com/office/drawing/2017/model3d" xmlns:o="urn:schemas-microsoft-com:office:office" xmlns:r="http://schemas.openxmlformats.org/officeDocument/2006/relationships" xmlns:m="http://schemas.openxmlformats.org/officeDocument/2006/math" xmlns:v="urn:schemas-microsoft-com:vml" xmlns:wp14="http://schemas.microsoft.com/office/word/2010/wordprocessingDrawing" xmlns:wp="http://schemas.openxmlformats.org/drawingml/2006/wordprocessingDrawing" xmlns:w10="urn:schemas-microsoft-com:office:word" xmlns:w="http://schemas.openxmlformats.org/wordprocessingml/2006/main" xmlns:w14="http://schemas.microsoft.com/office/word/2010/wordml" xmlns:w15="http://schemas.microsoft.com/office/word/2012/wordml" xmlns:w16cex="http://schemas.microsoft.com/office/word/2018/wordml/cex" xmlns:w16cid="http://schemas.microsoft.com/office/word/2016/wordml/cid" xmlns:w16="http://schemas.microsoft.com/office/word/2018/wordml" xmlns:w16sdtdh="http://schemas.microsoft.com/office/word/2020/wordml/sdtdatahash" xmlns:w16se="http://schemas.microsoft.com/office/word/2015/wordml/symex" xmlns:wpg="http://schemas.microsoft.com/office/word/2010/wordprocessingGroup" xmlns:wpi="http://schemas.microsoft.com/office/word/2010/wordprocessingInk" xmlns:wne="http://schemas.microsoft.com/office/word/2006/wordml" xmlns:wps="http://schemas.microsoft.com/office/word/2010/wordprocessingShape" mc:Ignorable="w14 w15 w16se w16cid w16 w16cex w16sdtdh wp14">
   <w:tbl>
     <w:tblPr>
       <w:tblStyle w:val="TableGrid"/>
@@ -2992,7 +2867,7 @@
 </file>
 
 <file path=word/footnotes.xml><?xml version="1.0" encoding="utf-8"?>
-<w:footnotes xmlns:wpc="http://schemas.microsoft.com/office/word/2010/wordprocessingCanvas" xmlns:cx="http://schemas.microsoft.com/office/drawing/2014/chartex" xmlns:cx1="http://schemas.microsoft.com/office/drawing/2015/9/8/chartex" xmlns:cx2="http://schemas.microsoft.com/office/drawing/2015/10/21/chartex" xmlns:cx3="http://schemas.microsoft.com/office/drawing/2016/5/9/chartex" xmlns:cx4="http://schemas.microsoft.com/office/drawing/2016/5/10/chartex" xmlns:cx5="http://schemas.microsoft.com/office/drawing/2016/5/11/chartex" xmlns:cx6="http://schemas.microsoft.com/office/drawing/2016/5/12/chartex" xmlns:cx7="http://schemas.microsoft.com/office/drawing/2016/5/13/chartex" xmlns:cx8="http://schemas.microsoft.com/office/drawing/2016/5/14/chartex" xmlns:mc="http://schemas.openxmlformats.org/markup-compatibility/2006" xmlns:aink="http://schemas.microsoft.com/office/drawing/2016/ink" xmlns:am3d="http://schemas.microsoft.com/office/drawing/2017/model3d" xmlns:o="urn:schemas-microsoft-com:office:office" xmlns:r="http://schemas.openxmlformats.org/officeDocument/2006/relationships" xmlns:m="http://schemas.openxmlformats.org/officeDocument/2006/math" xmlns:v="urn:schemas-microsoft-com:vml" xmlns:wp14="http://schemas.microsoft.com/office/word/2010/wordprocessingDrawing" xmlns:wp="http://schemas.openxmlformats.org/drawingml/2006/wordprocessingDrawing" xmlns:w10="urn:schemas-microsoft-com:office:word" xmlns:w="http://schemas.openxmlformats.org/wordprocessingml/2006/main" xmlns:w14="http://schemas.microsoft.com/office/word/2010/wordml" xmlns:w15="http://schemas.microsoft.com/office/word/2012/wordml" xmlns:w16cex="http://schemas.microsoft.com/office/word/2018/wordml/cex" xmlns:w16cid="http://schemas.microsoft.com/office/word/2016/wordml/cid" xmlns:w16="http://schemas.microsoft.com/office/word/2018/wordml" xmlns:w16se="http://schemas.microsoft.com/office/word/2015/wordml/symex" xmlns:wpg="http://schemas.microsoft.com/office/word/2010/wordprocessingGroup" xmlns:wpi="http://schemas.microsoft.com/office/word/2010/wordprocessingInk" xmlns:wne="http://schemas.microsoft.com/office/word/2006/wordml" xmlns:wps="http://schemas.microsoft.com/office/word/2010/wordprocessingShape" mc:Ignorable="w14 w15 w16se w16cid w16 w16cex wp14">
+<w:footnotes xmlns:wpc="http://schemas.microsoft.com/office/word/2010/wordprocessingCanvas" xmlns:cx="http://schemas.microsoft.com/office/drawing/2014/chartex" xmlns:cx1="http://schemas.microsoft.com/office/drawing/2015/9/8/chartex" xmlns:cx2="http://schemas.microsoft.com/office/drawing/2015/10/21/chartex" xmlns:cx3="http://schemas.microsoft.com/office/drawing/2016/5/9/chartex" xmlns:cx4="http://schemas.microsoft.com/office/drawing/2016/5/10/chartex" xmlns:cx5="http://schemas.microsoft.com/office/drawing/2016/5/11/chartex" xmlns:cx6="http://schemas.microsoft.com/office/drawing/2016/5/12/chartex" xmlns:cx7="http://schemas.microsoft.com/office/drawing/2016/5/13/chartex" xmlns:cx8="http://schemas.microsoft.com/office/drawing/2016/5/14/chartex" xmlns:mc="http://schemas.openxmlformats.org/markup-compatibility/2006" xmlns:aink="http://schemas.microsoft.com/office/drawing/2016/ink" xmlns:am3d="http://schemas.microsoft.com/office/drawing/2017/model3d" xmlns:o="urn:schemas-microsoft-com:office:office" xmlns:r="http://schemas.openxmlformats.org/officeDocument/2006/relationships" xmlns:m="http://schemas.openxmlformats.org/officeDocument/2006/math" xmlns:v="urn:schemas-microsoft-com:vml" xmlns:wp14="http://schemas.microsoft.com/office/word/2010/wordprocessingDrawing" xmlns:wp="http://schemas.openxmlformats.org/drawingml/2006/wordprocessingDrawing" xmlns:w10="urn:schemas-microsoft-com:office:word" xmlns:w="http://schemas.openxmlformats.org/wordprocessingml/2006/main" xmlns:w14="http://schemas.microsoft.com/office/word/2010/wordml" xmlns:w15="http://schemas.microsoft.com/office/word/2012/wordml" xmlns:w16cex="http://schemas.microsoft.com/office/word/2018/wordml/cex" xmlns:w16cid="http://schemas.microsoft.com/office/word/2016/wordml/cid" xmlns:w16="http://schemas.microsoft.com/office/word/2018/wordml" xmlns:w16sdtdh="http://schemas.microsoft.com/office/word/2020/wordml/sdtdatahash" xmlns:w16se="http://schemas.microsoft.com/office/word/2015/wordml/symex" xmlns:wpg="http://schemas.microsoft.com/office/word/2010/wordprocessingGroup" xmlns:wpi="http://schemas.microsoft.com/office/word/2010/wordprocessingInk" xmlns:wne="http://schemas.microsoft.com/office/word/2006/wordml" xmlns:wps="http://schemas.microsoft.com/office/word/2010/wordprocessingShape" mc:Ignorable="w14 w15 w16se w16cid w16 w16cex w16sdtdh wp14">
   <w:footnote w:type="separator" w:id="-1">
     <w:p>
       <w:r>
@@ -3011,7 +2886,7 @@
 </file>
 
 <file path=word/numbering.xml><?xml version="1.0" encoding="utf-8"?>
-<w:numbering xmlns:wpc="http://schemas.microsoft.com/office/word/2010/wordprocessingCanvas" xmlns:cx="http://schemas.microsoft.com/office/drawing/2014/chartex" xmlns:cx1="http://schemas.microsoft.com/office/drawing/2015/9/8/chartex" xmlns:cx2="http://schemas.microsoft.com/office/drawing/2015/10/21/chartex" xmlns:cx3="http://schemas.microsoft.com/office/drawing/2016/5/9/chartex" xmlns:cx4="http://schemas.microsoft.com/office/drawing/2016/5/10/chartex" xmlns:cx5="http://schemas.microsoft.com/office/drawing/2016/5/11/chartex" xmlns:cx6="http://schemas.microsoft.com/office/drawing/2016/5/12/chartex" xmlns:cx7="http://schemas.microsoft.com/office/drawing/2016/5/13/chartex" xmlns:cx8="http://schemas.microsoft.com/office/drawing/2016/5/14/chartex" xmlns:mc="http://schemas.openxmlformats.org/markup-compatibility/2006" xmlns:aink="http://schemas.microsoft.com/office/drawing/2016/ink" xmlns:am3d="http://schemas.microsoft.com/office/drawing/2017/model3d" xmlns:o="urn:schemas-microsoft-com:office:office" xmlns:r="http://schemas.openxmlformats.org/officeDocument/2006/relationships" xmlns:m="http://schemas.openxmlformats.org/officeDocument/2006/math" xmlns:v="urn:schemas-microsoft-com:vml" xmlns:wp14="http://schemas.microsoft.com/office/word/2010/wordprocessingDrawing" xmlns:wp="http://schemas.openxmlformats.org/drawingml/2006/wordprocessingDrawing" xmlns:w10="urn:schemas-microsoft-com:office:word" xmlns:w="http://schemas.openxmlformats.org/wordprocessingml/2006/main" xmlns:w14="http://schemas.microsoft.com/office/word/2010/wordml" xmlns:w15="http://schemas.microsoft.com/office/word/2012/wordml" xmlns:w16cex="http://schemas.microsoft.com/office/word/2018/wordml/cex" xmlns:w16cid="http://schemas.microsoft.com/office/word/2016/wordml/cid" xmlns:w16="http://schemas.microsoft.com/office/word/2018/wordml" xmlns:w16se="http://schemas.microsoft.com/office/word/2015/wordml/symex" xmlns:wpg="http://schemas.microsoft.com/office/word/2010/wordprocessingGroup" xmlns:wpi="http://schemas.microsoft.com/office/word/2010/wordprocessingInk" xmlns:wne="http://schemas.microsoft.com/office/word/2006/wordml" xmlns:wps="http://schemas.microsoft.com/office/word/2010/wordprocessingShape" mc:Ignorable="w14 w15 w16se w16cid w16 w16cex wp14">
+<w:numbering xmlns:wpc="http://schemas.microsoft.com/office/word/2010/wordprocessingCanvas" xmlns:cx="http://schemas.microsoft.com/office/drawing/2014/chartex" xmlns:cx1="http://schemas.microsoft.com/office/drawing/2015/9/8/chartex" xmlns:cx2="http://schemas.microsoft.com/office/drawing/2015/10/21/chartex" xmlns:cx3="http://schemas.microsoft.com/office/drawing/2016/5/9/chartex" xmlns:cx4="http://schemas.microsoft.com/office/drawing/2016/5/10/chartex" xmlns:cx5="http://schemas.microsoft.com/office/drawing/2016/5/11/chartex" xmlns:cx6="http://schemas.microsoft.com/office/drawing/2016/5/12/chartex" xmlns:cx7="http://schemas.microsoft.com/office/drawing/2016/5/13/chartex" xmlns:cx8="http://schemas.microsoft.com/office/drawing/2016/5/14/chartex" xmlns:mc="http://schemas.openxmlformats.org/markup-compatibility/2006" xmlns:aink="http://schemas.microsoft.com/office/drawing/2016/ink" xmlns:am3d="http://schemas.microsoft.com/office/drawing/2017/model3d" xmlns:o="urn:schemas-microsoft-com:office:office" xmlns:r="http://schemas.openxmlformats.org/officeDocument/2006/relationships" xmlns:m="http://schemas.openxmlformats.org/officeDocument/2006/math" xmlns:v="urn:schemas-microsoft-com:vml" xmlns:wp14="http://schemas.microsoft.com/office/word/2010/wordprocessingDrawing" xmlns:wp="http://schemas.openxmlformats.org/drawingml/2006/wordprocessingDrawing" xmlns:w10="urn:schemas-microsoft-com:office:word" xmlns:w="http://schemas.openxmlformats.org/wordprocessingml/2006/main" xmlns:w14="http://schemas.microsoft.com/office/word/2010/wordml" xmlns:w15="http://schemas.microsoft.com/office/word/2012/wordml" xmlns:w16cex="http://schemas.microsoft.com/office/word/2018/wordml/cex" xmlns:w16cid="http://schemas.microsoft.com/office/word/2016/wordml/cid" xmlns:w16="http://schemas.microsoft.com/office/word/2018/wordml" xmlns:w16sdtdh="http://schemas.microsoft.com/office/word/2020/wordml/sdtdatahash" xmlns:w16se="http://schemas.microsoft.com/office/word/2015/wordml/symex" xmlns:wpg="http://schemas.microsoft.com/office/word/2010/wordprocessingGroup" xmlns:wpi="http://schemas.microsoft.com/office/word/2010/wordprocessingInk" xmlns:wne="http://schemas.microsoft.com/office/word/2006/wordml" xmlns:wps="http://schemas.microsoft.com/office/word/2010/wordprocessingShape" mc:Ignorable="w14 w15 w16se w16cid w16 w16cex w16sdtdh wp14">
   <w:abstractNum w:abstractNumId="0" w15:restartNumberingAfterBreak="0">
     <w:nsid w:val="00432905"/>
     <w:multiLevelType w:val="multilevel"/>
@@ -6239,7 +6114,7 @@
 </file>
 
 <file path=word/styles.xml><?xml version="1.0" encoding="utf-8"?>
-<w:styles xmlns:mc="http://schemas.openxmlformats.org/markup-compatibility/2006" xmlns:r="http://schemas.openxmlformats.org/officeDocument/2006/relationships" xmlns:w="http://schemas.openxmlformats.org/wordprocessingml/2006/main" xmlns:w14="http://schemas.microsoft.com/office/word/2010/wordml" xmlns:w15="http://schemas.microsoft.com/office/word/2012/wordml" xmlns:w16cex="http://schemas.microsoft.com/office/word/2018/wordml/cex" xmlns:w16cid="http://schemas.microsoft.com/office/word/2016/wordml/cid" xmlns:w16="http://schemas.microsoft.com/office/word/2018/wordml" xmlns:w16se="http://schemas.microsoft.com/office/word/2015/wordml/symex" mc:Ignorable="w14 w15 w16se w16cid w16 w16cex">
+<w:styles xmlns:mc="http://schemas.openxmlformats.org/markup-compatibility/2006" xmlns:r="http://schemas.openxmlformats.org/officeDocument/2006/relationships" xmlns:w="http://schemas.openxmlformats.org/wordprocessingml/2006/main" xmlns:w14="http://schemas.microsoft.com/office/word/2010/wordml" xmlns:w15="http://schemas.microsoft.com/office/word/2012/wordml" xmlns:w16cex="http://schemas.microsoft.com/office/word/2018/wordml/cex" xmlns:w16cid="http://schemas.microsoft.com/office/word/2016/wordml/cid" xmlns:w16="http://schemas.microsoft.com/office/word/2018/wordml" xmlns:w16sdtdh="http://schemas.microsoft.com/office/word/2020/wordml/sdtdatahash" xmlns:w16se="http://schemas.microsoft.com/office/word/2015/wordml/symex" mc:Ignorable="w14 w15 w16se w16cid w16 w16cex w16sdtdh">
   <w:docDefaults>
     <w:rPrDefault>
       <w:rPr>

</xml_diff>

<commit_message>
Feat/cmc 1520 multiparty acknowledgement notification (#521)
</commit_message>
<xml_diff>
--- a/docker/docmosis/templates/CV-UNS-ACK-ENG-00653.docx
+++ b/docker/docmosis/templates/CV-UNS-ACK-ENG-00653.docx
@@ -1,6 +1,6 @@
 
 <file path=word/document.xml><?xml version="1.0" encoding="utf-8"?>
-<w:document xmlns:wpc="http://schemas.microsoft.com/office/word/2010/wordprocessingCanvas" xmlns:cx="http://schemas.microsoft.com/office/drawing/2014/chartex" xmlns:cx1="http://schemas.microsoft.com/office/drawing/2015/9/8/chartex" xmlns:cx2="http://schemas.microsoft.com/office/drawing/2015/10/21/chartex" xmlns:cx3="http://schemas.microsoft.com/office/drawing/2016/5/9/chartex" xmlns:cx4="http://schemas.microsoft.com/office/drawing/2016/5/10/chartex" xmlns:cx5="http://schemas.microsoft.com/office/drawing/2016/5/11/chartex" xmlns:cx6="http://schemas.microsoft.com/office/drawing/2016/5/12/chartex" xmlns:cx7="http://schemas.microsoft.com/office/drawing/2016/5/13/chartex" xmlns:cx8="http://schemas.microsoft.com/office/drawing/2016/5/14/chartex" xmlns:mc="http://schemas.openxmlformats.org/markup-compatibility/2006" xmlns:aink="http://schemas.microsoft.com/office/drawing/2016/ink" xmlns:am3d="http://schemas.microsoft.com/office/drawing/2017/model3d" xmlns:o="urn:schemas-microsoft-com:office:office" xmlns:r="http://schemas.openxmlformats.org/officeDocument/2006/relationships" xmlns:m="http://schemas.openxmlformats.org/officeDocument/2006/math" xmlns:v="urn:schemas-microsoft-com:vml" xmlns:wp14="http://schemas.microsoft.com/office/word/2010/wordprocessingDrawing" xmlns:wp="http://schemas.openxmlformats.org/drawingml/2006/wordprocessingDrawing" xmlns:w10="urn:schemas-microsoft-com:office:word" xmlns:w="http://schemas.openxmlformats.org/wordprocessingml/2006/main" xmlns:w14="http://schemas.microsoft.com/office/word/2010/wordml" xmlns:w15="http://schemas.microsoft.com/office/word/2012/wordml" xmlns:w16cex="http://schemas.microsoft.com/office/word/2018/wordml/cex" xmlns:w16cid="http://schemas.microsoft.com/office/word/2016/wordml/cid" xmlns:w16="http://schemas.microsoft.com/office/word/2018/wordml" xmlns:w16se="http://schemas.microsoft.com/office/word/2015/wordml/symex" xmlns:wpg="http://schemas.microsoft.com/office/word/2010/wordprocessingGroup" xmlns:wpi="http://schemas.microsoft.com/office/word/2010/wordprocessingInk" xmlns:wne="http://schemas.microsoft.com/office/word/2006/wordml" xmlns:wps="http://schemas.microsoft.com/office/word/2010/wordprocessingShape" mc:Ignorable="w14 w15 w16se w16cid w16 w16cex wp14">
+<w:document xmlns:wpc="http://schemas.microsoft.com/office/word/2010/wordprocessingCanvas" xmlns:cx="http://schemas.microsoft.com/office/drawing/2014/chartex" xmlns:cx1="http://schemas.microsoft.com/office/drawing/2015/9/8/chartex" xmlns:cx2="http://schemas.microsoft.com/office/drawing/2015/10/21/chartex" xmlns:cx3="http://schemas.microsoft.com/office/drawing/2016/5/9/chartex" xmlns:cx4="http://schemas.microsoft.com/office/drawing/2016/5/10/chartex" xmlns:cx5="http://schemas.microsoft.com/office/drawing/2016/5/11/chartex" xmlns:cx6="http://schemas.microsoft.com/office/drawing/2016/5/12/chartex" xmlns:cx7="http://schemas.microsoft.com/office/drawing/2016/5/13/chartex" xmlns:cx8="http://schemas.microsoft.com/office/drawing/2016/5/14/chartex" xmlns:mc="http://schemas.openxmlformats.org/markup-compatibility/2006" xmlns:aink="http://schemas.microsoft.com/office/drawing/2016/ink" xmlns:am3d="http://schemas.microsoft.com/office/drawing/2017/model3d" xmlns:o="urn:schemas-microsoft-com:office:office" xmlns:r="http://schemas.openxmlformats.org/officeDocument/2006/relationships" xmlns:m="http://schemas.openxmlformats.org/officeDocument/2006/math" xmlns:v="urn:schemas-microsoft-com:vml" xmlns:wp14="http://schemas.microsoft.com/office/word/2010/wordprocessingDrawing" xmlns:wp="http://schemas.openxmlformats.org/drawingml/2006/wordprocessingDrawing" xmlns:w10="urn:schemas-microsoft-com:office:word" xmlns:w="http://schemas.openxmlformats.org/wordprocessingml/2006/main" xmlns:w14="http://schemas.microsoft.com/office/word/2010/wordml" xmlns:w15="http://schemas.microsoft.com/office/word/2012/wordml" xmlns:w16cex="http://schemas.microsoft.com/office/word/2018/wordml/cex" xmlns:w16cid="http://schemas.microsoft.com/office/word/2016/wordml/cid" xmlns:w16="http://schemas.microsoft.com/office/word/2018/wordml" xmlns:w16sdtdh="http://schemas.microsoft.com/office/word/2020/wordml/sdtdatahash" xmlns:w16se="http://schemas.microsoft.com/office/word/2015/wordml/symex" xmlns:wpg="http://schemas.microsoft.com/office/word/2010/wordprocessingGroup" xmlns:wpi="http://schemas.microsoft.com/office/word/2010/wordprocessingInk" xmlns:wne="http://schemas.microsoft.com/office/word/2006/wordml" xmlns:wps="http://schemas.microsoft.com/office/word/2010/wordprocessingShape" mc:Ignorable="w14 w15 w16se w16cid w16 w16cex w16sdtdh wp14">
   <w:body>
     <w:p>
       <w:pPr>
@@ -218,27 +218,7 @@
                 <w:sz w:val="28"/>
                 <w:szCs w:val="28"/>
               </w:rPr>
-              <w:t>Claim number: &lt;&lt;</w:t>
-            </w:r>
-            <w:proofErr w:type="spellStart"/>
-            <w:r>
-              <w:rPr>
-                <w:rFonts w:asciiTheme="minorHAnsi" w:hAnsiTheme="minorHAnsi" w:cstheme="minorHAnsi"/>
-                <w:color w:val="60686D"/>
-                <w:sz w:val="28"/>
-                <w:szCs w:val="28"/>
-              </w:rPr>
-              <w:t>referenceNumber</w:t>
-            </w:r>
-            <w:proofErr w:type="spellEnd"/>
-            <w:r>
-              <w:rPr>
-                <w:rFonts w:asciiTheme="minorHAnsi" w:hAnsiTheme="minorHAnsi" w:cstheme="minorHAnsi"/>
-                <w:color w:val="60686D"/>
-                <w:sz w:val="28"/>
-                <w:szCs w:val="28"/>
-              </w:rPr>
-              <w:t>&gt;&gt;</w:t>
+              <w:t>Claim number: &lt;&lt;referenceNumber&gt;&gt;</w:t>
             </w:r>
             <w:r>
               <w:rPr>
@@ -424,27 +404,7 @@
                 <w:sz w:val="28"/>
                 <w:szCs w:val="28"/>
               </w:rPr>
-              <w:t>&lt;&lt;</w:t>
-            </w:r>
-            <w:proofErr w:type="spellStart"/>
-            <w:r>
-              <w:rPr>
-                <w:rFonts w:asciiTheme="minorHAnsi" w:hAnsiTheme="minorHAnsi" w:cstheme="minorHAnsi"/>
-                <w:color w:val="60686D"/>
-                <w:sz w:val="28"/>
-                <w:szCs w:val="28"/>
-              </w:rPr>
-              <w:t>caseName</w:t>
-            </w:r>
-            <w:proofErr w:type="spellEnd"/>
-            <w:r>
-              <w:rPr>
-                <w:rFonts w:asciiTheme="minorHAnsi" w:hAnsiTheme="minorHAnsi" w:cstheme="minorHAnsi"/>
-                <w:color w:val="60686D"/>
-                <w:sz w:val="28"/>
-                <w:szCs w:val="28"/>
-              </w:rPr>
-              <w:t>&gt;&gt;</w:t>
+              <w:t>&lt;&lt;caseName&gt;&gt;</w:t>
             </w:r>
           </w:p>
         </w:tc>
@@ -559,7 +519,7 @@
               <w:spacing w:before="40" w:after="40"/>
               <w:rPr>
                 <w:rFonts w:asciiTheme="minorHAnsi" w:hAnsiTheme="minorHAnsi" w:cstheme="minorHAnsi"/>
-                <w:color w:val="0A0A0A"/>
+                <w:color w:val="60686D"/>
                 <w:sz w:val="20"/>
                 <w:szCs w:val="20"/>
               </w:rPr>
@@ -657,7 +617,6 @@
               </w:rPr>
               <w:t>&lt;{</w:t>
             </w:r>
-            <w:proofErr w:type="spellStart"/>
             <w:proofErr w:type="gramEnd"/>
             <w:r>
               <w:rPr>
@@ -666,9 +625,8 @@
                 <w:sz w:val="24"/>
                 <w:szCs w:val="24"/>
               </w:rPr>
-              <w:t>dateFormat</w:t>
-            </w:r>
-            <w:proofErr w:type="spellEnd"/>
+              <w:t>dateFormat(</w:t>
+            </w:r>
             <w:r>
               <w:rPr>
                 <w:rFonts w:ascii="GDSTransportWebsite" w:eastAsia="Times New Roman" w:hAnsi="GDSTransportWebsite" w:cs="Times New Roman"/>
@@ -676,9 +634,8 @@
                 <w:sz w:val="24"/>
                 <w:szCs w:val="24"/>
               </w:rPr>
-              <w:t>(</w:t>
-            </w:r>
-            <w:proofErr w:type="spellStart"/>
+              <w:t>claimI</w:t>
+            </w:r>
             <w:r>
               <w:rPr>
                 <w:rFonts w:ascii="GDSTransportWebsite" w:eastAsia="Times New Roman" w:hAnsi="GDSTransportWebsite" w:cs="Times New Roman"/>
@@ -686,7 +643,7 @@
                 <w:sz w:val="24"/>
                 <w:szCs w:val="24"/>
               </w:rPr>
-              <w:t>claimI</w:t>
+              <w:t>ssue</w:t>
             </w:r>
             <w:r>
               <w:rPr>
@@ -695,7 +652,7 @@
                 <w:sz w:val="24"/>
                 <w:szCs w:val="24"/>
               </w:rPr>
-              <w:t>ssue</w:t>
+              <w:t>d</w:t>
             </w:r>
             <w:r>
               <w:rPr>
@@ -704,7 +661,7 @@
                 <w:sz w:val="24"/>
                 <w:szCs w:val="24"/>
               </w:rPr>
-              <w:t>d</w:t>
+              <w:t>Date,‘d</w:t>
             </w:r>
             <w:r>
               <w:rPr>
@@ -713,9 +670,8 @@
                 <w:sz w:val="24"/>
                 <w:szCs w:val="24"/>
               </w:rPr>
-              <w:t>Date</w:t>
-            </w:r>
-            <w:proofErr w:type="spellEnd"/>
+              <w:t xml:space="preserve"> </w:t>
+            </w:r>
             <w:r>
               <w:rPr>
                 <w:rFonts w:ascii="GDSTransportWebsite" w:eastAsia="Times New Roman" w:hAnsi="GDSTransportWebsite" w:cs="Times New Roman"/>
@@ -723,7 +679,7 @@
                 <w:sz w:val="24"/>
                 <w:szCs w:val="24"/>
               </w:rPr>
-              <w:t>,‘d</w:t>
+              <w:t>MMMM</w:t>
             </w:r>
             <w:r>
               <w:rPr>
@@ -741,56 +697,7 @@
                 <w:sz w:val="24"/>
                 <w:szCs w:val="24"/>
               </w:rPr>
-              <w:t>MMMM</w:t>
-            </w:r>
-            <w:r>
-              <w:rPr>
-                <w:rFonts w:ascii="GDSTransportWebsite" w:eastAsia="Times New Roman" w:hAnsi="GDSTransportWebsite" w:cs="Times New Roman"/>
-                <w:color w:val="60686D"/>
-                <w:sz w:val="24"/>
-                <w:szCs w:val="24"/>
-              </w:rPr>
-              <w:t xml:space="preserve"> </w:t>
-            </w:r>
-            <w:proofErr w:type="spellStart"/>
-            <w:r>
-              <w:rPr>
-                <w:rFonts w:ascii="GDSTransportWebsite" w:eastAsia="Times New Roman" w:hAnsi="GDSTransportWebsite" w:cs="Times New Roman"/>
-                <w:color w:val="60686D"/>
-                <w:sz w:val="24"/>
-                <w:szCs w:val="24"/>
-              </w:rPr>
-              <w:t>yyyy</w:t>
-            </w:r>
-            <w:proofErr w:type="spellEnd"/>
-            <w:r>
-              <w:rPr>
-                <w:rFonts w:ascii="GDSTransportWebsite" w:eastAsia="Times New Roman" w:hAnsi="GDSTransportWebsite" w:cs="Times New Roman"/>
-                <w:color w:val="60686D"/>
-                <w:sz w:val="24"/>
-                <w:szCs w:val="24"/>
-              </w:rPr>
-              <w:t>’,‘dd-MM-</w:t>
-            </w:r>
-            <w:proofErr w:type="spellStart"/>
-            <w:r>
-              <w:rPr>
-                <w:rFonts w:ascii="GDSTransportWebsite" w:eastAsia="Times New Roman" w:hAnsi="GDSTransportWebsite" w:cs="Times New Roman"/>
-                <w:color w:val="60686D"/>
-                <w:sz w:val="24"/>
-                <w:szCs w:val="24"/>
-              </w:rPr>
-              <w:t>yyyy</w:t>
-            </w:r>
-            <w:proofErr w:type="spellEnd"/>
-            <w:r>
-              <w:rPr>
-                <w:rFonts w:ascii="GDSTransportWebsite" w:eastAsia="Times New Roman" w:hAnsi="GDSTransportWebsite" w:cs="Times New Roman"/>
-                <w:color w:val="60686D"/>
-                <w:sz w:val="24"/>
-                <w:szCs w:val="24"/>
-              </w:rPr>
-              <w:t>’)}&gt;&gt;</w:t>
+              <w:t>yyyy’,‘dd-MM-yyyy’)}&gt;&gt;</w:t>
             </w:r>
           </w:p>
           <w:p>
@@ -923,77 +830,34 @@
               </w:rPr>
               <w:t>{</w:t>
             </w:r>
-            <w:proofErr w:type="spellStart"/>
             <w:proofErr w:type="gramEnd"/>
             <w:r>
               <w:rPr>
                 <w:rFonts w:asciiTheme="minorHAnsi" w:hAnsiTheme="minorHAnsi" w:cstheme="minorHAnsi"/>
                 <w:color w:val="0A0A0A"/>
               </w:rPr>
-              <w:t>dateFormat</w:t>
-            </w:r>
-            <w:proofErr w:type="spellEnd"/>
+              <w:t>dateFormat(</w:t>
+            </w:r>
             <w:r>
               <w:rPr>
                 <w:rFonts w:asciiTheme="minorHAnsi" w:hAnsiTheme="minorHAnsi" w:cstheme="minorHAnsi"/>
                 <w:color w:val="0A0A0A"/>
               </w:rPr>
-              <w:t>(</w:t>
-            </w:r>
-            <w:proofErr w:type="spellStart"/>
+              <w:t>responseDeadline</w:t>
+            </w:r>
             <w:r>
               <w:rPr>
                 <w:rFonts w:asciiTheme="minorHAnsi" w:hAnsiTheme="minorHAnsi" w:cstheme="minorHAnsi"/>
                 <w:color w:val="0A0A0A"/>
               </w:rPr>
-              <w:t>responseDeadline</w:t>
-            </w:r>
-            <w:proofErr w:type="spellEnd"/>
+              <w:t>, ‘d MMMM yyy’</w:t>
+            </w:r>
             <w:r>
               <w:rPr>
                 <w:rFonts w:asciiTheme="minorHAnsi" w:hAnsiTheme="minorHAnsi" w:cstheme="minorHAnsi"/>
                 <w:color w:val="0A0A0A"/>
               </w:rPr>
-              <w:t xml:space="preserve">, ‘d MMMM </w:t>
-            </w:r>
-            <w:proofErr w:type="spellStart"/>
-            <w:r>
-              <w:rPr>
-                <w:rFonts w:asciiTheme="minorHAnsi" w:hAnsiTheme="minorHAnsi" w:cstheme="minorHAnsi"/>
-                <w:color w:val="0A0A0A"/>
-              </w:rPr>
-              <w:t>yyy</w:t>
-            </w:r>
-            <w:proofErr w:type="spellEnd"/>
-            <w:r>
-              <w:rPr>
-                <w:rFonts w:asciiTheme="minorHAnsi" w:hAnsiTheme="minorHAnsi" w:cstheme="minorHAnsi"/>
-                <w:color w:val="0A0A0A"/>
-              </w:rPr>
-              <w:t>’</w:t>
-            </w:r>
-            <w:r>
-              <w:rPr>
-                <w:rFonts w:asciiTheme="minorHAnsi" w:hAnsiTheme="minorHAnsi" w:cstheme="minorHAnsi"/>
-                <w:color w:val="0A0A0A"/>
-              </w:rPr>
-              <w:t>,‘dd-MM-</w:t>
-            </w:r>
-            <w:proofErr w:type="spellStart"/>
-            <w:r>
-              <w:rPr>
-                <w:rFonts w:asciiTheme="minorHAnsi" w:hAnsiTheme="minorHAnsi" w:cstheme="minorHAnsi"/>
-                <w:color w:val="0A0A0A"/>
-              </w:rPr>
-              <w:t>yyyy</w:t>
-            </w:r>
-            <w:proofErr w:type="spellEnd"/>
-            <w:r>
-              <w:rPr>
-                <w:rFonts w:asciiTheme="minorHAnsi" w:hAnsiTheme="minorHAnsi" w:cstheme="minorHAnsi"/>
-                <w:color w:val="0A0A0A"/>
-              </w:rPr>
-              <w:t>’</w:t>
+              <w:t>,‘dd-MM-yyyy’</w:t>
             </w:r>
             <w:r>
               <w:rPr>
@@ -1184,7 +1048,6 @@
               </w:rPr>
               <w:t>&lt;&lt;</w:t>
             </w:r>
-            <w:proofErr w:type="spellStart"/>
             <w:proofErr w:type="gramStart"/>
             <w:r>
               <w:rPr>
@@ -1193,7 +1056,6 @@
               </w:rPr>
               <w:t>respondent.litigationFriendName</w:t>
             </w:r>
-            <w:proofErr w:type="spellEnd"/>
             <w:proofErr w:type="gramEnd"/>
             <w:r>
               <w:rPr>
@@ -1511,7 +1373,6 @@
               </w:rPr>
               <w:t>&lt;&lt;</w:t>
             </w:r>
-            <w:proofErr w:type="spellStart"/>
             <w:proofErr w:type="gramStart"/>
             <w:r>
               <w:rPr>
@@ -1527,7 +1388,6 @@
               </w:rPr>
               <w:t>ddress.PostTown</w:t>
             </w:r>
-            <w:proofErr w:type="spellEnd"/>
             <w:proofErr w:type="gramEnd"/>
             <w:r>
               <w:rPr>
@@ -1619,7 +1479,6 @@
               </w:rPr>
               <w:t>&lt;&lt;</w:t>
             </w:r>
-            <w:proofErr w:type="spellStart"/>
             <w:proofErr w:type="gramStart"/>
             <w:r>
               <w:rPr>
@@ -1635,7 +1494,6 @@
               </w:rPr>
               <w:t>ddress.Country</w:t>
             </w:r>
-            <w:proofErr w:type="spellEnd"/>
             <w:proofErr w:type="gramEnd"/>
             <w:r>
               <w:rPr>
@@ -1741,7 +1599,6 @@
               </w:rPr>
               <w:t>&lt;</w:t>
             </w:r>
-            <w:proofErr w:type="spellStart"/>
             <w:proofErr w:type="gramStart"/>
             <w:r>
               <w:rPr>
@@ -1772,7 +1629,6 @@
               </w:rPr>
               <w:t>Name</w:t>
             </w:r>
-            <w:proofErr w:type="spellEnd"/>
             <w:r>
               <w:rPr>
                 <w:rFonts w:ascii="GDSTransportWebsite" w:hAnsi="GDSTransportWebsite"/>
@@ -2176,7 +2032,6 @@
               </w:rPr>
               <w:t>&lt;&lt;</w:t>
             </w:r>
-            <w:proofErr w:type="spellStart"/>
             <w:proofErr w:type="gramStart"/>
             <w:r>
               <w:rPr>
@@ -2205,15 +2060,7 @@
                 <w:rFonts w:ascii="GDSTransportWebsite" w:hAnsi="GDSTransportWebsite"/>
                 <w:color w:val="0A0A0A"/>
               </w:rPr>
-              <w:t>ddress.PostTown</w:t>
-            </w:r>
-            <w:proofErr w:type="spellEnd"/>
-            <w:r>
-              <w:rPr>
-                <w:rFonts w:ascii="GDSTransportWebsite" w:hAnsi="GDSTransportWebsite"/>
-                <w:color w:val="0A0A0A"/>
-              </w:rPr>
-              <w:t>&gt;&gt;&lt;&lt;es_&gt;&gt;</w:t>
+              <w:t>ddress.PostTown&gt;&gt;&lt;&lt;es_&gt;&gt;</w:t>
             </w:r>
           </w:p>
           <w:p>
@@ -2325,7 +2172,6 @@
               </w:rPr>
               <w:t xml:space="preserve"> </w:t>
             </w:r>
-            <w:proofErr w:type="spellStart"/>
             <w:proofErr w:type="gramStart"/>
             <w:r>
               <w:rPr>
@@ -2354,15 +2200,7 @@
                 <w:rFonts w:ascii="GDSTransportWebsite" w:hAnsi="GDSTransportWebsite"/>
                 <w:color w:val="0A0A0A"/>
               </w:rPr>
-              <w:t>ddress.Country</w:t>
-            </w:r>
-            <w:proofErr w:type="spellEnd"/>
-            <w:r>
-              <w:rPr>
-                <w:rFonts w:ascii="GDSTransportWebsite" w:hAnsi="GDSTransportWebsite"/>
-                <w:color w:val="0A0A0A"/>
-              </w:rPr>
-              <w:t>&gt;&gt;&lt;&lt;es_&gt;&gt;</w:t>
+              <w:t>ddress.Country&gt;&gt;&lt;&lt;es_&gt;&gt;</w:t>
             </w:r>
           </w:p>
         </w:tc>
@@ -2419,7 +2257,6 @@
               </w:rPr>
               <w:t>&lt;&lt;</w:t>
             </w:r>
-            <w:proofErr w:type="spellStart"/>
             <w:proofErr w:type="gramStart"/>
             <w:r>
               <w:rPr>
@@ -2441,15 +2278,7 @@
                 <w:rFonts w:ascii="GDSTransportWebsite" w:hAnsi="GDSTransportWebsite"/>
                 <w:color w:val="0A0A0A"/>
               </w:rPr>
-              <w:t>emailAddress</w:t>
-            </w:r>
-            <w:proofErr w:type="spellEnd"/>
-            <w:r>
-              <w:rPr>
-                <w:rFonts w:ascii="GDSTransportWebsite" w:hAnsi="GDSTransportWebsite"/>
-                <w:color w:val="0A0A0A"/>
-              </w:rPr>
-              <w:t>&gt;&gt;</w:t>
+              <w:t>emailAddress&gt;&gt;</w:t>
             </w:r>
           </w:p>
         </w:tc>
@@ -2505,7 +2334,6 @@
               </w:rPr>
               <w:t>&lt;&lt;</w:t>
             </w:r>
-            <w:proofErr w:type="spellStart"/>
             <w:proofErr w:type="gramStart"/>
             <w:r>
               <w:rPr>
@@ -2527,15 +2355,7 @@
                 <w:rFonts w:ascii="GDSTransportWebsite" w:hAnsi="GDSTransportWebsite"/>
                 <w:color w:val="0A0A0A"/>
               </w:rPr>
-              <w:t>phoneNumber</w:t>
-            </w:r>
-            <w:proofErr w:type="spellEnd"/>
-            <w:r>
-              <w:rPr>
-                <w:rFonts w:ascii="GDSTransportWebsite" w:hAnsi="GDSTransportWebsite"/>
-                <w:color w:val="0A0A0A"/>
-              </w:rPr>
-              <w:t>&gt;&gt;</w:t>
+              <w:t>phoneNumber&gt;&gt;</w:t>
             </w:r>
           </w:p>
         </w:tc>
@@ -2591,7 +2411,6 @@
               </w:rPr>
               <w:t>&lt;&lt;</w:t>
             </w:r>
-            <w:proofErr w:type="spellStart"/>
             <w:proofErr w:type="gramStart"/>
             <w:r>
               <w:rPr>
@@ -2613,15 +2432,7 @@
                 <w:rFonts w:ascii="GDSTransportWebsite" w:hAnsi="GDSTransportWebsite"/>
                 <w:color w:val="0A0A0A"/>
               </w:rPr>
-              <w:t>dxAddress</w:t>
-            </w:r>
-            <w:proofErr w:type="spellEnd"/>
-            <w:r>
-              <w:rPr>
-                <w:rFonts w:ascii="GDSTransportWebsite" w:hAnsi="GDSTransportWebsite"/>
-                <w:color w:val="0A0A0A"/>
-              </w:rPr>
-              <w:t>&gt;&gt;</w:t>
+              <w:t>dxAddress&gt;&gt;</w:t>
             </w:r>
           </w:p>
         </w:tc>
@@ -2769,7 +2580,7 @@
 </file>
 
 <file path=word/endnotes.xml><?xml version="1.0" encoding="utf-8"?>
-<w:endnotes xmlns:wpc="http://schemas.microsoft.com/office/word/2010/wordprocessingCanvas" xmlns:cx="http://schemas.microsoft.com/office/drawing/2014/chartex" xmlns:cx1="http://schemas.microsoft.com/office/drawing/2015/9/8/chartex" xmlns:cx2="http://schemas.microsoft.com/office/drawing/2015/10/21/chartex" xmlns:cx3="http://schemas.microsoft.com/office/drawing/2016/5/9/chartex" xmlns:cx4="http://schemas.microsoft.com/office/drawing/2016/5/10/chartex" xmlns:cx5="http://schemas.microsoft.com/office/drawing/2016/5/11/chartex" xmlns:cx6="http://schemas.microsoft.com/office/drawing/2016/5/12/chartex" xmlns:cx7="http://schemas.microsoft.com/office/drawing/2016/5/13/chartex" xmlns:cx8="http://schemas.microsoft.com/office/drawing/2016/5/14/chartex" xmlns:mc="http://schemas.openxmlformats.org/markup-compatibility/2006" xmlns:aink="http://schemas.microsoft.com/office/drawing/2016/ink" xmlns:am3d="http://schemas.microsoft.com/office/drawing/2017/model3d" xmlns:o="urn:schemas-microsoft-com:office:office" xmlns:r="http://schemas.openxmlformats.org/officeDocument/2006/relationships" xmlns:m="http://schemas.openxmlformats.org/officeDocument/2006/math" xmlns:v="urn:schemas-microsoft-com:vml" xmlns:wp14="http://schemas.microsoft.com/office/word/2010/wordprocessingDrawing" xmlns:wp="http://schemas.openxmlformats.org/drawingml/2006/wordprocessingDrawing" xmlns:w10="urn:schemas-microsoft-com:office:word" xmlns:w="http://schemas.openxmlformats.org/wordprocessingml/2006/main" xmlns:w14="http://schemas.microsoft.com/office/word/2010/wordml" xmlns:w15="http://schemas.microsoft.com/office/word/2012/wordml" xmlns:w16cex="http://schemas.microsoft.com/office/word/2018/wordml/cex" xmlns:w16cid="http://schemas.microsoft.com/office/word/2016/wordml/cid" xmlns:w16="http://schemas.microsoft.com/office/word/2018/wordml" xmlns:w16se="http://schemas.microsoft.com/office/word/2015/wordml/symex" xmlns:wpg="http://schemas.microsoft.com/office/word/2010/wordprocessingGroup" xmlns:wpi="http://schemas.microsoft.com/office/word/2010/wordprocessingInk" xmlns:wne="http://schemas.microsoft.com/office/word/2006/wordml" xmlns:wps="http://schemas.microsoft.com/office/word/2010/wordprocessingShape" mc:Ignorable="w14 w15 w16se w16cid w16 w16cex wp14">
+<w:endnotes xmlns:wpc="http://schemas.microsoft.com/office/word/2010/wordprocessingCanvas" xmlns:cx="http://schemas.microsoft.com/office/drawing/2014/chartex" xmlns:cx1="http://schemas.microsoft.com/office/drawing/2015/9/8/chartex" xmlns:cx2="http://schemas.microsoft.com/office/drawing/2015/10/21/chartex" xmlns:cx3="http://schemas.microsoft.com/office/drawing/2016/5/9/chartex" xmlns:cx4="http://schemas.microsoft.com/office/drawing/2016/5/10/chartex" xmlns:cx5="http://schemas.microsoft.com/office/drawing/2016/5/11/chartex" xmlns:cx6="http://schemas.microsoft.com/office/drawing/2016/5/12/chartex" xmlns:cx7="http://schemas.microsoft.com/office/drawing/2016/5/13/chartex" xmlns:cx8="http://schemas.microsoft.com/office/drawing/2016/5/14/chartex" xmlns:mc="http://schemas.openxmlformats.org/markup-compatibility/2006" xmlns:aink="http://schemas.microsoft.com/office/drawing/2016/ink" xmlns:am3d="http://schemas.microsoft.com/office/drawing/2017/model3d" xmlns:o="urn:schemas-microsoft-com:office:office" xmlns:r="http://schemas.openxmlformats.org/officeDocument/2006/relationships" xmlns:m="http://schemas.openxmlformats.org/officeDocument/2006/math" xmlns:v="urn:schemas-microsoft-com:vml" xmlns:wp14="http://schemas.microsoft.com/office/word/2010/wordprocessingDrawing" xmlns:wp="http://schemas.openxmlformats.org/drawingml/2006/wordprocessingDrawing" xmlns:w10="urn:schemas-microsoft-com:office:word" xmlns:w="http://schemas.openxmlformats.org/wordprocessingml/2006/main" xmlns:w14="http://schemas.microsoft.com/office/word/2010/wordml" xmlns:w15="http://schemas.microsoft.com/office/word/2012/wordml" xmlns:w16cex="http://schemas.microsoft.com/office/word/2018/wordml/cex" xmlns:w16cid="http://schemas.microsoft.com/office/word/2016/wordml/cid" xmlns:w16="http://schemas.microsoft.com/office/word/2018/wordml" xmlns:w16sdtdh="http://schemas.microsoft.com/office/word/2020/wordml/sdtdatahash" xmlns:w16se="http://schemas.microsoft.com/office/word/2015/wordml/symex" xmlns:wpg="http://schemas.microsoft.com/office/word/2010/wordprocessingGroup" xmlns:wpi="http://schemas.microsoft.com/office/word/2010/wordprocessingInk" xmlns:wne="http://schemas.microsoft.com/office/word/2006/wordml" xmlns:wps="http://schemas.microsoft.com/office/word/2010/wordprocessingShape" mc:Ignorable="w14 w15 w16se w16cid w16 w16cex w16sdtdh wp14">
   <w:endnote w:type="separator" w:id="-1">
     <w:p>
       <w:r>
@@ -2788,7 +2599,7 @@
 </file>
 
 <file path=word/footer1.xml><?xml version="1.0" encoding="utf-8"?>
-<w:ftr xmlns:wpc="http://schemas.microsoft.com/office/word/2010/wordprocessingCanvas" xmlns:cx="http://schemas.microsoft.com/office/drawing/2014/chartex" xmlns:cx1="http://schemas.microsoft.com/office/drawing/2015/9/8/chartex" xmlns:cx2="http://schemas.microsoft.com/office/drawing/2015/10/21/chartex" xmlns:cx3="http://schemas.microsoft.com/office/drawing/2016/5/9/chartex" xmlns:cx4="http://schemas.microsoft.com/office/drawing/2016/5/10/chartex" xmlns:cx5="http://schemas.microsoft.com/office/drawing/2016/5/11/chartex" xmlns:cx6="http://schemas.microsoft.com/office/drawing/2016/5/12/chartex" xmlns:cx7="http://schemas.microsoft.com/office/drawing/2016/5/13/chartex" xmlns:cx8="http://schemas.microsoft.com/office/drawing/2016/5/14/chartex" xmlns:mc="http://schemas.openxmlformats.org/markup-compatibility/2006" xmlns:aink="http://schemas.microsoft.com/office/drawing/2016/ink" xmlns:am3d="http://schemas.microsoft.com/office/drawing/2017/model3d" xmlns:o="urn:schemas-microsoft-com:office:office" xmlns:r="http://schemas.openxmlformats.org/officeDocument/2006/relationships" xmlns:m="http://schemas.openxmlformats.org/officeDocument/2006/math" xmlns:v="urn:schemas-microsoft-com:vml" xmlns:wp14="http://schemas.microsoft.com/office/word/2010/wordprocessingDrawing" xmlns:wp="http://schemas.openxmlformats.org/drawingml/2006/wordprocessingDrawing" xmlns:w10="urn:schemas-microsoft-com:office:word" xmlns:w="http://schemas.openxmlformats.org/wordprocessingml/2006/main" xmlns:w14="http://schemas.microsoft.com/office/word/2010/wordml" xmlns:w15="http://schemas.microsoft.com/office/word/2012/wordml" xmlns:w16cex="http://schemas.microsoft.com/office/word/2018/wordml/cex" xmlns:w16cid="http://schemas.microsoft.com/office/word/2016/wordml/cid" xmlns:w16="http://schemas.microsoft.com/office/word/2018/wordml" xmlns:w16se="http://schemas.microsoft.com/office/word/2015/wordml/symex" xmlns:wpg="http://schemas.microsoft.com/office/word/2010/wordprocessingGroup" xmlns:wpi="http://schemas.microsoft.com/office/word/2010/wordprocessingInk" xmlns:wne="http://schemas.microsoft.com/office/word/2006/wordml" xmlns:wps="http://schemas.microsoft.com/office/word/2010/wordprocessingShape" mc:Ignorable="w14 w15 w16se w16cid w16 w16cex wp14">
+<w:ftr xmlns:wpc="http://schemas.microsoft.com/office/word/2010/wordprocessingCanvas" xmlns:cx="http://schemas.microsoft.com/office/drawing/2014/chartex" xmlns:cx1="http://schemas.microsoft.com/office/drawing/2015/9/8/chartex" xmlns:cx2="http://schemas.microsoft.com/office/drawing/2015/10/21/chartex" xmlns:cx3="http://schemas.microsoft.com/office/drawing/2016/5/9/chartex" xmlns:cx4="http://schemas.microsoft.com/office/drawing/2016/5/10/chartex" xmlns:cx5="http://schemas.microsoft.com/office/drawing/2016/5/11/chartex" xmlns:cx6="http://schemas.microsoft.com/office/drawing/2016/5/12/chartex" xmlns:cx7="http://schemas.microsoft.com/office/drawing/2016/5/13/chartex" xmlns:cx8="http://schemas.microsoft.com/office/drawing/2016/5/14/chartex" xmlns:mc="http://schemas.openxmlformats.org/markup-compatibility/2006" xmlns:aink="http://schemas.microsoft.com/office/drawing/2016/ink" xmlns:am3d="http://schemas.microsoft.com/office/drawing/2017/model3d" xmlns:o="urn:schemas-microsoft-com:office:office" xmlns:r="http://schemas.openxmlformats.org/officeDocument/2006/relationships" xmlns:m="http://schemas.openxmlformats.org/officeDocument/2006/math" xmlns:v="urn:schemas-microsoft-com:vml" xmlns:wp14="http://schemas.microsoft.com/office/word/2010/wordprocessingDrawing" xmlns:wp="http://schemas.openxmlformats.org/drawingml/2006/wordprocessingDrawing" xmlns:w10="urn:schemas-microsoft-com:office:word" xmlns:w="http://schemas.openxmlformats.org/wordprocessingml/2006/main" xmlns:w14="http://schemas.microsoft.com/office/word/2010/wordml" xmlns:w15="http://schemas.microsoft.com/office/word/2012/wordml" xmlns:w16cex="http://schemas.microsoft.com/office/word/2018/wordml/cex" xmlns:w16cid="http://schemas.microsoft.com/office/word/2016/wordml/cid" xmlns:w16="http://schemas.microsoft.com/office/word/2018/wordml" xmlns:w16sdtdh="http://schemas.microsoft.com/office/word/2020/wordml/sdtdatahash" xmlns:w16se="http://schemas.microsoft.com/office/word/2015/wordml/symex" xmlns:wpg="http://schemas.microsoft.com/office/word/2010/wordprocessingGroup" xmlns:wpi="http://schemas.microsoft.com/office/word/2010/wordprocessingInk" xmlns:wne="http://schemas.microsoft.com/office/word/2006/wordml" xmlns:wps="http://schemas.microsoft.com/office/word/2010/wordprocessingShape" mc:Ignorable="w14 w15 w16se w16cid w16 w16cex w16sdtdh wp14">
   <w:tbl>
     <w:tblPr>
       <w:tblStyle w:val="TableGrid"/>
@@ -2992,7 +2803,7 @@
 </file>
 
 <file path=word/footnotes.xml><?xml version="1.0" encoding="utf-8"?>
-<w:footnotes xmlns:wpc="http://schemas.microsoft.com/office/word/2010/wordprocessingCanvas" xmlns:cx="http://schemas.microsoft.com/office/drawing/2014/chartex" xmlns:cx1="http://schemas.microsoft.com/office/drawing/2015/9/8/chartex" xmlns:cx2="http://schemas.microsoft.com/office/drawing/2015/10/21/chartex" xmlns:cx3="http://schemas.microsoft.com/office/drawing/2016/5/9/chartex" xmlns:cx4="http://schemas.microsoft.com/office/drawing/2016/5/10/chartex" xmlns:cx5="http://schemas.microsoft.com/office/drawing/2016/5/11/chartex" xmlns:cx6="http://schemas.microsoft.com/office/drawing/2016/5/12/chartex" xmlns:cx7="http://schemas.microsoft.com/office/drawing/2016/5/13/chartex" xmlns:cx8="http://schemas.microsoft.com/office/drawing/2016/5/14/chartex" xmlns:mc="http://schemas.openxmlformats.org/markup-compatibility/2006" xmlns:aink="http://schemas.microsoft.com/office/drawing/2016/ink" xmlns:am3d="http://schemas.microsoft.com/office/drawing/2017/model3d" xmlns:o="urn:schemas-microsoft-com:office:office" xmlns:r="http://schemas.openxmlformats.org/officeDocument/2006/relationships" xmlns:m="http://schemas.openxmlformats.org/officeDocument/2006/math" xmlns:v="urn:schemas-microsoft-com:vml" xmlns:wp14="http://schemas.microsoft.com/office/word/2010/wordprocessingDrawing" xmlns:wp="http://schemas.openxmlformats.org/drawingml/2006/wordprocessingDrawing" xmlns:w10="urn:schemas-microsoft-com:office:word" xmlns:w="http://schemas.openxmlformats.org/wordprocessingml/2006/main" xmlns:w14="http://schemas.microsoft.com/office/word/2010/wordml" xmlns:w15="http://schemas.microsoft.com/office/word/2012/wordml" xmlns:w16cex="http://schemas.microsoft.com/office/word/2018/wordml/cex" xmlns:w16cid="http://schemas.microsoft.com/office/word/2016/wordml/cid" xmlns:w16="http://schemas.microsoft.com/office/word/2018/wordml" xmlns:w16se="http://schemas.microsoft.com/office/word/2015/wordml/symex" xmlns:wpg="http://schemas.microsoft.com/office/word/2010/wordprocessingGroup" xmlns:wpi="http://schemas.microsoft.com/office/word/2010/wordprocessingInk" xmlns:wne="http://schemas.microsoft.com/office/word/2006/wordml" xmlns:wps="http://schemas.microsoft.com/office/word/2010/wordprocessingShape" mc:Ignorable="w14 w15 w16se w16cid w16 w16cex wp14">
+<w:footnotes xmlns:wpc="http://schemas.microsoft.com/office/word/2010/wordprocessingCanvas" xmlns:cx="http://schemas.microsoft.com/office/drawing/2014/chartex" xmlns:cx1="http://schemas.microsoft.com/office/drawing/2015/9/8/chartex" xmlns:cx2="http://schemas.microsoft.com/office/drawing/2015/10/21/chartex" xmlns:cx3="http://schemas.microsoft.com/office/drawing/2016/5/9/chartex" xmlns:cx4="http://schemas.microsoft.com/office/drawing/2016/5/10/chartex" xmlns:cx5="http://schemas.microsoft.com/office/drawing/2016/5/11/chartex" xmlns:cx6="http://schemas.microsoft.com/office/drawing/2016/5/12/chartex" xmlns:cx7="http://schemas.microsoft.com/office/drawing/2016/5/13/chartex" xmlns:cx8="http://schemas.microsoft.com/office/drawing/2016/5/14/chartex" xmlns:mc="http://schemas.openxmlformats.org/markup-compatibility/2006" xmlns:aink="http://schemas.microsoft.com/office/drawing/2016/ink" xmlns:am3d="http://schemas.microsoft.com/office/drawing/2017/model3d" xmlns:o="urn:schemas-microsoft-com:office:office" xmlns:r="http://schemas.openxmlformats.org/officeDocument/2006/relationships" xmlns:m="http://schemas.openxmlformats.org/officeDocument/2006/math" xmlns:v="urn:schemas-microsoft-com:vml" xmlns:wp14="http://schemas.microsoft.com/office/word/2010/wordprocessingDrawing" xmlns:wp="http://schemas.openxmlformats.org/drawingml/2006/wordprocessingDrawing" xmlns:w10="urn:schemas-microsoft-com:office:word" xmlns:w="http://schemas.openxmlformats.org/wordprocessingml/2006/main" xmlns:w14="http://schemas.microsoft.com/office/word/2010/wordml" xmlns:w15="http://schemas.microsoft.com/office/word/2012/wordml" xmlns:w16cex="http://schemas.microsoft.com/office/word/2018/wordml/cex" xmlns:w16cid="http://schemas.microsoft.com/office/word/2016/wordml/cid" xmlns:w16="http://schemas.microsoft.com/office/word/2018/wordml" xmlns:w16sdtdh="http://schemas.microsoft.com/office/word/2020/wordml/sdtdatahash" xmlns:w16se="http://schemas.microsoft.com/office/word/2015/wordml/symex" xmlns:wpg="http://schemas.microsoft.com/office/word/2010/wordprocessingGroup" xmlns:wpi="http://schemas.microsoft.com/office/word/2010/wordprocessingInk" xmlns:wne="http://schemas.microsoft.com/office/word/2006/wordml" xmlns:wps="http://schemas.microsoft.com/office/word/2010/wordprocessingShape" mc:Ignorable="w14 w15 w16se w16cid w16 w16cex w16sdtdh wp14">
   <w:footnote w:type="separator" w:id="-1">
     <w:p>
       <w:r>
@@ -3011,7 +2822,7 @@
 </file>
 
 <file path=word/numbering.xml><?xml version="1.0" encoding="utf-8"?>
-<w:numbering xmlns:wpc="http://schemas.microsoft.com/office/word/2010/wordprocessingCanvas" xmlns:cx="http://schemas.microsoft.com/office/drawing/2014/chartex" xmlns:cx1="http://schemas.microsoft.com/office/drawing/2015/9/8/chartex" xmlns:cx2="http://schemas.microsoft.com/office/drawing/2015/10/21/chartex" xmlns:cx3="http://schemas.microsoft.com/office/drawing/2016/5/9/chartex" xmlns:cx4="http://schemas.microsoft.com/office/drawing/2016/5/10/chartex" xmlns:cx5="http://schemas.microsoft.com/office/drawing/2016/5/11/chartex" xmlns:cx6="http://schemas.microsoft.com/office/drawing/2016/5/12/chartex" xmlns:cx7="http://schemas.microsoft.com/office/drawing/2016/5/13/chartex" xmlns:cx8="http://schemas.microsoft.com/office/drawing/2016/5/14/chartex" xmlns:mc="http://schemas.openxmlformats.org/markup-compatibility/2006" xmlns:aink="http://schemas.microsoft.com/office/drawing/2016/ink" xmlns:am3d="http://schemas.microsoft.com/office/drawing/2017/model3d" xmlns:o="urn:schemas-microsoft-com:office:office" xmlns:r="http://schemas.openxmlformats.org/officeDocument/2006/relationships" xmlns:m="http://schemas.openxmlformats.org/officeDocument/2006/math" xmlns:v="urn:schemas-microsoft-com:vml" xmlns:wp14="http://schemas.microsoft.com/office/word/2010/wordprocessingDrawing" xmlns:wp="http://schemas.openxmlformats.org/drawingml/2006/wordprocessingDrawing" xmlns:w10="urn:schemas-microsoft-com:office:word" xmlns:w="http://schemas.openxmlformats.org/wordprocessingml/2006/main" xmlns:w14="http://schemas.microsoft.com/office/word/2010/wordml" xmlns:w15="http://schemas.microsoft.com/office/word/2012/wordml" xmlns:w16cex="http://schemas.microsoft.com/office/word/2018/wordml/cex" xmlns:w16cid="http://schemas.microsoft.com/office/word/2016/wordml/cid" xmlns:w16="http://schemas.microsoft.com/office/word/2018/wordml" xmlns:w16se="http://schemas.microsoft.com/office/word/2015/wordml/symex" xmlns:wpg="http://schemas.microsoft.com/office/word/2010/wordprocessingGroup" xmlns:wpi="http://schemas.microsoft.com/office/word/2010/wordprocessingInk" xmlns:wne="http://schemas.microsoft.com/office/word/2006/wordml" xmlns:wps="http://schemas.microsoft.com/office/word/2010/wordprocessingShape" mc:Ignorable="w14 w15 w16se w16cid w16 w16cex wp14">
+<w:numbering xmlns:wpc="http://schemas.microsoft.com/office/word/2010/wordprocessingCanvas" xmlns:cx="http://schemas.microsoft.com/office/drawing/2014/chartex" xmlns:cx1="http://schemas.microsoft.com/office/drawing/2015/9/8/chartex" xmlns:cx2="http://schemas.microsoft.com/office/drawing/2015/10/21/chartex" xmlns:cx3="http://schemas.microsoft.com/office/drawing/2016/5/9/chartex" xmlns:cx4="http://schemas.microsoft.com/office/drawing/2016/5/10/chartex" xmlns:cx5="http://schemas.microsoft.com/office/drawing/2016/5/11/chartex" xmlns:cx6="http://schemas.microsoft.com/office/drawing/2016/5/12/chartex" xmlns:cx7="http://schemas.microsoft.com/office/drawing/2016/5/13/chartex" xmlns:cx8="http://schemas.microsoft.com/office/drawing/2016/5/14/chartex" xmlns:mc="http://schemas.openxmlformats.org/markup-compatibility/2006" xmlns:aink="http://schemas.microsoft.com/office/drawing/2016/ink" xmlns:am3d="http://schemas.microsoft.com/office/drawing/2017/model3d" xmlns:o="urn:schemas-microsoft-com:office:office" xmlns:r="http://schemas.openxmlformats.org/officeDocument/2006/relationships" xmlns:m="http://schemas.openxmlformats.org/officeDocument/2006/math" xmlns:v="urn:schemas-microsoft-com:vml" xmlns:wp14="http://schemas.microsoft.com/office/word/2010/wordprocessingDrawing" xmlns:wp="http://schemas.openxmlformats.org/drawingml/2006/wordprocessingDrawing" xmlns:w10="urn:schemas-microsoft-com:office:word" xmlns:w="http://schemas.openxmlformats.org/wordprocessingml/2006/main" xmlns:w14="http://schemas.microsoft.com/office/word/2010/wordml" xmlns:w15="http://schemas.microsoft.com/office/word/2012/wordml" xmlns:w16cex="http://schemas.microsoft.com/office/word/2018/wordml/cex" xmlns:w16cid="http://schemas.microsoft.com/office/word/2016/wordml/cid" xmlns:w16="http://schemas.microsoft.com/office/word/2018/wordml" xmlns:w16sdtdh="http://schemas.microsoft.com/office/word/2020/wordml/sdtdatahash" xmlns:w16se="http://schemas.microsoft.com/office/word/2015/wordml/symex" xmlns:wpg="http://schemas.microsoft.com/office/word/2010/wordprocessingGroup" xmlns:wpi="http://schemas.microsoft.com/office/word/2010/wordprocessingInk" xmlns:wne="http://schemas.microsoft.com/office/word/2006/wordml" xmlns:wps="http://schemas.microsoft.com/office/word/2010/wordprocessingShape" mc:Ignorable="w14 w15 w16se w16cid w16 w16cex w16sdtdh wp14">
   <w:abstractNum w:abstractNumId="0" w15:restartNumberingAfterBreak="0">
     <w:nsid w:val="00432905"/>
     <w:multiLevelType w:val="multilevel"/>
@@ -6239,7 +6050,7 @@
 </file>
 
 <file path=word/styles.xml><?xml version="1.0" encoding="utf-8"?>
-<w:styles xmlns:mc="http://schemas.openxmlformats.org/markup-compatibility/2006" xmlns:r="http://schemas.openxmlformats.org/officeDocument/2006/relationships" xmlns:w="http://schemas.openxmlformats.org/wordprocessingml/2006/main" xmlns:w14="http://schemas.microsoft.com/office/word/2010/wordml" xmlns:w15="http://schemas.microsoft.com/office/word/2012/wordml" xmlns:w16cex="http://schemas.microsoft.com/office/word/2018/wordml/cex" xmlns:w16cid="http://schemas.microsoft.com/office/word/2016/wordml/cid" xmlns:w16="http://schemas.microsoft.com/office/word/2018/wordml" xmlns:w16se="http://schemas.microsoft.com/office/word/2015/wordml/symex" mc:Ignorable="w14 w15 w16se w16cid w16 w16cex">
+<w:styles xmlns:mc="http://schemas.openxmlformats.org/markup-compatibility/2006" xmlns:r="http://schemas.openxmlformats.org/officeDocument/2006/relationships" xmlns:w="http://schemas.openxmlformats.org/wordprocessingml/2006/main" xmlns:w14="http://schemas.microsoft.com/office/word/2010/wordml" xmlns:w15="http://schemas.microsoft.com/office/word/2012/wordml" xmlns:w16cex="http://schemas.microsoft.com/office/word/2018/wordml/cex" xmlns:w16cid="http://schemas.microsoft.com/office/word/2016/wordml/cid" xmlns:w16="http://schemas.microsoft.com/office/word/2018/wordml" xmlns:w16sdtdh="http://schemas.microsoft.com/office/word/2020/wordml/sdtdatahash" xmlns:w16se="http://schemas.microsoft.com/office/word/2015/wordml/symex" mc:Ignorable="w14 w15 w16se w16cid w16 w16cex w16sdtdh">
   <w:docDefaults>
     <w:rPrDefault>
       <w:rPr>
@@ -7390,7 +7201,12 @@
 </file>
 
 <file path=customXml/item1.xml><?xml version="1.0" encoding="utf-8"?>
-<b:Sources xmlns:b="http://schemas.openxmlformats.org/officeDocument/2006/bibliography" xmlns="http://schemas.openxmlformats.org/officeDocument/2006/bibliography" SelectedStyle="\APASixthEditionOfficeOnline.xsl" StyleName="APA" Version="6"/>
+<?mso-contentType ?>
+<FormTemplates xmlns="http://schemas.microsoft.com/sharepoint/v3/contenttype/forms">
+  <Display>DocumentLibraryForm</Display>
+  <Edit>DocumentLibraryForm</Edit>
+  <New>DocumentLibraryForm</New>
+</FormTemplates>
 </file>
 
 <file path=customXml/item2.xml><?xml version="1.0" encoding="utf-8"?>
@@ -7709,12 +7525,7 @@
 </file>
 
 <file path=customXml/item3.xml><?xml version="1.0" encoding="utf-8"?>
-<?mso-contentType ?>
-<FormTemplates xmlns="http://schemas.microsoft.com/sharepoint/v3/contenttype/forms">
-  <Display>DocumentLibraryForm</Display>
-  <Edit>DocumentLibraryForm</Edit>
-  <New>DocumentLibraryForm</New>
-</FormTemplates>
+<b:Sources xmlns:b="http://schemas.openxmlformats.org/officeDocument/2006/bibliography" xmlns="http://schemas.openxmlformats.org/officeDocument/2006/bibliography" SelectedStyle="\APASixthEditionOfficeOnline.xsl" StyleName="APA" Version="6"/>
 </file>
 
 <file path=customXml/item4.xml><?xml version="1.0" encoding="utf-8"?>
@@ -7736,9 +7547,9 @@
 </file>
 
 <file path=customXml/itemProps1.xml><?xml version="1.0" encoding="utf-8"?>
-<ds:datastoreItem xmlns:ds="http://schemas.openxmlformats.org/officeDocument/2006/customXml" ds:itemID="{9068458F-99DA-9249-9956-483525D243EE}">
+<ds:datastoreItem xmlns:ds="http://schemas.openxmlformats.org/officeDocument/2006/customXml" ds:itemID="{8B018532-72F1-4079-A3F8-6E11F3CA40FE}">
   <ds:schemaRefs>
-    <ds:schemaRef ds:uri="http://schemas.openxmlformats.org/officeDocument/2006/bibliography"/>
+    <ds:schemaRef ds:uri="http://schemas.microsoft.com/sharepoint/v3/contenttype/forms"/>
   </ds:schemaRefs>
 </ds:datastoreItem>
 </file>
@@ -7763,9 +7574,9 @@
 </file>
 
 <file path=customXml/itemProps3.xml><?xml version="1.0" encoding="utf-8"?>
-<ds:datastoreItem xmlns:ds="http://schemas.openxmlformats.org/officeDocument/2006/customXml" ds:itemID="{8B018532-72F1-4079-A3F8-6E11F3CA40FE}">
+<ds:datastoreItem xmlns:ds="http://schemas.openxmlformats.org/officeDocument/2006/customXml" ds:itemID="{9068458F-99DA-9249-9956-483525D243EE}">
   <ds:schemaRefs>
-    <ds:schemaRef ds:uri="http://schemas.microsoft.com/sharepoint/v3/contenttype/forms"/>
+    <ds:schemaRef ds:uri="http://schemas.openxmlformats.org/officeDocument/2006/bibliography"/>
   </ds:schemaRefs>
 </ds:datastoreItem>
 </file>

</xml_diff>

<commit_message>
Feature/civ 659 model (#555)
* CIV-659 Add General Application Models

* CIV-659 Model for general application

* CIV-659 Few more models for general application

* CIV-659 Few more models for general application

* CIV-659 Retain Business Process Status as it is

* CIV-659 Refactoring and adding multiparty flag for general-application-service

* CIV-659 Test

* CIV-659 Adding more tests

* CIV-659 Refactoring as per changes in civil-ccd-definition

* Feat/cmc 1520 multiparty acknowledgement notification (#521)

Co-authored-by: jeeja <91558674+jeejavr@users.noreply.github.com>
Co-authored-by: Faran Kardame <faran.kardame@version1.com>
</commit_message>
<xml_diff>
--- a/docker/docmosis/templates/CV-UNS-ACK-ENG-00653.docx
+++ b/docker/docmosis/templates/CV-UNS-ACK-ENG-00653.docx
@@ -1,6 +1,6 @@
 
 <file path=word/document.xml><?xml version="1.0" encoding="utf-8"?>
-<w:document xmlns:wpc="http://schemas.microsoft.com/office/word/2010/wordprocessingCanvas" xmlns:cx="http://schemas.microsoft.com/office/drawing/2014/chartex" xmlns:cx1="http://schemas.microsoft.com/office/drawing/2015/9/8/chartex" xmlns:cx2="http://schemas.microsoft.com/office/drawing/2015/10/21/chartex" xmlns:cx3="http://schemas.microsoft.com/office/drawing/2016/5/9/chartex" xmlns:cx4="http://schemas.microsoft.com/office/drawing/2016/5/10/chartex" xmlns:cx5="http://schemas.microsoft.com/office/drawing/2016/5/11/chartex" xmlns:cx6="http://schemas.microsoft.com/office/drawing/2016/5/12/chartex" xmlns:cx7="http://schemas.microsoft.com/office/drawing/2016/5/13/chartex" xmlns:cx8="http://schemas.microsoft.com/office/drawing/2016/5/14/chartex" xmlns:mc="http://schemas.openxmlformats.org/markup-compatibility/2006" xmlns:aink="http://schemas.microsoft.com/office/drawing/2016/ink" xmlns:am3d="http://schemas.microsoft.com/office/drawing/2017/model3d" xmlns:o="urn:schemas-microsoft-com:office:office" xmlns:r="http://schemas.openxmlformats.org/officeDocument/2006/relationships" xmlns:m="http://schemas.openxmlformats.org/officeDocument/2006/math" xmlns:v="urn:schemas-microsoft-com:vml" xmlns:wp14="http://schemas.microsoft.com/office/word/2010/wordprocessingDrawing" xmlns:wp="http://schemas.openxmlformats.org/drawingml/2006/wordprocessingDrawing" xmlns:w10="urn:schemas-microsoft-com:office:word" xmlns:w="http://schemas.openxmlformats.org/wordprocessingml/2006/main" xmlns:w14="http://schemas.microsoft.com/office/word/2010/wordml" xmlns:w15="http://schemas.microsoft.com/office/word/2012/wordml" xmlns:w16cex="http://schemas.microsoft.com/office/word/2018/wordml/cex" xmlns:w16cid="http://schemas.microsoft.com/office/word/2016/wordml/cid" xmlns:w16="http://schemas.microsoft.com/office/word/2018/wordml" xmlns:w16se="http://schemas.microsoft.com/office/word/2015/wordml/symex" xmlns:wpg="http://schemas.microsoft.com/office/word/2010/wordprocessingGroup" xmlns:wpi="http://schemas.microsoft.com/office/word/2010/wordprocessingInk" xmlns:wne="http://schemas.microsoft.com/office/word/2006/wordml" xmlns:wps="http://schemas.microsoft.com/office/word/2010/wordprocessingShape" mc:Ignorable="w14 w15 w16se w16cid w16 w16cex wp14">
+<w:document xmlns:wpc="http://schemas.microsoft.com/office/word/2010/wordprocessingCanvas" xmlns:cx="http://schemas.microsoft.com/office/drawing/2014/chartex" xmlns:cx1="http://schemas.microsoft.com/office/drawing/2015/9/8/chartex" xmlns:cx2="http://schemas.microsoft.com/office/drawing/2015/10/21/chartex" xmlns:cx3="http://schemas.microsoft.com/office/drawing/2016/5/9/chartex" xmlns:cx4="http://schemas.microsoft.com/office/drawing/2016/5/10/chartex" xmlns:cx5="http://schemas.microsoft.com/office/drawing/2016/5/11/chartex" xmlns:cx6="http://schemas.microsoft.com/office/drawing/2016/5/12/chartex" xmlns:cx7="http://schemas.microsoft.com/office/drawing/2016/5/13/chartex" xmlns:cx8="http://schemas.microsoft.com/office/drawing/2016/5/14/chartex" xmlns:mc="http://schemas.openxmlformats.org/markup-compatibility/2006" xmlns:aink="http://schemas.microsoft.com/office/drawing/2016/ink" xmlns:am3d="http://schemas.microsoft.com/office/drawing/2017/model3d" xmlns:o="urn:schemas-microsoft-com:office:office" xmlns:r="http://schemas.openxmlformats.org/officeDocument/2006/relationships" xmlns:m="http://schemas.openxmlformats.org/officeDocument/2006/math" xmlns:v="urn:schemas-microsoft-com:vml" xmlns:wp14="http://schemas.microsoft.com/office/word/2010/wordprocessingDrawing" xmlns:wp="http://schemas.openxmlformats.org/drawingml/2006/wordprocessingDrawing" xmlns:w10="urn:schemas-microsoft-com:office:word" xmlns:w="http://schemas.openxmlformats.org/wordprocessingml/2006/main" xmlns:w14="http://schemas.microsoft.com/office/word/2010/wordml" xmlns:w15="http://schemas.microsoft.com/office/word/2012/wordml" xmlns:w16cex="http://schemas.microsoft.com/office/word/2018/wordml/cex" xmlns:w16cid="http://schemas.microsoft.com/office/word/2016/wordml/cid" xmlns:w16="http://schemas.microsoft.com/office/word/2018/wordml" xmlns:w16sdtdh="http://schemas.microsoft.com/office/word/2020/wordml/sdtdatahash" xmlns:w16se="http://schemas.microsoft.com/office/word/2015/wordml/symex" xmlns:wpg="http://schemas.microsoft.com/office/word/2010/wordprocessingGroup" xmlns:wpi="http://schemas.microsoft.com/office/word/2010/wordprocessingInk" xmlns:wne="http://schemas.microsoft.com/office/word/2006/wordml" xmlns:wps="http://schemas.microsoft.com/office/word/2010/wordprocessingShape" mc:Ignorable="w14 w15 w16se w16cid w16 w16cex w16sdtdh wp14">
   <w:body>
     <w:p>
       <w:pPr>
@@ -218,27 +218,7 @@
                 <w:sz w:val="28"/>
                 <w:szCs w:val="28"/>
               </w:rPr>
-              <w:t>Claim number: &lt;&lt;</w:t>
-            </w:r>
-            <w:proofErr w:type="spellStart"/>
-            <w:r>
-              <w:rPr>
-                <w:rFonts w:asciiTheme="minorHAnsi" w:hAnsiTheme="minorHAnsi" w:cstheme="minorHAnsi"/>
-                <w:color w:val="60686D"/>
-                <w:sz w:val="28"/>
-                <w:szCs w:val="28"/>
-              </w:rPr>
-              <w:t>referenceNumber</w:t>
-            </w:r>
-            <w:proofErr w:type="spellEnd"/>
-            <w:r>
-              <w:rPr>
-                <w:rFonts w:asciiTheme="minorHAnsi" w:hAnsiTheme="minorHAnsi" w:cstheme="minorHAnsi"/>
-                <w:color w:val="60686D"/>
-                <w:sz w:val="28"/>
-                <w:szCs w:val="28"/>
-              </w:rPr>
-              <w:t>&gt;&gt;</w:t>
+              <w:t>Claim number: &lt;&lt;referenceNumber&gt;&gt;</w:t>
             </w:r>
             <w:r>
               <w:rPr>
@@ -424,27 +404,7 @@
                 <w:sz w:val="28"/>
                 <w:szCs w:val="28"/>
               </w:rPr>
-              <w:t>&lt;&lt;</w:t>
-            </w:r>
-            <w:proofErr w:type="spellStart"/>
-            <w:r>
-              <w:rPr>
-                <w:rFonts w:asciiTheme="minorHAnsi" w:hAnsiTheme="minorHAnsi" w:cstheme="minorHAnsi"/>
-                <w:color w:val="60686D"/>
-                <w:sz w:val="28"/>
-                <w:szCs w:val="28"/>
-              </w:rPr>
-              <w:t>caseName</w:t>
-            </w:r>
-            <w:proofErr w:type="spellEnd"/>
-            <w:r>
-              <w:rPr>
-                <w:rFonts w:asciiTheme="minorHAnsi" w:hAnsiTheme="minorHAnsi" w:cstheme="minorHAnsi"/>
-                <w:color w:val="60686D"/>
-                <w:sz w:val="28"/>
-                <w:szCs w:val="28"/>
-              </w:rPr>
-              <w:t>&gt;&gt;</w:t>
+              <w:t>&lt;&lt;caseName&gt;&gt;</w:t>
             </w:r>
           </w:p>
         </w:tc>
@@ -559,7 +519,7 @@
               <w:spacing w:before="40" w:after="40"/>
               <w:rPr>
                 <w:rFonts w:asciiTheme="minorHAnsi" w:hAnsiTheme="minorHAnsi" w:cstheme="minorHAnsi"/>
-                <w:color w:val="0A0A0A"/>
+                <w:color w:val="60686D"/>
                 <w:sz w:val="20"/>
                 <w:szCs w:val="20"/>
               </w:rPr>
@@ -657,7 +617,6 @@
               </w:rPr>
               <w:t>&lt;{</w:t>
             </w:r>
-            <w:proofErr w:type="spellStart"/>
             <w:proofErr w:type="gramEnd"/>
             <w:r>
               <w:rPr>
@@ -666,9 +625,8 @@
                 <w:sz w:val="24"/>
                 <w:szCs w:val="24"/>
               </w:rPr>
-              <w:t>dateFormat</w:t>
-            </w:r>
-            <w:proofErr w:type="spellEnd"/>
+              <w:t>dateFormat(</w:t>
+            </w:r>
             <w:r>
               <w:rPr>
                 <w:rFonts w:ascii="GDSTransportWebsite" w:eastAsia="Times New Roman" w:hAnsi="GDSTransportWebsite" w:cs="Times New Roman"/>
@@ -676,9 +634,8 @@
                 <w:sz w:val="24"/>
                 <w:szCs w:val="24"/>
               </w:rPr>
-              <w:t>(</w:t>
-            </w:r>
-            <w:proofErr w:type="spellStart"/>
+              <w:t>claimI</w:t>
+            </w:r>
             <w:r>
               <w:rPr>
                 <w:rFonts w:ascii="GDSTransportWebsite" w:eastAsia="Times New Roman" w:hAnsi="GDSTransportWebsite" w:cs="Times New Roman"/>
@@ -686,7 +643,7 @@
                 <w:sz w:val="24"/>
                 <w:szCs w:val="24"/>
               </w:rPr>
-              <w:t>claimI</w:t>
+              <w:t>ssue</w:t>
             </w:r>
             <w:r>
               <w:rPr>
@@ -695,7 +652,7 @@
                 <w:sz w:val="24"/>
                 <w:szCs w:val="24"/>
               </w:rPr>
-              <w:t>ssue</w:t>
+              <w:t>d</w:t>
             </w:r>
             <w:r>
               <w:rPr>
@@ -704,7 +661,7 @@
                 <w:sz w:val="24"/>
                 <w:szCs w:val="24"/>
               </w:rPr>
-              <w:t>d</w:t>
+              <w:t>Date,‘d</w:t>
             </w:r>
             <w:r>
               <w:rPr>
@@ -713,9 +670,8 @@
                 <w:sz w:val="24"/>
                 <w:szCs w:val="24"/>
               </w:rPr>
-              <w:t>Date</w:t>
-            </w:r>
-            <w:proofErr w:type="spellEnd"/>
+              <w:t xml:space="preserve"> </w:t>
+            </w:r>
             <w:r>
               <w:rPr>
                 <w:rFonts w:ascii="GDSTransportWebsite" w:eastAsia="Times New Roman" w:hAnsi="GDSTransportWebsite" w:cs="Times New Roman"/>
@@ -723,7 +679,7 @@
                 <w:sz w:val="24"/>
                 <w:szCs w:val="24"/>
               </w:rPr>
-              <w:t>,‘d</w:t>
+              <w:t>MMMM</w:t>
             </w:r>
             <w:r>
               <w:rPr>
@@ -741,56 +697,7 @@
                 <w:sz w:val="24"/>
                 <w:szCs w:val="24"/>
               </w:rPr>
-              <w:t>MMMM</w:t>
-            </w:r>
-            <w:r>
-              <w:rPr>
-                <w:rFonts w:ascii="GDSTransportWebsite" w:eastAsia="Times New Roman" w:hAnsi="GDSTransportWebsite" w:cs="Times New Roman"/>
-                <w:color w:val="60686D"/>
-                <w:sz w:val="24"/>
-                <w:szCs w:val="24"/>
-              </w:rPr>
-              <w:t xml:space="preserve"> </w:t>
-            </w:r>
-            <w:proofErr w:type="spellStart"/>
-            <w:r>
-              <w:rPr>
-                <w:rFonts w:ascii="GDSTransportWebsite" w:eastAsia="Times New Roman" w:hAnsi="GDSTransportWebsite" w:cs="Times New Roman"/>
-                <w:color w:val="60686D"/>
-                <w:sz w:val="24"/>
-                <w:szCs w:val="24"/>
-              </w:rPr>
-              <w:t>yyyy</w:t>
-            </w:r>
-            <w:proofErr w:type="spellEnd"/>
-            <w:r>
-              <w:rPr>
-                <w:rFonts w:ascii="GDSTransportWebsite" w:eastAsia="Times New Roman" w:hAnsi="GDSTransportWebsite" w:cs="Times New Roman"/>
-                <w:color w:val="60686D"/>
-                <w:sz w:val="24"/>
-                <w:szCs w:val="24"/>
-              </w:rPr>
-              <w:t>’,‘dd-MM-</w:t>
-            </w:r>
-            <w:proofErr w:type="spellStart"/>
-            <w:r>
-              <w:rPr>
-                <w:rFonts w:ascii="GDSTransportWebsite" w:eastAsia="Times New Roman" w:hAnsi="GDSTransportWebsite" w:cs="Times New Roman"/>
-                <w:color w:val="60686D"/>
-                <w:sz w:val="24"/>
-                <w:szCs w:val="24"/>
-              </w:rPr>
-              <w:t>yyyy</w:t>
-            </w:r>
-            <w:proofErr w:type="spellEnd"/>
-            <w:r>
-              <w:rPr>
-                <w:rFonts w:ascii="GDSTransportWebsite" w:eastAsia="Times New Roman" w:hAnsi="GDSTransportWebsite" w:cs="Times New Roman"/>
-                <w:color w:val="60686D"/>
-                <w:sz w:val="24"/>
-                <w:szCs w:val="24"/>
-              </w:rPr>
-              <w:t>’)}&gt;&gt;</w:t>
+              <w:t>yyyy’,‘dd-MM-yyyy’)}&gt;&gt;</w:t>
             </w:r>
           </w:p>
           <w:p>
@@ -923,77 +830,34 @@
               </w:rPr>
               <w:t>{</w:t>
             </w:r>
-            <w:proofErr w:type="spellStart"/>
             <w:proofErr w:type="gramEnd"/>
             <w:r>
               <w:rPr>
                 <w:rFonts w:asciiTheme="minorHAnsi" w:hAnsiTheme="minorHAnsi" w:cstheme="minorHAnsi"/>
                 <w:color w:val="0A0A0A"/>
               </w:rPr>
-              <w:t>dateFormat</w:t>
-            </w:r>
-            <w:proofErr w:type="spellEnd"/>
+              <w:t>dateFormat(</w:t>
+            </w:r>
             <w:r>
               <w:rPr>
                 <w:rFonts w:asciiTheme="minorHAnsi" w:hAnsiTheme="minorHAnsi" w:cstheme="minorHAnsi"/>
                 <w:color w:val="0A0A0A"/>
               </w:rPr>
-              <w:t>(</w:t>
-            </w:r>
-            <w:proofErr w:type="spellStart"/>
+              <w:t>responseDeadline</w:t>
+            </w:r>
             <w:r>
               <w:rPr>
                 <w:rFonts w:asciiTheme="minorHAnsi" w:hAnsiTheme="minorHAnsi" w:cstheme="minorHAnsi"/>
                 <w:color w:val="0A0A0A"/>
               </w:rPr>
-              <w:t>responseDeadline</w:t>
-            </w:r>
-            <w:proofErr w:type="spellEnd"/>
+              <w:t>, ‘d MMMM yyy’</w:t>
+            </w:r>
             <w:r>
               <w:rPr>
                 <w:rFonts w:asciiTheme="minorHAnsi" w:hAnsiTheme="minorHAnsi" w:cstheme="minorHAnsi"/>
                 <w:color w:val="0A0A0A"/>
               </w:rPr>
-              <w:t xml:space="preserve">, ‘d MMMM </w:t>
-            </w:r>
-            <w:proofErr w:type="spellStart"/>
-            <w:r>
-              <w:rPr>
-                <w:rFonts w:asciiTheme="minorHAnsi" w:hAnsiTheme="minorHAnsi" w:cstheme="minorHAnsi"/>
-                <w:color w:val="0A0A0A"/>
-              </w:rPr>
-              <w:t>yyy</w:t>
-            </w:r>
-            <w:proofErr w:type="spellEnd"/>
-            <w:r>
-              <w:rPr>
-                <w:rFonts w:asciiTheme="minorHAnsi" w:hAnsiTheme="minorHAnsi" w:cstheme="minorHAnsi"/>
-                <w:color w:val="0A0A0A"/>
-              </w:rPr>
-              <w:t>’</w:t>
-            </w:r>
-            <w:r>
-              <w:rPr>
-                <w:rFonts w:asciiTheme="minorHAnsi" w:hAnsiTheme="minorHAnsi" w:cstheme="minorHAnsi"/>
-                <w:color w:val="0A0A0A"/>
-              </w:rPr>
-              <w:t>,‘dd-MM-</w:t>
-            </w:r>
-            <w:proofErr w:type="spellStart"/>
-            <w:r>
-              <w:rPr>
-                <w:rFonts w:asciiTheme="minorHAnsi" w:hAnsiTheme="minorHAnsi" w:cstheme="minorHAnsi"/>
-                <w:color w:val="0A0A0A"/>
-              </w:rPr>
-              <w:t>yyyy</w:t>
-            </w:r>
-            <w:proofErr w:type="spellEnd"/>
-            <w:r>
-              <w:rPr>
-                <w:rFonts w:asciiTheme="minorHAnsi" w:hAnsiTheme="minorHAnsi" w:cstheme="minorHAnsi"/>
-                <w:color w:val="0A0A0A"/>
-              </w:rPr>
-              <w:t>’</w:t>
+              <w:t>,‘dd-MM-yyyy’</w:t>
             </w:r>
             <w:r>
               <w:rPr>
@@ -1184,7 +1048,6 @@
               </w:rPr>
               <w:t>&lt;&lt;</w:t>
             </w:r>
-            <w:proofErr w:type="spellStart"/>
             <w:proofErr w:type="gramStart"/>
             <w:r>
               <w:rPr>
@@ -1193,7 +1056,6 @@
               </w:rPr>
               <w:t>respondent.litigationFriendName</w:t>
             </w:r>
-            <w:proofErr w:type="spellEnd"/>
             <w:proofErr w:type="gramEnd"/>
             <w:r>
               <w:rPr>
@@ -1511,7 +1373,6 @@
               </w:rPr>
               <w:t>&lt;&lt;</w:t>
             </w:r>
-            <w:proofErr w:type="spellStart"/>
             <w:proofErr w:type="gramStart"/>
             <w:r>
               <w:rPr>
@@ -1527,7 +1388,6 @@
               </w:rPr>
               <w:t>ddress.PostTown</w:t>
             </w:r>
-            <w:proofErr w:type="spellEnd"/>
             <w:proofErr w:type="gramEnd"/>
             <w:r>
               <w:rPr>
@@ -1619,7 +1479,6 @@
               </w:rPr>
               <w:t>&lt;&lt;</w:t>
             </w:r>
-            <w:proofErr w:type="spellStart"/>
             <w:proofErr w:type="gramStart"/>
             <w:r>
               <w:rPr>
@@ -1635,7 +1494,6 @@
               </w:rPr>
               <w:t>ddress.Country</w:t>
             </w:r>
-            <w:proofErr w:type="spellEnd"/>
             <w:proofErr w:type="gramEnd"/>
             <w:r>
               <w:rPr>
@@ -1741,7 +1599,6 @@
               </w:rPr>
               <w:t>&lt;</w:t>
             </w:r>
-            <w:proofErr w:type="spellStart"/>
             <w:proofErr w:type="gramStart"/>
             <w:r>
               <w:rPr>
@@ -1772,7 +1629,6 @@
               </w:rPr>
               <w:t>Name</w:t>
             </w:r>
-            <w:proofErr w:type="spellEnd"/>
             <w:r>
               <w:rPr>
                 <w:rFonts w:ascii="GDSTransportWebsite" w:hAnsi="GDSTransportWebsite"/>
@@ -2176,7 +2032,6 @@
               </w:rPr>
               <w:t>&lt;&lt;</w:t>
             </w:r>
-            <w:proofErr w:type="spellStart"/>
             <w:proofErr w:type="gramStart"/>
             <w:r>
               <w:rPr>
@@ -2205,15 +2060,7 @@
                 <w:rFonts w:ascii="GDSTransportWebsite" w:hAnsi="GDSTransportWebsite"/>
                 <w:color w:val="0A0A0A"/>
               </w:rPr>
-              <w:t>ddress.PostTown</w:t>
-            </w:r>
-            <w:proofErr w:type="spellEnd"/>
-            <w:r>
-              <w:rPr>
-                <w:rFonts w:ascii="GDSTransportWebsite" w:hAnsi="GDSTransportWebsite"/>
-                <w:color w:val="0A0A0A"/>
-              </w:rPr>
-              <w:t>&gt;&gt;&lt;&lt;es_&gt;&gt;</w:t>
+              <w:t>ddress.PostTown&gt;&gt;&lt;&lt;es_&gt;&gt;</w:t>
             </w:r>
           </w:p>
           <w:p>
@@ -2325,7 +2172,6 @@
               </w:rPr>
               <w:t xml:space="preserve"> </w:t>
             </w:r>
-            <w:proofErr w:type="spellStart"/>
             <w:proofErr w:type="gramStart"/>
             <w:r>
               <w:rPr>
@@ -2354,15 +2200,7 @@
                 <w:rFonts w:ascii="GDSTransportWebsite" w:hAnsi="GDSTransportWebsite"/>
                 <w:color w:val="0A0A0A"/>
               </w:rPr>
-              <w:t>ddress.Country</w:t>
-            </w:r>
-            <w:proofErr w:type="spellEnd"/>
-            <w:r>
-              <w:rPr>
-                <w:rFonts w:ascii="GDSTransportWebsite" w:hAnsi="GDSTransportWebsite"/>
-                <w:color w:val="0A0A0A"/>
-              </w:rPr>
-              <w:t>&gt;&gt;&lt;&lt;es_&gt;&gt;</w:t>
+              <w:t>ddress.Country&gt;&gt;&lt;&lt;es_&gt;&gt;</w:t>
             </w:r>
           </w:p>
         </w:tc>
@@ -2419,7 +2257,6 @@
               </w:rPr>
               <w:t>&lt;&lt;</w:t>
             </w:r>
-            <w:proofErr w:type="spellStart"/>
             <w:proofErr w:type="gramStart"/>
             <w:r>
               <w:rPr>
@@ -2441,15 +2278,7 @@
                 <w:rFonts w:ascii="GDSTransportWebsite" w:hAnsi="GDSTransportWebsite"/>
                 <w:color w:val="0A0A0A"/>
               </w:rPr>
-              <w:t>emailAddress</w:t>
-            </w:r>
-            <w:proofErr w:type="spellEnd"/>
-            <w:r>
-              <w:rPr>
-                <w:rFonts w:ascii="GDSTransportWebsite" w:hAnsi="GDSTransportWebsite"/>
-                <w:color w:val="0A0A0A"/>
-              </w:rPr>
-              <w:t>&gt;&gt;</w:t>
+              <w:t>emailAddress&gt;&gt;</w:t>
             </w:r>
           </w:p>
         </w:tc>
@@ -2505,7 +2334,6 @@
               </w:rPr>
               <w:t>&lt;&lt;</w:t>
             </w:r>
-            <w:proofErr w:type="spellStart"/>
             <w:proofErr w:type="gramStart"/>
             <w:r>
               <w:rPr>
@@ -2527,15 +2355,7 @@
                 <w:rFonts w:ascii="GDSTransportWebsite" w:hAnsi="GDSTransportWebsite"/>
                 <w:color w:val="0A0A0A"/>
               </w:rPr>
-              <w:t>phoneNumber</w:t>
-            </w:r>
-            <w:proofErr w:type="spellEnd"/>
-            <w:r>
-              <w:rPr>
-                <w:rFonts w:ascii="GDSTransportWebsite" w:hAnsi="GDSTransportWebsite"/>
-                <w:color w:val="0A0A0A"/>
-              </w:rPr>
-              <w:t>&gt;&gt;</w:t>
+              <w:t>phoneNumber&gt;&gt;</w:t>
             </w:r>
           </w:p>
         </w:tc>
@@ -2591,7 +2411,6 @@
               </w:rPr>
               <w:t>&lt;&lt;</w:t>
             </w:r>
-            <w:proofErr w:type="spellStart"/>
             <w:proofErr w:type="gramStart"/>
             <w:r>
               <w:rPr>
@@ -2613,15 +2432,7 @@
                 <w:rFonts w:ascii="GDSTransportWebsite" w:hAnsi="GDSTransportWebsite"/>
                 <w:color w:val="0A0A0A"/>
               </w:rPr>
-              <w:t>dxAddress</w:t>
-            </w:r>
-            <w:proofErr w:type="spellEnd"/>
-            <w:r>
-              <w:rPr>
-                <w:rFonts w:ascii="GDSTransportWebsite" w:hAnsi="GDSTransportWebsite"/>
-                <w:color w:val="0A0A0A"/>
-              </w:rPr>
-              <w:t>&gt;&gt;</w:t>
+              <w:t>dxAddress&gt;&gt;</w:t>
             </w:r>
           </w:p>
         </w:tc>
@@ -2769,7 +2580,7 @@
 </file>
 
 <file path=word/endnotes.xml><?xml version="1.0" encoding="utf-8"?>
-<w:endnotes xmlns:wpc="http://schemas.microsoft.com/office/word/2010/wordprocessingCanvas" xmlns:cx="http://schemas.microsoft.com/office/drawing/2014/chartex" xmlns:cx1="http://schemas.microsoft.com/office/drawing/2015/9/8/chartex" xmlns:cx2="http://schemas.microsoft.com/office/drawing/2015/10/21/chartex" xmlns:cx3="http://schemas.microsoft.com/office/drawing/2016/5/9/chartex" xmlns:cx4="http://schemas.microsoft.com/office/drawing/2016/5/10/chartex" xmlns:cx5="http://schemas.microsoft.com/office/drawing/2016/5/11/chartex" xmlns:cx6="http://schemas.microsoft.com/office/drawing/2016/5/12/chartex" xmlns:cx7="http://schemas.microsoft.com/office/drawing/2016/5/13/chartex" xmlns:cx8="http://schemas.microsoft.com/office/drawing/2016/5/14/chartex" xmlns:mc="http://schemas.openxmlformats.org/markup-compatibility/2006" xmlns:aink="http://schemas.microsoft.com/office/drawing/2016/ink" xmlns:am3d="http://schemas.microsoft.com/office/drawing/2017/model3d" xmlns:o="urn:schemas-microsoft-com:office:office" xmlns:r="http://schemas.openxmlformats.org/officeDocument/2006/relationships" xmlns:m="http://schemas.openxmlformats.org/officeDocument/2006/math" xmlns:v="urn:schemas-microsoft-com:vml" xmlns:wp14="http://schemas.microsoft.com/office/word/2010/wordprocessingDrawing" xmlns:wp="http://schemas.openxmlformats.org/drawingml/2006/wordprocessingDrawing" xmlns:w10="urn:schemas-microsoft-com:office:word" xmlns:w="http://schemas.openxmlformats.org/wordprocessingml/2006/main" xmlns:w14="http://schemas.microsoft.com/office/word/2010/wordml" xmlns:w15="http://schemas.microsoft.com/office/word/2012/wordml" xmlns:w16cex="http://schemas.microsoft.com/office/word/2018/wordml/cex" xmlns:w16cid="http://schemas.microsoft.com/office/word/2016/wordml/cid" xmlns:w16="http://schemas.microsoft.com/office/word/2018/wordml" xmlns:w16se="http://schemas.microsoft.com/office/word/2015/wordml/symex" xmlns:wpg="http://schemas.microsoft.com/office/word/2010/wordprocessingGroup" xmlns:wpi="http://schemas.microsoft.com/office/word/2010/wordprocessingInk" xmlns:wne="http://schemas.microsoft.com/office/word/2006/wordml" xmlns:wps="http://schemas.microsoft.com/office/word/2010/wordprocessingShape" mc:Ignorable="w14 w15 w16se w16cid w16 w16cex wp14">
+<w:endnotes xmlns:wpc="http://schemas.microsoft.com/office/word/2010/wordprocessingCanvas" xmlns:cx="http://schemas.microsoft.com/office/drawing/2014/chartex" xmlns:cx1="http://schemas.microsoft.com/office/drawing/2015/9/8/chartex" xmlns:cx2="http://schemas.microsoft.com/office/drawing/2015/10/21/chartex" xmlns:cx3="http://schemas.microsoft.com/office/drawing/2016/5/9/chartex" xmlns:cx4="http://schemas.microsoft.com/office/drawing/2016/5/10/chartex" xmlns:cx5="http://schemas.microsoft.com/office/drawing/2016/5/11/chartex" xmlns:cx6="http://schemas.microsoft.com/office/drawing/2016/5/12/chartex" xmlns:cx7="http://schemas.microsoft.com/office/drawing/2016/5/13/chartex" xmlns:cx8="http://schemas.microsoft.com/office/drawing/2016/5/14/chartex" xmlns:mc="http://schemas.openxmlformats.org/markup-compatibility/2006" xmlns:aink="http://schemas.microsoft.com/office/drawing/2016/ink" xmlns:am3d="http://schemas.microsoft.com/office/drawing/2017/model3d" xmlns:o="urn:schemas-microsoft-com:office:office" xmlns:r="http://schemas.openxmlformats.org/officeDocument/2006/relationships" xmlns:m="http://schemas.openxmlformats.org/officeDocument/2006/math" xmlns:v="urn:schemas-microsoft-com:vml" xmlns:wp14="http://schemas.microsoft.com/office/word/2010/wordprocessingDrawing" xmlns:wp="http://schemas.openxmlformats.org/drawingml/2006/wordprocessingDrawing" xmlns:w10="urn:schemas-microsoft-com:office:word" xmlns:w="http://schemas.openxmlformats.org/wordprocessingml/2006/main" xmlns:w14="http://schemas.microsoft.com/office/word/2010/wordml" xmlns:w15="http://schemas.microsoft.com/office/word/2012/wordml" xmlns:w16cex="http://schemas.microsoft.com/office/word/2018/wordml/cex" xmlns:w16cid="http://schemas.microsoft.com/office/word/2016/wordml/cid" xmlns:w16="http://schemas.microsoft.com/office/word/2018/wordml" xmlns:w16sdtdh="http://schemas.microsoft.com/office/word/2020/wordml/sdtdatahash" xmlns:w16se="http://schemas.microsoft.com/office/word/2015/wordml/symex" xmlns:wpg="http://schemas.microsoft.com/office/word/2010/wordprocessingGroup" xmlns:wpi="http://schemas.microsoft.com/office/word/2010/wordprocessingInk" xmlns:wne="http://schemas.microsoft.com/office/word/2006/wordml" xmlns:wps="http://schemas.microsoft.com/office/word/2010/wordprocessingShape" mc:Ignorable="w14 w15 w16se w16cid w16 w16cex w16sdtdh wp14">
   <w:endnote w:type="separator" w:id="-1">
     <w:p>
       <w:r>
@@ -2788,7 +2599,7 @@
 </file>
 
 <file path=word/footer1.xml><?xml version="1.0" encoding="utf-8"?>
-<w:ftr xmlns:wpc="http://schemas.microsoft.com/office/word/2010/wordprocessingCanvas" xmlns:cx="http://schemas.microsoft.com/office/drawing/2014/chartex" xmlns:cx1="http://schemas.microsoft.com/office/drawing/2015/9/8/chartex" xmlns:cx2="http://schemas.microsoft.com/office/drawing/2015/10/21/chartex" xmlns:cx3="http://schemas.microsoft.com/office/drawing/2016/5/9/chartex" xmlns:cx4="http://schemas.microsoft.com/office/drawing/2016/5/10/chartex" xmlns:cx5="http://schemas.microsoft.com/office/drawing/2016/5/11/chartex" xmlns:cx6="http://schemas.microsoft.com/office/drawing/2016/5/12/chartex" xmlns:cx7="http://schemas.microsoft.com/office/drawing/2016/5/13/chartex" xmlns:cx8="http://schemas.microsoft.com/office/drawing/2016/5/14/chartex" xmlns:mc="http://schemas.openxmlformats.org/markup-compatibility/2006" xmlns:aink="http://schemas.microsoft.com/office/drawing/2016/ink" xmlns:am3d="http://schemas.microsoft.com/office/drawing/2017/model3d" xmlns:o="urn:schemas-microsoft-com:office:office" xmlns:r="http://schemas.openxmlformats.org/officeDocument/2006/relationships" xmlns:m="http://schemas.openxmlformats.org/officeDocument/2006/math" xmlns:v="urn:schemas-microsoft-com:vml" xmlns:wp14="http://schemas.microsoft.com/office/word/2010/wordprocessingDrawing" xmlns:wp="http://schemas.openxmlformats.org/drawingml/2006/wordprocessingDrawing" xmlns:w10="urn:schemas-microsoft-com:office:word" xmlns:w="http://schemas.openxmlformats.org/wordprocessingml/2006/main" xmlns:w14="http://schemas.microsoft.com/office/word/2010/wordml" xmlns:w15="http://schemas.microsoft.com/office/word/2012/wordml" xmlns:w16cex="http://schemas.microsoft.com/office/word/2018/wordml/cex" xmlns:w16cid="http://schemas.microsoft.com/office/word/2016/wordml/cid" xmlns:w16="http://schemas.microsoft.com/office/word/2018/wordml" xmlns:w16se="http://schemas.microsoft.com/office/word/2015/wordml/symex" xmlns:wpg="http://schemas.microsoft.com/office/word/2010/wordprocessingGroup" xmlns:wpi="http://schemas.microsoft.com/office/word/2010/wordprocessingInk" xmlns:wne="http://schemas.microsoft.com/office/word/2006/wordml" xmlns:wps="http://schemas.microsoft.com/office/word/2010/wordprocessingShape" mc:Ignorable="w14 w15 w16se w16cid w16 w16cex wp14">
+<w:ftr xmlns:wpc="http://schemas.microsoft.com/office/word/2010/wordprocessingCanvas" xmlns:cx="http://schemas.microsoft.com/office/drawing/2014/chartex" xmlns:cx1="http://schemas.microsoft.com/office/drawing/2015/9/8/chartex" xmlns:cx2="http://schemas.microsoft.com/office/drawing/2015/10/21/chartex" xmlns:cx3="http://schemas.microsoft.com/office/drawing/2016/5/9/chartex" xmlns:cx4="http://schemas.microsoft.com/office/drawing/2016/5/10/chartex" xmlns:cx5="http://schemas.microsoft.com/office/drawing/2016/5/11/chartex" xmlns:cx6="http://schemas.microsoft.com/office/drawing/2016/5/12/chartex" xmlns:cx7="http://schemas.microsoft.com/office/drawing/2016/5/13/chartex" xmlns:cx8="http://schemas.microsoft.com/office/drawing/2016/5/14/chartex" xmlns:mc="http://schemas.openxmlformats.org/markup-compatibility/2006" xmlns:aink="http://schemas.microsoft.com/office/drawing/2016/ink" xmlns:am3d="http://schemas.microsoft.com/office/drawing/2017/model3d" xmlns:o="urn:schemas-microsoft-com:office:office" xmlns:r="http://schemas.openxmlformats.org/officeDocument/2006/relationships" xmlns:m="http://schemas.openxmlformats.org/officeDocument/2006/math" xmlns:v="urn:schemas-microsoft-com:vml" xmlns:wp14="http://schemas.microsoft.com/office/word/2010/wordprocessingDrawing" xmlns:wp="http://schemas.openxmlformats.org/drawingml/2006/wordprocessingDrawing" xmlns:w10="urn:schemas-microsoft-com:office:word" xmlns:w="http://schemas.openxmlformats.org/wordprocessingml/2006/main" xmlns:w14="http://schemas.microsoft.com/office/word/2010/wordml" xmlns:w15="http://schemas.microsoft.com/office/word/2012/wordml" xmlns:w16cex="http://schemas.microsoft.com/office/word/2018/wordml/cex" xmlns:w16cid="http://schemas.microsoft.com/office/word/2016/wordml/cid" xmlns:w16="http://schemas.microsoft.com/office/word/2018/wordml" xmlns:w16sdtdh="http://schemas.microsoft.com/office/word/2020/wordml/sdtdatahash" xmlns:w16se="http://schemas.microsoft.com/office/word/2015/wordml/symex" xmlns:wpg="http://schemas.microsoft.com/office/word/2010/wordprocessingGroup" xmlns:wpi="http://schemas.microsoft.com/office/word/2010/wordprocessingInk" xmlns:wne="http://schemas.microsoft.com/office/word/2006/wordml" xmlns:wps="http://schemas.microsoft.com/office/word/2010/wordprocessingShape" mc:Ignorable="w14 w15 w16se w16cid w16 w16cex w16sdtdh wp14">
   <w:tbl>
     <w:tblPr>
       <w:tblStyle w:val="TableGrid"/>
@@ -2992,7 +2803,7 @@
 </file>
 
 <file path=word/footnotes.xml><?xml version="1.0" encoding="utf-8"?>
-<w:footnotes xmlns:wpc="http://schemas.microsoft.com/office/word/2010/wordprocessingCanvas" xmlns:cx="http://schemas.microsoft.com/office/drawing/2014/chartex" xmlns:cx1="http://schemas.microsoft.com/office/drawing/2015/9/8/chartex" xmlns:cx2="http://schemas.microsoft.com/office/drawing/2015/10/21/chartex" xmlns:cx3="http://schemas.microsoft.com/office/drawing/2016/5/9/chartex" xmlns:cx4="http://schemas.microsoft.com/office/drawing/2016/5/10/chartex" xmlns:cx5="http://schemas.microsoft.com/office/drawing/2016/5/11/chartex" xmlns:cx6="http://schemas.microsoft.com/office/drawing/2016/5/12/chartex" xmlns:cx7="http://schemas.microsoft.com/office/drawing/2016/5/13/chartex" xmlns:cx8="http://schemas.microsoft.com/office/drawing/2016/5/14/chartex" xmlns:mc="http://schemas.openxmlformats.org/markup-compatibility/2006" xmlns:aink="http://schemas.microsoft.com/office/drawing/2016/ink" xmlns:am3d="http://schemas.microsoft.com/office/drawing/2017/model3d" xmlns:o="urn:schemas-microsoft-com:office:office" xmlns:r="http://schemas.openxmlformats.org/officeDocument/2006/relationships" xmlns:m="http://schemas.openxmlformats.org/officeDocument/2006/math" xmlns:v="urn:schemas-microsoft-com:vml" xmlns:wp14="http://schemas.microsoft.com/office/word/2010/wordprocessingDrawing" xmlns:wp="http://schemas.openxmlformats.org/drawingml/2006/wordprocessingDrawing" xmlns:w10="urn:schemas-microsoft-com:office:word" xmlns:w="http://schemas.openxmlformats.org/wordprocessingml/2006/main" xmlns:w14="http://schemas.microsoft.com/office/word/2010/wordml" xmlns:w15="http://schemas.microsoft.com/office/word/2012/wordml" xmlns:w16cex="http://schemas.microsoft.com/office/word/2018/wordml/cex" xmlns:w16cid="http://schemas.microsoft.com/office/word/2016/wordml/cid" xmlns:w16="http://schemas.microsoft.com/office/word/2018/wordml" xmlns:w16se="http://schemas.microsoft.com/office/word/2015/wordml/symex" xmlns:wpg="http://schemas.microsoft.com/office/word/2010/wordprocessingGroup" xmlns:wpi="http://schemas.microsoft.com/office/word/2010/wordprocessingInk" xmlns:wne="http://schemas.microsoft.com/office/word/2006/wordml" xmlns:wps="http://schemas.microsoft.com/office/word/2010/wordprocessingShape" mc:Ignorable="w14 w15 w16se w16cid w16 w16cex wp14">
+<w:footnotes xmlns:wpc="http://schemas.microsoft.com/office/word/2010/wordprocessingCanvas" xmlns:cx="http://schemas.microsoft.com/office/drawing/2014/chartex" xmlns:cx1="http://schemas.microsoft.com/office/drawing/2015/9/8/chartex" xmlns:cx2="http://schemas.microsoft.com/office/drawing/2015/10/21/chartex" xmlns:cx3="http://schemas.microsoft.com/office/drawing/2016/5/9/chartex" xmlns:cx4="http://schemas.microsoft.com/office/drawing/2016/5/10/chartex" xmlns:cx5="http://schemas.microsoft.com/office/drawing/2016/5/11/chartex" xmlns:cx6="http://schemas.microsoft.com/office/drawing/2016/5/12/chartex" xmlns:cx7="http://schemas.microsoft.com/office/drawing/2016/5/13/chartex" xmlns:cx8="http://schemas.microsoft.com/office/drawing/2016/5/14/chartex" xmlns:mc="http://schemas.openxmlformats.org/markup-compatibility/2006" xmlns:aink="http://schemas.microsoft.com/office/drawing/2016/ink" xmlns:am3d="http://schemas.microsoft.com/office/drawing/2017/model3d" xmlns:o="urn:schemas-microsoft-com:office:office" xmlns:r="http://schemas.openxmlformats.org/officeDocument/2006/relationships" xmlns:m="http://schemas.openxmlformats.org/officeDocument/2006/math" xmlns:v="urn:schemas-microsoft-com:vml" xmlns:wp14="http://schemas.microsoft.com/office/word/2010/wordprocessingDrawing" xmlns:wp="http://schemas.openxmlformats.org/drawingml/2006/wordprocessingDrawing" xmlns:w10="urn:schemas-microsoft-com:office:word" xmlns:w="http://schemas.openxmlformats.org/wordprocessingml/2006/main" xmlns:w14="http://schemas.microsoft.com/office/word/2010/wordml" xmlns:w15="http://schemas.microsoft.com/office/word/2012/wordml" xmlns:w16cex="http://schemas.microsoft.com/office/word/2018/wordml/cex" xmlns:w16cid="http://schemas.microsoft.com/office/word/2016/wordml/cid" xmlns:w16="http://schemas.microsoft.com/office/word/2018/wordml" xmlns:w16sdtdh="http://schemas.microsoft.com/office/word/2020/wordml/sdtdatahash" xmlns:w16se="http://schemas.microsoft.com/office/word/2015/wordml/symex" xmlns:wpg="http://schemas.microsoft.com/office/word/2010/wordprocessingGroup" xmlns:wpi="http://schemas.microsoft.com/office/word/2010/wordprocessingInk" xmlns:wne="http://schemas.microsoft.com/office/word/2006/wordml" xmlns:wps="http://schemas.microsoft.com/office/word/2010/wordprocessingShape" mc:Ignorable="w14 w15 w16se w16cid w16 w16cex w16sdtdh wp14">
   <w:footnote w:type="separator" w:id="-1">
     <w:p>
       <w:r>
@@ -3011,7 +2822,7 @@
 </file>
 
 <file path=word/numbering.xml><?xml version="1.0" encoding="utf-8"?>
-<w:numbering xmlns:wpc="http://schemas.microsoft.com/office/word/2010/wordprocessingCanvas" xmlns:cx="http://schemas.microsoft.com/office/drawing/2014/chartex" xmlns:cx1="http://schemas.microsoft.com/office/drawing/2015/9/8/chartex" xmlns:cx2="http://schemas.microsoft.com/office/drawing/2015/10/21/chartex" xmlns:cx3="http://schemas.microsoft.com/office/drawing/2016/5/9/chartex" xmlns:cx4="http://schemas.microsoft.com/office/drawing/2016/5/10/chartex" xmlns:cx5="http://schemas.microsoft.com/office/drawing/2016/5/11/chartex" xmlns:cx6="http://schemas.microsoft.com/office/drawing/2016/5/12/chartex" xmlns:cx7="http://schemas.microsoft.com/office/drawing/2016/5/13/chartex" xmlns:cx8="http://schemas.microsoft.com/office/drawing/2016/5/14/chartex" xmlns:mc="http://schemas.openxmlformats.org/markup-compatibility/2006" xmlns:aink="http://schemas.microsoft.com/office/drawing/2016/ink" xmlns:am3d="http://schemas.microsoft.com/office/drawing/2017/model3d" xmlns:o="urn:schemas-microsoft-com:office:office" xmlns:r="http://schemas.openxmlformats.org/officeDocument/2006/relationships" xmlns:m="http://schemas.openxmlformats.org/officeDocument/2006/math" xmlns:v="urn:schemas-microsoft-com:vml" xmlns:wp14="http://schemas.microsoft.com/office/word/2010/wordprocessingDrawing" xmlns:wp="http://schemas.openxmlformats.org/drawingml/2006/wordprocessingDrawing" xmlns:w10="urn:schemas-microsoft-com:office:word" xmlns:w="http://schemas.openxmlformats.org/wordprocessingml/2006/main" xmlns:w14="http://schemas.microsoft.com/office/word/2010/wordml" xmlns:w15="http://schemas.microsoft.com/office/word/2012/wordml" xmlns:w16cex="http://schemas.microsoft.com/office/word/2018/wordml/cex" xmlns:w16cid="http://schemas.microsoft.com/office/word/2016/wordml/cid" xmlns:w16="http://schemas.microsoft.com/office/word/2018/wordml" xmlns:w16se="http://schemas.microsoft.com/office/word/2015/wordml/symex" xmlns:wpg="http://schemas.microsoft.com/office/word/2010/wordprocessingGroup" xmlns:wpi="http://schemas.microsoft.com/office/word/2010/wordprocessingInk" xmlns:wne="http://schemas.microsoft.com/office/word/2006/wordml" xmlns:wps="http://schemas.microsoft.com/office/word/2010/wordprocessingShape" mc:Ignorable="w14 w15 w16se w16cid w16 w16cex wp14">
+<w:numbering xmlns:wpc="http://schemas.microsoft.com/office/word/2010/wordprocessingCanvas" xmlns:cx="http://schemas.microsoft.com/office/drawing/2014/chartex" xmlns:cx1="http://schemas.microsoft.com/office/drawing/2015/9/8/chartex" xmlns:cx2="http://schemas.microsoft.com/office/drawing/2015/10/21/chartex" xmlns:cx3="http://schemas.microsoft.com/office/drawing/2016/5/9/chartex" xmlns:cx4="http://schemas.microsoft.com/office/drawing/2016/5/10/chartex" xmlns:cx5="http://schemas.microsoft.com/office/drawing/2016/5/11/chartex" xmlns:cx6="http://schemas.microsoft.com/office/drawing/2016/5/12/chartex" xmlns:cx7="http://schemas.microsoft.com/office/drawing/2016/5/13/chartex" xmlns:cx8="http://schemas.microsoft.com/office/drawing/2016/5/14/chartex" xmlns:mc="http://schemas.openxmlformats.org/markup-compatibility/2006" xmlns:aink="http://schemas.microsoft.com/office/drawing/2016/ink" xmlns:am3d="http://schemas.microsoft.com/office/drawing/2017/model3d" xmlns:o="urn:schemas-microsoft-com:office:office" xmlns:r="http://schemas.openxmlformats.org/officeDocument/2006/relationships" xmlns:m="http://schemas.openxmlformats.org/officeDocument/2006/math" xmlns:v="urn:schemas-microsoft-com:vml" xmlns:wp14="http://schemas.microsoft.com/office/word/2010/wordprocessingDrawing" xmlns:wp="http://schemas.openxmlformats.org/drawingml/2006/wordprocessingDrawing" xmlns:w10="urn:schemas-microsoft-com:office:word" xmlns:w="http://schemas.openxmlformats.org/wordprocessingml/2006/main" xmlns:w14="http://schemas.microsoft.com/office/word/2010/wordml" xmlns:w15="http://schemas.microsoft.com/office/word/2012/wordml" xmlns:w16cex="http://schemas.microsoft.com/office/word/2018/wordml/cex" xmlns:w16cid="http://schemas.microsoft.com/office/word/2016/wordml/cid" xmlns:w16="http://schemas.microsoft.com/office/word/2018/wordml" xmlns:w16sdtdh="http://schemas.microsoft.com/office/word/2020/wordml/sdtdatahash" xmlns:w16se="http://schemas.microsoft.com/office/word/2015/wordml/symex" xmlns:wpg="http://schemas.microsoft.com/office/word/2010/wordprocessingGroup" xmlns:wpi="http://schemas.microsoft.com/office/word/2010/wordprocessingInk" xmlns:wne="http://schemas.microsoft.com/office/word/2006/wordml" xmlns:wps="http://schemas.microsoft.com/office/word/2010/wordprocessingShape" mc:Ignorable="w14 w15 w16se w16cid w16 w16cex w16sdtdh wp14">
   <w:abstractNum w:abstractNumId="0" w15:restartNumberingAfterBreak="0">
     <w:nsid w:val="00432905"/>
     <w:multiLevelType w:val="multilevel"/>
@@ -6239,7 +6050,7 @@
 </file>
 
 <file path=word/styles.xml><?xml version="1.0" encoding="utf-8"?>
-<w:styles xmlns:mc="http://schemas.openxmlformats.org/markup-compatibility/2006" xmlns:r="http://schemas.openxmlformats.org/officeDocument/2006/relationships" xmlns:w="http://schemas.openxmlformats.org/wordprocessingml/2006/main" xmlns:w14="http://schemas.microsoft.com/office/word/2010/wordml" xmlns:w15="http://schemas.microsoft.com/office/word/2012/wordml" xmlns:w16cex="http://schemas.microsoft.com/office/word/2018/wordml/cex" xmlns:w16cid="http://schemas.microsoft.com/office/word/2016/wordml/cid" xmlns:w16="http://schemas.microsoft.com/office/word/2018/wordml" xmlns:w16se="http://schemas.microsoft.com/office/word/2015/wordml/symex" mc:Ignorable="w14 w15 w16se w16cid w16 w16cex">
+<w:styles xmlns:mc="http://schemas.openxmlformats.org/markup-compatibility/2006" xmlns:r="http://schemas.openxmlformats.org/officeDocument/2006/relationships" xmlns:w="http://schemas.openxmlformats.org/wordprocessingml/2006/main" xmlns:w14="http://schemas.microsoft.com/office/word/2010/wordml" xmlns:w15="http://schemas.microsoft.com/office/word/2012/wordml" xmlns:w16cex="http://schemas.microsoft.com/office/word/2018/wordml/cex" xmlns:w16cid="http://schemas.microsoft.com/office/word/2016/wordml/cid" xmlns:w16="http://schemas.microsoft.com/office/word/2018/wordml" xmlns:w16sdtdh="http://schemas.microsoft.com/office/word/2020/wordml/sdtdatahash" xmlns:w16se="http://schemas.microsoft.com/office/word/2015/wordml/symex" mc:Ignorable="w14 w15 w16se w16cid w16 w16cex w16sdtdh">
   <w:docDefaults>
     <w:rPrDefault>
       <w:rPr>
@@ -7390,7 +7201,12 @@
 </file>
 
 <file path=customXml/item1.xml><?xml version="1.0" encoding="utf-8"?>
-<b:Sources xmlns:b="http://schemas.openxmlformats.org/officeDocument/2006/bibliography" xmlns="http://schemas.openxmlformats.org/officeDocument/2006/bibliography" SelectedStyle="\APASixthEditionOfficeOnline.xsl" StyleName="APA" Version="6"/>
+<?mso-contentType ?>
+<FormTemplates xmlns="http://schemas.microsoft.com/sharepoint/v3/contenttype/forms">
+  <Display>DocumentLibraryForm</Display>
+  <Edit>DocumentLibraryForm</Edit>
+  <New>DocumentLibraryForm</New>
+</FormTemplates>
 </file>
 
 <file path=customXml/item2.xml><?xml version="1.0" encoding="utf-8"?>
@@ -7709,12 +7525,7 @@
 </file>
 
 <file path=customXml/item3.xml><?xml version="1.0" encoding="utf-8"?>
-<?mso-contentType ?>
-<FormTemplates xmlns="http://schemas.microsoft.com/sharepoint/v3/contenttype/forms">
-  <Display>DocumentLibraryForm</Display>
-  <Edit>DocumentLibraryForm</Edit>
-  <New>DocumentLibraryForm</New>
-</FormTemplates>
+<b:Sources xmlns:b="http://schemas.openxmlformats.org/officeDocument/2006/bibliography" xmlns="http://schemas.openxmlformats.org/officeDocument/2006/bibliography" SelectedStyle="\APASixthEditionOfficeOnline.xsl" StyleName="APA" Version="6"/>
 </file>
 
 <file path=customXml/item4.xml><?xml version="1.0" encoding="utf-8"?>
@@ -7736,9 +7547,9 @@
 </file>
 
 <file path=customXml/itemProps1.xml><?xml version="1.0" encoding="utf-8"?>
-<ds:datastoreItem xmlns:ds="http://schemas.openxmlformats.org/officeDocument/2006/customXml" ds:itemID="{9068458F-99DA-9249-9956-483525D243EE}">
+<ds:datastoreItem xmlns:ds="http://schemas.openxmlformats.org/officeDocument/2006/customXml" ds:itemID="{8B018532-72F1-4079-A3F8-6E11F3CA40FE}">
   <ds:schemaRefs>
-    <ds:schemaRef ds:uri="http://schemas.openxmlformats.org/officeDocument/2006/bibliography"/>
+    <ds:schemaRef ds:uri="http://schemas.microsoft.com/sharepoint/v3/contenttype/forms"/>
   </ds:schemaRefs>
 </ds:datastoreItem>
 </file>
@@ -7763,9 +7574,9 @@
 </file>
 
 <file path=customXml/itemProps3.xml><?xml version="1.0" encoding="utf-8"?>
-<ds:datastoreItem xmlns:ds="http://schemas.openxmlformats.org/officeDocument/2006/customXml" ds:itemID="{8B018532-72F1-4079-A3F8-6E11F3CA40FE}">
+<ds:datastoreItem xmlns:ds="http://schemas.openxmlformats.org/officeDocument/2006/customXml" ds:itemID="{9068458F-99DA-9249-9956-483525D243EE}">
   <ds:schemaRefs>
-    <ds:schemaRef ds:uri="http://schemas.microsoft.com/sharepoint/v3/contenttype/forms"/>
+    <ds:schemaRef ds:uri="http://schemas.openxmlformats.org/officeDocument/2006/bibliography"/>
   </ds:schemaRefs>
 </ds:datastoreItem>
 </file>

</xml_diff>

<commit_message>
Revert "Feat/cmc 1520 multiparty acknowledgement notification (#521)"
This reverts commit 982dba2692676a0bee4f968202c089a2f50e5140.
</commit_message>
<xml_diff>
--- a/docker/docmosis/templates/CV-UNS-ACK-ENG-00653.docx
+++ b/docker/docmosis/templates/CV-UNS-ACK-ENG-00653.docx
@@ -1,6 +1,6 @@
 
 <file path=word/document.xml><?xml version="1.0" encoding="utf-8"?>
-<w:document xmlns:wpc="http://schemas.microsoft.com/office/word/2010/wordprocessingCanvas" xmlns:cx="http://schemas.microsoft.com/office/drawing/2014/chartex" xmlns:cx1="http://schemas.microsoft.com/office/drawing/2015/9/8/chartex" xmlns:cx2="http://schemas.microsoft.com/office/drawing/2015/10/21/chartex" xmlns:cx3="http://schemas.microsoft.com/office/drawing/2016/5/9/chartex" xmlns:cx4="http://schemas.microsoft.com/office/drawing/2016/5/10/chartex" xmlns:cx5="http://schemas.microsoft.com/office/drawing/2016/5/11/chartex" xmlns:cx6="http://schemas.microsoft.com/office/drawing/2016/5/12/chartex" xmlns:cx7="http://schemas.microsoft.com/office/drawing/2016/5/13/chartex" xmlns:cx8="http://schemas.microsoft.com/office/drawing/2016/5/14/chartex" xmlns:mc="http://schemas.openxmlformats.org/markup-compatibility/2006" xmlns:aink="http://schemas.microsoft.com/office/drawing/2016/ink" xmlns:am3d="http://schemas.microsoft.com/office/drawing/2017/model3d" xmlns:o="urn:schemas-microsoft-com:office:office" xmlns:r="http://schemas.openxmlformats.org/officeDocument/2006/relationships" xmlns:m="http://schemas.openxmlformats.org/officeDocument/2006/math" xmlns:v="urn:schemas-microsoft-com:vml" xmlns:wp14="http://schemas.microsoft.com/office/word/2010/wordprocessingDrawing" xmlns:wp="http://schemas.openxmlformats.org/drawingml/2006/wordprocessingDrawing" xmlns:w10="urn:schemas-microsoft-com:office:word" xmlns:w="http://schemas.openxmlformats.org/wordprocessingml/2006/main" xmlns:w14="http://schemas.microsoft.com/office/word/2010/wordml" xmlns:w15="http://schemas.microsoft.com/office/word/2012/wordml" xmlns:w16cex="http://schemas.microsoft.com/office/word/2018/wordml/cex" xmlns:w16cid="http://schemas.microsoft.com/office/word/2016/wordml/cid" xmlns:w16="http://schemas.microsoft.com/office/word/2018/wordml" xmlns:w16sdtdh="http://schemas.microsoft.com/office/word/2020/wordml/sdtdatahash" xmlns:w16se="http://schemas.microsoft.com/office/word/2015/wordml/symex" xmlns:wpg="http://schemas.microsoft.com/office/word/2010/wordprocessingGroup" xmlns:wpi="http://schemas.microsoft.com/office/word/2010/wordprocessingInk" xmlns:wne="http://schemas.microsoft.com/office/word/2006/wordml" xmlns:wps="http://schemas.microsoft.com/office/word/2010/wordprocessingShape" mc:Ignorable="w14 w15 w16se w16cid w16 w16cex w16sdtdh wp14">
+<w:document xmlns:wpc="http://schemas.microsoft.com/office/word/2010/wordprocessingCanvas" xmlns:cx="http://schemas.microsoft.com/office/drawing/2014/chartex" xmlns:cx1="http://schemas.microsoft.com/office/drawing/2015/9/8/chartex" xmlns:cx2="http://schemas.microsoft.com/office/drawing/2015/10/21/chartex" xmlns:cx3="http://schemas.microsoft.com/office/drawing/2016/5/9/chartex" xmlns:cx4="http://schemas.microsoft.com/office/drawing/2016/5/10/chartex" xmlns:cx5="http://schemas.microsoft.com/office/drawing/2016/5/11/chartex" xmlns:cx6="http://schemas.microsoft.com/office/drawing/2016/5/12/chartex" xmlns:cx7="http://schemas.microsoft.com/office/drawing/2016/5/13/chartex" xmlns:cx8="http://schemas.microsoft.com/office/drawing/2016/5/14/chartex" xmlns:mc="http://schemas.openxmlformats.org/markup-compatibility/2006" xmlns:aink="http://schemas.microsoft.com/office/drawing/2016/ink" xmlns:am3d="http://schemas.microsoft.com/office/drawing/2017/model3d" xmlns:o="urn:schemas-microsoft-com:office:office" xmlns:r="http://schemas.openxmlformats.org/officeDocument/2006/relationships" xmlns:m="http://schemas.openxmlformats.org/officeDocument/2006/math" xmlns:v="urn:schemas-microsoft-com:vml" xmlns:wp14="http://schemas.microsoft.com/office/word/2010/wordprocessingDrawing" xmlns:wp="http://schemas.openxmlformats.org/drawingml/2006/wordprocessingDrawing" xmlns:w10="urn:schemas-microsoft-com:office:word" xmlns:w="http://schemas.openxmlformats.org/wordprocessingml/2006/main" xmlns:w14="http://schemas.microsoft.com/office/word/2010/wordml" xmlns:w15="http://schemas.microsoft.com/office/word/2012/wordml" xmlns:w16cex="http://schemas.microsoft.com/office/word/2018/wordml/cex" xmlns:w16cid="http://schemas.microsoft.com/office/word/2016/wordml/cid" xmlns:w16="http://schemas.microsoft.com/office/word/2018/wordml" xmlns:w16se="http://schemas.microsoft.com/office/word/2015/wordml/symex" xmlns:wpg="http://schemas.microsoft.com/office/word/2010/wordprocessingGroup" xmlns:wpi="http://schemas.microsoft.com/office/word/2010/wordprocessingInk" xmlns:wne="http://schemas.microsoft.com/office/word/2006/wordml" xmlns:wps="http://schemas.microsoft.com/office/word/2010/wordprocessingShape" mc:Ignorable="w14 w15 w16se w16cid w16 w16cex wp14">
   <w:body>
     <w:p>
       <w:pPr>
@@ -218,7 +218,27 @@
                 <w:sz w:val="28"/>
                 <w:szCs w:val="28"/>
               </w:rPr>
-              <w:t>Claim number: &lt;&lt;referenceNumber&gt;&gt;</w:t>
+              <w:t>Claim number: &lt;&lt;</w:t>
+            </w:r>
+            <w:proofErr w:type="spellStart"/>
+            <w:r>
+              <w:rPr>
+                <w:rFonts w:asciiTheme="minorHAnsi" w:hAnsiTheme="minorHAnsi" w:cstheme="minorHAnsi"/>
+                <w:color w:val="60686D"/>
+                <w:sz w:val="28"/>
+                <w:szCs w:val="28"/>
+              </w:rPr>
+              <w:t>referenceNumber</w:t>
+            </w:r>
+            <w:proofErr w:type="spellEnd"/>
+            <w:r>
+              <w:rPr>
+                <w:rFonts w:asciiTheme="minorHAnsi" w:hAnsiTheme="minorHAnsi" w:cstheme="minorHAnsi"/>
+                <w:color w:val="60686D"/>
+                <w:sz w:val="28"/>
+                <w:szCs w:val="28"/>
+              </w:rPr>
+              <w:t>&gt;&gt;</w:t>
             </w:r>
             <w:r>
               <w:rPr>
@@ -404,7 +424,27 @@
                 <w:sz w:val="28"/>
                 <w:szCs w:val="28"/>
               </w:rPr>
-              <w:t>&lt;&lt;caseName&gt;&gt;</w:t>
+              <w:t>&lt;&lt;</w:t>
+            </w:r>
+            <w:proofErr w:type="spellStart"/>
+            <w:r>
+              <w:rPr>
+                <w:rFonts w:asciiTheme="minorHAnsi" w:hAnsiTheme="minorHAnsi" w:cstheme="minorHAnsi"/>
+                <w:color w:val="60686D"/>
+                <w:sz w:val="28"/>
+                <w:szCs w:val="28"/>
+              </w:rPr>
+              <w:t>caseName</w:t>
+            </w:r>
+            <w:proofErr w:type="spellEnd"/>
+            <w:r>
+              <w:rPr>
+                <w:rFonts w:asciiTheme="minorHAnsi" w:hAnsiTheme="minorHAnsi" w:cstheme="minorHAnsi"/>
+                <w:color w:val="60686D"/>
+                <w:sz w:val="28"/>
+                <w:szCs w:val="28"/>
+              </w:rPr>
+              <w:t>&gt;&gt;</w:t>
             </w:r>
           </w:p>
         </w:tc>
@@ -519,7 +559,7 @@
               <w:spacing w:before="40" w:after="40"/>
               <w:rPr>
                 <w:rFonts w:asciiTheme="minorHAnsi" w:hAnsiTheme="minorHAnsi" w:cstheme="minorHAnsi"/>
-                <w:color w:val="60686D"/>
+                <w:color w:val="0A0A0A"/>
                 <w:sz w:val="20"/>
                 <w:szCs w:val="20"/>
               </w:rPr>
@@ -617,6 +657,7 @@
               </w:rPr>
               <w:t>&lt;{</w:t>
             </w:r>
+            <w:proofErr w:type="spellStart"/>
             <w:proofErr w:type="gramEnd"/>
             <w:r>
               <w:rPr>
@@ -625,8 +666,9 @@
                 <w:sz w:val="24"/>
                 <w:szCs w:val="24"/>
               </w:rPr>
-              <w:t>dateFormat(</w:t>
-            </w:r>
+              <w:t>dateFormat</w:t>
+            </w:r>
+            <w:proofErr w:type="spellEnd"/>
             <w:r>
               <w:rPr>
                 <w:rFonts w:ascii="GDSTransportWebsite" w:eastAsia="Times New Roman" w:hAnsi="GDSTransportWebsite" w:cs="Times New Roman"/>
@@ -634,8 +676,9 @@
                 <w:sz w:val="24"/>
                 <w:szCs w:val="24"/>
               </w:rPr>
-              <w:t>claimI</w:t>
-            </w:r>
+              <w:t>(</w:t>
+            </w:r>
+            <w:proofErr w:type="spellStart"/>
             <w:r>
               <w:rPr>
                 <w:rFonts w:ascii="GDSTransportWebsite" w:eastAsia="Times New Roman" w:hAnsi="GDSTransportWebsite" w:cs="Times New Roman"/>
@@ -643,7 +686,7 @@
                 <w:sz w:val="24"/>
                 <w:szCs w:val="24"/>
               </w:rPr>
-              <w:t>ssue</w:t>
+              <w:t>claimI</w:t>
             </w:r>
             <w:r>
               <w:rPr>
@@ -652,7 +695,7 @@
                 <w:sz w:val="24"/>
                 <w:szCs w:val="24"/>
               </w:rPr>
-              <w:t>d</w:t>
+              <w:t>ssue</w:t>
             </w:r>
             <w:r>
               <w:rPr>
@@ -661,7 +704,7 @@
                 <w:sz w:val="24"/>
                 <w:szCs w:val="24"/>
               </w:rPr>
-              <w:t>Date,‘d</w:t>
+              <w:t>d</w:t>
             </w:r>
             <w:r>
               <w:rPr>
@@ -670,8 +713,9 @@
                 <w:sz w:val="24"/>
                 <w:szCs w:val="24"/>
               </w:rPr>
-              <w:t xml:space="preserve"> </w:t>
-            </w:r>
+              <w:t>Date</w:t>
+            </w:r>
+            <w:proofErr w:type="spellEnd"/>
             <w:r>
               <w:rPr>
                 <w:rFonts w:ascii="GDSTransportWebsite" w:eastAsia="Times New Roman" w:hAnsi="GDSTransportWebsite" w:cs="Times New Roman"/>
@@ -679,7 +723,7 @@
                 <w:sz w:val="24"/>
                 <w:szCs w:val="24"/>
               </w:rPr>
-              <w:t>MMMM</w:t>
+              <w:t>,‘d</w:t>
             </w:r>
             <w:r>
               <w:rPr>
@@ -697,7 +741,56 @@
                 <w:sz w:val="24"/>
                 <w:szCs w:val="24"/>
               </w:rPr>
-              <w:t>yyyy’,‘dd-MM-yyyy’)}&gt;&gt;</w:t>
+              <w:t>MMMM</w:t>
+            </w:r>
+            <w:r>
+              <w:rPr>
+                <w:rFonts w:ascii="GDSTransportWebsite" w:eastAsia="Times New Roman" w:hAnsi="GDSTransportWebsite" w:cs="Times New Roman"/>
+                <w:color w:val="60686D"/>
+                <w:sz w:val="24"/>
+                <w:szCs w:val="24"/>
+              </w:rPr>
+              <w:t xml:space="preserve"> </w:t>
+            </w:r>
+            <w:proofErr w:type="spellStart"/>
+            <w:r>
+              <w:rPr>
+                <w:rFonts w:ascii="GDSTransportWebsite" w:eastAsia="Times New Roman" w:hAnsi="GDSTransportWebsite" w:cs="Times New Roman"/>
+                <w:color w:val="60686D"/>
+                <w:sz w:val="24"/>
+                <w:szCs w:val="24"/>
+              </w:rPr>
+              <w:t>yyyy</w:t>
+            </w:r>
+            <w:proofErr w:type="spellEnd"/>
+            <w:r>
+              <w:rPr>
+                <w:rFonts w:ascii="GDSTransportWebsite" w:eastAsia="Times New Roman" w:hAnsi="GDSTransportWebsite" w:cs="Times New Roman"/>
+                <w:color w:val="60686D"/>
+                <w:sz w:val="24"/>
+                <w:szCs w:val="24"/>
+              </w:rPr>
+              <w:t>’,‘dd-MM-</w:t>
+            </w:r>
+            <w:proofErr w:type="spellStart"/>
+            <w:r>
+              <w:rPr>
+                <w:rFonts w:ascii="GDSTransportWebsite" w:eastAsia="Times New Roman" w:hAnsi="GDSTransportWebsite" w:cs="Times New Roman"/>
+                <w:color w:val="60686D"/>
+                <w:sz w:val="24"/>
+                <w:szCs w:val="24"/>
+              </w:rPr>
+              <w:t>yyyy</w:t>
+            </w:r>
+            <w:proofErr w:type="spellEnd"/>
+            <w:r>
+              <w:rPr>
+                <w:rFonts w:ascii="GDSTransportWebsite" w:eastAsia="Times New Roman" w:hAnsi="GDSTransportWebsite" w:cs="Times New Roman"/>
+                <w:color w:val="60686D"/>
+                <w:sz w:val="24"/>
+                <w:szCs w:val="24"/>
+              </w:rPr>
+              <w:t>’)}&gt;&gt;</w:t>
             </w:r>
           </w:p>
           <w:p>
@@ -830,34 +923,77 @@
               </w:rPr>
               <w:t>{</w:t>
             </w:r>
+            <w:proofErr w:type="spellStart"/>
             <w:proofErr w:type="gramEnd"/>
             <w:r>
               <w:rPr>
                 <w:rFonts w:asciiTheme="minorHAnsi" w:hAnsiTheme="minorHAnsi" w:cstheme="minorHAnsi"/>
                 <w:color w:val="0A0A0A"/>
               </w:rPr>
-              <w:t>dateFormat(</w:t>
-            </w:r>
+              <w:t>dateFormat</w:t>
+            </w:r>
+            <w:proofErr w:type="spellEnd"/>
             <w:r>
               <w:rPr>
                 <w:rFonts w:asciiTheme="minorHAnsi" w:hAnsiTheme="minorHAnsi" w:cstheme="minorHAnsi"/>
                 <w:color w:val="0A0A0A"/>
               </w:rPr>
+              <w:t>(</w:t>
+            </w:r>
+            <w:proofErr w:type="spellStart"/>
+            <w:r>
+              <w:rPr>
+                <w:rFonts w:asciiTheme="minorHAnsi" w:hAnsiTheme="minorHAnsi" w:cstheme="minorHAnsi"/>
+                <w:color w:val="0A0A0A"/>
+              </w:rPr>
               <w:t>responseDeadline</w:t>
             </w:r>
+            <w:proofErr w:type="spellEnd"/>
             <w:r>
               <w:rPr>
                 <w:rFonts w:asciiTheme="minorHAnsi" w:hAnsiTheme="minorHAnsi" w:cstheme="minorHAnsi"/>
                 <w:color w:val="0A0A0A"/>
               </w:rPr>
-              <w:t>, ‘d MMMM yyy’</w:t>
-            </w:r>
+              <w:t xml:space="preserve">, ‘d MMMM </w:t>
+            </w:r>
+            <w:proofErr w:type="spellStart"/>
             <w:r>
               <w:rPr>
                 <w:rFonts w:asciiTheme="minorHAnsi" w:hAnsiTheme="minorHAnsi" w:cstheme="minorHAnsi"/>
                 <w:color w:val="0A0A0A"/>
               </w:rPr>
-              <w:t>,‘dd-MM-yyyy’</w:t>
+              <w:t>yyy</w:t>
+            </w:r>
+            <w:proofErr w:type="spellEnd"/>
+            <w:r>
+              <w:rPr>
+                <w:rFonts w:asciiTheme="minorHAnsi" w:hAnsiTheme="minorHAnsi" w:cstheme="minorHAnsi"/>
+                <w:color w:val="0A0A0A"/>
+              </w:rPr>
+              <w:t>’</w:t>
+            </w:r>
+            <w:r>
+              <w:rPr>
+                <w:rFonts w:asciiTheme="minorHAnsi" w:hAnsiTheme="minorHAnsi" w:cstheme="minorHAnsi"/>
+                <w:color w:val="0A0A0A"/>
+              </w:rPr>
+              <w:t>,‘dd-MM-</w:t>
+            </w:r>
+            <w:proofErr w:type="spellStart"/>
+            <w:r>
+              <w:rPr>
+                <w:rFonts w:asciiTheme="minorHAnsi" w:hAnsiTheme="minorHAnsi" w:cstheme="minorHAnsi"/>
+                <w:color w:val="0A0A0A"/>
+              </w:rPr>
+              <w:t>yyyy</w:t>
+            </w:r>
+            <w:proofErr w:type="spellEnd"/>
+            <w:r>
+              <w:rPr>
+                <w:rFonts w:asciiTheme="minorHAnsi" w:hAnsiTheme="minorHAnsi" w:cstheme="minorHAnsi"/>
+                <w:color w:val="0A0A0A"/>
+              </w:rPr>
+              <w:t>’</w:t>
             </w:r>
             <w:r>
               <w:rPr>
@@ -1048,6 +1184,7 @@
               </w:rPr>
               <w:t>&lt;&lt;</w:t>
             </w:r>
+            <w:proofErr w:type="spellStart"/>
             <w:proofErr w:type="gramStart"/>
             <w:r>
               <w:rPr>
@@ -1056,6 +1193,7 @@
               </w:rPr>
               <w:t>respondent.litigationFriendName</w:t>
             </w:r>
+            <w:proofErr w:type="spellEnd"/>
             <w:proofErr w:type="gramEnd"/>
             <w:r>
               <w:rPr>
@@ -1373,6 +1511,7 @@
               </w:rPr>
               <w:t>&lt;&lt;</w:t>
             </w:r>
+            <w:proofErr w:type="spellStart"/>
             <w:proofErr w:type="gramStart"/>
             <w:r>
               <w:rPr>
@@ -1388,6 +1527,7 @@
               </w:rPr>
               <w:t>ddress.PostTown</w:t>
             </w:r>
+            <w:proofErr w:type="spellEnd"/>
             <w:proofErr w:type="gramEnd"/>
             <w:r>
               <w:rPr>
@@ -1479,6 +1619,7 @@
               </w:rPr>
               <w:t>&lt;&lt;</w:t>
             </w:r>
+            <w:proofErr w:type="spellStart"/>
             <w:proofErr w:type="gramStart"/>
             <w:r>
               <w:rPr>
@@ -1494,6 +1635,7 @@
               </w:rPr>
               <w:t>ddress.Country</w:t>
             </w:r>
+            <w:proofErr w:type="spellEnd"/>
             <w:proofErr w:type="gramEnd"/>
             <w:r>
               <w:rPr>
@@ -1599,6 +1741,7 @@
               </w:rPr>
               <w:t>&lt;</w:t>
             </w:r>
+            <w:proofErr w:type="spellStart"/>
             <w:proofErr w:type="gramStart"/>
             <w:r>
               <w:rPr>
@@ -1629,6 +1772,7 @@
               </w:rPr>
               <w:t>Name</w:t>
             </w:r>
+            <w:proofErr w:type="spellEnd"/>
             <w:r>
               <w:rPr>
                 <w:rFonts w:ascii="GDSTransportWebsite" w:hAnsi="GDSTransportWebsite"/>
@@ -2032,6 +2176,7 @@
               </w:rPr>
               <w:t>&lt;&lt;</w:t>
             </w:r>
+            <w:proofErr w:type="spellStart"/>
             <w:proofErr w:type="gramStart"/>
             <w:r>
               <w:rPr>
@@ -2060,7 +2205,15 @@
                 <w:rFonts w:ascii="GDSTransportWebsite" w:hAnsi="GDSTransportWebsite"/>
                 <w:color w:val="0A0A0A"/>
               </w:rPr>
-              <w:t>ddress.PostTown&gt;&gt;&lt;&lt;es_&gt;&gt;</w:t>
+              <w:t>ddress.PostTown</w:t>
+            </w:r>
+            <w:proofErr w:type="spellEnd"/>
+            <w:r>
+              <w:rPr>
+                <w:rFonts w:ascii="GDSTransportWebsite" w:hAnsi="GDSTransportWebsite"/>
+                <w:color w:val="0A0A0A"/>
+              </w:rPr>
+              <w:t>&gt;&gt;&lt;&lt;es_&gt;&gt;</w:t>
             </w:r>
           </w:p>
           <w:p>
@@ -2172,6 +2325,7 @@
               </w:rPr>
               <w:t xml:space="preserve"> </w:t>
             </w:r>
+            <w:proofErr w:type="spellStart"/>
             <w:proofErr w:type="gramStart"/>
             <w:r>
               <w:rPr>
@@ -2200,7 +2354,15 @@
                 <w:rFonts w:ascii="GDSTransportWebsite" w:hAnsi="GDSTransportWebsite"/>
                 <w:color w:val="0A0A0A"/>
               </w:rPr>
-              <w:t>ddress.Country&gt;&gt;&lt;&lt;es_&gt;&gt;</w:t>
+              <w:t>ddress.Country</w:t>
+            </w:r>
+            <w:proofErr w:type="spellEnd"/>
+            <w:r>
+              <w:rPr>
+                <w:rFonts w:ascii="GDSTransportWebsite" w:hAnsi="GDSTransportWebsite"/>
+                <w:color w:val="0A0A0A"/>
+              </w:rPr>
+              <w:t>&gt;&gt;&lt;&lt;es_&gt;&gt;</w:t>
             </w:r>
           </w:p>
         </w:tc>
@@ -2257,6 +2419,7 @@
               </w:rPr>
               <w:t>&lt;&lt;</w:t>
             </w:r>
+            <w:proofErr w:type="spellStart"/>
             <w:proofErr w:type="gramStart"/>
             <w:r>
               <w:rPr>
@@ -2278,7 +2441,15 @@
                 <w:rFonts w:ascii="GDSTransportWebsite" w:hAnsi="GDSTransportWebsite"/>
                 <w:color w:val="0A0A0A"/>
               </w:rPr>
-              <w:t>emailAddress&gt;&gt;</w:t>
+              <w:t>emailAddress</w:t>
+            </w:r>
+            <w:proofErr w:type="spellEnd"/>
+            <w:r>
+              <w:rPr>
+                <w:rFonts w:ascii="GDSTransportWebsite" w:hAnsi="GDSTransportWebsite"/>
+                <w:color w:val="0A0A0A"/>
+              </w:rPr>
+              <w:t>&gt;&gt;</w:t>
             </w:r>
           </w:p>
         </w:tc>
@@ -2334,6 +2505,7 @@
               </w:rPr>
               <w:t>&lt;&lt;</w:t>
             </w:r>
+            <w:proofErr w:type="spellStart"/>
             <w:proofErr w:type="gramStart"/>
             <w:r>
               <w:rPr>
@@ -2355,7 +2527,15 @@
                 <w:rFonts w:ascii="GDSTransportWebsite" w:hAnsi="GDSTransportWebsite"/>
                 <w:color w:val="0A0A0A"/>
               </w:rPr>
-              <w:t>phoneNumber&gt;&gt;</w:t>
+              <w:t>phoneNumber</w:t>
+            </w:r>
+            <w:proofErr w:type="spellEnd"/>
+            <w:r>
+              <w:rPr>
+                <w:rFonts w:ascii="GDSTransportWebsite" w:hAnsi="GDSTransportWebsite"/>
+                <w:color w:val="0A0A0A"/>
+              </w:rPr>
+              <w:t>&gt;&gt;</w:t>
             </w:r>
           </w:p>
         </w:tc>
@@ -2411,6 +2591,7 @@
               </w:rPr>
               <w:t>&lt;&lt;</w:t>
             </w:r>
+            <w:proofErr w:type="spellStart"/>
             <w:proofErr w:type="gramStart"/>
             <w:r>
               <w:rPr>
@@ -2432,7 +2613,15 @@
                 <w:rFonts w:ascii="GDSTransportWebsite" w:hAnsi="GDSTransportWebsite"/>
                 <w:color w:val="0A0A0A"/>
               </w:rPr>
-              <w:t>dxAddress&gt;&gt;</w:t>
+              <w:t>dxAddress</w:t>
+            </w:r>
+            <w:proofErr w:type="spellEnd"/>
+            <w:r>
+              <w:rPr>
+                <w:rFonts w:ascii="GDSTransportWebsite" w:hAnsi="GDSTransportWebsite"/>
+                <w:color w:val="0A0A0A"/>
+              </w:rPr>
+              <w:t>&gt;&gt;</w:t>
             </w:r>
           </w:p>
         </w:tc>
@@ -2580,7 +2769,7 @@
 </file>
 
 <file path=word/endnotes.xml><?xml version="1.0" encoding="utf-8"?>
-<w:endnotes xmlns:wpc="http://schemas.microsoft.com/office/word/2010/wordprocessingCanvas" xmlns:cx="http://schemas.microsoft.com/office/drawing/2014/chartex" xmlns:cx1="http://schemas.microsoft.com/office/drawing/2015/9/8/chartex" xmlns:cx2="http://schemas.microsoft.com/office/drawing/2015/10/21/chartex" xmlns:cx3="http://schemas.microsoft.com/office/drawing/2016/5/9/chartex" xmlns:cx4="http://schemas.microsoft.com/office/drawing/2016/5/10/chartex" xmlns:cx5="http://schemas.microsoft.com/office/drawing/2016/5/11/chartex" xmlns:cx6="http://schemas.microsoft.com/office/drawing/2016/5/12/chartex" xmlns:cx7="http://schemas.microsoft.com/office/drawing/2016/5/13/chartex" xmlns:cx8="http://schemas.microsoft.com/office/drawing/2016/5/14/chartex" xmlns:mc="http://schemas.openxmlformats.org/markup-compatibility/2006" xmlns:aink="http://schemas.microsoft.com/office/drawing/2016/ink" xmlns:am3d="http://schemas.microsoft.com/office/drawing/2017/model3d" xmlns:o="urn:schemas-microsoft-com:office:office" xmlns:r="http://schemas.openxmlformats.org/officeDocument/2006/relationships" xmlns:m="http://schemas.openxmlformats.org/officeDocument/2006/math" xmlns:v="urn:schemas-microsoft-com:vml" xmlns:wp14="http://schemas.microsoft.com/office/word/2010/wordprocessingDrawing" xmlns:wp="http://schemas.openxmlformats.org/drawingml/2006/wordprocessingDrawing" xmlns:w10="urn:schemas-microsoft-com:office:word" xmlns:w="http://schemas.openxmlformats.org/wordprocessingml/2006/main" xmlns:w14="http://schemas.microsoft.com/office/word/2010/wordml" xmlns:w15="http://schemas.microsoft.com/office/word/2012/wordml" xmlns:w16cex="http://schemas.microsoft.com/office/word/2018/wordml/cex" xmlns:w16cid="http://schemas.microsoft.com/office/word/2016/wordml/cid" xmlns:w16="http://schemas.microsoft.com/office/word/2018/wordml" xmlns:w16sdtdh="http://schemas.microsoft.com/office/word/2020/wordml/sdtdatahash" xmlns:w16se="http://schemas.microsoft.com/office/word/2015/wordml/symex" xmlns:wpg="http://schemas.microsoft.com/office/word/2010/wordprocessingGroup" xmlns:wpi="http://schemas.microsoft.com/office/word/2010/wordprocessingInk" xmlns:wne="http://schemas.microsoft.com/office/word/2006/wordml" xmlns:wps="http://schemas.microsoft.com/office/word/2010/wordprocessingShape" mc:Ignorable="w14 w15 w16se w16cid w16 w16cex w16sdtdh wp14">
+<w:endnotes xmlns:wpc="http://schemas.microsoft.com/office/word/2010/wordprocessingCanvas" xmlns:cx="http://schemas.microsoft.com/office/drawing/2014/chartex" xmlns:cx1="http://schemas.microsoft.com/office/drawing/2015/9/8/chartex" xmlns:cx2="http://schemas.microsoft.com/office/drawing/2015/10/21/chartex" xmlns:cx3="http://schemas.microsoft.com/office/drawing/2016/5/9/chartex" xmlns:cx4="http://schemas.microsoft.com/office/drawing/2016/5/10/chartex" xmlns:cx5="http://schemas.microsoft.com/office/drawing/2016/5/11/chartex" xmlns:cx6="http://schemas.microsoft.com/office/drawing/2016/5/12/chartex" xmlns:cx7="http://schemas.microsoft.com/office/drawing/2016/5/13/chartex" xmlns:cx8="http://schemas.microsoft.com/office/drawing/2016/5/14/chartex" xmlns:mc="http://schemas.openxmlformats.org/markup-compatibility/2006" xmlns:aink="http://schemas.microsoft.com/office/drawing/2016/ink" xmlns:am3d="http://schemas.microsoft.com/office/drawing/2017/model3d" xmlns:o="urn:schemas-microsoft-com:office:office" xmlns:r="http://schemas.openxmlformats.org/officeDocument/2006/relationships" xmlns:m="http://schemas.openxmlformats.org/officeDocument/2006/math" xmlns:v="urn:schemas-microsoft-com:vml" xmlns:wp14="http://schemas.microsoft.com/office/word/2010/wordprocessingDrawing" xmlns:wp="http://schemas.openxmlformats.org/drawingml/2006/wordprocessingDrawing" xmlns:w10="urn:schemas-microsoft-com:office:word" xmlns:w="http://schemas.openxmlformats.org/wordprocessingml/2006/main" xmlns:w14="http://schemas.microsoft.com/office/word/2010/wordml" xmlns:w15="http://schemas.microsoft.com/office/word/2012/wordml" xmlns:w16cex="http://schemas.microsoft.com/office/word/2018/wordml/cex" xmlns:w16cid="http://schemas.microsoft.com/office/word/2016/wordml/cid" xmlns:w16="http://schemas.microsoft.com/office/word/2018/wordml" xmlns:w16se="http://schemas.microsoft.com/office/word/2015/wordml/symex" xmlns:wpg="http://schemas.microsoft.com/office/word/2010/wordprocessingGroup" xmlns:wpi="http://schemas.microsoft.com/office/word/2010/wordprocessingInk" xmlns:wne="http://schemas.microsoft.com/office/word/2006/wordml" xmlns:wps="http://schemas.microsoft.com/office/word/2010/wordprocessingShape" mc:Ignorable="w14 w15 w16se w16cid w16 w16cex wp14">
   <w:endnote w:type="separator" w:id="-1">
     <w:p>
       <w:r>
@@ -2599,7 +2788,7 @@
 </file>
 
 <file path=word/footer1.xml><?xml version="1.0" encoding="utf-8"?>
-<w:ftr xmlns:wpc="http://schemas.microsoft.com/office/word/2010/wordprocessingCanvas" xmlns:cx="http://schemas.microsoft.com/office/drawing/2014/chartex" xmlns:cx1="http://schemas.microsoft.com/office/drawing/2015/9/8/chartex" xmlns:cx2="http://schemas.microsoft.com/office/drawing/2015/10/21/chartex" xmlns:cx3="http://schemas.microsoft.com/office/drawing/2016/5/9/chartex" xmlns:cx4="http://schemas.microsoft.com/office/drawing/2016/5/10/chartex" xmlns:cx5="http://schemas.microsoft.com/office/drawing/2016/5/11/chartex" xmlns:cx6="http://schemas.microsoft.com/office/drawing/2016/5/12/chartex" xmlns:cx7="http://schemas.microsoft.com/office/drawing/2016/5/13/chartex" xmlns:cx8="http://schemas.microsoft.com/office/drawing/2016/5/14/chartex" xmlns:mc="http://schemas.openxmlformats.org/markup-compatibility/2006" xmlns:aink="http://schemas.microsoft.com/office/drawing/2016/ink" xmlns:am3d="http://schemas.microsoft.com/office/drawing/2017/model3d" xmlns:o="urn:schemas-microsoft-com:office:office" xmlns:r="http://schemas.openxmlformats.org/officeDocument/2006/relationships" xmlns:m="http://schemas.openxmlformats.org/officeDocument/2006/math" xmlns:v="urn:schemas-microsoft-com:vml" xmlns:wp14="http://schemas.microsoft.com/office/word/2010/wordprocessingDrawing" xmlns:wp="http://schemas.openxmlformats.org/drawingml/2006/wordprocessingDrawing" xmlns:w10="urn:schemas-microsoft-com:office:word" xmlns:w="http://schemas.openxmlformats.org/wordprocessingml/2006/main" xmlns:w14="http://schemas.microsoft.com/office/word/2010/wordml" xmlns:w15="http://schemas.microsoft.com/office/word/2012/wordml" xmlns:w16cex="http://schemas.microsoft.com/office/word/2018/wordml/cex" xmlns:w16cid="http://schemas.microsoft.com/office/word/2016/wordml/cid" xmlns:w16="http://schemas.microsoft.com/office/word/2018/wordml" xmlns:w16sdtdh="http://schemas.microsoft.com/office/word/2020/wordml/sdtdatahash" xmlns:w16se="http://schemas.microsoft.com/office/word/2015/wordml/symex" xmlns:wpg="http://schemas.microsoft.com/office/word/2010/wordprocessingGroup" xmlns:wpi="http://schemas.microsoft.com/office/word/2010/wordprocessingInk" xmlns:wne="http://schemas.microsoft.com/office/word/2006/wordml" xmlns:wps="http://schemas.microsoft.com/office/word/2010/wordprocessingShape" mc:Ignorable="w14 w15 w16se w16cid w16 w16cex w16sdtdh wp14">
+<w:ftr xmlns:wpc="http://schemas.microsoft.com/office/word/2010/wordprocessingCanvas" xmlns:cx="http://schemas.microsoft.com/office/drawing/2014/chartex" xmlns:cx1="http://schemas.microsoft.com/office/drawing/2015/9/8/chartex" xmlns:cx2="http://schemas.microsoft.com/office/drawing/2015/10/21/chartex" xmlns:cx3="http://schemas.microsoft.com/office/drawing/2016/5/9/chartex" xmlns:cx4="http://schemas.microsoft.com/office/drawing/2016/5/10/chartex" xmlns:cx5="http://schemas.microsoft.com/office/drawing/2016/5/11/chartex" xmlns:cx6="http://schemas.microsoft.com/office/drawing/2016/5/12/chartex" xmlns:cx7="http://schemas.microsoft.com/office/drawing/2016/5/13/chartex" xmlns:cx8="http://schemas.microsoft.com/office/drawing/2016/5/14/chartex" xmlns:mc="http://schemas.openxmlformats.org/markup-compatibility/2006" xmlns:aink="http://schemas.microsoft.com/office/drawing/2016/ink" xmlns:am3d="http://schemas.microsoft.com/office/drawing/2017/model3d" xmlns:o="urn:schemas-microsoft-com:office:office" xmlns:r="http://schemas.openxmlformats.org/officeDocument/2006/relationships" xmlns:m="http://schemas.openxmlformats.org/officeDocument/2006/math" xmlns:v="urn:schemas-microsoft-com:vml" xmlns:wp14="http://schemas.microsoft.com/office/word/2010/wordprocessingDrawing" xmlns:wp="http://schemas.openxmlformats.org/drawingml/2006/wordprocessingDrawing" xmlns:w10="urn:schemas-microsoft-com:office:word" xmlns:w="http://schemas.openxmlformats.org/wordprocessingml/2006/main" xmlns:w14="http://schemas.microsoft.com/office/word/2010/wordml" xmlns:w15="http://schemas.microsoft.com/office/word/2012/wordml" xmlns:w16cex="http://schemas.microsoft.com/office/word/2018/wordml/cex" xmlns:w16cid="http://schemas.microsoft.com/office/word/2016/wordml/cid" xmlns:w16="http://schemas.microsoft.com/office/word/2018/wordml" xmlns:w16se="http://schemas.microsoft.com/office/word/2015/wordml/symex" xmlns:wpg="http://schemas.microsoft.com/office/word/2010/wordprocessingGroup" xmlns:wpi="http://schemas.microsoft.com/office/word/2010/wordprocessingInk" xmlns:wne="http://schemas.microsoft.com/office/word/2006/wordml" xmlns:wps="http://schemas.microsoft.com/office/word/2010/wordprocessingShape" mc:Ignorable="w14 w15 w16se w16cid w16 w16cex wp14">
   <w:tbl>
     <w:tblPr>
       <w:tblStyle w:val="TableGrid"/>
@@ -2803,7 +2992,7 @@
 </file>
 
 <file path=word/footnotes.xml><?xml version="1.0" encoding="utf-8"?>
-<w:footnotes xmlns:wpc="http://schemas.microsoft.com/office/word/2010/wordprocessingCanvas" xmlns:cx="http://schemas.microsoft.com/office/drawing/2014/chartex" xmlns:cx1="http://schemas.microsoft.com/office/drawing/2015/9/8/chartex" xmlns:cx2="http://schemas.microsoft.com/office/drawing/2015/10/21/chartex" xmlns:cx3="http://schemas.microsoft.com/office/drawing/2016/5/9/chartex" xmlns:cx4="http://schemas.microsoft.com/office/drawing/2016/5/10/chartex" xmlns:cx5="http://schemas.microsoft.com/office/drawing/2016/5/11/chartex" xmlns:cx6="http://schemas.microsoft.com/office/drawing/2016/5/12/chartex" xmlns:cx7="http://schemas.microsoft.com/office/drawing/2016/5/13/chartex" xmlns:cx8="http://schemas.microsoft.com/office/drawing/2016/5/14/chartex" xmlns:mc="http://schemas.openxmlformats.org/markup-compatibility/2006" xmlns:aink="http://schemas.microsoft.com/office/drawing/2016/ink" xmlns:am3d="http://schemas.microsoft.com/office/drawing/2017/model3d" xmlns:o="urn:schemas-microsoft-com:office:office" xmlns:r="http://schemas.openxmlformats.org/officeDocument/2006/relationships" xmlns:m="http://schemas.openxmlformats.org/officeDocument/2006/math" xmlns:v="urn:schemas-microsoft-com:vml" xmlns:wp14="http://schemas.microsoft.com/office/word/2010/wordprocessingDrawing" xmlns:wp="http://schemas.openxmlformats.org/drawingml/2006/wordprocessingDrawing" xmlns:w10="urn:schemas-microsoft-com:office:word" xmlns:w="http://schemas.openxmlformats.org/wordprocessingml/2006/main" xmlns:w14="http://schemas.microsoft.com/office/word/2010/wordml" xmlns:w15="http://schemas.microsoft.com/office/word/2012/wordml" xmlns:w16cex="http://schemas.microsoft.com/office/word/2018/wordml/cex" xmlns:w16cid="http://schemas.microsoft.com/office/word/2016/wordml/cid" xmlns:w16="http://schemas.microsoft.com/office/word/2018/wordml" xmlns:w16sdtdh="http://schemas.microsoft.com/office/word/2020/wordml/sdtdatahash" xmlns:w16se="http://schemas.microsoft.com/office/word/2015/wordml/symex" xmlns:wpg="http://schemas.microsoft.com/office/word/2010/wordprocessingGroup" xmlns:wpi="http://schemas.microsoft.com/office/word/2010/wordprocessingInk" xmlns:wne="http://schemas.microsoft.com/office/word/2006/wordml" xmlns:wps="http://schemas.microsoft.com/office/word/2010/wordprocessingShape" mc:Ignorable="w14 w15 w16se w16cid w16 w16cex w16sdtdh wp14">
+<w:footnotes xmlns:wpc="http://schemas.microsoft.com/office/word/2010/wordprocessingCanvas" xmlns:cx="http://schemas.microsoft.com/office/drawing/2014/chartex" xmlns:cx1="http://schemas.microsoft.com/office/drawing/2015/9/8/chartex" xmlns:cx2="http://schemas.microsoft.com/office/drawing/2015/10/21/chartex" xmlns:cx3="http://schemas.microsoft.com/office/drawing/2016/5/9/chartex" xmlns:cx4="http://schemas.microsoft.com/office/drawing/2016/5/10/chartex" xmlns:cx5="http://schemas.microsoft.com/office/drawing/2016/5/11/chartex" xmlns:cx6="http://schemas.microsoft.com/office/drawing/2016/5/12/chartex" xmlns:cx7="http://schemas.microsoft.com/office/drawing/2016/5/13/chartex" xmlns:cx8="http://schemas.microsoft.com/office/drawing/2016/5/14/chartex" xmlns:mc="http://schemas.openxmlformats.org/markup-compatibility/2006" xmlns:aink="http://schemas.microsoft.com/office/drawing/2016/ink" xmlns:am3d="http://schemas.microsoft.com/office/drawing/2017/model3d" xmlns:o="urn:schemas-microsoft-com:office:office" xmlns:r="http://schemas.openxmlformats.org/officeDocument/2006/relationships" xmlns:m="http://schemas.openxmlformats.org/officeDocument/2006/math" xmlns:v="urn:schemas-microsoft-com:vml" xmlns:wp14="http://schemas.microsoft.com/office/word/2010/wordprocessingDrawing" xmlns:wp="http://schemas.openxmlformats.org/drawingml/2006/wordprocessingDrawing" xmlns:w10="urn:schemas-microsoft-com:office:word" xmlns:w="http://schemas.openxmlformats.org/wordprocessingml/2006/main" xmlns:w14="http://schemas.microsoft.com/office/word/2010/wordml" xmlns:w15="http://schemas.microsoft.com/office/word/2012/wordml" xmlns:w16cex="http://schemas.microsoft.com/office/word/2018/wordml/cex" xmlns:w16cid="http://schemas.microsoft.com/office/word/2016/wordml/cid" xmlns:w16="http://schemas.microsoft.com/office/word/2018/wordml" xmlns:w16se="http://schemas.microsoft.com/office/word/2015/wordml/symex" xmlns:wpg="http://schemas.microsoft.com/office/word/2010/wordprocessingGroup" xmlns:wpi="http://schemas.microsoft.com/office/word/2010/wordprocessingInk" xmlns:wne="http://schemas.microsoft.com/office/word/2006/wordml" xmlns:wps="http://schemas.microsoft.com/office/word/2010/wordprocessingShape" mc:Ignorable="w14 w15 w16se w16cid w16 w16cex wp14">
   <w:footnote w:type="separator" w:id="-1">
     <w:p>
       <w:r>
@@ -2822,7 +3011,7 @@
 </file>
 
 <file path=word/numbering.xml><?xml version="1.0" encoding="utf-8"?>
-<w:numbering xmlns:wpc="http://schemas.microsoft.com/office/word/2010/wordprocessingCanvas" xmlns:cx="http://schemas.microsoft.com/office/drawing/2014/chartex" xmlns:cx1="http://schemas.microsoft.com/office/drawing/2015/9/8/chartex" xmlns:cx2="http://schemas.microsoft.com/office/drawing/2015/10/21/chartex" xmlns:cx3="http://schemas.microsoft.com/office/drawing/2016/5/9/chartex" xmlns:cx4="http://schemas.microsoft.com/office/drawing/2016/5/10/chartex" xmlns:cx5="http://schemas.microsoft.com/office/drawing/2016/5/11/chartex" xmlns:cx6="http://schemas.microsoft.com/office/drawing/2016/5/12/chartex" xmlns:cx7="http://schemas.microsoft.com/office/drawing/2016/5/13/chartex" xmlns:cx8="http://schemas.microsoft.com/office/drawing/2016/5/14/chartex" xmlns:mc="http://schemas.openxmlformats.org/markup-compatibility/2006" xmlns:aink="http://schemas.microsoft.com/office/drawing/2016/ink" xmlns:am3d="http://schemas.microsoft.com/office/drawing/2017/model3d" xmlns:o="urn:schemas-microsoft-com:office:office" xmlns:r="http://schemas.openxmlformats.org/officeDocument/2006/relationships" xmlns:m="http://schemas.openxmlformats.org/officeDocument/2006/math" xmlns:v="urn:schemas-microsoft-com:vml" xmlns:wp14="http://schemas.microsoft.com/office/word/2010/wordprocessingDrawing" xmlns:wp="http://schemas.openxmlformats.org/drawingml/2006/wordprocessingDrawing" xmlns:w10="urn:schemas-microsoft-com:office:word" xmlns:w="http://schemas.openxmlformats.org/wordprocessingml/2006/main" xmlns:w14="http://schemas.microsoft.com/office/word/2010/wordml" xmlns:w15="http://schemas.microsoft.com/office/word/2012/wordml" xmlns:w16cex="http://schemas.microsoft.com/office/word/2018/wordml/cex" xmlns:w16cid="http://schemas.microsoft.com/office/word/2016/wordml/cid" xmlns:w16="http://schemas.microsoft.com/office/word/2018/wordml" xmlns:w16sdtdh="http://schemas.microsoft.com/office/word/2020/wordml/sdtdatahash" xmlns:w16se="http://schemas.microsoft.com/office/word/2015/wordml/symex" xmlns:wpg="http://schemas.microsoft.com/office/word/2010/wordprocessingGroup" xmlns:wpi="http://schemas.microsoft.com/office/word/2010/wordprocessingInk" xmlns:wne="http://schemas.microsoft.com/office/word/2006/wordml" xmlns:wps="http://schemas.microsoft.com/office/word/2010/wordprocessingShape" mc:Ignorable="w14 w15 w16se w16cid w16 w16cex w16sdtdh wp14">
+<w:numbering xmlns:wpc="http://schemas.microsoft.com/office/word/2010/wordprocessingCanvas" xmlns:cx="http://schemas.microsoft.com/office/drawing/2014/chartex" xmlns:cx1="http://schemas.microsoft.com/office/drawing/2015/9/8/chartex" xmlns:cx2="http://schemas.microsoft.com/office/drawing/2015/10/21/chartex" xmlns:cx3="http://schemas.microsoft.com/office/drawing/2016/5/9/chartex" xmlns:cx4="http://schemas.microsoft.com/office/drawing/2016/5/10/chartex" xmlns:cx5="http://schemas.microsoft.com/office/drawing/2016/5/11/chartex" xmlns:cx6="http://schemas.microsoft.com/office/drawing/2016/5/12/chartex" xmlns:cx7="http://schemas.microsoft.com/office/drawing/2016/5/13/chartex" xmlns:cx8="http://schemas.microsoft.com/office/drawing/2016/5/14/chartex" xmlns:mc="http://schemas.openxmlformats.org/markup-compatibility/2006" xmlns:aink="http://schemas.microsoft.com/office/drawing/2016/ink" xmlns:am3d="http://schemas.microsoft.com/office/drawing/2017/model3d" xmlns:o="urn:schemas-microsoft-com:office:office" xmlns:r="http://schemas.openxmlformats.org/officeDocument/2006/relationships" xmlns:m="http://schemas.openxmlformats.org/officeDocument/2006/math" xmlns:v="urn:schemas-microsoft-com:vml" xmlns:wp14="http://schemas.microsoft.com/office/word/2010/wordprocessingDrawing" xmlns:wp="http://schemas.openxmlformats.org/drawingml/2006/wordprocessingDrawing" xmlns:w10="urn:schemas-microsoft-com:office:word" xmlns:w="http://schemas.openxmlformats.org/wordprocessingml/2006/main" xmlns:w14="http://schemas.microsoft.com/office/word/2010/wordml" xmlns:w15="http://schemas.microsoft.com/office/word/2012/wordml" xmlns:w16cex="http://schemas.microsoft.com/office/word/2018/wordml/cex" xmlns:w16cid="http://schemas.microsoft.com/office/word/2016/wordml/cid" xmlns:w16="http://schemas.microsoft.com/office/word/2018/wordml" xmlns:w16se="http://schemas.microsoft.com/office/word/2015/wordml/symex" xmlns:wpg="http://schemas.microsoft.com/office/word/2010/wordprocessingGroup" xmlns:wpi="http://schemas.microsoft.com/office/word/2010/wordprocessingInk" xmlns:wne="http://schemas.microsoft.com/office/word/2006/wordml" xmlns:wps="http://schemas.microsoft.com/office/word/2010/wordprocessingShape" mc:Ignorable="w14 w15 w16se w16cid w16 w16cex wp14">
   <w:abstractNum w:abstractNumId="0" w15:restartNumberingAfterBreak="0">
     <w:nsid w:val="00432905"/>
     <w:multiLevelType w:val="multilevel"/>
@@ -6050,7 +6239,7 @@
 </file>
 
 <file path=word/styles.xml><?xml version="1.0" encoding="utf-8"?>
-<w:styles xmlns:mc="http://schemas.openxmlformats.org/markup-compatibility/2006" xmlns:r="http://schemas.openxmlformats.org/officeDocument/2006/relationships" xmlns:w="http://schemas.openxmlformats.org/wordprocessingml/2006/main" xmlns:w14="http://schemas.microsoft.com/office/word/2010/wordml" xmlns:w15="http://schemas.microsoft.com/office/word/2012/wordml" xmlns:w16cex="http://schemas.microsoft.com/office/word/2018/wordml/cex" xmlns:w16cid="http://schemas.microsoft.com/office/word/2016/wordml/cid" xmlns:w16="http://schemas.microsoft.com/office/word/2018/wordml" xmlns:w16sdtdh="http://schemas.microsoft.com/office/word/2020/wordml/sdtdatahash" xmlns:w16se="http://schemas.microsoft.com/office/word/2015/wordml/symex" mc:Ignorable="w14 w15 w16se w16cid w16 w16cex w16sdtdh">
+<w:styles xmlns:mc="http://schemas.openxmlformats.org/markup-compatibility/2006" xmlns:r="http://schemas.openxmlformats.org/officeDocument/2006/relationships" xmlns:w="http://schemas.openxmlformats.org/wordprocessingml/2006/main" xmlns:w14="http://schemas.microsoft.com/office/word/2010/wordml" xmlns:w15="http://schemas.microsoft.com/office/word/2012/wordml" xmlns:w16cex="http://schemas.microsoft.com/office/word/2018/wordml/cex" xmlns:w16cid="http://schemas.microsoft.com/office/word/2016/wordml/cid" xmlns:w16="http://schemas.microsoft.com/office/word/2018/wordml" xmlns:w16se="http://schemas.microsoft.com/office/word/2015/wordml/symex" mc:Ignorable="w14 w15 w16se w16cid w16 w16cex">
   <w:docDefaults>
     <w:rPrDefault>
       <w:rPr>
@@ -7201,12 +7390,7 @@
 </file>
 
 <file path=customXml/item1.xml><?xml version="1.0" encoding="utf-8"?>
-<?mso-contentType ?>
-<FormTemplates xmlns="http://schemas.microsoft.com/sharepoint/v3/contenttype/forms">
-  <Display>DocumentLibraryForm</Display>
-  <Edit>DocumentLibraryForm</Edit>
-  <New>DocumentLibraryForm</New>
-</FormTemplates>
+<b:Sources xmlns:b="http://schemas.openxmlformats.org/officeDocument/2006/bibliography" xmlns="http://schemas.openxmlformats.org/officeDocument/2006/bibliography" SelectedStyle="\APASixthEditionOfficeOnline.xsl" StyleName="APA" Version="6"/>
 </file>
 
 <file path=customXml/item2.xml><?xml version="1.0" encoding="utf-8"?>
@@ -7525,7 +7709,12 @@
 </file>
 
 <file path=customXml/item3.xml><?xml version="1.0" encoding="utf-8"?>
-<b:Sources xmlns:b="http://schemas.openxmlformats.org/officeDocument/2006/bibliography" xmlns="http://schemas.openxmlformats.org/officeDocument/2006/bibliography" SelectedStyle="\APASixthEditionOfficeOnline.xsl" StyleName="APA" Version="6"/>
+<?mso-contentType ?>
+<FormTemplates xmlns="http://schemas.microsoft.com/sharepoint/v3/contenttype/forms">
+  <Display>DocumentLibraryForm</Display>
+  <Edit>DocumentLibraryForm</Edit>
+  <New>DocumentLibraryForm</New>
+</FormTemplates>
 </file>
 
 <file path=customXml/item4.xml><?xml version="1.0" encoding="utf-8"?>
@@ -7547,9 +7736,9 @@
 </file>
 
 <file path=customXml/itemProps1.xml><?xml version="1.0" encoding="utf-8"?>
-<ds:datastoreItem xmlns:ds="http://schemas.openxmlformats.org/officeDocument/2006/customXml" ds:itemID="{8B018532-72F1-4079-A3F8-6E11F3CA40FE}">
+<ds:datastoreItem xmlns:ds="http://schemas.openxmlformats.org/officeDocument/2006/customXml" ds:itemID="{9068458F-99DA-9249-9956-483525D243EE}">
   <ds:schemaRefs>
-    <ds:schemaRef ds:uri="http://schemas.microsoft.com/sharepoint/v3/contenttype/forms"/>
+    <ds:schemaRef ds:uri="http://schemas.openxmlformats.org/officeDocument/2006/bibliography"/>
   </ds:schemaRefs>
 </ds:datastoreItem>
 </file>
@@ -7574,9 +7763,9 @@
 </file>
 
 <file path=customXml/itemProps3.xml><?xml version="1.0" encoding="utf-8"?>
-<ds:datastoreItem xmlns:ds="http://schemas.openxmlformats.org/officeDocument/2006/customXml" ds:itemID="{9068458F-99DA-9249-9956-483525D243EE}">
+<ds:datastoreItem xmlns:ds="http://schemas.openxmlformats.org/officeDocument/2006/customXml" ds:itemID="{8B018532-72F1-4079-A3F8-6E11F3CA40FE}">
   <ds:schemaRefs>
-    <ds:schemaRef ds:uri="http://schemas.openxmlformats.org/officeDocument/2006/bibliography"/>
+    <ds:schemaRef ds:uri="http://schemas.microsoft.com/sharepoint/v3/contenttype/forms"/>
   </ds:schemaRefs>
 </ds:datastoreItem>
 </file>

</xml_diff>

<commit_message>
Revert "Feat/cmc 1520 multiparty acknowledgement notification (#521)" (#562)
This reverts commit 982dba2692676a0bee4f968202c089a2f50e5140.
</commit_message>
<xml_diff>
--- a/docker/docmosis/templates/CV-UNS-ACK-ENG-00653.docx
+++ b/docker/docmosis/templates/CV-UNS-ACK-ENG-00653.docx
@@ -1,6 +1,6 @@
 
 <file path=word/document.xml><?xml version="1.0" encoding="utf-8"?>
-<w:document xmlns:wpc="http://schemas.microsoft.com/office/word/2010/wordprocessingCanvas" xmlns:cx="http://schemas.microsoft.com/office/drawing/2014/chartex" xmlns:cx1="http://schemas.microsoft.com/office/drawing/2015/9/8/chartex" xmlns:cx2="http://schemas.microsoft.com/office/drawing/2015/10/21/chartex" xmlns:cx3="http://schemas.microsoft.com/office/drawing/2016/5/9/chartex" xmlns:cx4="http://schemas.microsoft.com/office/drawing/2016/5/10/chartex" xmlns:cx5="http://schemas.microsoft.com/office/drawing/2016/5/11/chartex" xmlns:cx6="http://schemas.microsoft.com/office/drawing/2016/5/12/chartex" xmlns:cx7="http://schemas.microsoft.com/office/drawing/2016/5/13/chartex" xmlns:cx8="http://schemas.microsoft.com/office/drawing/2016/5/14/chartex" xmlns:mc="http://schemas.openxmlformats.org/markup-compatibility/2006" xmlns:aink="http://schemas.microsoft.com/office/drawing/2016/ink" xmlns:am3d="http://schemas.microsoft.com/office/drawing/2017/model3d" xmlns:o="urn:schemas-microsoft-com:office:office" xmlns:r="http://schemas.openxmlformats.org/officeDocument/2006/relationships" xmlns:m="http://schemas.openxmlformats.org/officeDocument/2006/math" xmlns:v="urn:schemas-microsoft-com:vml" xmlns:wp14="http://schemas.microsoft.com/office/word/2010/wordprocessingDrawing" xmlns:wp="http://schemas.openxmlformats.org/drawingml/2006/wordprocessingDrawing" xmlns:w10="urn:schemas-microsoft-com:office:word" xmlns:w="http://schemas.openxmlformats.org/wordprocessingml/2006/main" xmlns:w14="http://schemas.microsoft.com/office/word/2010/wordml" xmlns:w15="http://schemas.microsoft.com/office/word/2012/wordml" xmlns:w16cex="http://schemas.microsoft.com/office/word/2018/wordml/cex" xmlns:w16cid="http://schemas.microsoft.com/office/word/2016/wordml/cid" xmlns:w16="http://schemas.microsoft.com/office/word/2018/wordml" xmlns:w16sdtdh="http://schemas.microsoft.com/office/word/2020/wordml/sdtdatahash" xmlns:w16se="http://schemas.microsoft.com/office/word/2015/wordml/symex" xmlns:wpg="http://schemas.microsoft.com/office/word/2010/wordprocessingGroup" xmlns:wpi="http://schemas.microsoft.com/office/word/2010/wordprocessingInk" xmlns:wne="http://schemas.microsoft.com/office/word/2006/wordml" xmlns:wps="http://schemas.microsoft.com/office/word/2010/wordprocessingShape" mc:Ignorable="w14 w15 w16se w16cid w16 w16cex w16sdtdh wp14">
+<w:document xmlns:wpc="http://schemas.microsoft.com/office/word/2010/wordprocessingCanvas" xmlns:cx="http://schemas.microsoft.com/office/drawing/2014/chartex" xmlns:cx1="http://schemas.microsoft.com/office/drawing/2015/9/8/chartex" xmlns:cx2="http://schemas.microsoft.com/office/drawing/2015/10/21/chartex" xmlns:cx3="http://schemas.microsoft.com/office/drawing/2016/5/9/chartex" xmlns:cx4="http://schemas.microsoft.com/office/drawing/2016/5/10/chartex" xmlns:cx5="http://schemas.microsoft.com/office/drawing/2016/5/11/chartex" xmlns:cx6="http://schemas.microsoft.com/office/drawing/2016/5/12/chartex" xmlns:cx7="http://schemas.microsoft.com/office/drawing/2016/5/13/chartex" xmlns:cx8="http://schemas.microsoft.com/office/drawing/2016/5/14/chartex" xmlns:mc="http://schemas.openxmlformats.org/markup-compatibility/2006" xmlns:aink="http://schemas.microsoft.com/office/drawing/2016/ink" xmlns:am3d="http://schemas.microsoft.com/office/drawing/2017/model3d" xmlns:o="urn:schemas-microsoft-com:office:office" xmlns:r="http://schemas.openxmlformats.org/officeDocument/2006/relationships" xmlns:m="http://schemas.openxmlformats.org/officeDocument/2006/math" xmlns:v="urn:schemas-microsoft-com:vml" xmlns:wp14="http://schemas.microsoft.com/office/word/2010/wordprocessingDrawing" xmlns:wp="http://schemas.openxmlformats.org/drawingml/2006/wordprocessingDrawing" xmlns:w10="urn:schemas-microsoft-com:office:word" xmlns:w="http://schemas.openxmlformats.org/wordprocessingml/2006/main" xmlns:w14="http://schemas.microsoft.com/office/word/2010/wordml" xmlns:w15="http://schemas.microsoft.com/office/word/2012/wordml" xmlns:w16cex="http://schemas.microsoft.com/office/word/2018/wordml/cex" xmlns:w16cid="http://schemas.microsoft.com/office/word/2016/wordml/cid" xmlns:w16="http://schemas.microsoft.com/office/word/2018/wordml" xmlns:w16se="http://schemas.microsoft.com/office/word/2015/wordml/symex" xmlns:wpg="http://schemas.microsoft.com/office/word/2010/wordprocessingGroup" xmlns:wpi="http://schemas.microsoft.com/office/word/2010/wordprocessingInk" xmlns:wne="http://schemas.microsoft.com/office/word/2006/wordml" xmlns:wps="http://schemas.microsoft.com/office/word/2010/wordprocessingShape" mc:Ignorable="w14 w15 w16se w16cid w16 w16cex wp14">
   <w:body>
     <w:p>
       <w:pPr>
@@ -218,7 +218,27 @@
                 <w:sz w:val="28"/>
                 <w:szCs w:val="28"/>
               </w:rPr>
-              <w:t>Claim number: &lt;&lt;referenceNumber&gt;&gt;</w:t>
+              <w:t>Claim number: &lt;&lt;</w:t>
+            </w:r>
+            <w:proofErr w:type="spellStart"/>
+            <w:r>
+              <w:rPr>
+                <w:rFonts w:asciiTheme="minorHAnsi" w:hAnsiTheme="minorHAnsi" w:cstheme="minorHAnsi"/>
+                <w:color w:val="60686D"/>
+                <w:sz w:val="28"/>
+                <w:szCs w:val="28"/>
+              </w:rPr>
+              <w:t>referenceNumber</w:t>
+            </w:r>
+            <w:proofErr w:type="spellEnd"/>
+            <w:r>
+              <w:rPr>
+                <w:rFonts w:asciiTheme="minorHAnsi" w:hAnsiTheme="minorHAnsi" w:cstheme="minorHAnsi"/>
+                <w:color w:val="60686D"/>
+                <w:sz w:val="28"/>
+                <w:szCs w:val="28"/>
+              </w:rPr>
+              <w:t>&gt;&gt;</w:t>
             </w:r>
             <w:r>
               <w:rPr>
@@ -404,7 +424,27 @@
                 <w:sz w:val="28"/>
                 <w:szCs w:val="28"/>
               </w:rPr>
-              <w:t>&lt;&lt;caseName&gt;&gt;</w:t>
+              <w:t>&lt;&lt;</w:t>
+            </w:r>
+            <w:proofErr w:type="spellStart"/>
+            <w:r>
+              <w:rPr>
+                <w:rFonts w:asciiTheme="minorHAnsi" w:hAnsiTheme="minorHAnsi" w:cstheme="minorHAnsi"/>
+                <w:color w:val="60686D"/>
+                <w:sz w:val="28"/>
+                <w:szCs w:val="28"/>
+              </w:rPr>
+              <w:t>caseName</w:t>
+            </w:r>
+            <w:proofErr w:type="spellEnd"/>
+            <w:r>
+              <w:rPr>
+                <w:rFonts w:asciiTheme="minorHAnsi" w:hAnsiTheme="minorHAnsi" w:cstheme="minorHAnsi"/>
+                <w:color w:val="60686D"/>
+                <w:sz w:val="28"/>
+                <w:szCs w:val="28"/>
+              </w:rPr>
+              <w:t>&gt;&gt;</w:t>
             </w:r>
           </w:p>
         </w:tc>
@@ -519,7 +559,7 @@
               <w:spacing w:before="40" w:after="40"/>
               <w:rPr>
                 <w:rFonts w:asciiTheme="minorHAnsi" w:hAnsiTheme="minorHAnsi" w:cstheme="minorHAnsi"/>
-                <w:color w:val="60686D"/>
+                <w:color w:val="0A0A0A"/>
                 <w:sz w:val="20"/>
                 <w:szCs w:val="20"/>
               </w:rPr>
@@ -617,6 +657,7 @@
               </w:rPr>
               <w:t>&lt;{</w:t>
             </w:r>
+            <w:proofErr w:type="spellStart"/>
             <w:proofErr w:type="gramEnd"/>
             <w:r>
               <w:rPr>
@@ -625,8 +666,9 @@
                 <w:sz w:val="24"/>
                 <w:szCs w:val="24"/>
               </w:rPr>
-              <w:t>dateFormat(</w:t>
-            </w:r>
+              <w:t>dateFormat</w:t>
+            </w:r>
+            <w:proofErr w:type="spellEnd"/>
             <w:r>
               <w:rPr>
                 <w:rFonts w:ascii="GDSTransportWebsite" w:eastAsia="Times New Roman" w:hAnsi="GDSTransportWebsite" w:cs="Times New Roman"/>
@@ -634,8 +676,9 @@
                 <w:sz w:val="24"/>
                 <w:szCs w:val="24"/>
               </w:rPr>
-              <w:t>claimI</w:t>
-            </w:r>
+              <w:t>(</w:t>
+            </w:r>
+            <w:proofErr w:type="spellStart"/>
             <w:r>
               <w:rPr>
                 <w:rFonts w:ascii="GDSTransportWebsite" w:eastAsia="Times New Roman" w:hAnsi="GDSTransportWebsite" w:cs="Times New Roman"/>
@@ -643,7 +686,7 @@
                 <w:sz w:val="24"/>
                 <w:szCs w:val="24"/>
               </w:rPr>
-              <w:t>ssue</w:t>
+              <w:t>claimI</w:t>
             </w:r>
             <w:r>
               <w:rPr>
@@ -652,7 +695,7 @@
                 <w:sz w:val="24"/>
                 <w:szCs w:val="24"/>
               </w:rPr>
-              <w:t>d</w:t>
+              <w:t>ssue</w:t>
             </w:r>
             <w:r>
               <w:rPr>
@@ -661,7 +704,7 @@
                 <w:sz w:val="24"/>
                 <w:szCs w:val="24"/>
               </w:rPr>
-              <w:t>Date,‘d</w:t>
+              <w:t>d</w:t>
             </w:r>
             <w:r>
               <w:rPr>
@@ -670,8 +713,9 @@
                 <w:sz w:val="24"/>
                 <w:szCs w:val="24"/>
               </w:rPr>
-              <w:t xml:space="preserve"> </w:t>
-            </w:r>
+              <w:t>Date</w:t>
+            </w:r>
+            <w:proofErr w:type="spellEnd"/>
             <w:r>
               <w:rPr>
                 <w:rFonts w:ascii="GDSTransportWebsite" w:eastAsia="Times New Roman" w:hAnsi="GDSTransportWebsite" w:cs="Times New Roman"/>
@@ -679,7 +723,7 @@
                 <w:sz w:val="24"/>
                 <w:szCs w:val="24"/>
               </w:rPr>
-              <w:t>MMMM</w:t>
+              <w:t>,‘d</w:t>
             </w:r>
             <w:r>
               <w:rPr>
@@ -697,7 +741,56 @@
                 <w:sz w:val="24"/>
                 <w:szCs w:val="24"/>
               </w:rPr>
-              <w:t>yyyy’,‘dd-MM-yyyy’)}&gt;&gt;</w:t>
+              <w:t>MMMM</w:t>
+            </w:r>
+            <w:r>
+              <w:rPr>
+                <w:rFonts w:ascii="GDSTransportWebsite" w:eastAsia="Times New Roman" w:hAnsi="GDSTransportWebsite" w:cs="Times New Roman"/>
+                <w:color w:val="60686D"/>
+                <w:sz w:val="24"/>
+                <w:szCs w:val="24"/>
+              </w:rPr>
+              <w:t xml:space="preserve"> </w:t>
+            </w:r>
+            <w:proofErr w:type="spellStart"/>
+            <w:r>
+              <w:rPr>
+                <w:rFonts w:ascii="GDSTransportWebsite" w:eastAsia="Times New Roman" w:hAnsi="GDSTransportWebsite" w:cs="Times New Roman"/>
+                <w:color w:val="60686D"/>
+                <w:sz w:val="24"/>
+                <w:szCs w:val="24"/>
+              </w:rPr>
+              <w:t>yyyy</w:t>
+            </w:r>
+            <w:proofErr w:type="spellEnd"/>
+            <w:r>
+              <w:rPr>
+                <w:rFonts w:ascii="GDSTransportWebsite" w:eastAsia="Times New Roman" w:hAnsi="GDSTransportWebsite" w:cs="Times New Roman"/>
+                <w:color w:val="60686D"/>
+                <w:sz w:val="24"/>
+                <w:szCs w:val="24"/>
+              </w:rPr>
+              <w:t>’,‘dd-MM-</w:t>
+            </w:r>
+            <w:proofErr w:type="spellStart"/>
+            <w:r>
+              <w:rPr>
+                <w:rFonts w:ascii="GDSTransportWebsite" w:eastAsia="Times New Roman" w:hAnsi="GDSTransportWebsite" w:cs="Times New Roman"/>
+                <w:color w:val="60686D"/>
+                <w:sz w:val="24"/>
+                <w:szCs w:val="24"/>
+              </w:rPr>
+              <w:t>yyyy</w:t>
+            </w:r>
+            <w:proofErr w:type="spellEnd"/>
+            <w:r>
+              <w:rPr>
+                <w:rFonts w:ascii="GDSTransportWebsite" w:eastAsia="Times New Roman" w:hAnsi="GDSTransportWebsite" w:cs="Times New Roman"/>
+                <w:color w:val="60686D"/>
+                <w:sz w:val="24"/>
+                <w:szCs w:val="24"/>
+              </w:rPr>
+              <w:t>’)}&gt;&gt;</w:t>
             </w:r>
           </w:p>
           <w:p>
@@ -830,34 +923,77 @@
               </w:rPr>
               <w:t>{</w:t>
             </w:r>
+            <w:proofErr w:type="spellStart"/>
             <w:proofErr w:type="gramEnd"/>
             <w:r>
               <w:rPr>
                 <w:rFonts w:asciiTheme="minorHAnsi" w:hAnsiTheme="minorHAnsi" w:cstheme="minorHAnsi"/>
                 <w:color w:val="0A0A0A"/>
               </w:rPr>
-              <w:t>dateFormat(</w:t>
-            </w:r>
+              <w:t>dateFormat</w:t>
+            </w:r>
+            <w:proofErr w:type="spellEnd"/>
             <w:r>
               <w:rPr>
                 <w:rFonts w:asciiTheme="minorHAnsi" w:hAnsiTheme="minorHAnsi" w:cstheme="minorHAnsi"/>
                 <w:color w:val="0A0A0A"/>
               </w:rPr>
+              <w:t>(</w:t>
+            </w:r>
+            <w:proofErr w:type="spellStart"/>
+            <w:r>
+              <w:rPr>
+                <w:rFonts w:asciiTheme="minorHAnsi" w:hAnsiTheme="minorHAnsi" w:cstheme="minorHAnsi"/>
+                <w:color w:val="0A0A0A"/>
+              </w:rPr>
               <w:t>responseDeadline</w:t>
             </w:r>
+            <w:proofErr w:type="spellEnd"/>
             <w:r>
               <w:rPr>
                 <w:rFonts w:asciiTheme="minorHAnsi" w:hAnsiTheme="minorHAnsi" w:cstheme="minorHAnsi"/>
                 <w:color w:val="0A0A0A"/>
               </w:rPr>
-              <w:t>, ‘d MMMM yyy’</w:t>
-            </w:r>
+              <w:t xml:space="preserve">, ‘d MMMM </w:t>
+            </w:r>
+            <w:proofErr w:type="spellStart"/>
             <w:r>
               <w:rPr>
                 <w:rFonts w:asciiTheme="minorHAnsi" w:hAnsiTheme="minorHAnsi" w:cstheme="minorHAnsi"/>
                 <w:color w:val="0A0A0A"/>
               </w:rPr>
-              <w:t>,‘dd-MM-yyyy’</w:t>
+              <w:t>yyy</w:t>
+            </w:r>
+            <w:proofErr w:type="spellEnd"/>
+            <w:r>
+              <w:rPr>
+                <w:rFonts w:asciiTheme="minorHAnsi" w:hAnsiTheme="minorHAnsi" w:cstheme="minorHAnsi"/>
+                <w:color w:val="0A0A0A"/>
+              </w:rPr>
+              <w:t>’</w:t>
+            </w:r>
+            <w:r>
+              <w:rPr>
+                <w:rFonts w:asciiTheme="minorHAnsi" w:hAnsiTheme="minorHAnsi" w:cstheme="minorHAnsi"/>
+                <w:color w:val="0A0A0A"/>
+              </w:rPr>
+              <w:t>,‘dd-MM-</w:t>
+            </w:r>
+            <w:proofErr w:type="spellStart"/>
+            <w:r>
+              <w:rPr>
+                <w:rFonts w:asciiTheme="minorHAnsi" w:hAnsiTheme="minorHAnsi" w:cstheme="minorHAnsi"/>
+                <w:color w:val="0A0A0A"/>
+              </w:rPr>
+              <w:t>yyyy</w:t>
+            </w:r>
+            <w:proofErr w:type="spellEnd"/>
+            <w:r>
+              <w:rPr>
+                <w:rFonts w:asciiTheme="minorHAnsi" w:hAnsiTheme="minorHAnsi" w:cstheme="minorHAnsi"/>
+                <w:color w:val="0A0A0A"/>
+              </w:rPr>
+              <w:t>’</w:t>
             </w:r>
             <w:r>
               <w:rPr>
@@ -1048,6 +1184,7 @@
               </w:rPr>
               <w:t>&lt;&lt;</w:t>
             </w:r>
+            <w:proofErr w:type="spellStart"/>
             <w:proofErr w:type="gramStart"/>
             <w:r>
               <w:rPr>
@@ -1056,6 +1193,7 @@
               </w:rPr>
               <w:t>respondent.litigationFriendName</w:t>
             </w:r>
+            <w:proofErr w:type="spellEnd"/>
             <w:proofErr w:type="gramEnd"/>
             <w:r>
               <w:rPr>
@@ -1373,6 +1511,7 @@
               </w:rPr>
               <w:t>&lt;&lt;</w:t>
             </w:r>
+            <w:proofErr w:type="spellStart"/>
             <w:proofErr w:type="gramStart"/>
             <w:r>
               <w:rPr>
@@ -1388,6 +1527,7 @@
               </w:rPr>
               <w:t>ddress.PostTown</w:t>
             </w:r>
+            <w:proofErr w:type="spellEnd"/>
             <w:proofErr w:type="gramEnd"/>
             <w:r>
               <w:rPr>
@@ -1479,6 +1619,7 @@
               </w:rPr>
               <w:t>&lt;&lt;</w:t>
             </w:r>
+            <w:proofErr w:type="spellStart"/>
             <w:proofErr w:type="gramStart"/>
             <w:r>
               <w:rPr>
@@ -1494,6 +1635,7 @@
               </w:rPr>
               <w:t>ddress.Country</w:t>
             </w:r>
+            <w:proofErr w:type="spellEnd"/>
             <w:proofErr w:type="gramEnd"/>
             <w:r>
               <w:rPr>
@@ -1599,6 +1741,7 @@
               </w:rPr>
               <w:t>&lt;</w:t>
             </w:r>
+            <w:proofErr w:type="spellStart"/>
             <w:proofErr w:type="gramStart"/>
             <w:r>
               <w:rPr>
@@ -1629,6 +1772,7 @@
               </w:rPr>
               <w:t>Name</w:t>
             </w:r>
+            <w:proofErr w:type="spellEnd"/>
             <w:r>
               <w:rPr>
                 <w:rFonts w:ascii="GDSTransportWebsite" w:hAnsi="GDSTransportWebsite"/>
@@ -2032,6 +2176,7 @@
               </w:rPr>
               <w:t>&lt;&lt;</w:t>
             </w:r>
+            <w:proofErr w:type="spellStart"/>
             <w:proofErr w:type="gramStart"/>
             <w:r>
               <w:rPr>
@@ -2060,7 +2205,15 @@
                 <w:rFonts w:ascii="GDSTransportWebsite" w:hAnsi="GDSTransportWebsite"/>
                 <w:color w:val="0A0A0A"/>
               </w:rPr>
-              <w:t>ddress.PostTown&gt;&gt;&lt;&lt;es_&gt;&gt;</w:t>
+              <w:t>ddress.PostTown</w:t>
+            </w:r>
+            <w:proofErr w:type="spellEnd"/>
+            <w:r>
+              <w:rPr>
+                <w:rFonts w:ascii="GDSTransportWebsite" w:hAnsi="GDSTransportWebsite"/>
+                <w:color w:val="0A0A0A"/>
+              </w:rPr>
+              <w:t>&gt;&gt;&lt;&lt;es_&gt;&gt;</w:t>
             </w:r>
           </w:p>
           <w:p>
@@ -2172,6 +2325,7 @@
               </w:rPr>
               <w:t xml:space="preserve"> </w:t>
             </w:r>
+            <w:proofErr w:type="spellStart"/>
             <w:proofErr w:type="gramStart"/>
             <w:r>
               <w:rPr>
@@ -2200,7 +2354,15 @@
                 <w:rFonts w:ascii="GDSTransportWebsite" w:hAnsi="GDSTransportWebsite"/>
                 <w:color w:val="0A0A0A"/>
               </w:rPr>
-              <w:t>ddress.Country&gt;&gt;&lt;&lt;es_&gt;&gt;</w:t>
+              <w:t>ddress.Country</w:t>
+            </w:r>
+            <w:proofErr w:type="spellEnd"/>
+            <w:r>
+              <w:rPr>
+                <w:rFonts w:ascii="GDSTransportWebsite" w:hAnsi="GDSTransportWebsite"/>
+                <w:color w:val="0A0A0A"/>
+              </w:rPr>
+              <w:t>&gt;&gt;&lt;&lt;es_&gt;&gt;</w:t>
             </w:r>
           </w:p>
         </w:tc>
@@ -2257,6 +2419,7 @@
               </w:rPr>
               <w:t>&lt;&lt;</w:t>
             </w:r>
+            <w:proofErr w:type="spellStart"/>
             <w:proofErr w:type="gramStart"/>
             <w:r>
               <w:rPr>
@@ -2278,7 +2441,15 @@
                 <w:rFonts w:ascii="GDSTransportWebsite" w:hAnsi="GDSTransportWebsite"/>
                 <w:color w:val="0A0A0A"/>
               </w:rPr>
-              <w:t>emailAddress&gt;&gt;</w:t>
+              <w:t>emailAddress</w:t>
+            </w:r>
+            <w:proofErr w:type="spellEnd"/>
+            <w:r>
+              <w:rPr>
+                <w:rFonts w:ascii="GDSTransportWebsite" w:hAnsi="GDSTransportWebsite"/>
+                <w:color w:val="0A0A0A"/>
+              </w:rPr>
+              <w:t>&gt;&gt;</w:t>
             </w:r>
           </w:p>
         </w:tc>
@@ -2334,6 +2505,7 @@
               </w:rPr>
               <w:t>&lt;&lt;</w:t>
             </w:r>
+            <w:proofErr w:type="spellStart"/>
             <w:proofErr w:type="gramStart"/>
             <w:r>
               <w:rPr>
@@ -2355,7 +2527,15 @@
                 <w:rFonts w:ascii="GDSTransportWebsite" w:hAnsi="GDSTransportWebsite"/>
                 <w:color w:val="0A0A0A"/>
               </w:rPr>
-              <w:t>phoneNumber&gt;&gt;</w:t>
+              <w:t>phoneNumber</w:t>
+            </w:r>
+            <w:proofErr w:type="spellEnd"/>
+            <w:r>
+              <w:rPr>
+                <w:rFonts w:ascii="GDSTransportWebsite" w:hAnsi="GDSTransportWebsite"/>
+                <w:color w:val="0A0A0A"/>
+              </w:rPr>
+              <w:t>&gt;&gt;</w:t>
             </w:r>
           </w:p>
         </w:tc>
@@ -2411,6 +2591,7 @@
               </w:rPr>
               <w:t>&lt;&lt;</w:t>
             </w:r>
+            <w:proofErr w:type="spellStart"/>
             <w:proofErr w:type="gramStart"/>
             <w:r>
               <w:rPr>
@@ -2432,7 +2613,15 @@
                 <w:rFonts w:ascii="GDSTransportWebsite" w:hAnsi="GDSTransportWebsite"/>
                 <w:color w:val="0A0A0A"/>
               </w:rPr>
-              <w:t>dxAddress&gt;&gt;</w:t>
+              <w:t>dxAddress</w:t>
+            </w:r>
+            <w:proofErr w:type="spellEnd"/>
+            <w:r>
+              <w:rPr>
+                <w:rFonts w:ascii="GDSTransportWebsite" w:hAnsi="GDSTransportWebsite"/>
+                <w:color w:val="0A0A0A"/>
+              </w:rPr>
+              <w:t>&gt;&gt;</w:t>
             </w:r>
           </w:p>
         </w:tc>
@@ -2580,7 +2769,7 @@
 </file>
 
 <file path=word/endnotes.xml><?xml version="1.0" encoding="utf-8"?>
-<w:endnotes xmlns:wpc="http://schemas.microsoft.com/office/word/2010/wordprocessingCanvas" xmlns:cx="http://schemas.microsoft.com/office/drawing/2014/chartex" xmlns:cx1="http://schemas.microsoft.com/office/drawing/2015/9/8/chartex" xmlns:cx2="http://schemas.microsoft.com/office/drawing/2015/10/21/chartex" xmlns:cx3="http://schemas.microsoft.com/office/drawing/2016/5/9/chartex" xmlns:cx4="http://schemas.microsoft.com/office/drawing/2016/5/10/chartex" xmlns:cx5="http://schemas.microsoft.com/office/drawing/2016/5/11/chartex" xmlns:cx6="http://schemas.microsoft.com/office/drawing/2016/5/12/chartex" xmlns:cx7="http://schemas.microsoft.com/office/drawing/2016/5/13/chartex" xmlns:cx8="http://schemas.microsoft.com/office/drawing/2016/5/14/chartex" xmlns:mc="http://schemas.openxmlformats.org/markup-compatibility/2006" xmlns:aink="http://schemas.microsoft.com/office/drawing/2016/ink" xmlns:am3d="http://schemas.microsoft.com/office/drawing/2017/model3d" xmlns:o="urn:schemas-microsoft-com:office:office" xmlns:r="http://schemas.openxmlformats.org/officeDocument/2006/relationships" xmlns:m="http://schemas.openxmlformats.org/officeDocument/2006/math" xmlns:v="urn:schemas-microsoft-com:vml" xmlns:wp14="http://schemas.microsoft.com/office/word/2010/wordprocessingDrawing" xmlns:wp="http://schemas.openxmlformats.org/drawingml/2006/wordprocessingDrawing" xmlns:w10="urn:schemas-microsoft-com:office:word" xmlns:w="http://schemas.openxmlformats.org/wordprocessingml/2006/main" xmlns:w14="http://schemas.microsoft.com/office/word/2010/wordml" xmlns:w15="http://schemas.microsoft.com/office/word/2012/wordml" xmlns:w16cex="http://schemas.microsoft.com/office/word/2018/wordml/cex" xmlns:w16cid="http://schemas.microsoft.com/office/word/2016/wordml/cid" xmlns:w16="http://schemas.microsoft.com/office/word/2018/wordml" xmlns:w16sdtdh="http://schemas.microsoft.com/office/word/2020/wordml/sdtdatahash" xmlns:w16se="http://schemas.microsoft.com/office/word/2015/wordml/symex" xmlns:wpg="http://schemas.microsoft.com/office/word/2010/wordprocessingGroup" xmlns:wpi="http://schemas.microsoft.com/office/word/2010/wordprocessingInk" xmlns:wne="http://schemas.microsoft.com/office/word/2006/wordml" xmlns:wps="http://schemas.microsoft.com/office/word/2010/wordprocessingShape" mc:Ignorable="w14 w15 w16se w16cid w16 w16cex w16sdtdh wp14">
+<w:endnotes xmlns:wpc="http://schemas.microsoft.com/office/word/2010/wordprocessingCanvas" xmlns:cx="http://schemas.microsoft.com/office/drawing/2014/chartex" xmlns:cx1="http://schemas.microsoft.com/office/drawing/2015/9/8/chartex" xmlns:cx2="http://schemas.microsoft.com/office/drawing/2015/10/21/chartex" xmlns:cx3="http://schemas.microsoft.com/office/drawing/2016/5/9/chartex" xmlns:cx4="http://schemas.microsoft.com/office/drawing/2016/5/10/chartex" xmlns:cx5="http://schemas.microsoft.com/office/drawing/2016/5/11/chartex" xmlns:cx6="http://schemas.microsoft.com/office/drawing/2016/5/12/chartex" xmlns:cx7="http://schemas.microsoft.com/office/drawing/2016/5/13/chartex" xmlns:cx8="http://schemas.microsoft.com/office/drawing/2016/5/14/chartex" xmlns:mc="http://schemas.openxmlformats.org/markup-compatibility/2006" xmlns:aink="http://schemas.microsoft.com/office/drawing/2016/ink" xmlns:am3d="http://schemas.microsoft.com/office/drawing/2017/model3d" xmlns:o="urn:schemas-microsoft-com:office:office" xmlns:r="http://schemas.openxmlformats.org/officeDocument/2006/relationships" xmlns:m="http://schemas.openxmlformats.org/officeDocument/2006/math" xmlns:v="urn:schemas-microsoft-com:vml" xmlns:wp14="http://schemas.microsoft.com/office/word/2010/wordprocessingDrawing" xmlns:wp="http://schemas.openxmlformats.org/drawingml/2006/wordprocessingDrawing" xmlns:w10="urn:schemas-microsoft-com:office:word" xmlns:w="http://schemas.openxmlformats.org/wordprocessingml/2006/main" xmlns:w14="http://schemas.microsoft.com/office/word/2010/wordml" xmlns:w15="http://schemas.microsoft.com/office/word/2012/wordml" xmlns:w16cex="http://schemas.microsoft.com/office/word/2018/wordml/cex" xmlns:w16cid="http://schemas.microsoft.com/office/word/2016/wordml/cid" xmlns:w16="http://schemas.microsoft.com/office/word/2018/wordml" xmlns:w16se="http://schemas.microsoft.com/office/word/2015/wordml/symex" xmlns:wpg="http://schemas.microsoft.com/office/word/2010/wordprocessingGroup" xmlns:wpi="http://schemas.microsoft.com/office/word/2010/wordprocessingInk" xmlns:wne="http://schemas.microsoft.com/office/word/2006/wordml" xmlns:wps="http://schemas.microsoft.com/office/word/2010/wordprocessingShape" mc:Ignorable="w14 w15 w16se w16cid w16 w16cex wp14">
   <w:endnote w:type="separator" w:id="-1">
     <w:p>
       <w:r>
@@ -2599,7 +2788,7 @@
 </file>
 
 <file path=word/footer1.xml><?xml version="1.0" encoding="utf-8"?>
-<w:ftr xmlns:wpc="http://schemas.microsoft.com/office/word/2010/wordprocessingCanvas" xmlns:cx="http://schemas.microsoft.com/office/drawing/2014/chartex" xmlns:cx1="http://schemas.microsoft.com/office/drawing/2015/9/8/chartex" xmlns:cx2="http://schemas.microsoft.com/office/drawing/2015/10/21/chartex" xmlns:cx3="http://schemas.microsoft.com/office/drawing/2016/5/9/chartex" xmlns:cx4="http://schemas.microsoft.com/office/drawing/2016/5/10/chartex" xmlns:cx5="http://schemas.microsoft.com/office/drawing/2016/5/11/chartex" xmlns:cx6="http://schemas.microsoft.com/office/drawing/2016/5/12/chartex" xmlns:cx7="http://schemas.microsoft.com/office/drawing/2016/5/13/chartex" xmlns:cx8="http://schemas.microsoft.com/office/drawing/2016/5/14/chartex" xmlns:mc="http://schemas.openxmlformats.org/markup-compatibility/2006" xmlns:aink="http://schemas.microsoft.com/office/drawing/2016/ink" xmlns:am3d="http://schemas.microsoft.com/office/drawing/2017/model3d" xmlns:o="urn:schemas-microsoft-com:office:office" xmlns:r="http://schemas.openxmlformats.org/officeDocument/2006/relationships" xmlns:m="http://schemas.openxmlformats.org/officeDocument/2006/math" xmlns:v="urn:schemas-microsoft-com:vml" xmlns:wp14="http://schemas.microsoft.com/office/word/2010/wordprocessingDrawing" xmlns:wp="http://schemas.openxmlformats.org/drawingml/2006/wordprocessingDrawing" xmlns:w10="urn:schemas-microsoft-com:office:word" xmlns:w="http://schemas.openxmlformats.org/wordprocessingml/2006/main" xmlns:w14="http://schemas.microsoft.com/office/word/2010/wordml" xmlns:w15="http://schemas.microsoft.com/office/word/2012/wordml" xmlns:w16cex="http://schemas.microsoft.com/office/word/2018/wordml/cex" xmlns:w16cid="http://schemas.microsoft.com/office/word/2016/wordml/cid" xmlns:w16="http://schemas.microsoft.com/office/word/2018/wordml" xmlns:w16sdtdh="http://schemas.microsoft.com/office/word/2020/wordml/sdtdatahash" xmlns:w16se="http://schemas.microsoft.com/office/word/2015/wordml/symex" xmlns:wpg="http://schemas.microsoft.com/office/word/2010/wordprocessingGroup" xmlns:wpi="http://schemas.microsoft.com/office/word/2010/wordprocessingInk" xmlns:wne="http://schemas.microsoft.com/office/word/2006/wordml" xmlns:wps="http://schemas.microsoft.com/office/word/2010/wordprocessingShape" mc:Ignorable="w14 w15 w16se w16cid w16 w16cex w16sdtdh wp14">
+<w:ftr xmlns:wpc="http://schemas.microsoft.com/office/word/2010/wordprocessingCanvas" xmlns:cx="http://schemas.microsoft.com/office/drawing/2014/chartex" xmlns:cx1="http://schemas.microsoft.com/office/drawing/2015/9/8/chartex" xmlns:cx2="http://schemas.microsoft.com/office/drawing/2015/10/21/chartex" xmlns:cx3="http://schemas.microsoft.com/office/drawing/2016/5/9/chartex" xmlns:cx4="http://schemas.microsoft.com/office/drawing/2016/5/10/chartex" xmlns:cx5="http://schemas.microsoft.com/office/drawing/2016/5/11/chartex" xmlns:cx6="http://schemas.microsoft.com/office/drawing/2016/5/12/chartex" xmlns:cx7="http://schemas.microsoft.com/office/drawing/2016/5/13/chartex" xmlns:cx8="http://schemas.microsoft.com/office/drawing/2016/5/14/chartex" xmlns:mc="http://schemas.openxmlformats.org/markup-compatibility/2006" xmlns:aink="http://schemas.microsoft.com/office/drawing/2016/ink" xmlns:am3d="http://schemas.microsoft.com/office/drawing/2017/model3d" xmlns:o="urn:schemas-microsoft-com:office:office" xmlns:r="http://schemas.openxmlformats.org/officeDocument/2006/relationships" xmlns:m="http://schemas.openxmlformats.org/officeDocument/2006/math" xmlns:v="urn:schemas-microsoft-com:vml" xmlns:wp14="http://schemas.microsoft.com/office/word/2010/wordprocessingDrawing" xmlns:wp="http://schemas.openxmlformats.org/drawingml/2006/wordprocessingDrawing" xmlns:w10="urn:schemas-microsoft-com:office:word" xmlns:w="http://schemas.openxmlformats.org/wordprocessingml/2006/main" xmlns:w14="http://schemas.microsoft.com/office/word/2010/wordml" xmlns:w15="http://schemas.microsoft.com/office/word/2012/wordml" xmlns:w16cex="http://schemas.microsoft.com/office/word/2018/wordml/cex" xmlns:w16cid="http://schemas.microsoft.com/office/word/2016/wordml/cid" xmlns:w16="http://schemas.microsoft.com/office/word/2018/wordml" xmlns:w16se="http://schemas.microsoft.com/office/word/2015/wordml/symex" xmlns:wpg="http://schemas.microsoft.com/office/word/2010/wordprocessingGroup" xmlns:wpi="http://schemas.microsoft.com/office/word/2010/wordprocessingInk" xmlns:wne="http://schemas.microsoft.com/office/word/2006/wordml" xmlns:wps="http://schemas.microsoft.com/office/word/2010/wordprocessingShape" mc:Ignorable="w14 w15 w16se w16cid w16 w16cex wp14">
   <w:tbl>
     <w:tblPr>
       <w:tblStyle w:val="TableGrid"/>
@@ -2803,7 +2992,7 @@
 </file>
 
 <file path=word/footnotes.xml><?xml version="1.0" encoding="utf-8"?>
-<w:footnotes xmlns:wpc="http://schemas.microsoft.com/office/word/2010/wordprocessingCanvas" xmlns:cx="http://schemas.microsoft.com/office/drawing/2014/chartex" xmlns:cx1="http://schemas.microsoft.com/office/drawing/2015/9/8/chartex" xmlns:cx2="http://schemas.microsoft.com/office/drawing/2015/10/21/chartex" xmlns:cx3="http://schemas.microsoft.com/office/drawing/2016/5/9/chartex" xmlns:cx4="http://schemas.microsoft.com/office/drawing/2016/5/10/chartex" xmlns:cx5="http://schemas.microsoft.com/office/drawing/2016/5/11/chartex" xmlns:cx6="http://schemas.microsoft.com/office/drawing/2016/5/12/chartex" xmlns:cx7="http://schemas.microsoft.com/office/drawing/2016/5/13/chartex" xmlns:cx8="http://schemas.microsoft.com/office/drawing/2016/5/14/chartex" xmlns:mc="http://schemas.openxmlformats.org/markup-compatibility/2006" xmlns:aink="http://schemas.microsoft.com/office/drawing/2016/ink" xmlns:am3d="http://schemas.microsoft.com/office/drawing/2017/model3d" xmlns:o="urn:schemas-microsoft-com:office:office" xmlns:r="http://schemas.openxmlformats.org/officeDocument/2006/relationships" xmlns:m="http://schemas.openxmlformats.org/officeDocument/2006/math" xmlns:v="urn:schemas-microsoft-com:vml" xmlns:wp14="http://schemas.microsoft.com/office/word/2010/wordprocessingDrawing" xmlns:wp="http://schemas.openxmlformats.org/drawingml/2006/wordprocessingDrawing" xmlns:w10="urn:schemas-microsoft-com:office:word" xmlns:w="http://schemas.openxmlformats.org/wordprocessingml/2006/main" xmlns:w14="http://schemas.microsoft.com/office/word/2010/wordml" xmlns:w15="http://schemas.microsoft.com/office/word/2012/wordml" xmlns:w16cex="http://schemas.microsoft.com/office/word/2018/wordml/cex" xmlns:w16cid="http://schemas.microsoft.com/office/word/2016/wordml/cid" xmlns:w16="http://schemas.microsoft.com/office/word/2018/wordml" xmlns:w16sdtdh="http://schemas.microsoft.com/office/word/2020/wordml/sdtdatahash" xmlns:w16se="http://schemas.microsoft.com/office/word/2015/wordml/symex" xmlns:wpg="http://schemas.microsoft.com/office/word/2010/wordprocessingGroup" xmlns:wpi="http://schemas.microsoft.com/office/word/2010/wordprocessingInk" xmlns:wne="http://schemas.microsoft.com/office/word/2006/wordml" xmlns:wps="http://schemas.microsoft.com/office/word/2010/wordprocessingShape" mc:Ignorable="w14 w15 w16se w16cid w16 w16cex w16sdtdh wp14">
+<w:footnotes xmlns:wpc="http://schemas.microsoft.com/office/word/2010/wordprocessingCanvas" xmlns:cx="http://schemas.microsoft.com/office/drawing/2014/chartex" xmlns:cx1="http://schemas.microsoft.com/office/drawing/2015/9/8/chartex" xmlns:cx2="http://schemas.microsoft.com/office/drawing/2015/10/21/chartex" xmlns:cx3="http://schemas.microsoft.com/office/drawing/2016/5/9/chartex" xmlns:cx4="http://schemas.microsoft.com/office/drawing/2016/5/10/chartex" xmlns:cx5="http://schemas.microsoft.com/office/drawing/2016/5/11/chartex" xmlns:cx6="http://schemas.microsoft.com/office/drawing/2016/5/12/chartex" xmlns:cx7="http://schemas.microsoft.com/office/drawing/2016/5/13/chartex" xmlns:cx8="http://schemas.microsoft.com/office/drawing/2016/5/14/chartex" xmlns:mc="http://schemas.openxmlformats.org/markup-compatibility/2006" xmlns:aink="http://schemas.microsoft.com/office/drawing/2016/ink" xmlns:am3d="http://schemas.microsoft.com/office/drawing/2017/model3d" xmlns:o="urn:schemas-microsoft-com:office:office" xmlns:r="http://schemas.openxmlformats.org/officeDocument/2006/relationships" xmlns:m="http://schemas.openxmlformats.org/officeDocument/2006/math" xmlns:v="urn:schemas-microsoft-com:vml" xmlns:wp14="http://schemas.microsoft.com/office/word/2010/wordprocessingDrawing" xmlns:wp="http://schemas.openxmlformats.org/drawingml/2006/wordprocessingDrawing" xmlns:w10="urn:schemas-microsoft-com:office:word" xmlns:w="http://schemas.openxmlformats.org/wordprocessingml/2006/main" xmlns:w14="http://schemas.microsoft.com/office/word/2010/wordml" xmlns:w15="http://schemas.microsoft.com/office/word/2012/wordml" xmlns:w16cex="http://schemas.microsoft.com/office/word/2018/wordml/cex" xmlns:w16cid="http://schemas.microsoft.com/office/word/2016/wordml/cid" xmlns:w16="http://schemas.microsoft.com/office/word/2018/wordml" xmlns:w16se="http://schemas.microsoft.com/office/word/2015/wordml/symex" xmlns:wpg="http://schemas.microsoft.com/office/word/2010/wordprocessingGroup" xmlns:wpi="http://schemas.microsoft.com/office/word/2010/wordprocessingInk" xmlns:wne="http://schemas.microsoft.com/office/word/2006/wordml" xmlns:wps="http://schemas.microsoft.com/office/word/2010/wordprocessingShape" mc:Ignorable="w14 w15 w16se w16cid w16 w16cex wp14">
   <w:footnote w:type="separator" w:id="-1">
     <w:p>
       <w:r>
@@ -2822,7 +3011,7 @@
 </file>
 
 <file path=word/numbering.xml><?xml version="1.0" encoding="utf-8"?>
-<w:numbering xmlns:wpc="http://schemas.microsoft.com/office/word/2010/wordprocessingCanvas" xmlns:cx="http://schemas.microsoft.com/office/drawing/2014/chartex" xmlns:cx1="http://schemas.microsoft.com/office/drawing/2015/9/8/chartex" xmlns:cx2="http://schemas.microsoft.com/office/drawing/2015/10/21/chartex" xmlns:cx3="http://schemas.microsoft.com/office/drawing/2016/5/9/chartex" xmlns:cx4="http://schemas.microsoft.com/office/drawing/2016/5/10/chartex" xmlns:cx5="http://schemas.microsoft.com/office/drawing/2016/5/11/chartex" xmlns:cx6="http://schemas.microsoft.com/office/drawing/2016/5/12/chartex" xmlns:cx7="http://schemas.microsoft.com/office/drawing/2016/5/13/chartex" xmlns:cx8="http://schemas.microsoft.com/office/drawing/2016/5/14/chartex" xmlns:mc="http://schemas.openxmlformats.org/markup-compatibility/2006" xmlns:aink="http://schemas.microsoft.com/office/drawing/2016/ink" xmlns:am3d="http://schemas.microsoft.com/office/drawing/2017/model3d" xmlns:o="urn:schemas-microsoft-com:office:office" xmlns:r="http://schemas.openxmlformats.org/officeDocument/2006/relationships" xmlns:m="http://schemas.openxmlformats.org/officeDocument/2006/math" xmlns:v="urn:schemas-microsoft-com:vml" xmlns:wp14="http://schemas.microsoft.com/office/word/2010/wordprocessingDrawing" xmlns:wp="http://schemas.openxmlformats.org/drawingml/2006/wordprocessingDrawing" xmlns:w10="urn:schemas-microsoft-com:office:word" xmlns:w="http://schemas.openxmlformats.org/wordprocessingml/2006/main" xmlns:w14="http://schemas.microsoft.com/office/word/2010/wordml" xmlns:w15="http://schemas.microsoft.com/office/word/2012/wordml" xmlns:w16cex="http://schemas.microsoft.com/office/word/2018/wordml/cex" xmlns:w16cid="http://schemas.microsoft.com/office/word/2016/wordml/cid" xmlns:w16="http://schemas.microsoft.com/office/word/2018/wordml" xmlns:w16sdtdh="http://schemas.microsoft.com/office/word/2020/wordml/sdtdatahash" xmlns:w16se="http://schemas.microsoft.com/office/word/2015/wordml/symex" xmlns:wpg="http://schemas.microsoft.com/office/word/2010/wordprocessingGroup" xmlns:wpi="http://schemas.microsoft.com/office/word/2010/wordprocessingInk" xmlns:wne="http://schemas.microsoft.com/office/word/2006/wordml" xmlns:wps="http://schemas.microsoft.com/office/word/2010/wordprocessingShape" mc:Ignorable="w14 w15 w16se w16cid w16 w16cex w16sdtdh wp14">
+<w:numbering xmlns:wpc="http://schemas.microsoft.com/office/word/2010/wordprocessingCanvas" xmlns:cx="http://schemas.microsoft.com/office/drawing/2014/chartex" xmlns:cx1="http://schemas.microsoft.com/office/drawing/2015/9/8/chartex" xmlns:cx2="http://schemas.microsoft.com/office/drawing/2015/10/21/chartex" xmlns:cx3="http://schemas.microsoft.com/office/drawing/2016/5/9/chartex" xmlns:cx4="http://schemas.microsoft.com/office/drawing/2016/5/10/chartex" xmlns:cx5="http://schemas.microsoft.com/office/drawing/2016/5/11/chartex" xmlns:cx6="http://schemas.microsoft.com/office/drawing/2016/5/12/chartex" xmlns:cx7="http://schemas.microsoft.com/office/drawing/2016/5/13/chartex" xmlns:cx8="http://schemas.microsoft.com/office/drawing/2016/5/14/chartex" xmlns:mc="http://schemas.openxmlformats.org/markup-compatibility/2006" xmlns:aink="http://schemas.microsoft.com/office/drawing/2016/ink" xmlns:am3d="http://schemas.microsoft.com/office/drawing/2017/model3d" xmlns:o="urn:schemas-microsoft-com:office:office" xmlns:r="http://schemas.openxmlformats.org/officeDocument/2006/relationships" xmlns:m="http://schemas.openxmlformats.org/officeDocument/2006/math" xmlns:v="urn:schemas-microsoft-com:vml" xmlns:wp14="http://schemas.microsoft.com/office/word/2010/wordprocessingDrawing" xmlns:wp="http://schemas.openxmlformats.org/drawingml/2006/wordprocessingDrawing" xmlns:w10="urn:schemas-microsoft-com:office:word" xmlns:w="http://schemas.openxmlformats.org/wordprocessingml/2006/main" xmlns:w14="http://schemas.microsoft.com/office/word/2010/wordml" xmlns:w15="http://schemas.microsoft.com/office/word/2012/wordml" xmlns:w16cex="http://schemas.microsoft.com/office/word/2018/wordml/cex" xmlns:w16cid="http://schemas.microsoft.com/office/word/2016/wordml/cid" xmlns:w16="http://schemas.microsoft.com/office/word/2018/wordml" xmlns:w16se="http://schemas.microsoft.com/office/word/2015/wordml/symex" xmlns:wpg="http://schemas.microsoft.com/office/word/2010/wordprocessingGroup" xmlns:wpi="http://schemas.microsoft.com/office/word/2010/wordprocessingInk" xmlns:wne="http://schemas.microsoft.com/office/word/2006/wordml" xmlns:wps="http://schemas.microsoft.com/office/word/2010/wordprocessingShape" mc:Ignorable="w14 w15 w16se w16cid w16 w16cex wp14">
   <w:abstractNum w:abstractNumId="0" w15:restartNumberingAfterBreak="0">
     <w:nsid w:val="00432905"/>
     <w:multiLevelType w:val="multilevel"/>
@@ -6050,7 +6239,7 @@
 </file>
 
 <file path=word/styles.xml><?xml version="1.0" encoding="utf-8"?>
-<w:styles xmlns:mc="http://schemas.openxmlformats.org/markup-compatibility/2006" xmlns:r="http://schemas.openxmlformats.org/officeDocument/2006/relationships" xmlns:w="http://schemas.openxmlformats.org/wordprocessingml/2006/main" xmlns:w14="http://schemas.microsoft.com/office/word/2010/wordml" xmlns:w15="http://schemas.microsoft.com/office/word/2012/wordml" xmlns:w16cex="http://schemas.microsoft.com/office/word/2018/wordml/cex" xmlns:w16cid="http://schemas.microsoft.com/office/word/2016/wordml/cid" xmlns:w16="http://schemas.microsoft.com/office/word/2018/wordml" xmlns:w16sdtdh="http://schemas.microsoft.com/office/word/2020/wordml/sdtdatahash" xmlns:w16se="http://schemas.microsoft.com/office/word/2015/wordml/symex" mc:Ignorable="w14 w15 w16se w16cid w16 w16cex w16sdtdh">
+<w:styles xmlns:mc="http://schemas.openxmlformats.org/markup-compatibility/2006" xmlns:r="http://schemas.openxmlformats.org/officeDocument/2006/relationships" xmlns:w="http://schemas.openxmlformats.org/wordprocessingml/2006/main" xmlns:w14="http://schemas.microsoft.com/office/word/2010/wordml" xmlns:w15="http://schemas.microsoft.com/office/word/2012/wordml" xmlns:w16cex="http://schemas.microsoft.com/office/word/2018/wordml/cex" xmlns:w16cid="http://schemas.microsoft.com/office/word/2016/wordml/cid" xmlns:w16="http://schemas.microsoft.com/office/word/2018/wordml" xmlns:w16se="http://schemas.microsoft.com/office/word/2015/wordml/symex" mc:Ignorable="w14 w15 w16se w16cid w16 w16cex">
   <w:docDefaults>
     <w:rPrDefault>
       <w:rPr>
@@ -7201,12 +7390,7 @@
 </file>
 
 <file path=customXml/item1.xml><?xml version="1.0" encoding="utf-8"?>
-<?mso-contentType ?>
-<FormTemplates xmlns="http://schemas.microsoft.com/sharepoint/v3/contenttype/forms">
-  <Display>DocumentLibraryForm</Display>
-  <Edit>DocumentLibraryForm</Edit>
-  <New>DocumentLibraryForm</New>
-</FormTemplates>
+<b:Sources xmlns:b="http://schemas.openxmlformats.org/officeDocument/2006/bibliography" xmlns="http://schemas.openxmlformats.org/officeDocument/2006/bibliography" SelectedStyle="\APASixthEditionOfficeOnline.xsl" StyleName="APA" Version="6"/>
 </file>
 
 <file path=customXml/item2.xml><?xml version="1.0" encoding="utf-8"?>
@@ -7525,7 +7709,12 @@
 </file>
 
 <file path=customXml/item3.xml><?xml version="1.0" encoding="utf-8"?>
-<b:Sources xmlns:b="http://schemas.openxmlformats.org/officeDocument/2006/bibliography" xmlns="http://schemas.openxmlformats.org/officeDocument/2006/bibliography" SelectedStyle="\APASixthEditionOfficeOnline.xsl" StyleName="APA" Version="6"/>
+<?mso-contentType ?>
+<FormTemplates xmlns="http://schemas.microsoft.com/sharepoint/v3/contenttype/forms">
+  <Display>DocumentLibraryForm</Display>
+  <Edit>DocumentLibraryForm</Edit>
+  <New>DocumentLibraryForm</New>
+</FormTemplates>
 </file>
 
 <file path=customXml/item4.xml><?xml version="1.0" encoding="utf-8"?>
@@ -7547,9 +7736,9 @@
 </file>
 
 <file path=customXml/itemProps1.xml><?xml version="1.0" encoding="utf-8"?>
-<ds:datastoreItem xmlns:ds="http://schemas.openxmlformats.org/officeDocument/2006/customXml" ds:itemID="{8B018532-72F1-4079-A3F8-6E11F3CA40FE}">
+<ds:datastoreItem xmlns:ds="http://schemas.openxmlformats.org/officeDocument/2006/customXml" ds:itemID="{9068458F-99DA-9249-9956-483525D243EE}">
   <ds:schemaRefs>
-    <ds:schemaRef ds:uri="http://schemas.microsoft.com/sharepoint/v3/contenttype/forms"/>
+    <ds:schemaRef ds:uri="http://schemas.openxmlformats.org/officeDocument/2006/bibliography"/>
   </ds:schemaRefs>
 </ds:datastoreItem>
 </file>
@@ -7574,9 +7763,9 @@
 </file>
 
 <file path=customXml/itemProps3.xml><?xml version="1.0" encoding="utf-8"?>
-<ds:datastoreItem xmlns:ds="http://schemas.openxmlformats.org/officeDocument/2006/customXml" ds:itemID="{9068458F-99DA-9249-9956-483525D243EE}">
+<ds:datastoreItem xmlns:ds="http://schemas.openxmlformats.org/officeDocument/2006/customXml" ds:itemID="{8B018532-72F1-4079-A3F8-6E11F3CA40FE}">
   <ds:schemaRefs>
-    <ds:schemaRef ds:uri="http://schemas.openxmlformats.org/officeDocument/2006/bibliography"/>
+    <ds:schemaRef ds:uri="http://schemas.microsoft.com/sharepoint/v3/contenttype/forms"/>
   </ds:schemaRefs>
 </ds:datastoreItem>
 </file>

</xml_diff>

<commit_message>
Feat/cmc 1520 multiparty acknowledgement notification (#563)
</commit_message>
<xml_diff>
--- a/docker/docmosis/templates/CV-UNS-ACK-ENG-00653.docx
+++ b/docker/docmosis/templates/CV-UNS-ACK-ENG-00653.docx
@@ -1,6 +1,6 @@
 
 <file path=word/document.xml><?xml version="1.0" encoding="utf-8"?>
-<w:document xmlns:wpc="http://schemas.microsoft.com/office/word/2010/wordprocessingCanvas" xmlns:cx="http://schemas.microsoft.com/office/drawing/2014/chartex" xmlns:cx1="http://schemas.microsoft.com/office/drawing/2015/9/8/chartex" xmlns:cx2="http://schemas.microsoft.com/office/drawing/2015/10/21/chartex" xmlns:cx3="http://schemas.microsoft.com/office/drawing/2016/5/9/chartex" xmlns:cx4="http://schemas.microsoft.com/office/drawing/2016/5/10/chartex" xmlns:cx5="http://schemas.microsoft.com/office/drawing/2016/5/11/chartex" xmlns:cx6="http://schemas.microsoft.com/office/drawing/2016/5/12/chartex" xmlns:cx7="http://schemas.microsoft.com/office/drawing/2016/5/13/chartex" xmlns:cx8="http://schemas.microsoft.com/office/drawing/2016/5/14/chartex" xmlns:mc="http://schemas.openxmlformats.org/markup-compatibility/2006" xmlns:aink="http://schemas.microsoft.com/office/drawing/2016/ink" xmlns:am3d="http://schemas.microsoft.com/office/drawing/2017/model3d" xmlns:o="urn:schemas-microsoft-com:office:office" xmlns:r="http://schemas.openxmlformats.org/officeDocument/2006/relationships" xmlns:m="http://schemas.openxmlformats.org/officeDocument/2006/math" xmlns:v="urn:schemas-microsoft-com:vml" xmlns:wp14="http://schemas.microsoft.com/office/word/2010/wordprocessingDrawing" xmlns:wp="http://schemas.openxmlformats.org/drawingml/2006/wordprocessingDrawing" xmlns:w10="urn:schemas-microsoft-com:office:word" xmlns:w="http://schemas.openxmlformats.org/wordprocessingml/2006/main" xmlns:w14="http://schemas.microsoft.com/office/word/2010/wordml" xmlns:w15="http://schemas.microsoft.com/office/word/2012/wordml" xmlns:w16cex="http://schemas.microsoft.com/office/word/2018/wordml/cex" xmlns:w16cid="http://schemas.microsoft.com/office/word/2016/wordml/cid" xmlns:w16="http://schemas.microsoft.com/office/word/2018/wordml" xmlns:w16se="http://schemas.microsoft.com/office/word/2015/wordml/symex" xmlns:wpg="http://schemas.microsoft.com/office/word/2010/wordprocessingGroup" xmlns:wpi="http://schemas.microsoft.com/office/word/2010/wordprocessingInk" xmlns:wne="http://schemas.microsoft.com/office/word/2006/wordml" xmlns:wps="http://schemas.microsoft.com/office/word/2010/wordprocessingShape" mc:Ignorable="w14 w15 w16se w16cid w16 w16cex wp14">
+<w:document xmlns:wpc="http://schemas.microsoft.com/office/word/2010/wordprocessingCanvas" xmlns:cx="http://schemas.microsoft.com/office/drawing/2014/chartex" xmlns:cx1="http://schemas.microsoft.com/office/drawing/2015/9/8/chartex" xmlns:cx2="http://schemas.microsoft.com/office/drawing/2015/10/21/chartex" xmlns:cx3="http://schemas.microsoft.com/office/drawing/2016/5/9/chartex" xmlns:cx4="http://schemas.microsoft.com/office/drawing/2016/5/10/chartex" xmlns:cx5="http://schemas.microsoft.com/office/drawing/2016/5/11/chartex" xmlns:cx6="http://schemas.microsoft.com/office/drawing/2016/5/12/chartex" xmlns:cx7="http://schemas.microsoft.com/office/drawing/2016/5/13/chartex" xmlns:cx8="http://schemas.microsoft.com/office/drawing/2016/5/14/chartex" xmlns:mc="http://schemas.openxmlformats.org/markup-compatibility/2006" xmlns:aink="http://schemas.microsoft.com/office/drawing/2016/ink" xmlns:am3d="http://schemas.microsoft.com/office/drawing/2017/model3d" xmlns:o="urn:schemas-microsoft-com:office:office" xmlns:r="http://schemas.openxmlformats.org/officeDocument/2006/relationships" xmlns:m="http://schemas.openxmlformats.org/officeDocument/2006/math" xmlns:v="urn:schemas-microsoft-com:vml" xmlns:wp14="http://schemas.microsoft.com/office/word/2010/wordprocessingDrawing" xmlns:wp="http://schemas.openxmlformats.org/drawingml/2006/wordprocessingDrawing" xmlns:w10="urn:schemas-microsoft-com:office:word" xmlns:w="http://schemas.openxmlformats.org/wordprocessingml/2006/main" xmlns:w14="http://schemas.microsoft.com/office/word/2010/wordml" xmlns:w15="http://schemas.microsoft.com/office/word/2012/wordml" xmlns:w16cex="http://schemas.microsoft.com/office/word/2018/wordml/cex" xmlns:w16cid="http://schemas.microsoft.com/office/word/2016/wordml/cid" xmlns:w16="http://schemas.microsoft.com/office/word/2018/wordml" xmlns:w16sdtdh="http://schemas.microsoft.com/office/word/2020/wordml/sdtdatahash" xmlns:w16se="http://schemas.microsoft.com/office/word/2015/wordml/symex" xmlns:wpg="http://schemas.microsoft.com/office/word/2010/wordprocessingGroup" xmlns:wpi="http://schemas.microsoft.com/office/word/2010/wordprocessingInk" xmlns:wne="http://schemas.microsoft.com/office/word/2006/wordml" xmlns:wps="http://schemas.microsoft.com/office/word/2010/wordprocessingShape" mc:Ignorable="w14 w15 w16se w16cid w16 w16cex w16sdtdh wp14">
   <w:body>
     <w:p>
       <w:pPr>
@@ -218,27 +218,7 @@
                 <w:sz w:val="28"/>
                 <w:szCs w:val="28"/>
               </w:rPr>
-              <w:t>Claim number: &lt;&lt;</w:t>
-            </w:r>
-            <w:proofErr w:type="spellStart"/>
-            <w:r>
-              <w:rPr>
-                <w:rFonts w:asciiTheme="minorHAnsi" w:hAnsiTheme="minorHAnsi" w:cstheme="minorHAnsi"/>
-                <w:color w:val="60686D"/>
-                <w:sz w:val="28"/>
-                <w:szCs w:val="28"/>
-              </w:rPr>
-              <w:t>referenceNumber</w:t>
-            </w:r>
-            <w:proofErr w:type="spellEnd"/>
-            <w:r>
-              <w:rPr>
-                <w:rFonts w:asciiTheme="minorHAnsi" w:hAnsiTheme="minorHAnsi" w:cstheme="minorHAnsi"/>
-                <w:color w:val="60686D"/>
-                <w:sz w:val="28"/>
-                <w:szCs w:val="28"/>
-              </w:rPr>
-              <w:t>&gt;&gt;</w:t>
+              <w:t>Claim number: &lt;&lt;referenceNumber&gt;&gt;</w:t>
             </w:r>
             <w:r>
               <w:rPr>
@@ -424,27 +404,7 @@
                 <w:sz w:val="28"/>
                 <w:szCs w:val="28"/>
               </w:rPr>
-              <w:t>&lt;&lt;</w:t>
-            </w:r>
-            <w:proofErr w:type="spellStart"/>
-            <w:r>
-              <w:rPr>
-                <w:rFonts w:asciiTheme="minorHAnsi" w:hAnsiTheme="minorHAnsi" w:cstheme="minorHAnsi"/>
-                <w:color w:val="60686D"/>
-                <w:sz w:val="28"/>
-                <w:szCs w:val="28"/>
-              </w:rPr>
-              <w:t>caseName</w:t>
-            </w:r>
-            <w:proofErr w:type="spellEnd"/>
-            <w:r>
-              <w:rPr>
-                <w:rFonts w:asciiTheme="minorHAnsi" w:hAnsiTheme="minorHAnsi" w:cstheme="minorHAnsi"/>
-                <w:color w:val="60686D"/>
-                <w:sz w:val="28"/>
-                <w:szCs w:val="28"/>
-              </w:rPr>
-              <w:t>&gt;&gt;</w:t>
+              <w:t>&lt;&lt;caseName&gt;&gt;</w:t>
             </w:r>
           </w:p>
         </w:tc>
@@ -559,7 +519,7 @@
               <w:spacing w:before="40" w:after="40"/>
               <w:rPr>
                 <w:rFonts w:asciiTheme="minorHAnsi" w:hAnsiTheme="minorHAnsi" w:cstheme="minorHAnsi"/>
-                <w:color w:val="0A0A0A"/>
+                <w:color w:val="60686D"/>
                 <w:sz w:val="20"/>
                 <w:szCs w:val="20"/>
               </w:rPr>
@@ -657,7 +617,6 @@
               </w:rPr>
               <w:t>&lt;{</w:t>
             </w:r>
-            <w:proofErr w:type="spellStart"/>
             <w:proofErr w:type="gramEnd"/>
             <w:r>
               <w:rPr>
@@ -666,9 +625,8 @@
                 <w:sz w:val="24"/>
                 <w:szCs w:val="24"/>
               </w:rPr>
-              <w:t>dateFormat</w:t>
-            </w:r>
-            <w:proofErr w:type="spellEnd"/>
+              <w:t>dateFormat(</w:t>
+            </w:r>
             <w:r>
               <w:rPr>
                 <w:rFonts w:ascii="GDSTransportWebsite" w:eastAsia="Times New Roman" w:hAnsi="GDSTransportWebsite" w:cs="Times New Roman"/>
@@ -676,9 +634,8 @@
                 <w:sz w:val="24"/>
                 <w:szCs w:val="24"/>
               </w:rPr>
-              <w:t>(</w:t>
-            </w:r>
-            <w:proofErr w:type="spellStart"/>
+              <w:t>claimI</w:t>
+            </w:r>
             <w:r>
               <w:rPr>
                 <w:rFonts w:ascii="GDSTransportWebsite" w:eastAsia="Times New Roman" w:hAnsi="GDSTransportWebsite" w:cs="Times New Roman"/>
@@ -686,7 +643,7 @@
                 <w:sz w:val="24"/>
                 <w:szCs w:val="24"/>
               </w:rPr>
-              <w:t>claimI</w:t>
+              <w:t>ssue</w:t>
             </w:r>
             <w:r>
               <w:rPr>
@@ -695,7 +652,7 @@
                 <w:sz w:val="24"/>
                 <w:szCs w:val="24"/>
               </w:rPr>
-              <w:t>ssue</w:t>
+              <w:t>d</w:t>
             </w:r>
             <w:r>
               <w:rPr>
@@ -704,7 +661,7 @@
                 <w:sz w:val="24"/>
                 <w:szCs w:val="24"/>
               </w:rPr>
-              <w:t>d</w:t>
+              <w:t>Date,‘d</w:t>
             </w:r>
             <w:r>
               <w:rPr>
@@ -713,9 +670,8 @@
                 <w:sz w:val="24"/>
                 <w:szCs w:val="24"/>
               </w:rPr>
-              <w:t>Date</w:t>
-            </w:r>
-            <w:proofErr w:type="spellEnd"/>
+              <w:t xml:space="preserve"> </w:t>
+            </w:r>
             <w:r>
               <w:rPr>
                 <w:rFonts w:ascii="GDSTransportWebsite" w:eastAsia="Times New Roman" w:hAnsi="GDSTransportWebsite" w:cs="Times New Roman"/>
@@ -723,7 +679,7 @@
                 <w:sz w:val="24"/>
                 <w:szCs w:val="24"/>
               </w:rPr>
-              <w:t>,‘d</w:t>
+              <w:t>MMMM</w:t>
             </w:r>
             <w:r>
               <w:rPr>
@@ -741,56 +697,7 @@
                 <w:sz w:val="24"/>
                 <w:szCs w:val="24"/>
               </w:rPr>
-              <w:t>MMMM</w:t>
-            </w:r>
-            <w:r>
-              <w:rPr>
-                <w:rFonts w:ascii="GDSTransportWebsite" w:eastAsia="Times New Roman" w:hAnsi="GDSTransportWebsite" w:cs="Times New Roman"/>
-                <w:color w:val="60686D"/>
-                <w:sz w:val="24"/>
-                <w:szCs w:val="24"/>
-              </w:rPr>
-              <w:t xml:space="preserve"> </w:t>
-            </w:r>
-            <w:proofErr w:type="spellStart"/>
-            <w:r>
-              <w:rPr>
-                <w:rFonts w:ascii="GDSTransportWebsite" w:eastAsia="Times New Roman" w:hAnsi="GDSTransportWebsite" w:cs="Times New Roman"/>
-                <w:color w:val="60686D"/>
-                <w:sz w:val="24"/>
-                <w:szCs w:val="24"/>
-              </w:rPr>
-              <w:t>yyyy</w:t>
-            </w:r>
-            <w:proofErr w:type="spellEnd"/>
-            <w:r>
-              <w:rPr>
-                <w:rFonts w:ascii="GDSTransportWebsite" w:eastAsia="Times New Roman" w:hAnsi="GDSTransportWebsite" w:cs="Times New Roman"/>
-                <w:color w:val="60686D"/>
-                <w:sz w:val="24"/>
-                <w:szCs w:val="24"/>
-              </w:rPr>
-              <w:t>’,‘dd-MM-</w:t>
-            </w:r>
-            <w:proofErr w:type="spellStart"/>
-            <w:r>
-              <w:rPr>
-                <w:rFonts w:ascii="GDSTransportWebsite" w:eastAsia="Times New Roman" w:hAnsi="GDSTransportWebsite" w:cs="Times New Roman"/>
-                <w:color w:val="60686D"/>
-                <w:sz w:val="24"/>
-                <w:szCs w:val="24"/>
-              </w:rPr>
-              <w:t>yyyy</w:t>
-            </w:r>
-            <w:proofErr w:type="spellEnd"/>
-            <w:r>
-              <w:rPr>
-                <w:rFonts w:ascii="GDSTransportWebsite" w:eastAsia="Times New Roman" w:hAnsi="GDSTransportWebsite" w:cs="Times New Roman"/>
-                <w:color w:val="60686D"/>
-                <w:sz w:val="24"/>
-                <w:szCs w:val="24"/>
-              </w:rPr>
-              <w:t>’)}&gt;&gt;</w:t>
+              <w:t>yyyy’,‘dd-MM-yyyy’)}&gt;&gt;</w:t>
             </w:r>
           </w:p>
           <w:p>
@@ -923,77 +830,34 @@
               </w:rPr>
               <w:t>{</w:t>
             </w:r>
-            <w:proofErr w:type="spellStart"/>
             <w:proofErr w:type="gramEnd"/>
             <w:r>
               <w:rPr>
                 <w:rFonts w:asciiTheme="minorHAnsi" w:hAnsiTheme="minorHAnsi" w:cstheme="minorHAnsi"/>
                 <w:color w:val="0A0A0A"/>
               </w:rPr>
-              <w:t>dateFormat</w:t>
-            </w:r>
-            <w:proofErr w:type="spellEnd"/>
+              <w:t>dateFormat(</w:t>
+            </w:r>
             <w:r>
               <w:rPr>
                 <w:rFonts w:asciiTheme="minorHAnsi" w:hAnsiTheme="minorHAnsi" w:cstheme="minorHAnsi"/>
                 <w:color w:val="0A0A0A"/>
               </w:rPr>
-              <w:t>(</w:t>
-            </w:r>
-            <w:proofErr w:type="spellStart"/>
+              <w:t>responseDeadline</w:t>
+            </w:r>
             <w:r>
               <w:rPr>
                 <w:rFonts w:asciiTheme="minorHAnsi" w:hAnsiTheme="minorHAnsi" w:cstheme="minorHAnsi"/>
                 <w:color w:val="0A0A0A"/>
               </w:rPr>
-              <w:t>responseDeadline</w:t>
-            </w:r>
-            <w:proofErr w:type="spellEnd"/>
+              <w:t>, ‘d MMMM yyy’</w:t>
+            </w:r>
             <w:r>
               <w:rPr>
                 <w:rFonts w:asciiTheme="minorHAnsi" w:hAnsiTheme="minorHAnsi" w:cstheme="minorHAnsi"/>
                 <w:color w:val="0A0A0A"/>
               </w:rPr>
-              <w:t xml:space="preserve">, ‘d MMMM </w:t>
-            </w:r>
-            <w:proofErr w:type="spellStart"/>
-            <w:r>
-              <w:rPr>
-                <w:rFonts w:asciiTheme="minorHAnsi" w:hAnsiTheme="minorHAnsi" w:cstheme="minorHAnsi"/>
-                <w:color w:val="0A0A0A"/>
-              </w:rPr>
-              <w:t>yyy</w:t>
-            </w:r>
-            <w:proofErr w:type="spellEnd"/>
-            <w:r>
-              <w:rPr>
-                <w:rFonts w:asciiTheme="minorHAnsi" w:hAnsiTheme="minorHAnsi" w:cstheme="minorHAnsi"/>
-                <w:color w:val="0A0A0A"/>
-              </w:rPr>
-              <w:t>’</w:t>
-            </w:r>
-            <w:r>
-              <w:rPr>
-                <w:rFonts w:asciiTheme="minorHAnsi" w:hAnsiTheme="minorHAnsi" w:cstheme="minorHAnsi"/>
-                <w:color w:val="0A0A0A"/>
-              </w:rPr>
-              <w:t>,‘dd-MM-</w:t>
-            </w:r>
-            <w:proofErr w:type="spellStart"/>
-            <w:r>
-              <w:rPr>
-                <w:rFonts w:asciiTheme="minorHAnsi" w:hAnsiTheme="minorHAnsi" w:cstheme="minorHAnsi"/>
-                <w:color w:val="0A0A0A"/>
-              </w:rPr>
-              <w:t>yyyy</w:t>
-            </w:r>
-            <w:proofErr w:type="spellEnd"/>
-            <w:r>
-              <w:rPr>
-                <w:rFonts w:asciiTheme="minorHAnsi" w:hAnsiTheme="minorHAnsi" w:cstheme="minorHAnsi"/>
-                <w:color w:val="0A0A0A"/>
-              </w:rPr>
-              <w:t>’</w:t>
+              <w:t>,‘dd-MM-yyyy’</w:t>
             </w:r>
             <w:r>
               <w:rPr>
@@ -1184,7 +1048,6 @@
               </w:rPr>
               <w:t>&lt;&lt;</w:t>
             </w:r>
-            <w:proofErr w:type="spellStart"/>
             <w:proofErr w:type="gramStart"/>
             <w:r>
               <w:rPr>
@@ -1193,7 +1056,6 @@
               </w:rPr>
               <w:t>respondent.litigationFriendName</w:t>
             </w:r>
-            <w:proofErr w:type="spellEnd"/>
             <w:proofErr w:type="gramEnd"/>
             <w:r>
               <w:rPr>
@@ -1511,7 +1373,6 @@
               </w:rPr>
               <w:t>&lt;&lt;</w:t>
             </w:r>
-            <w:proofErr w:type="spellStart"/>
             <w:proofErr w:type="gramStart"/>
             <w:r>
               <w:rPr>
@@ -1527,7 +1388,6 @@
               </w:rPr>
               <w:t>ddress.PostTown</w:t>
             </w:r>
-            <w:proofErr w:type="spellEnd"/>
             <w:proofErr w:type="gramEnd"/>
             <w:r>
               <w:rPr>
@@ -1619,7 +1479,6 @@
               </w:rPr>
               <w:t>&lt;&lt;</w:t>
             </w:r>
-            <w:proofErr w:type="spellStart"/>
             <w:proofErr w:type="gramStart"/>
             <w:r>
               <w:rPr>
@@ -1635,7 +1494,6 @@
               </w:rPr>
               <w:t>ddress.Country</w:t>
             </w:r>
-            <w:proofErr w:type="spellEnd"/>
             <w:proofErr w:type="gramEnd"/>
             <w:r>
               <w:rPr>
@@ -1741,7 +1599,6 @@
               </w:rPr>
               <w:t>&lt;</w:t>
             </w:r>
-            <w:proofErr w:type="spellStart"/>
             <w:proofErr w:type="gramStart"/>
             <w:r>
               <w:rPr>
@@ -1772,7 +1629,6 @@
               </w:rPr>
               <w:t>Name</w:t>
             </w:r>
-            <w:proofErr w:type="spellEnd"/>
             <w:r>
               <w:rPr>
                 <w:rFonts w:ascii="GDSTransportWebsite" w:hAnsi="GDSTransportWebsite"/>
@@ -2176,7 +2032,6 @@
               </w:rPr>
               <w:t>&lt;&lt;</w:t>
             </w:r>
-            <w:proofErr w:type="spellStart"/>
             <w:proofErr w:type="gramStart"/>
             <w:r>
               <w:rPr>
@@ -2205,15 +2060,7 @@
                 <w:rFonts w:ascii="GDSTransportWebsite" w:hAnsi="GDSTransportWebsite"/>
                 <w:color w:val="0A0A0A"/>
               </w:rPr>
-              <w:t>ddress.PostTown</w:t>
-            </w:r>
-            <w:proofErr w:type="spellEnd"/>
-            <w:r>
-              <w:rPr>
-                <w:rFonts w:ascii="GDSTransportWebsite" w:hAnsi="GDSTransportWebsite"/>
-                <w:color w:val="0A0A0A"/>
-              </w:rPr>
-              <w:t>&gt;&gt;&lt;&lt;es_&gt;&gt;</w:t>
+              <w:t>ddress.PostTown&gt;&gt;&lt;&lt;es_&gt;&gt;</w:t>
             </w:r>
           </w:p>
           <w:p>
@@ -2325,7 +2172,6 @@
               </w:rPr>
               <w:t xml:space="preserve"> </w:t>
             </w:r>
-            <w:proofErr w:type="spellStart"/>
             <w:proofErr w:type="gramStart"/>
             <w:r>
               <w:rPr>
@@ -2354,15 +2200,7 @@
                 <w:rFonts w:ascii="GDSTransportWebsite" w:hAnsi="GDSTransportWebsite"/>
                 <w:color w:val="0A0A0A"/>
               </w:rPr>
-              <w:t>ddress.Country</w:t>
-            </w:r>
-            <w:proofErr w:type="spellEnd"/>
-            <w:r>
-              <w:rPr>
-                <w:rFonts w:ascii="GDSTransportWebsite" w:hAnsi="GDSTransportWebsite"/>
-                <w:color w:val="0A0A0A"/>
-              </w:rPr>
-              <w:t>&gt;&gt;&lt;&lt;es_&gt;&gt;</w:t>
+              <w:t>ddress.Country&gt;&gt;&lt;&lt;es_&gt;&gt;</w:t>
             </w:r>
           </w:p>
         </w:tc>
@@ -2419,7 +2257,6 @@
               </w:rPr>
               <w:t>&lt;&lt;</w:t>
             </w:r>
-            <w:proofErr w:type="spellStart"/>
             <w:proofErr w:type="gramStart"/>
             <w:r>
               <w:rPr>
@@ -2441,15 +2278,7 @@
                 <w:rFonts w:ascii="GDSTransportWebsite" w:hAnsi="GDSTransportWebsite"/>
                 <w:color w:val="0A0A0A"/>
               </w:rPr>
-              <w:t>emailAddress</w:t>
-            </w:r>
-            <w:proofErr w:type="spellEnd"/>
-            <w:r>
-              <w:rPr>
-                <w:rFonts w:ascii="GDSTransportWebsite" w:hAnsi="GDSTransportWebsite"/>
-                <w:color w:val="0A0A0A"/>
-              </w:rPr>
-              <w:t>&gt;&gt;</w:t>
+              <w:t>emailAddress&gt;&gt;</w:t>
             </w:r>
           </w:p>
         </w:tc>
@@ -2505,7 +2334,6 @@
               </w:rPr>
               <w:t>&lt;&lt;</w:t>
             </w:r>
-            <w:proofErr w:type="spellStart"/>
             <w:proofErr w:type="gramStart"/>
             <w:r>
               <w:rPr>
@@ -2527,15 +2355,7 @@
                 <w:rFonts w:ascii="GDSTransportWebsite" w:hAnsi="GDSTransportWebsite"/>
                 <w:color w:val="0A0A0A"/>
               </w:rPr>
-              <w:t>phoneNumber</w:t>
-            </w:r>
-            <w:proofErr w:type="spellEnd"/>
-            <w:r>
-              <w:rPr>
-                <w:rFonts w:ascii="GDSTransportWebsite" w:hAnsi="GDSTransportWebsite"/>
-                <w:color w:val="0A0A0A"/>
-              </w:rPr>
-              <w:t>&gt;&gt;</w:t>
+              <w:t>phoneNumber&gt;&gt;</w:t>
             </w:r>
           </w:p>
         </w:tc>
@@ -2591,7 +2411,6 @@
               </w:rPr>
               <w:t>&lt;&lt;</w:t>
             </w:r>
-            <w:proofErr w:type="spellStart"/>
             <w:proofErr w:type="gramStart"/>
             <w:r>
               <w:rPr>
@@ -2613,15 +2432,7 @@
                 <w:rFonts w:ascii="GDSTransportWebsite" w:hAnsi="GDSTransportWebsite"/>
                 <w:color w:val="0A0A0A"/>
               </w:rPr>
-              <w:t>dxAddress</w:t>
-            </w:r>
-            <w:proofErr w:type="spellEnd"/>
-            <w:r>
-              <w:rPr>
-                <w:rFonts w:ascii="GDSTransportWebsite" w:hAnsi="GDSTransportWebsite"/>
-                <w:color w:val="0A0A0A"/>
-              </w:rPr>
-              <w:t>&gt;&gt;</w:t>
+              <w:t>dxAddress&gt;&gt;</w:t>
             </w:r>
           </w:p>
         </w:tc>
@@ -2769,7 +2580,7 @@
 </file>
 
 <file path=word/endnotes.xml><?xml version="1.0" encoding="utf-8"?>
-<w:endnotes xmlns:wpc="http://schemas.microsoft.com/office/word/2010/wordprocessingCanvas" xmlns:cx="http://schemas.microsoft.com/office/drawing/2014/chartex" xmlns:cx1="http://schemas.microsoft.com/office/drawing/2015/9/8/chartex" xmlns:cx2="http://schemas.microsoft.com/office/drawing/2015/10/21/chartex" xmlns:cx3="http://schemas.microsoft.com/office/drawing/2016/5/9/chartex" xmlns:cx4="http://schemas.microsoft.com/office/drawing/2016/5/10/chartex" xmlns:cx5="http://schemas.microsoft.com/office/drawing/2016/5/11/chartex" xmlns:cx6="http://schemas.microsoft.com/office/drawing/2016/5/12/chartex" xmlns:cx7="http://schemas.microsoft.com/office/drawing/2016/5/13/chartex" xmlns:cx8="http://schemas.microsoft.com/office/drawing/2016/5/14/chartex" xmlns:mc="http://schemas.openxmlformats.org/markup-compatibility/2006" xmlns:aink="http://schemas.microsoft.com/office/drawing/2016/ink" xmlns:am3d="http://schemas.microsoft.com/office/drawing/2017/model3d" xmlns:o="urn:schemas-microsoft-com:office:office" xmlns:r="http://schemas.openxmlformats.org/officeDocument/2006/relationships" xmlns:m="http://schemas.openxmlformats.org/officeDocument/2006/math" xmlns:v="urn:schemas-microsoft-com:vml" xmlns:wp14="http://schemas.microsoft.com/office/word/2010/wordprocessingDrawing" xmlns:wp="http://schemas.openxmlformats.org/drawingml/2006/wordprocessingDrawing" xmlns:w10="urn:schemas-microsoft-com:office:word" xmlns:w="http://schemas.openxmlformats.org/wordprocessingml/2006/main" xmlns:w14="http://schemas.microsoft.com/office/word/2010/wordml" xmlns:w15="http://schemas.microsoft.com/office/word/2012/wordml" xmlns:w16cex="http://schemas.microsoft.com/office/word/2018/wordml/cex" xmlns:w16cid="http://schemas.microsoft.com/office/word/2016/wordml/cid" xmlns:w16="http://schemas.microsoft.com/office/word/2018/wordml" xmlns:w16se="http://schemas.microsoft.com/office/word/2015/wordml/symex" xmlns:wpg="http://schemas.microsoft.com/office/word/2010/wordprocessingGroup" xmlns:wpi="http://schemas.microsoft.com/office/word/2010/wordprocessingInk" xmlns:wne="http://schemas.microsoft.com/office/word/2006/wordml" xmlns:wps="http://schemas.microsoft.com/office/word/2010/wordprocessingShape" mc:Ignorable="w14 w15 w16se w16cid w16 w16cex wp14">
+<w:endnotes xmlns:wpc="http://schemas.microsoft.com/office/word/2010/wordprocessingCanvas" xmlns:cx="http://schemas.microsoft.com/office/drawing/2014/chartex" xmlns:cx1="http://schemas.microsoft.com/office/drawing/2015/9/8/chartex" xmlns:cx2="http://schemas.microsoft.com/office/drawing/2015/10/21/chartex" xmlns:cx3="http://schemas.microsoft.com/office/drawing/2016/5/9/chartex" xmlns:cx4="http://schemas.microsoft.com/office/drawing/2016/5/10/chartex" xmlns:cx5="http://schemas.microsoft.com/office/drawing/2016/5/11/chartex" xmlns:cx6="http://schemas.microsoft.com/office/drawing/2016/5/12/chartex" xmlns:cx7="http://schemas.microsoft.com/office/drawing/2016/5/13/chartex" xmlns:cx8="http://schemas.microsoft.com/office/drawing/2016/5/14/chartex" xmlns:mc="http://schemas.openxmlformats.org/markup-compatibility/2006" xmlns:aink="http://schemas.microsoft.com/office/drawing/2016/ink" xmlns:am3d="http://schemas.microsoft.com/office/drawing/2017/model3d" xmlns:o="urn:schemas-microsoft-com:office:office" xmlns:r="http://schemas.openxmlformats.org/officeDocument/2006/relationships" xmlns:m="http://schemas.openxmlformats.org/officeDocument/2006/math" xmlns:v="urn:schemas-microsoft-com:vml" xmlns:wp14="http://schemas.microsoft.com/office/word/2010/wordprocessingDrawing" xmlns:wp="http://schemas.openxmlformats.org/drawingml/2006/wordprocessingDrawing" xmlns:w10="urn:schemas-microsoft-com:office:word" xmlns:w="http://schemas.openxmlformats.org/wordprocessingml/2006/main" xmlns:w14="http://schemas.microsoft.com/office/word/2010/wordml" xmlns:w15="http://schemas.microsoft.com/office/word/2012/wordml" xmlns:w16cex="http://schemas.microsoft.com/office/word/2018/wordml/cex" xmlns:w16cid="http://schemas.microsoft.com/office/word/2016/wordml/cid" xmlns:w16="http://schemas.microsoft.com/office/word/2018/wordml" xmlns:w16sdtdh="http://schemas.microsoft.com/office/word/2020/wordml/sdtdatahash" xmlns:w16se="http://schemas.microsoft.com/office/word/2015/wordml/symex" xmlns:wpg="http://schemas.microsoft.com/office/word/2010/wordprocessingGroup" xmlns:wpi="http://schemas.microsoft.com/office/word/2010/wordprocessingInk" xmlns:wne="http://schemas.microsoft.com/office/word/2006/wordml" xmlns:wps="http://schemas.microsoft.com/office/word/2010/wordprocessingShape" mc:Ignorable="w14 w15 w16se w16cid w16 w16cex w16sdtdh wp14">
   <w:endnote w:type="separator" w:id="-1">
     <w:p>
       <w:r>
@@ -2788,7 +2599,7 @@
 </file>
 
 <file path=word/footer1.xml><?xml version="1.0" encoding="utf-8"?>
-<w:ftr xmlns:wpc="http://schemas.microsoft.com/office/word/2010/wordprocessingCanvas" xmlns:cx="http://schemas.microsoft.com/office/drawing/2014/chartex" xmlns:cx1="http://schemas.microsoft.com/office/drawing/2015/9/8/chartex" xmlns:cx2="http://schemas.microsoft.com/office/drawing/2015/10/21/chartex" xmlns:cx3="http://schemas.microsoft.com/office/drawing/2016/5/9/chartex" xmlns:cx4="http://schemas.microsoft.com/office/drawing/2016/5/10/chartex" xmlns:cx5="http://schemas.microsoft.com/office/drawing/2016/5/11/chartex" xmlns:cx6="http://schemas.microsoft.com/office/drawing/2016/5/12/chartex" xmlns:cx7="http://schemas.microsoft.com/office/drawing/2016/5/13/chartex" xmlns:cx8="http://schemas.microsoft.com/office/drawing/2016/5/14/chartex" xmlns:mc="http://schemas.openxmlformats.org/markup-compatibility/2006" xmlns:aink="http://schemas.microsoft.com/office/drawing/2016/ink" xmlns:am3d="http://schemas.microsoft.com/office/drawing/2017/model3d" xmlns:o="urn:schemas-microsoft-com:office:office" xmlns:r="http://schemas.openxmlformats.org/officeDocument/2006/relationships" xmlns:m="http://schemas.openxmlformats.org/officeDocument/2006/math" xmlns:v="urn:schemas-microsoft-com:vml" xmlns:wp14="http://schemas.microsoft.com/office/word/2010/wordprocessingDrawing" xmlns:wp="http://schemas.openxmlformats.org/drawingml/2006/wordprocessingDrawing" xmlns:w10="urn:schemas-microsoft-com:office:word" xmlns:w="http://schemas.openxmlformats.org/wordprocessingml/2006/main" xmlns:w14="http://schemas.microsoft.com/office/word/2010/wordml" xmlns:w15="http://schemas.microsoft.com/office/word/2012/wordml" xmlns:w16cex="http://schemas.microsoft.com/office/word/2018/wordml/cex" xmlns:w16cid="http://schemas.microsoft.com/office/word/2016/wordml/cid" xmlns:w16="http://schemas.microsoft.com/office/word/2018/wordml" xmlns:w16se="http://schemas.microsoft.com/office/word/2015/wordml/symex" xmlns:wpg="http://schemas.microsoft.com/office/word/2010/wordprocessingGroup" xmlns:wpi="http://schemas.microsoft.com/office/word/2010/wordprocessingInk" xmlns:wne="http://schemas.microsoft.com/office/word/2006/wordml" xmlns:wps="http://schemas.microsoft.com/office/word/2010/wordprocessingShape" mc:Ignorable="w14 w15 w16se w16cid w16 w16cex wp14">
+<w:ftr xmlns:wpc="http://schemas.microsoft.com/office/word/2010/wordprocessingCanvas" xmlns:cx="http://schemas.microsoft.com/office/drawing/2014/chartex" xmlns:cx1="http://schemas.microsoft.com/office/drawing/2015/9/8/chartex" xmlns:cx2="http://schemas.microsoft.com/office/drawing/2015/10/21/chartex" xmlns:cx3="http://schemas.microsoft.com/office/drawing/2016/5/9/chartex" xmlns:cx4="http://schemas.microsoft.com/office/drawing/2016/5/10/chartex" xmlns:cx5="http://schemas.microsoft.com/office/drawing/2016/5/11/chartex" xmlns:cx6="http://schemas.microsoft.com/office/drawing/2016/5/12/chartex" xmlns:cx7="http://schemas.microsoft.com/office/drawing/2016/5/13/chartex" xmlns:cx8="http://schemas.microsoft.com/office/drawing/2016/5/14/chartex" xmlns:mc="http://schemas.openxmlformats.org/markup-compatibility/2006" xmlns:aink="http://schemas.microsoft.com/office/drawing/2016/ink" xmlns:am3d="http://schemas.microsoft.com/office/drawing/2017/model3d" xmlns:o="urn:schemas-microsoft-com:office:office" xmlns:r="http://schemas.openxmlformats.org/officeDocument/2006/relationships" xmlns:m="http://schemas.openxmlformats.org/officeDocument/2006/math" xmlns:v="urn:schemas-microsoft-com:vml" xmlns:wp14="http://schemas.microsoft.com/office/word/2010/wordprocessingDrawing" xmlns:wp="http://schemas.openxmlformats.org/drawingml/2006/wordprocessingDrawing" xmlns:w10="urn:schemas-microsoft-com:office:word" xmlns:w="http://schemas.openxmlformats.org/wordprocessingml/2006/main" xmlns:w14="http://schemas.microsoft.com/office/word/2010/wordml" xmlns:w15="http://schemas.microsoft.com/office/word/2012/wordml" xmlns:w16cex="http://schemas.microsoft.com/office/word/2018/wordml/cex" xmlns:w16cid="http://schemas.microsoft.com/office/word/2016/wordml/cid" xmlns:w16="http://schemas.microsoft.com/office/word/2018/wordml" xmlns:w16sdtdh="http://schemas.microsoft.com/office/word/2020/wordml/sdtdatahash" xmlns:w16se="http://schemas.microsoft.com/office/word/2015/wordml/symex" xmlns:wpg="http://schemas.microsoft.com/office/word/2010/wordprocessingGroup" xmlns:wpi="http://schemas.microsoft.com/office/word/2010/wordprocessingInk" xmlns:wne="http://schemas.microsoft.com/office/word/2006/wordml" xmlns:wps="http://schemas.microsoft.com/office/word/2010/wordprocessingShape" mc:Ignorable="w14 w15 w16se w16cid w16 w16cex w16sdtdh wp14">
   <w:tbl>
     <w:tblPr>
       <w:tblStyle w:val="TableGrid"/>
@@ -2992,7 +2803,7 @@
 </file>
 
 <file path=word/footnotes.xml><?xml version="1.0" encoding="utf-8"?>
-<w:footnotes xmlns:wpc="http://schemas.microsoft.com/office/word/2010/wordprocessingCanvas" xmlns:cx="http://schemas.microsoft.com/office/drawing/2014/chartex" xmlns:cx1="http://schemas.microsoft.com/office/drawing/2015/9/8/chartex" xmlns:cx2="http://schemas.microsoft.com/office/drawing/2015/10/21/chartex" xmlns:cx3="http://schemas.microsoft.com/office/drawing/2016/5/9/chartex" xmlns:cx4="http://schemas.microsoft.com/office/drawing/2016/5/10/chartex" xmlns:cx5="http://schemas.microsoft.com/office/drawing/2016/5/11/chartex" xmlns:cx6="http://schemas.microsoft.com/office/drawing/2016/5/12/chartex" xmlns:cx7="http://schemas.microsoft.com/office/drawing/2016/5/13/chartex" xmlns:cx8="http://schemas.microsoft.com/office/drawing/2016/5/14/chartex" xmlns:mc="http://schemas.openxmlformats.org/markup-compatibility/2006" xmlns:aink="http://schemas.microsoft.com/office/drawing/2016/ink" xmlns:am3d="http://schemas.microsoft.com/office/drawing/2017/model3d" xmlns:o="urn:schemas-microsoft-com:office:office" xmlns:r="http://schemas.openxmlformats.org/officeDocument/2006/relationships" xmlns:m="http://schemas.openxmlformats.org/officeDocument/2006/math" xmlns:v="urn:schemas-microsoft-com:vml" xmlns:wp14="http://schemas.microsoft.com/office/word/2010/wordprocessingDrawing" xmlns:wp="http://schemas.openxmlformats.org/drawingml/2006/wordprocessingDrawing" xmlns:w10="urn:schemas-microsoft-com:office:word" xmlns:w="http://schemas.openxmlformats.org/wordprocessingml/2006/main" xmlns:w14="http://schemas.microsoft.com/office/word/2010/wordml" xmlns:w15="http://schemas.microsoft.com/office/word/2012/wordml" xmlns:w16cex="http://schemas.microsoft.com/office/word/2018/wordml/cex" xmlns:w16cid="http://schemas.microsoft.com/office/word/2016/wordml/cid" xmlns:w16="http://schemas.microsoft.com/office/word/2018/wordml" xmlns:w16se="http://schemas.microsoft.com/office/word/2015/wordml/symex" xmlns:wpg="http://schemas.microsoft.com/office/word/2010/wordprocessingGroup" xmlns:wpi="http://schemas.microsoft.com/office/word/2010/wordprocessingInk" xmlns:wne="http://schemas.microsoft.com/office/word/2006/wordml" xmlns:wps="http://schemas.microsoft.com/office/word/2010/wordprocessingShape" mc:Ignorable="w14 w15 w16se w16cid w16 w16cex wp14">
+<w:footnotes xmlns:wpc="http://schemas.microsoft.com/office/word/2010/wordprocessingCanvas" xmlns:cx="http://schemas.microsoft.com/office/drawing/2014/chartex" xmlns:cx1="http://schemas.microsoft.com/office/drawing/2015/9/8/chartex" xmlns:cx2="http://schemas.microsoft.com/office/drawing/2015/10/21/chartex" xmlns:cx3="http://schemas.microsoft.com/office/drawing/2016/5/9/chartex" xmlns:cx4="http://schemas.microsoft.com/office/drawing/2016/5/10/chartex" xmlns:cx5="http://schemas.microsoft.com/office/drawing/2016/5/11/chartex" xmlns:cx6="http://schemas.microsoft.com/office/drawing/2016/5/12/chartex" xmlns:cx7="http://schemas.microsoft.com/office/drawing/2016/5/13/chartex" xmlns:cx8="http://schemas.microsoft.com/office/drawing/2016/5/14/chartex" xmlns:mc="http://schemas.openxmlformats.org/markup-compatibility/2006" xmlns:aink="http://schemas.microsoft.com/office/drawing/2016/ink" xmlns:am3d="http://schemas.microsoft.com/office/drawing/2017/model3d" xmlns:o="urn:schemas-microsoft-com:office:office" xmlns:r="http://schemas.openxmlformats.org/officeDocument/2006/relationships" xmlns:m="http://schemas.openxmlformats.org/officeDocument/2006/math" xmlns:v="urn:schemas-microsoft-com:vml" xmlns:wp14="http://schemas.microsoft.com/office/word/2010/wordprocessingDrawing" xmlns:wp="http://schemas.openxmlformats.org/drawingml/2006/wordprocessingDrawing" xmlns:w10="urn:schemas-microsoft-com:office:word" xmlns:w="http://schemas.openxmlformats.org/wordprocessingml/2006/main" xmlns:w14="http://schemas.microsoft.com/office/word/2010/wordml" xmlns:w15="http://schemas.microsoft.com/office/word/2012/wordml" xmlns:w16cex="http://schemas.microsoft.com/office/word/2018/wordml/cex" xmlns:w16cid="http://schemas.microsoft.com/office/word/2016/wordml/cid" xmlns:w16="http://schemas.microsoft.com/office/word/2018/wordml" xmlns:w16sdtdh="http://schemas.microsoft.com/office/word/2020/wordml/sdtdatahash" xmlns:w16se="http://schemas.microsoft.com/office/word/2015/wordml/symex" xmlns:wpg="http://schemas.microsoft.com/office/word/2010/wordprocessingGroup" xmlns:wpi="http://schemas.microsoft.com/office/word/2010/wordprocessingInk" xmlns:wne="http://schemas.microsoft.com/office/word/2006/wordml" xmlns:wps="http://schemas.microsoft.com/office/word/2010/wordprocessingShape" mc:Ignorable="w14 w15 w16se w16cid w16 w16cex w16sdtdh wp14">
   <w:footnote w:type="separator" w:id="-1">
     <w:p>
       <w:r>
@@ -3011,7 +2822,7 @@
 </file>
 
 <file path=word/numbering.xml><?xml version="1.0" encoding="utf-8"?>
-<w:numbering xmlns:wpc="http://schemas.microsoft.com/office/word/2010/wordprocessingCanvas" xmlns:cx="http://schemas.microsoft.com/office/drawing/2014/chartex" xmlns:cx1="http://schemas.microsoft.com/office/drawing/2015/9/8/chartex" xmlns:cx2="http://schemas.microsoft.com/office/drawing/2015/10/21/chartex" xmlns:cx3="http://schemas.microsoft.com/office/drawing/2016/5/9/chartex" xmlns:cx4="http://schemas.microsoft.com/office/drawing/2016/5/10/chartex" xmlns:cx5="http://schemas.microsoft.com/office/drawing/2016/5/11/chartex" xmlns:cx6="http://schemas.microsoft.com/office/drawing/2016/5/12/chartex" xmlns:cx7="http://schemas.microsoft.com/office/drawing/2016/5/13/chartex" xmlns:cx8="http://schemas.microsoft.com/office/drawing/2016/5/14/chartex" xmlns:mc="http://schemas.openxmlformats.org/markup-compatibility/2006" xmlns:aink="http://schemas.microsoft.com/office/drawing/2016/ink" xmlns:am3d="http://schemas.microsoft.com/office/drawing/2017/model3d" xmlns:o="urn:schemas-microsoft-com:office:office" xmlns:r="http://schemas.openxmlformats.org/officeDocument/2006/relationships" xmlns:m="http://schemas.openxmlformats.org/officeDocument/2006/math" xmlns:v="urn:schemas-microsoft-com:vml" xmlns:wp14="http://schemas.microsoft.com/office/word/2010/wordprocessingDrawing" xmlns:wp="http://schemas.openxmlformats.org/drawingml/2006/wordprocessingDrawing" xmlns:w10="urn:schemas-microsoft-com:office:word" xmlns:w="http://schemas.openxmlformats.org/wordprocessingml/2006/main" xmlns:w14="http://schemas.microsoft.com/office/word/2010/wordml" xmlns:w15="http://schemas.microsoft.com/office/word/2012/wordml" xmlns:w16cex="http://schemas.microsoft.com/office/word/2018/wordml/cex" xmlns:w16cid="http://schemas.microsoft.com/office/word/2016/wordml/cid" xmlns:w16="http://schemas.microsoft.com/office/word/2018/wordml" xmlns:w16se="http://schemas.microsoft.com/office/word/2015/wordml/symex" xmlns:wpg="http://schemas.microsoft.com/office/word/2010/wordprocessingGroup" xmlns:wpi="http://schemas.microsoft.com/office/word/2010/wordprocessingInk" xmlns:wne="http://schemas.microsoft.com/office/word/2006/wordml" xmlns:wps="http://schemas.microsoft.com/office/word/2010/wordprocessingShape" mc:Ignorable="w14 w15 w16se w16cid w16 w16cex wp14">
+<w:numbering xmlns:wpc="http://schemas.microsoft.com/office/word/2010/wordprocessingCanvas" xmlns:cx="http://schemas.microsoft.com/office/drawing/2014/chartex" xmlns:cx1="http://schemas.microsoft.com/office/drawing/2015/9/8/chartex" xmlns:cx2="http://schemas.microsoft.com/office/drawing/2015/10/21/chartex" xmlns:cx3="http://schemas.microsoft.com/office/drawing/2016/5/9/chartex" xmlns:cx4="http://schemas.microsoft.com/office/drawing/2016/5/10/chartex" xmlns:cx5="http://schemas.microsoft.com/office/drawing/2016/5/11/chartex" xmlns:cx6="http://schemas.microsoft.com/office/drawing/2016/5/12/chartex" xmlns:cx7="http://schemas.microsoft.com/office/drawing/2016/5/13/chartex" xmlns:cx8="http://schemas.microsoft.com/office/drawing/2016/5/14/chartex" xmlns:mc="http://schemas.openxmlformats.org/markup-compatibility/2006" xmlns:aink="http://schemas.microsoft.com/office/drawing/2016/ink" xmlns:am3d="http://schemas.microsoft.com/office/drawing/2017/model3d" xmlns:o="urn:schemas-microsoft-com:office:office" xmlns:r="http://schemas.openxmlformats.org/officeDocument/2006/relationships" xmlns:m="http://schemas.openxmlformats.org/officeDocument/2006/math" xmlns:v="urn:schemas-microsoft-com:vml" xmlns:wp14="http://schemas.microsoft.com/office/word/2010/wordprocessingDrawing" xmlns:wp="http://schemas.openxmlformats.org/drawingml/2006/wordprocessingDrawing" xmlns:w10="urn:schemas-microsoft-com:office:word" xmlns:w="http://schemas.openxmlformats.org/wordprocessingml/2006/main" xmlns:w14="http://schemas.microsoft.com/office/word/2010/wordml" xmlns:w15="http://schemas.microsoft.com/office/word/2012/wordml" xmlns:w16cex="http://schemas.microsoft.com/office/word/2018/wordml/cex" xmlns:w16cid="http://schemas.microsoft.com/office/word/2016/wordml/cid" xmlns:w16="http://schemas.microsoft.com/office/word/2018/wordml" xmlns:w16sdtdh="http://schemas.microsoft.com/office/word/2020/wordml/sdtdatahash" xmlns:w16se="http://schemas.microsoft.com/office/word/2015/wordml/symex" xmlns:wpg="http://schemas.microsoft.com/office/word/2010/wordprocessingGroup" xmlns:wpi="http://schemas.microsoft.com/office/word/2010/wordprocessingInk" xmlns:wne="http://schemas.microsoft.com/office/word/2006/wordml" xmlns:wps="http://schemas.microsoft.com/office/word/2010/wordprocessingShape" mc:Ignorable="w14 w15 w16se w16cid w16 w16cex w16sdtdh wp14">
   <w:abstractNum w:abstractNumId="0" w15:restartNumberingAfterBreak="0">
     <w:nsid w:val="00432905"/>
     <w:multiLevelType w:val="multilevel"/>
@@ -6239,7 +6050,7 @@
 </file>
 
 <file path=word/styles.xml><?xml version="1.0" encoding="utf-8"?>
-<w:styles xmlns:mc="http://schemas.openxmlformats.org/markup-compatibility/2006" xmlns:r="http://schemas.openxmlformats.org/officeDocument/2006/relationships" xmlns:w="http://schemas.openxmlformats.org/wordprocessingml/2006/main" xmlns:w14="http://schemas.microsoft.com/office/word/2010/wordml" xmlns:w15="http://schemas.microsoft.com/office/word/2012/wordml" xmlns:w16cex="http://schemas.microsoft.com/office/word/2018/wordml/cex" xmlns:w16cid="http://schemas.microsoft.com/office/word/2016/wordml/cid" xmlns:w16="http://schemas.microsoft.com/office/word/2018/wordml" xmlns:w16se="http://schemas.microsoft.com/office/word/2015/wordml/symex" mc:Ignorable="w14 w15 w16se w16cid w16 w16cex">
+<w:styles xmlns:mc="http://schemas.openxmlformats.org/markup-compatibility/2006" xmlns:r="http://schemas.openxmlformats.org/officeDocument/2006/relationships" xmlns:w="http://schemas.openxmlformats.org/wordprocessingml/2006/main" xmlns:w14="http://schemas.microsoft.com/office/word/2010/wordml" xmlns:w15="http://schemas.microsoft.com/office/word/2012/wordml" xmlns:w16cex="http://schemas.microsoft.com/office/word/2018/wordml/cex" xmlns:w16cid="http://schemas.microsoft.com/office/word/2016/wordml/cid" xmlns:w16="http://schemas.microsoft.com/office/word/2018/wordml" xmlns:w16sdtdh="http://schemas.microsoft.com/office/word/2020/wordml/sdtdatahash" xmlns:w16se="http://schemas.microsoft.com/office/word/2015/wordml/symex" mc:Ignorable="w14 w15 w16se w16cid w16 w16cex w16sdtdh">
   <w:docDefaults>
     <w:rPrDefault>
       <w:rPr>
@@ -7390,7 +7201,12 @@
 </file>
 
 <file path=customXml/item1.xml><?xml version="1.0" encoding="utf-8"?>
-<b:Sources xmlns:b="http://schemas.openxmlformats.org/officeDocument/2006/bibliography" xmlns="http://schemas.openxmlformats.org/officeDocument/2006/bibliography" SelectedStyle="\APASixthEditionOfficeOnline.xsl" StyleName="APA" Version="6"/>
+<?mso-contentType ?>
+<FormTemplates xmlns="http://schemas.microsoft.com/sharepoint/v3/contenttype/forms">
+  <Display>DocumentLibraryForm</Display>
+  <Edit>DocumentLibraryForm</Edit>
+  <New>DocumentLibraryForm</New>
+</FormTemplates>
 </file>
 
 <file path=customXml/item2.xml><?xml version="1.0" encoding="utf-8"?>
@@ -7709,12 +7525,7 @@
 </file>
 
 <file path=customXml/item3.xml><?xml version="1.0" encoding="utf-8"?>
-<?mso-contentType ?>
-<FormTemplates xmlns="http://schemas.microsoft.com/sharepoint/v3/contenttype/forms">
-  <Display>DocumentLibraryForm</Display>
-  <Edit>DocumentLibraryForm</Edit>
-  <New>DocumentLibraryForm</New>
-</FormTemplates>
+<b:Sources xmlns:b="http://schemas.openxmlformats.org/officeDocument/2006/bibliography" xmlns="http://schemas.openxmlformats.org/officeDocument/2006/bibliography" SelectedStyle="\APASixthEditionOfficeOnline.xsl" StyleName="APA" Version="6"/>
 </file>
 
 <file path=customXml/item4.xml><?xml version="1.0" encoding="utf-8"?>
@@ -7736,9 +7547,9 @@
 </file>
 
 <file path=customXml/itemProps1.xml><?xml version="1.0" encoding="utf-8"?>
-<ds:datastoreItem xmlns:ds="http://schemas.openxmlformats.org/officeDocument/2006/customXml" ds:itemID="{9068458F-99DA-9249-9956-483525D243EE}">
+<ds:datastoreItem xmlns:ds="http://schemas.openxmlformats.org/officeDocument/2006/customXml" ds:itemID="{8B018532-72F1-4079-A3F8-6E11F3CA40FE}">
   <ds:schemaRefs>
-    <ds:schemaRef ds:uri="http://schemas.openxmlformats.org/officeDocument/2006/bibliography"/>
+    <ds:schemaRef ds:uri="http://schemas.microsoft.com/sharepoint/v3/contenttype/forms"/>
   </ds:schemaRefs>
 </ds:datastoreItem>
 </file>
@@ -7763,9 +7574,9 @@
 </file>
 
 <file path=customXml/itemProps3.xml><?xml version="1.0" encoding="utf-8"?>
-<ds:datastoreItem xmlns:ds="http://schemas.openxmlformats.org/officeDocument/2006/customXml" ds:itemID="{8B018532-72F1-4079-A3F8-6E11F3CA40FE}">
+<ds:datastoreItem xmlns:ds="http://schemas.openxmlformats.org/officeDocument/2006/customXml" ds:itemID="{9068458F-99DA-9249-9956-483525D243EE}">
   <ds:schemaRefs>
-    <ds:schemaRef ds:uri="http://schemas.microsoft.com/sharepoint/v3/contenttype/forms"/>
+    <ds:schemaRef ds:uri="http://schemas.openxmlformats.org/officeDocument/2006/bibliography"/>
   </ds:schemaRefs>
 </ds:datastoreItem>
 </file>

</xml_diff>

<commit_message>
Revert "Merge master branch with ITHC (#1481)"
This reverts commit 0962392bdc6d01579775342752116811b3199018.
</commit_message>
<xml_diff>
--- a/docker/docmosis/templates/CV-UNS-ACK-ENG-00653.docx
+++ b/docker/docmosis/templates/CV-UNS-ACK-ENG-00653.docx
@@ -1,6 +1,6 @@
 
 <file path=word/document.xml><?xml version="1.0" encoding="utf-8"?>
-<w:document xmlns:wpc="http://schemas.microsoft.com/office/word/2010/wordprocessingCanvas" xmlns:cx="http://schemas.microsoft.com/office/drawing/2014/chartex" xmlns:cx1="http://schemas.microsoft.com/office/drawing/2015/9/8/chartex" xmlns:cx2="http://schemas.microsoft.com/office/drawing/2015/10/21/chartex" xmlns:cx3="http://schemas.microsoft.com/office/drawing/2016/5/9/chartex" xmlns:cx4="http://schemas.microsoft.com/office/drawing/2016/5/10/chartex" xmlns:cx5="http://schemas.microsoft.com/office/drawing/2016/5/11/chartex" xmlns:cx6="http://schemas.microsoft.com/office/drawing/2016/5/12/chartex" xmlns:cx7="http://schemas.microsoft.com/office/drawing/2016/5/13/chartex" xmlns:cx8="http://schemas.microsoft.com/office/drawing/2016/5/14/chartex" xmlns:mc="http://schemas.openxmlformats.org/markup-compatibility/2006" xmlns:aink="http://schemas.microsoft.com/office/drawing/2016/ink" xmlns:am3d="http://schemas.microsoft.com/office/drawing/2017/model3d" xmlns:o="urn:schemas-microsoft-com:office:office" xmlns:r="http://schemas.openxmlformats.org/officeDocument/2006/relationships" xmlns:m="http://schemas.openxmlformats.org/officeDocument/2006/math" xmlns:v="urn:schemas-microsoft-com:vml" xmlns:wp14="http://schemas.microsoft.com/office/word/2010/wordprocessingDrawing" xmlns:wp="http://schemas.openxmlformats.org/drawingml/2006/wordprocessingDrawing" xmlns:w10="urn:schemas-microsoft-com:office:word" xmlns:w="http://schemas.openxmlformats.org/wordprocessingml/2006/main" xmlns:w14="http://schemas.microsoft.com/office/word/2010/wordml" xmlns:w15="http://schemas.microsoft.com/office/word/2012/wordml" xmlns:w16cex="http://schemas.microsoft.com/office/word/2018/wordml/cex" xmlns:w16cid="http://schemas.microsoft.com/office/word/2016/wordml/cid" xmlns:w16="http://schemas.microsoft.com/office/word/2018/wordml" xmlns:w16sdtdh="http://schemas.microsoft.com/office/word/2020/wordml/sdtdatahash" xmlns:w16se="http://schemas.microsoft.com/office/word/2015/wordml/symex" xmlns:wpg="http://schemas.microsoft.com/office/word/2010/wordprocessingGroup" xmlns:wpi="http://schemas.microsoft.com/office/word/2010/wordprocessingInk" xmlns:wne="http://schemas.microsoft.com/office/word/2006/wordml" xmlns:wps="http://schemas.microsoft.com/office/word/2010/wordprocessingShape" mc:Ignorable="w14 w15 w16se w16cid w16 w16cex w16sdtdh wp14">
+<w:document xmlns:wpc="http://schemas.microsoft.com/office/word/2010/wordprocessingCanvas" xmlns:cx="http://schemas.microsoft.com/office/drawing/2014/chartex" xmlns:cx1="http://schemas.microsoft.com/office/drawing/2015/9/8/chartex" xmlns:cx2="http://schemas.microsoft.com/office/drawing/2015/10/21/chartex" xmlns:cx3="http://schemas.microsoft.com/office/drawing/2016/5/9/chartex" xmlns:cx4="http://schemas.microsoft.com/office/drawing/2016/5/10/chartex" xmlns:cx5="http://schemas.microsoft.com/office/drawing/2016/5/11/chartex" xmlns:cx6="http://schemas.microsoft.com/office/drawing/2016/5/12/chartex" xmlns:cx7="http://schemas.microsoft.com/office/drawing/2016/5/13/chartex" xmlns:cx8="http://schemas.microsoft.com/office/drawing/2016/5/14/chartex" xmlns:mc="http://schemas.openxmlformats.org/markup-compatibility/2006" xmlns:aink="http://schemas.microsoft.com/office/drawing/2016/ink" xmlns:am3d="http://schemas.microsoft.com/office/drawing/2017/model3d" xmlns:o="urn:schemas-microsoft-com:office:office" xmlns:r="http://schemas.openxmlformats.org/officeDocument/2006/relationships" xmlns:m="http://schemas.openxmlformats.org/officeDocument/2006/math" xmlns:v="urn:schemas-microsoft-com:vml" xmlns:wp14="http://schemas.microsoft.com/office/word/2010/wordprocessingDrawing" xmlns:wp="http://schemas.openxmlformats.org/drawingml/2006/wordprocessingDrawing" xmlns:w10="urn:schemas-microsoft-com:office:word" xmlns:w="http://schemas.openxmlformats.org/wordprocessingml/2006/main" xmlns:w14="http://schemas.microsoft.com/office/word/2010/wordml" xmlns:w15="http://schemas.microsoft.com/office/word/2012/wordml" xmlns:w16cex="http://schemas.microsoft.com/office/word/2018/wordml/cex" xmlns:w16cid="http://schemas.microsoft.com/office/word/2016/wordml/cid" xmlns:w16="http://schemas.microsoft.com/office/word/2018/wordml" xmlns:w16se="http://schemas.microsoft.com/office/word/2015/wordml/symex" xmlns:wpg="http://schemas.microsoft.com/office/word/2010/wordprocessingGroup" xmlns:wpi="http://schemas.microsoft.com/office/word/2010/wordprocessingInk" xmlns:wne="http://schemas.microsoft.com/office/word/2006/wordml" xmlns:wps="http://schemas.microsoft.com/office/word/2010/wordprocessingShape" mc:Ignorable="w14 w15 w16se w16cid w16 w16cex wp14">
   <w:body>
     <w:p>
       <w:pPr>
@@ -218,7 +218,27 @@
                 <w:sz w:val="28"/>
                 <w:szCs w:val="28"/>
               </w:rPr>
-              <w:t>Claim number: &lt;&lt;referenceNumber&gt;&gt;</w:t>
+              <w:t>Claim number: &lt;&lt;</w:t>
+            </w:r>
+            <w:proofErr w:type="spellStart"/>
+            <w:r>
+              <w:rPr>
+                <w:rFonts w:asciiTheme="minorHAnsi" w:hAnsiTheme="minorHAnsi" w:cstheme="minorHAnsi"/>
+                <w:color w:val="60686D"/>
+                <w:sz w:val="28"/>
+                <w:szCs w:val="28"/>
+              </w:rPr>
+              <w:t>referenceNumber</w:t>
+            </w:r>
+            <w:proofErr w:type="spellEnd"/>
+            <w:r>
+              <w:rPr>
+                <w:rFonts w:asciiTheme="minorHAnsi" w:hAnsiTheme="minorHAnsi" w:cstheme="minorHAnsi"/>
+                <w:color w:val="60686D"/>
+                <w:sz w:val="28"/>
+                <w:szCs w:val="28"/>
+              </w:rPr>
+              <w:t>&gt;&gt;</w:t>
             </w:r>
             <w:r>
               <w:rPr>
@@ -404,7 +424,27 @@
                 <w:sz w:val="28"/>
                 <w:szCs w:val="28"/>
               </w:rPr>
-              <w:t>&lt;&lt;caseName&gt;&gt;</w:t>
+              <w:t>&lt;&lt;</w:t>
+            </w:r>
+            <w:proofErr w:type="spellStart"/>
+            <w:r>
+              <w:rPr>
+                <w:rFonts w:asciiTheme="minorHAnsi" w:hAnsiTheme="minorHAnsi" w:cstheme="minorHAnsi"/>
+                <w:color w:val="60686D"/>
+                <w:sz w:val="28"/>
+                <w:szCs w:val="28"/>
+              </w:rPr>
+              <w:t>caseName</w:t>
+            </w:r>
+            <w:proofErr w:type="spellEnd"/>
+            <w:r>
+              <w:rPr>
+                <w:rFonts w:asciiTheme="minorHAnsi" w:hAnsiTheme="minorHAnsi" w:cstheme="minorHAnsi"/>
+                <w:color w:val="60686D"/>
+                <w:sz w:val="28"/>
+                <w:szCs w:val="28"/>
+              </w:rPr>
+              <w:t>&gt;&gt;</w:t>
             </w:r>
           </w:p>
         </w:tc>
@@ -519,7 +559,7 @@
               <w:spacing w:before="40" w:after="40"/>
               <w:rPr>
                 <w:rFonts w:asciiTheme="minorHAnsi" w:hAnsiTheme="minorHAnsi" w:cstheme="minorHAnsi"/>
-                <w:color w:val="60686D"/>
+                <w:color w:val="0A0A0A"/>
                 <w:sz w:val="20"/>
                 <w:szCs w:val="20"/>
               </w:rPr>
@@ -617,6 +657,7 @@
               </w:rPr>
               <w:t>&lt;{</w:t>
             </w:r>
+            <w:proofErr w:type="spellStart"/>
             <w:proofErr w:type="gramEnd"/>
             <w:r>
               <w:rPr>
@@ -625,8 +666,9 @@
                 <w:sz w:val="24"/>
                 <w:szCs w:val="24"/>
               </w:rPr>
-              <w:t>dateFormat(</w:t>
-            </w:r>
+              <w:t>dateFormat</w:t>
+            </w:r>
+            <w:proofErr w:type="spellEnd"/>
             <w:r>
               <w:rPr>
                 <w:rFonts w:ascii="GDSTransportWebsite" w:eastAsia="Times New Roman" w:hAnsi="GDSTransportWebsite" w:cs="Times New Roman"/>
@@ -634,8 +676,9 @@
                 <w:sz w:val="24"/>
                 <w:szCs w:val="24"/>
               </w:rPr>
-              <w:t>claimI</w:t>
-            </w:r>
+              <w:t>(</w:t>
+            </w:r>
+            <w:proofErr w:type="spellStart"/>
             <w:r>
               <w:rPr>
                 <w:rFonts w:ascii="GDSTransportWebsite" w:eastAsia="Times New Roman" w:hAnsi="GDSTransportWebsite" w:cs="Times New Roman"/>
@@ -643,7 +686,7 @@
                 <w:sz w:val="24"/>
                 <w:szCs w:val="24"/>
               </w:rPr>
-              <w:t>ssue</w:t>
+              <w:t>claimI</w:t>
             </w:r>
             <w:r>
               <w:rPr>
@@ -652,7 +695,7 @@
                 <w:sz w:val="24"/>
                 <w:szCs w:val="24"/>
               </w:rPr>
-              <w:t>d</w:t>
+              <w:t>ssue</w:t>
             </w:r>
             <w:r>
               <w:rPr>
@@ -661,7 +704,7 @@
                 <w:sz w:val="24"/>
                 <w:szCs w:val="24"/>
               </w:rPr>
-              <w:t>Date,‘d</w:t>
+              <w:t>d</w:t>
             </w:r>
             <w:r>
               <w:rPr>
@@ -670,8 +713,9 @@
                 <w:sz w:val="24"/>
                 <w:szCs w:val="24"/>
               </w:rPr>
-              <w:t xml:space="preserve"> </w:t>
-            </w:r>
+              <w:t>Date</w:t>
+            </w:r>
+            <w:proofErr w:type="spellEnd"/>
             <w:r>
               <w:rPr>
                 <w:rFonts w:ascii="GDSTransportWebsite" w:eastAsia="Times New Roman" w:hAnsi="GDSTransportWebsite" w:cs="Times New Roman"/>
@@ -679,7 +723,7 @@
                 <w:sz w:val="24"/>
                 <w:szCs w:val="24"/>
               </w:rPr>
-              <w:t>MMMM</w:t>
+              <w:t>,‘d</w:t>
             </w:r>
             <w:r>
               <w:rPr>
@@ -697,7 +741,56 @@
                 <w:sz w:val="24"/>
                 <w:szCs w:val="24"/>
               </w:rPr>
-              <w:t>yyyy’,‘dd-MM-yyyy’)}&gt;&gt;</w:t>
+              <w:t>MMMM</w:t>
+            </w:r>
+            <w:r>
+              <w:rPr>
+                <w:rFonts w:ascii="GDSTransportWebsite" w:eastAsia="Times New Roman" w:hAnsi="GDSTransportWebsite" w:cs="Times New Roman"/>
+                <w:color w:val="60686D"/>
+                <w:sz w:val="24"/>
+                <w:szCs w:val="24"/>
+              </w:rPr>
+              <w:t xml:space="preserve"> </w:t>
+            </w:r>
+            <w:proofErr w:type="spellStart"/>
+            <w:r>
+              <w:rPr>
+                <w:rFonts w:ascii="GDSTransportWebsite" w:eastAsia="Times New Roman" w:hAnsi="GDSTransportWebsite" w:cs="Times New Roman"/>
+                <w:color w:val="60686D"/>
+                <w:sz w:val="24"/>
+                <w:szCs w:val="24"/>
+              </w:rPr>
+              <w:t>yyyy</w:t>
+            </w:r>
+            <w:proofErr w:type="spellEnd"/>
+            <w:r>
+              <w:rPr>
+                <w:rFonts w:ascii="GDSTransportWebsite" w:eastAsia="Times New Roman" w:hAnsi="GDSTransportWebsite" w:cs="Times New Roman"/>
+                <w:color w:val="60686D"/>
+                <w:sz w:val="24"/>
+                <w:szCs w:val="24"/>
+              </w:rPr>
+              <w:t>’,‘dd-MM-</w:t>
+            </w:r>
+            <w:proofErr w:type="spellStart"/>
+            <w:r>
+              <w:rPr>
+                <w:rFonts w:ascii="GDSTransportWebsite" w:eastAsia="Times New Roman" w:hAnsi="GDSTransportWebsite" w:cs="Times New Roman"/>
+                <w:color w:val="60686D"/>
+                <w:sz w:val="24"/>
+                <w:szCs w:val="24"/>
+              </w:rPr>
+              <w:t>yyyy</w:t>
+            </w:r>
+            <w:proofErr w:type="spellEnd"/>
+            <w:r>
+              <w:rPr>
+                <w:rFonts w:ascii="GDSTransportWebsite" w:eastAsia="Times New Roman" w:hAnsi="GDSTransportWebsite" w:cs="Times New Roman"/>
+                <w:color w:val="60686D"/>
+                <w:sz w:val="24"/>
+                <w:szCs w:val="24"/>
+              </w:rPr>
+              <w:t>’)}&gt;&gt;</w:t>
             </w:r>
           </w:p>
           <w:p>
@@ -830,34 +923,77 @@
               </w:rPr>
               <w:t>{</w:t>
             </w:r>
+            <w:proofErr w:type="spellStart"/>
             <w:proofErr w:type="gramEnd"/>
             <w:r>
               <w:rPr>
                 <w:rFonts w:asciiTheme="minorHAnsi" w:hAnsiTheme="minorHAnsi" w:cstheme="minorHAnsi"/>
                 <w:color w:val="0A0A0A"/>
               </w:rPr>
-              <w:t>dateFormat(</w:t>
-            </w:r>
+              <w:t>dateFormat</w:t>
+            </w:r>
+            <w:proofErr w:type="spellEnd"/>
             <w:r>
               <w:rPr>
                 <w:rFonts w:asciiTheme="minorHAnsi" w:hAnsiTheme="minorHAnsi" w:cstheme="minorHAnsi"/>
                 <w:color w:val="0A0A0A"/>
               </w:rPr>
+              <w:t>(</w:t>
+            </w:r>
+            <w:proofErr w:type="spellStart"/>
+            <w:r>
+              <w:rPr>
+                <w:rFonts w:asciiTheme="minorHAnsi" w:hAnsiTheme="minorHAnsi" w:cstheme="minorHAnsi"/>
+                <w:color w:val="0A0A0A"/>
+              </w:rPr>
               <w:t>responseDeadline</w:t>
             </w:r>
+            <w:proofErr w:type="spellEnd"/>
             <w:r>
               <w:rPr>
                 <w:rFonts w:asciiTheme="minorHAnsi" w:hAnsiTheme="minorHAnsi" w:cstheme="minorHAnsi"/>
                 <w:color w:val="0A0A0A"/>
               </w:rPr>
-              <w:t>, ‘d MMMM yyy’</w:t>
-            </w:r>
+              <w:t xml:space="preserve">, ‘d MMMM </w:t>
+            </w:r>
+            <w:proofErr w:type="spellStart"/>
             <w:r>
               <w:rPr>
                 <w:rFonts w:asciiTheme="minorHAnsi" w:hAnsiTheme="minorHAnsi" w:cstheme="minorHAnsi"/>
                 <w:color w:val="0A0A0A"/>
               </w:rPr>
-              <w:t>,‘dd-MM-yyyy’</w:t>
+              <w:t>yyy</w:t>
+            </w:r>
+            <w:proofErr w:type="spellEnd"/>
+            <w:r>
+              <w:rPr>
+                <w:rFonts w:asciiTheme="minorHAnsi" w:hAnsiTheme="minorHAnsi" w:cstheme="minorHAnsi"/>
+                <w:color w:val="0A0A0A"/>
+              </w:rPr>
+              <w:t>’</w:t>
+            </w:r>
+            <w:r>
+              <w:rPr>
+                <w:rFonts w:asciiTheme="minorHAnsi" w:hAnsiTheme="minorHAnsi" w:cstheme="minorHAnsi"/>
+                <w:color w:val="0A0A0A"/>
+              </w:rPr>
+              <w:t>,‘dd-MM-</w:t>
+            </w:r>
+            <w:proofErr w:type="spellStart"/>
+            <w:r>
+              <w:rPr>
+                <w:rFonts w:asciiTheme="minorHAnsi" w:hAnsiTheme="minorHAnsi" w:cstheme="minorHAnsi"/>
+                <w:color w:val="0A0A0A"/>
+              </w:rPr>
+              <w:t>yyyy</w:t>
+            </w:r>
+            <w:proofErr w:type="spellEnd"/>
+            <w:r>
+              <w:rPr>
+                <w:rFonts w:asciiTheme="minorHAnsi" w:hAnsiTheme="minorHAnsi" w:cstheme="minorHAnsi"/>
+                <w:color w:val="0A0A0A"/>
+              </w:rPr>
+              <w:t>’</w:t>
             </w:r>
             <w:r>
               <w:rPr>
@@ -1048,6 +1184,7 @@
               </w:rPr>
               <w:t>&lt;&lt;</w:t>
             </w:r>
+            <w:proofErr w:type="spellStart"/>
             <w:proofErr w:type="gramStart"/>
             <w:r>
               <w:rPr>
@@ -1056,6 +1193,7 @@
               </w:rPr>
               <w:t>respondent.litigationFriendName</w:t>
             </w:r>
+            <w:proofErr w:type="spellEnd"/>
             <w:proofErr w:type="gramEnd"/>
             <w:r>
               <w:rPr>
@@ -1373,6 +1511,7 @@
               </w:rPr>
               <w:t>&lt;&lt;</w:t>
             </w:r>
+            <w:proofErr w:type="spellStart"/>
             <w:proofErr w:type="gramStart"/>
             <w:r>
               <w:rPr>
@@ -1388,6 +1527,7 @@
               </w:rPr>
               <w:t>ddress.PostTown</w:t>
             </w:r>
+            <w:proofErr w:type="spellEnd"/>
             <w:proofErr w:type="gramEnd"/>
             <w:r>
               <w:rPr>
@@ -1479,6 +1619,7 @@
               </w:rPr>
               <w:t>&lt;&lt;</w:t>
             </w:r>
+            <w:proofErr w:type="spellStart"/>
             <w:proofErr w:type="gramStart"/>
             <w:r>
               <w:rPr>
@@ -1494,6 +1635,7 @@
               </w:rPr>
               <w:t>ddress.Country</w:t>
             </w:r>
+            <w:proofErr w:type="spellEnd"/>
             <w:proofErr w:type="gramEnd"/>
             <w:r>
               <w:rPr>
@@ -1599,6 +1741,7 @@
               </w:rPr>
               <w:t>&lt;</w:t>
             </w:r>
+            <w:proofErr w:type="spellStart"/>
             <w:proofErr w:type="gramStart"/>
             <w:r>
               <w:rPr>
@@ -1629,6 +1772,7 @@
               </w:rPr>
               <w:t>Name</w:t>
             </w:r>
+            <w:proofErr w:type="spellEnd"/>
             <w:r>
               <w:rPr>
                 <w:rFonts w:ascii="GDSTransportWebsite" w:hAnsi="GDSTransportWebsite"/>
@@ -2032,6 +2176,7 @@
               </w:rPr>
               <w:t>&lt;&lt;</w:t>
             </w:r>
+            <w:proofErr w:type="spellStart"/>
             <w:proofErr w:type="gramStart"/>
             <w:r>
               <w:rPr>
@@ -2060,7 +2205,15 @@
                 <w:rFonts w:ascii="GDSTransportWebsite" w:hAnsi="GDSTransportWebsite"/>
                 <w:color w:val="0A0A0A"/>
               </w:rPr>
-              <w:t>ddress.PostTown&gt;&gt;&lt;&lt;es_&gt;&gt;</w:t>
+              <w:t>ddress.PostTown</w:t>
+            </w:r>
+            <w:proofErr w:type="spellEnd"/>
+            <w:r>
+              <w:rPr>
+                <w:rFonts w:ascii="GDSTransportWebsite" w:hAnsi="GDSTransportWebsite"/>
+                <w:color w:val="0A0A0A"/>
+              </w:rPr>
+              <w:t>&gt;&gt;&lt;&lt;es_&gt;&gt;</w:t>
             </w:r>
           </w:p>
           <w:p>
@@ -2172,6 +2325,7 @@
               </w:rPr>
               <w:t xml:space="preserve"> </w:t>
             </w:r>
+            <w:proofErr w:type="spellStart"/>
             <w:proofErr w:type="gramStart"/>
             <w:r>
               <w:rPr>
@@ -2200,7 +2354,15 @@
                 <w:rFonts w:ascii="GDSTransportWebsite" w:hAnsi="GDSTransportWebsite"/>
                 <w:color w:val="0A0A0A"/>
               </w:rPr>
-              <w:t>ddress.Country&gt;&gt;&lt;&lt;es_&gt;&gt;</w:t>
+              <w:t>ddress.Country</w:t>
+            </w:r>
+            <w:proofErr w:type="spellEnd"/>
+            <w:r>
+              <w:rPr>
+                <w:rFonts w:ascii="GDSTransportWebsite" w:hAnsi="GDSTransportWebsite"/>
+                <w:color w:val="0A0A0A"/>
+              </w:rPr>
+              <w:t>&gt;&gt;&lt;&lt;es_&gt;&gt;</w:t>
             </w:r>
           </w:p>
         </w:tc>
@@ -2257,6 +2419,7 @@
               </w:rPr>
               <w:t>&lt;&lt;</w:t>
             </w:r>
+            <w:proofErr w:type="spellStart"/>
             <w:proofErr w:type="gramStart"/>
             <w:r>
               <w:rPr>
@@ -2278,7 +2441,15 @@
                 <w:rFonts w:ascii="GDSTransportWebsite" w:hAnsi="GDSTransportWebsite"/>
                 <w:color w:val="0A0A0A"/>
               </w:rPr>
-              <w:t>emailAddress&gt;&gt;</w:t>
+              <w:t>emailAddress</w:t>
+            </w:r>
+            <w:proofErr w:type="spellEnd"/>
+            <w:r>
+              <w:rPr>
+                <w:rFonts w:ascii="GDSTransportWebsite" w:hAnsi="GDSTransportWebsite"/>
+                <w:color w:val="0A0A0A"/>
+              </w:rPr>
+              <w:t>&gt;&gt;</w:t>
             </w:r>
           </w:p>
         </w:tc>
@@ -2334,6 +2505,7 @@
               </w:rPr>
               <w:t>&lt;&lt;</w:t>
             </w:r>
+            <w:proofErr w:type="spellStart"/>
             <w:proofErr w:type="gramStart"/>
             <w:r>
               <w:rPr>
@@ -2355,7 +2527,15 @@
                 <w:rFonts w:ascii="GDSTransportWebsite" w:hAnsi="GDSTransportWebsite"/>
                 <w:color w:val="0A0A0A"/>
               </w:rPr>
-              <w:t>phoneNumber&gt;&gt;</w:t>
+              <w:t>phoneNumber</w:t>
+            </w:r>
+            <w:proofErr w:type="spellEnd"/>
+            <w:r>
+              <w:rPr>
+                <w:rFonts w:ascii="GDSTransportWebsite" w:hAnsi="GDSTransportWebsite"/>
+                <w:color w:val="0A0A0A"/>
+              </w:rPr>
+              <w:t>&gt;&gt;</w:t>
             </w:r>
           </w:p>
         </w:tc>
@@ -2411,6 +2591,7 @@
               </w:rPr>
               <w:t>&lt;&lt;</w:t>
             </w:r>
+            <w:proofErr w:type="spellStart"/>
             <w:proofErr w:type="gramStart"/>
             <w:r>
               <w:rPr>
@@ -2432,7 +2613,15 @@
                 <w:rFonts w:ascii="GDSTransportWebsite" w:hAnsi="GDSTransportWebsite"/>
                 <w:color w:val="0A0A0A"/>
               </w:rPr>
-              <w:t>dxAddress&gt;&gt;</w:t>
+              <w:t>dxAddress</w:t>
+            </w:r>
+            <w:proofErr w:type="spellEnd"/>
+            <w:r>
+              <w:rPr>
+                <w:rFonts w:ascii="GDSTransportWebsite" w:hAnsi="GDSTransportWebsite"/>
+                <w:color w:val="0A0A0A"/>
+              </w:rPr>
+              <w:t>&gt;&gt;</w:t>
             </w:r>
           </w:p>
         </w:tc>
@@ -2580,7 +2769,7 @@
 </file>
 
 <file path=word/endnotes.xml><?xml version="1.0" encoding="utf-8"?>
-<w:endnotes xmlns:wpc="http://schemas.microsoft.com/office/word/2010/wordprocessingCanvas" xmlns:cx="http://schemas.microsoft.com/office/drawing/2014/chartex" xmlns:cx1="http://schemas.microsoft.com/office/drawing/2015/9/8/chartex" xmlns:cx2="http://schemas.microsoft.com/office/drawing/2015/10/21/chartex" xmlns:cx3="http://schemas.microsoft.com/office/drawing/2016/5/9/chartex" xmlns:cx4="http://schemas.microsoft.com/office/drawing/2016/5/10/chartex" xmlns:cx5="http://schemas.microsoft.com/office/drawing/2016/5/11/chartex" xmlns:cx6="http://schemas.microsoft.com/office/drawing/2016/5/12/chartex" xmlns:cx7="http://schemas.microsoft.com/office/drawing/2016/5/13/chartex" xmlns:cx8="http://schemas.microsoft.com/office/drawing/2016/5/14/chartex" xmlns:mc="http://schemas.openxmlformats.org/markup-compatibility/2006" xmlns:aink="http://schemas.microsoft.com/office/drawing/2016/ink" xmlns:am3d="http://schemas.microsoft.com/office/drawing/2017/model3d" xmlns:o="urn:schemas-microsoft-com:office:office" xmlns:r="http://schemas.openxmlformats.org/officeDocument/2006/relationships" xmlns:m="http://schemas.openxmlformats.org/officeDocument/2006/math" xmlns:v="urn:schemas-microsoft-com:vml" xmlns:wp14="http://schemas.microsoft.com/office/word/2010/wordprocessingDrawing" xmlns:wp="http://schemas.openxmlformats.org/drawingml/2006/wordprocessingDrawing" xmlns:w10="urn:schemas-microsoft-com:office:word" xmlns:w="http://schemas.openxmlformats.org/wordprocessingml/2006/main" xmlns:w14="http://schemas.microsoft.com/office/word/2010/wordml" xmlns:w15="http://schemas.microsoft.com/office/word/2012/wordml" xmlns:w16cex="http://schemas.microsoft.com/office/word/2018/wordml/cex" xmlns:w16cid="http://schemas.microsoft.com/office/word/2016/wordml/cid" xmlns:w16="http://schemas.microsoft.com/office/word/2018/wordml" xmlns:w16sdtdh="http://schemas.microsoft.com/office/word/2020/wordml/sdtdatahash" xmlns:w16se="http://schemas.microsoft.com/office/word/2015/wordml/symex" xmlns:wpg="http://schemas.microsoft.com/office/word/2010/wordprocessingGroup" xmlns:wpi="http://schemas.microsoft.com/office/word/2010/wordprocessingInk" xmlns:wne="http://schemas.microsoft.com/office/word/2006/wordml" xmlns:wps="http://schemas.microsoft.com/office/word/2010/wordprocessingShape" mc:Ignorable="w14 w15 w16se w16cid w16 w16cex w16sdtdh wp14">
+<w:endnotes xmlns:wpc="http://schemas.microsoft.com/office/word/2010/wordprocessingCanvas" xmlns:cx="http://schemas.microsoft.com/office/drawing/2014/chartex" xmlns:cx1="http://schemas.microsoft.com/office/drawing/2015/9/8/chartex" xmlns:cx2="http://schemas.microsoft.com/office/drawing/2015/10/21/chartex" xmlns:cx3="http://schemas.microsoft.com/office/drawing/2016/5/9/chartex" xmlns:cx4="http://schemas.microsoft.com/office/drawing/2016/5/10/chartex" xmlns:cx5="http://schemas.microsoft.com/office/drawing/2016/5/11/chartex" xmlns:cx6="http://schemas.microsoft.com/office/drawing/2016/5/12/chartex" xmlns:cx7="http://schemas.microsoft.com/office/drawing/2016/5/13/chartex" xmlns:cx8="http://schemas.microsoft.com/office/drawing/2016/5/14/chartex" xmlns:mc="http://schemas.openxmlformats.org/markup-compatibility/2006" xmlns:aink="http://schemas.microsoft.com/office/drawing/2016/ink" xmlns:am3d="http://schemas.microsoft.com/office/drawing/2017/model3d" xmlns:o="urn:schemas-microsoft-com:office:office" xmlns:r="http://schemas.openxmlformats.org/officeDocument/2006/relationships" xmlns:m="http://schemas.openxmlformats.org/officeDocument/2006/math" xmlns:v="urn:schemas-microsoft-com:vml" xmlns:wp14="http://schemas.microsoft.com/office/word/2010/wordprocessingDrawing" xmlns:wp="http://schemas.openxmlformats.org/drawingml/2006/wordprocessingDrawing" xmlns:w10="urn:schemas-microsoft-com:office:word" xmlns:w="http://schemas.openxmlformats.org/wordprocessingml/2006/main" xmlns:w14="http://schemas.microsoft.com/office/word/2010/wordml" xmlns:w15="http://schemas.microsoft.com/office/word/2012/wordml" xmlns:w16cex="http://schemas.microsoft.com/office/word/2018/wordml/cex" xmlns:w16cid="http://schemas.microsoft.com/office/word/2016/wordml/cid" xmlns:w16="http://schemas.microsoft.com/office/word/2018/wordml" xmlns:w16se="http://schemas.microsoft.com/office/word/2015/wordml/symex" xmlns:wpg="http://schemas.microsoft.com/office/word/2010/wordprocessingGroup" xmlns:wpi="http://schemas.microsoft.com/office/word/2010/wordprocessingInk" xmlns:wne="http://schemas.microsoft.com/office/word/2006/wordml" xmlns:wps="http://schemas.microsoft.com/office/word/2010/wordprocessingShape" mc:Ignorable="w14 w15 w16se w16cid w16 w16cex wp14">
   <w:endnote w:type="separator" w:id="-1">
     <w:p>
       <w:r>
@@ -2599,7 +2788,7 @@
 </file>
 
 <file path=word/footer1.xml><?xml version="1.0" encoding="utf-8"?>
-<w:ftr xmlns:wpc="http://schemas.microsoft.com/office/word/2010/wordprocessingCanvas" xmlns:cx="http://schemas.microsoft.com/office/drawing/2014/chartex" xmlns:cx1="http://schemas.microsoft.com/office/drawing/2015/9/8/chartex" xmlns:cx2="http://schemas.microsoft.com/office/drawing/2015/10/21/chartex" xmlns:cx3="http://schemas.microsoft.com/office/drawing/2016/5/9/chartex" xmlns:cx4="http://schemas.microsoft.com/office/drawing/2016/5/10/chartex" xmlns:cx5="http://schemas.microsoft.com/office/drawing/2016/5/11/chartex" xmlns:cx6="http://schemas.microsoft.com/office/drawing/2016/5/12/chartex" xmlns:cx7="http://schemas.microsoft.com/office/drawing/2016/5/13/chartex" xmlns:cx8="http://schemas.microsoft.com/office/drawing/2016/5/14/chartex" xmlns:mc="http://schemas.openxmlformats.org/markup-compatibility/2006" xmlns:aink="http://schemas.microsoft.com/office/drawing/2016/ink" xmlns:am3d="http://schemas.microsoft.com/office/drawing/2017/model3d" xmlns:o="urn:schemas-microsoft-com:office:office" xmlns:r="http://schemas.openxmlformats.org/officeDocument/2006/relationships" xmlns:m="http://schemas.openxmlformats.org/officeDocument/2006/math" xmlns:v="urn:schemas-microsoft-com:vml" xmlns:wp14="http://schemas.microsoft.com/office/word/2010/wordprocessingDrawing" xmlns:wp="http://schemas.openxmlformats.org/drawingml/2006/wordprocessingDrawing" xmlns:w10="urn:schemas-microsoft-com:office:word" xmlns:w="http://schemas.openxmlformats.org/wordprocessingml/2006/main" xmlns:w14="http://schemas.microsoft.com/office/word/2010/wordml" xmlns:w15="http://schemas.microsoft.com/office/word/2012/wordml" xmlns:w16cex="http://schemas.microsoft.com/office/word/2018/wordml/cex" xmlns:w16cid="http://schemas.microsoft.com/office/word/2016/wordml/cid" xmlns:w16="http://schemas.microsoft.com/office/word/2018/wordml" xmlns:w16sdtdh="http://schemas.microsoft.com/office/word/2020/wordml/sdtdatahash" xmlns:w16se="http://schemas.microsoft.com/office/word/2015/wordml/symex" xmlns:wpg="http://schemas.microsoft.com/office/word/2010/wordprocessingGroup" xmlns:wpi="http://schemas.microsoft.com/office/word/2010/wordprocessingInk" xmlns:wne="http://schemas.microsoft.com/office/word/2006/wordml" xmlns:wps="http://schemas.microsoft.com/office/word/2010/wordprocessingShape" mc:Ignorable="w14 w15 w16se w16cid w16 w16cex w16sdtdh wp14">
+<w:ftr xmlns:wpc="http://schemas.microsoft.com/office/word/2010/wordprocessingCanvas" xmlns:cx="http://schemas.microsoft.com/office/drawing/2014/chartex" xmlns:cx1="http://schemas.microsoft.com/office/drawing/2015/9/8/chartex" xmlns:cx2="http://schemas.microsoft.com/office/drawing/2015/10/21/chartex" xmlns:cx3="http://schemas.microsoft.com/office/drawing/2016/5/9/chartex" xmlns:cx4="http://schemas.microsoft.com/office/drawing/2016/5/10/chartex" xmlns:cx5="http://schemas.microsoft.com/office/drawing/2016/5/11/chartex" xmlns:cx6="http://schemas.microsoft.com/office/drawing/2016/5/12/chartex" xmlns:cx7="http://schemas.microsoft.com/office/drawing/2016/5/13/chartex" xmlns:cx8="http://schemas.microsoft.com/office/drawing/2016/5/14/chartex" xmlns:mc="http://schemas.openxmlformats.org/markup-compatibility/2006" xmlns:aink="http://schemas.microsoft.com/office/drawing/2016/ink" xmlns:am3d="http://schemas.microsoft.com/office/drawing/2017/model3d" xmlns:o="urn:schemas-microsoft-com:office:office" xmlns:r="http://schemas.openxmlformats.org/officeDocument/2006/relationships" xmlns:m="http://schemas.openxmlformats.org/officeDocument/2006/math" xmlns:v="urn:schemas-microsoft-com:vml" xmlns:wp14="http://schemas.microsoft.com/office/word/2010/wordprocessingDrawing" xmlns:wp="http://schemas.openxmlformats.org/drawingml/2006/wordprocessingDrawing" xmlns:w10="urn:schemas-microsoft-com:office:word" xmlns:w="http://schemas.openxmlformats.org/wordprocessingml/2006/main" xmlns:w14="http://schemas.microsoft.com/office/word/2010/wordml" xmlns:w15="http://schemas.microsoft.com/office/word/2012/wordml" xmlns:w16cex="http://schemas.microsoft.com/office/word/2018/wordml/cex" xmlns:w16cid="http://schemas.microsoft.com/office/word/2016/wordml/cid" xmlns:w16="http://schemas.microsoft.com/office/word/2018/wordml" xmlns:w16se="http://schemas.microsoft.com/office/word/2015/wordml/symex" xmlns:wpg="http://schemas.microsoft.com/office/word/2010/wordprocessingGroup" xmlns:wpi="http://schemas.microsoft.com/office/word/2010/wordprocessingInk" xmlns:wne="http://schemas.microsoft.com/office/word/2006/wordml" xmlns:wps="http://schemas.microsoft.com/office/word/2010/wordprocessingShape" mc:Ignorable="w14 w15 w16se w16cid w16 w16cex wp14">
   <w:tbl>
     <w:tblPr>
       <w:tblStyle w:val="TableGrid"/>
@@ -2803,7 +2992,7 @@
 </file>
 
 <file path=word/footnotes.xml><?xml version="1.0" encoding="utf-8"?>
-<w:footnotes xmlns:wpc="http://schemas.microsoft.com/office/word/2010/wordprocessingCanvas" xmlns:cx="http://schemas.microsoft.com/office/drawing/2014/chartex" xmlns:cx1="http://schemas.microsoft.com/office/drawing/2015/9/8/chartex" xmlns:cx2="http://schemas.microsoft.com/office/drawing/2015/10/21/chartex" xmlns:cx3="http://schemas.microsoft.com/office/drawing/2016/5/9/chartex" xmlns:cx4="http://schemas.microsoft.com/office/drawing/2016/5/10/chartex" xmlns:cx5="http://schemas.microsoft.com/office/drawing/2016/5/11/chartex" xmlns:cx6="http://schemas.microsoft.com/office/drawing/2016/5/12/chartex" xmlns:cx7="http://schemas.microsoft.com/office/drawing/2016/5/13/chartex" xmlns:cx8="http://schemas.microsoft.com/office/drawing/2016/5/14/chartex" xmlns:mc="http://schemas.openxmlformats.org/markup-compatibility/2006" xmlns:aink="http://schemas.microsoft.com/office/drawing/2016/ink" xmlns:am3d="http://schemas.microsoft.com/office/drawing/2017/model3d" xmlns:o="urn:schemas-microsoft-com:office:office" xmlns:r="http://schemas.openxmlformats.org/officeDocument/2006/relationships" xmlns:m="http://schemas.openxmlformats.org/officeDocument/2006/math" xmlns:v="urn:schemas-microsoft-com:vml" xmlns:wp14="http://schemas.microsoft.com/office/word/2010/wordprocessingDrawing" xmlns:wp="http://schemas.openxmlformats.org/drawingml/2006/wordprocessingDrawing" xmlns:w10="urn:schemas-microsoft-com:office:word" xmlns:w="http://schemas.openxmlformats.org/wordprocessingml/2006/main" xmlns:w14="http://schemas.microsoft.com/office/word/2010/wordml" xmlns:w15="http://schemas.microsoft.com/office/word/2012/wordml" xmlns:w16cex="http://schemas.microsoft.com/office/word/2018/wordml/cex" xmlns:w16cid="http://schemas.microsoft.com/office/word/2016/wordml/cid" xmlns:w16="http://schemas.microsoft.com/office/word/2018/wordml" xmlns:w16sdtdh="http://schemas.microsoft.com/office/word/2020/wordml/sdtdatahash" xmlns:w16se="http://schemas.microsoft.com/office/word/2015/wordml/symex" xmlns:wpg="http://schemas.microsoft.com/office/word/2010/wordprocessingGroup" xmlns:wpi="http://schemas.microsoft.com/office/word/2010/wordprocessingInk" xmlns:wne="http://schemas.microsoft.com/office/word/2006/wordml" xmlns:wps="http://schemas.microsoft.com/office/word/2010/wordprocessingShape" mc:Ignorable="w14 w15 w16se w16cid w16 w16cex w16sdtdh wp14">
+<w:footnotes xmlns:wpc="http://schemas.microsoft.com/office/word/2010/wordprocessingCanvas" xmlns:cx="http://schemas.microsoft.com/office/drawing/2014/chartex" xmlns:cx1="http://schemas.microsoft.com/office/drawing/2015/9/8/chartex" xmlns:cx2="http://schemas.microsoft.com/office/drawing/2015/10/21/chartex" xmlns:cx3="http://schemas.microsoft.com/office/drawing/2016/5/9/chartex" xmlns:cx4="http://schemas.microsoft.com/office/drawing/2016/5/10/chartex" xmlns:cx5="http://schemas.microsoft.com/office/drawing/2016/5/11/chartex" xmlns:cx6="http://schemas.microsoft.com/office/drawing/2016/5/12/chartex" xmlns:cx7="http://schemas.microsoft.com/office/drawing/2016/5/13/chartex" xmlns:cx8="http://schemas.microsoft.com/office/drawing/2016/5/14/chartex" xmlns:mc="http://schemas.openxmlformats.org/markup-compatibility/2006" xmlns:aink="http://schemas.microsoft.com/office/drawing/2016/ink" xmlns:am3d="http://schemas.microsoft.com/office/drawing/2017/model3d" xmlns:o="urn:schemas-microsoft-com:office:office" xmlns:r="http://schemas.openxmlformats.org/officeDocument/2006/relationships" xmlns:m="http://schemas.openxmlformats.org/officeDocument/2006/math" xmlns:v="urn:schemas-microsoft-com:vml" xmlns:wp14="http://schemas.microsoft.com/office/word/2010/wordprocessingDrawing" xmlns:wp="http://schemas.openxmlformats.org/drawingml/2006/wordprocessingDrawing" xmlns:w10="urn:schemas-microsoft-com:office:word" xmlns:w="http://schemas.openxmlformats.org/wordprocessingml/2006/main" xmlns:w14="http://schemas.microsoft.com/office/word/2010/wordml" xmlns:w15="http://schemas.microsoft.com/office/word/2012/wordml" xmlns:w16cex="http://schemas.microsoft.com/office/word/2018/wordml/cex" xmlns:w16cid="http://schemas.microsoft.com/office/word/2016/wordml/cid" xmlns:w16="http://schemas.microsoft.com/office/word/2018/wordml" xmlns:w16se="http://schemas.microsoft.com/office/word/2015/wordml/symex" xmlns:wpg="http://schemas.microsoft.com/office/word/2010/wordprocessingGroup" xmlns:wpi="http://schemas.microsoft.com/office/word/2010/wordprocessingInk" xmlns:wne="http://schemas.microsoft.com/office/word/2006/wordml" xmlns:wps="http://schemas.microsoft.com/office/word/2010/wordprocessingShape" mc:Ignorable="w14 w15 w16se w16cid w16 w16cex wp14">
   <w:footnote w:type="separator" w:id="-1">
     <w:p>
       <w:r>
@@ -2822,7 +3011,7 @@
 </file>
 
 <file path=word/numbering.xml><?xml version="1.0" encoding="utf-8"?>
-<w:numbering xmlns:wpc="http://schemas.microsoft.com/office/word/2010/wordprocessingCanvas" xmlns:cx="http://schemas.microsoft.com/office/drawing/2014/chartex" xmlns:cx1="http://schemas.microsoft.com/office/drawing/2015/9/8/chartex" xmlns:cx2="http://schemas.microsoft.com/office/drawing/2015/10/21/chartex" xmlns:cx3="http://schemas.microsoft.com/office/drawing/2016/5/9/chartex" xmlns:cx4="http://schemas.microsoft.com/office/drawing/2016/5/10/chartex" xmlns:cx5="http://schemas.microsoft.com/office/drawing/2016/5/11/chartex" xmlns:cx6="http://schemas.microsoft.com/office/drawing/2016/5/12/chartex" xmlns:cx7="http://schemas.microsoft.com/office/drawing/2016/5/13/chartex" xmlns:cx8="http://schemas.microsoft.com/office/drawing/2016/5/14/chartex" xmlns:mc="http://schemas.openxmlformats.org/markup-compatibility/2006" xmlns:aink="http://schemas.microsoft.com/office/drawing/2016/ink" xmlns:am3d="http://schemas.microsoft.com/office/drawing/2017/model3d" xmlns:o="urn:schemas-microsoft-com:office:office" xmlns:r="http://schemas.openxmlformats.org/officeDocument/2006/relationships" xmlns:m="http://schemas.openxmlformats.org/officeDocument/2006/math" xmlns:v="urn:schemas-microsoft-com:vml" xmlns:wp14="http://schemas.microsoft.com/office/word/2010/wordprocessingDrawing" xmlns:wp="http://schemas.openxmlformats.org/drawingml/2006/wordprocessingDrawing" xmlns:w10="urn:schemas-microsoft-com:office:word" xmlns:w="http://schemas.openxmlformats.org/wordprocessingml/2006/main" xmlns:w14="http://schemas.microsoft.com/office/word/2010/wordml" xmlns:w15="http://schemas.microsoft.com/office/word/2012/wordml" xmlns:w16cex="http://schemas.microsoft.com/office/word/2018/wordml/cex" xmlns:w16cid="http://schemas.microsoft.com/office/word/2016/wordml/cid" xmlns:w16="http://schemas.microsoft.com/office/word/2018/wordml" xmlns:w16sdtdh="http://schemas.microsoft.com/office/word/2020/wordml/sdtdatahash" xmlns:w16se="http://schemas.microsoft.com/office/word/2015/wordml/symex" xmlns:wpg="http://schemas.microsoft.com/office/word/2010/wordprocessingGroup" xmlns:wpi="http://schemas.microsoft.com/office/word/2010/wordprocessingInk" xmlns:wne="http://schemas.microsoft.com/office/word/2006/wordml" xmlns:wps="http://schemas.microsoft.com/office/word/2010/wordprocessingShape" mc:Ignorable="w14 w15 w16se w16cid w16 w16cex w16sdtdh wp14">
+<w:numbering xmlns:wpc="http://schemas.microsoft.com/office/word/2010/wordprocessingCanvas" xmlns:cx="http://schemas.microsoft.com/office/drawing/2014/chartex" xmlns:cx1="http://schemas.microsoft.com/office/drawing/2015/9/8/chartex" xmlns:cx2="http://schemas.microsoft.com/office/drawing/2015/10/21/chartex" xmlns:cx3="http://schemas.microsoft.com/office/drawing/2016/5/9/chartex" xmlns:cx4="http://schemas.microsoft.com/office/drawing/2016/5/10/chartex" xmlns:cx5="http://schemas.microsoft.com/office/drawing/2016/5/11/chartex" xmlns:cx6="http://schemas.microsoft.com/office/drawing/2016/5/12/chartex" xmlns:cx7="http://schemas.microsoft.com/office/drawing/2016/5/13/chartex" xmlns:cx8="http://schemas.microsoft.com/office/drawing/2016/5/14/chartex" xmlns:mc="http://schemas.openxmlformats.org/markup-compatibility/2006" xmlns:aink="http://schemas.microsoft.com/office/drawing/2016/ink" xmlns:am3d="http://schemas.microsoft.com/office/drawing/2017/model3d" xmlns:o="urn:schemas-microsoft-com:office:office" xmlns:r="http://schemas.openxmlformats.org/officeDocument/2006/relationships" xmlns:m="http://schemas.openxmlformats.org/officeDocument/2006/math" xmlns:v="urn:schemas-microsoft-com:vml" xmlns:wp14="http://schemas.microsoft.com/office/word/2010/wordprocessingDrawing" xmlns:wp="http://schemas.openxmlformats.org/drawingml/2006/wordprocessingDrawing" xmlns:w10="urn:schemas-microsoft-com:office:word" xmlns:w="http://schemas.openxmlformats.org/wordprocessingml/2006/main" xmlns:w14="http://schemas.microsoft.com/office/word/2010/wordml" xmlns:w15="http://schemas.microsoft.com/office/word/2012/wordml" xmlns:w16cex="http://schemas.microsoft.com/office/word/2018/wordml/cex" xmlns:w16cid="http://schemas.microsoft.com/office/word/2016/wordml/cid" xmlns:w16="http://schemas.microsoft.com/office/word/2018/wordml" xmlns:w16se="http://schemas.microsoft.com/office/word/2015/wordml/symex" xmlns:wpg="http://schemas.microsoft.com/office/word/2010/wordprocessingGroup" xmlns:wpi="http://schemas.microsoft.com/office/word/2010/wordprocessingInk" xmlns:wne="http://schemas.microsoft.com/office/word/2006/wordml" xmlns:wps="http://schemas.microsoft.com/office/word/2010/wordprocessingShape" mc:Ignorable="w14 w15 w16se w16cid w16 w16cex wp14">
   <w:abstractNum w:abstractNumId="0" w15:restartNumberingAfterBreak="0">
     <w:nsid w:val="00432905"/>
     <w:multiLevelType w:val="multilevel"/>
@@ -6050,7 +6239,7 @@
 </file>
 
 <file path=word/styles.xml><?xml version="1.0" encoding="utf-8"?>
-<w:styles xmlns:mc="http://schemas.openxmlformats.org/markup-compatibility/2006" xmlns:r="http://schemas.openxmlformats.org/officeDocument/2006/relationships" xmlns:w="http://schemas.openxmlformats.org/wordprocessingml/2006/main" xmlns:w14="http://schemas.microsoft.com/office/word/2010/wordml" xmlns:w15="http://schemas.microsoft.com/office/word/2012/wordml" xmlns:w16cex="http://schemas.microsoft.com/office/word/2018/wordml/cex" xmlns:w16cid="http://schemas.microsoft.com/office/word/2016/wordml/cid" xmlns:w16="http://schemas.microsoft.com/office/word/2018/wordml" xmlns:w16sdtdh="http://schemas.microsoft.com/office/word/2020/wordml/sdtdatahash" xmlns:w16se="http://schemas.microsoft.com/office/word/2015/wordml/symex" mc:Ignorable="w14 w15 w16se w16cid w16 w16cex w16sdtdh">
+<w:styles xmlns:mc="http://schemas.openxmlformats.org/markup-compatibility/2006" xmlns:r="http://schemas.openxmlformats.org/officeDocument/2006/relationships" xmlns:w="http://schemas.openxmlformats.org/wordprocessingml/2006/main" xmlns:w14="http://schemas.microsoft.com/office/word/2010/wordml" xmlns:w15="http://schemas.microsoft.com/office/word/2012/wordml" xmlns:w16cex="http://schemas.microsoft.com/office/word/2018/wordml/cex" xmlns:w16cid="http://schemas.microsoft.com/office/word/2016/wordml/cid" xmlns:w16="http://schemas.microsoft.com/office/word/2018/wordml" xmlns:w16se="http://schemas.microsoft.com/office/word/2015/wordml/symex" mc:Ignorable="w14 w15 w16se w16cid w16 w16cex">
   <w:docDefaults>
     <w:rPrDefault>
       <w:rPr>
@@ -7201,12 +7390,7 @@
 </file>
 
 <file path=customXml/item1.xml><?xml version="1.0" encoding="utf-8"?>
-<?mso-contentType ?>
-<FormTemplates xmlns="http://schemas.microsoft.com/sharepoint/v3/contenttype/forms">
-  <Display>DocumentLibraryForm</Display>
-  <Edit>DocumentLibraryForm</Edit>
-  <New>DocumentLibraryForm</New>
-</FormTemplates>
+<b:Sources xmlns:b="http://schemas.openxmlformats.org/officeDocument/2006/bibliography" xmlns="http://schemas.openxmlformats.org/officeDocument/2006/bibliography" SelectedStyle="\APASixthEditionOfficeOnline.xsl" StyleName="APA" Version="6"/>
 </file>
 
 <file path=customXml/item2.xml><?xml version="1.0" encoding="utf-8"?>
@@ -7525,7 +7709,12 @@
 </file>
 
 <file path=customXml/item3.xml><?xml version="1.0" encoding="utf-8"?>
-<b:Sources xmlns:b="http://schemas.openxmlformats.org/officeDocument/2006/bibliography" xmlns="http://schemas.openxmlformats.org/officeDocument/2006/bibliography" SelectedStyle="\APASixthEditionOfficeOnline.xsl" StyleName="APA" Version="6"/>
+<?mso-contentType ?>
+<FormTemplates xmlns="http://schemas.microsoft.com/sharepoint/v3/contenttype/forms">
+  <Display>DocumentLibraryForm</Display>
+  <Edit>DocumentLibraryForm</Edit>
+  <New>DocumentLibraryForm</New>
+</FormTemplates>
 </file>
 
 <file path=customXml/item4.xml><?xml version="1.0" encoding="utf-8"?>
@@ -7547,9 +7736,9 @@
 </file>
 
 <file path=customXml/itemProps1.xml><?xml version="1.0" encoding="utf-8"?>
-<ds:datastoreItem xmlns:ds="http://schemas.openxmlformats.org/officeDocument/2006/customXml" ds:itemID="{8B018532-72F1-4079-A3F8-6E11F3CA40FE}">
+<ds:datastoreItem xmlns:ds="http://schemas.openxmlformats.org/officeDocument/2006/customXml" ds:itemID="{9068458F-99DA-9249-9956-483525D243EE}">
   <ds:schemaRefs>
-    <ds:schemaRef ds:uri="http://schemas.microsoft.com/sharepoint/v3/contenttype/forms"/>
+    <ds:schemaRef ds:uri="http://schemas.openxmlformats.org/officeDocument/2006/bibliography"/>
   </ds:schemaRefs>
 </ds:datastoreItem>
 </file>
@@ -7574,9 +7763,9 @@
 </file>
 
 <file path=customXml/itemProps3.xml><?xml version="1.0" encoding="utf-8"?>
-<ds:datastoreItem xmlns:ds="http://schemas.openxmlformats.org/officeDocument/2006/customXml" ds:itemID="{9068458F-99DA-9249-9956-483525D243EE}">
+<ds:datastoreItem xmlns:ds="http://schemas.openxmlformats.org/officeDocument/2006/customXml" ds:itemID="{8B018532-72F1-4079-A3F8-6E11F3CA40FE}">
   <ds:schemaRefs>
-    <ds:schemaRef ds:uri="http://schemas.openxmlformats.org/officeDocument/2006/bibliography"/>
+    <ds:schemaRef ds:uri="http://schemas.microsoft.com/sharepoint/v3/contenttype/forms"/>
   </ds:schemaRefs>
 </ds:datastoreItem>
 </file>

</xml_diff>